<commit_message>
U 2.poglavlju dodan kratki opis arhitekture i tehnologije koja će se koristiti
</commit_message>
<xml_diff>
--- a/Dokumentacija/Dokumentacija-početna verzija.docx
+++ b/Dokumentacija/Dokumentacija-početna verzija.docx
@@ -155,7 +155,7 @@
     </w:p>
     <w:p>
       <w:pPr>
-        <w:pStyle w:val="Heading1"/>
+        <w:pStyle w:val="Naslov1"/>
       </w:pPr>
       <w:r>
         <w:lastRenderedPageBreak/>
@@ -194,7 +194,7 @@
     <w:p/>
     <w:p>
       <w:pPr>
-        <w:pStyle w:val="Heading1"/>
+        <w:pStyle w:val="Naslov1"/>
       </w:pPr>
       <w:bookmarkStart w:id="0" w:name="_Toc431806046"/>
       <w:r>
@@ -277,30 +277,79 @@
       </w:r>
     </w:p>
     <w:p/>
-    <w:p/>
-    <w:p/>
-    <w:p/>
-    <w:p/>
-    <w:p/>
-    <w:p/>
-    <w:p/>
-    <w:p/>
-    <w:p/>
-    <w:p/>
-    <w:p/>
-    <w:p/>
-    <w:p/>
-    <w:p/>
-    <w:p/>
-    <w:p/>
-    <w:p/>
-    <w:p/>
-    <w:p>
-      <w:pPr>
-        <w:pStyle w:val="Heading1"/>
-      </w:pPr>
-      <w:r>
-        <w:lastRenderedPageBreak/>
+    <w:p>
+      <w:r>
+        <w:t xml:space="preserve">Pri razvoju informacijskog sustava odabrana je objektno orijentirana arhitektura pri čemu se za izgradnju koristi programski jezik Java. Za razvoj web aplikacije koristi se Java </w:t>
+      </w:r>
+      <w:proofErr w:type="spellStart"/>
+      <w:r>
+        <w:t>Spring</w:t>
+      </w:r>
+      <w:proofErr w:type="spellEnd"/>
+      <w:r>
+        <w:t xml:space="preserve"> radni okvir. Kako bi aplikacija bila interaktivna i sadržavala moderan izgled, koriste se tehnologije: HTML, CSS, </w:t>
+      </w:r>
+      <w:proofErr w:type="spellStart"/>
+      <w:r>
+        <w:t>Javascript</w:t>
+      </w:r>
+      <w:proofErr w:type="spellEnd"/>
+      <w:r>
+        <w:t xml:space="preserve">, </w:t>
+      </w:r>
+      <w:proofErr w:type="spellStart"/>
+      <w:r>
+        <w:t>Jquery</w:t>
+      </w:r>
+      <w:proofErr w:type="spellEnd"/>
+      <w:r>
+        <w:t xml:space="preserve"> i </w:t>
+      </w:r>
+      <w:proofErr w:type="spellStart"/>
+      <w:r>
+        <w:t>Bootstrap</w:t>
+      </w:r>
+      <w:proofErr w:type="spellEnd"/>
+      <w:r>
+        <w:t xml:space="preserve">. Za ispravno funkcioniranje aplikacije, podatci o svim korisnicima i statusi popravaka vozila pohranjuju se u predviđenu bazu podataka. Sustav koristi relacijsku bazu podataka </w:t>
+      </w:r>
+      <w:proofErr w:type="spellStart"/>
+      <w:r>
+        <w:t>Postgresql</w:t>
+      </w:r>
+      <w:proofErr w:type="spellEnd"/>
+      <w:r>
+        <w:t>.</w:t>
+      </w:r>
+    </w:p>
+    <w:p>
+      <w:bookmarkStart w:id="1" w:name="_GoBack"/>
+      <w:bookmarkEnd w:id="1"/>
+    </w:p>
+    <w:p/>
+    <w:p/>
+    <w:p/>
+    <w:p/>
+    <w:p/>
+    <w:p/>
+    <w:p/>
+    <w:p/>
+    <w:p/>
+    <w:p/>
+    <w:p/>
+    <w:p/>
+    <w:p/>
+    <w:p/>
+    <w:p/>
+    <w:p/>
+    <w:p/>
+    <w:p/>
+    <w:p/>
+    <w:p>
+      <w:pPr>
+        <w:pStyle w:val="Naslov1"/>
+      </w:pPr>
+      <w:r>
         <w:t>Pojmovnik</w:t>
       </w:r>
     </w:p>
@@ -488,17 +537,16 @@
     <w:p/>
     <w:p>
       <w:pPr>
-        <w:pStyle w:val="Heading1"/>
-      </w:pPr>
-      <w:r>
-        <w:lastRenderedPageBreak/>
+        <w:pStyle w:val="Naslov1"/>
+      </w:pPr>
+      <w:r>
         <w:t>Funkcionalni zahtjevi</w:t>
       </w:r>
     </w:p>
     <w:p/>
     <w:p>
       <w:pPr>
-        <w:pStyle w:val="Heading2"/>
+        <w:pStyle w:val="Naslov2"/>
       </w:pPr>
       <w:r>
         <w:t>Dionici</w:t>
@@ -511,7 +559,7 @@
     </w:p>
     <w:p>
       <w:pPr>
-        <w:pStyle w:val="Heading2"/>
+        <w:pStyle w:val="Naslov2"/>
       </w:pPr>
       <w:r>
         <w:t>Aktori</w:t>
@@ -519,7 +567,7 @@
     </w:p>
     <w:p>
       <w:pPr>
-        <w:pStyle w:val="ListParagraph"/>
+        <w:pStyle w:val="Odlomakpopisa"/>
         <w:numPr>
           <w:ilvl w:val="0"/>
           <w:numId w:val="3"/>
@@ -531,7 +579,7 @@
     </w:p>
     <w:p>
       <w:pPr>
-        <w:pStyle w:val="ListParagraph"/>
+        <w:pStyle w:val="Odlomakpopisa"/>
         <w:numPr>
           <w:ilvl w:val="0"/>
           <w:numId w:val="3"/>
@@ -543,7 +591,7 @@
     </w:p>
     <w:p>
       <w:pPr>
-        <w:pStyle w:val="ListParagraph"/>
+        <w:pStyle w:val="Odlomakpopisa"/>
         <w:numPr>
           <w:ilvl w:val="0"/>
           <w:numId w:val="3"/>
@@ -555,7 +603,7 @@
     </w:p>
     <w:p>
       <w:pPr>
-        <w:pStyle w:val="ListParagraph"/>
+        <w:pStyle w:val="Odlomakpopisa"/>
         <w:numPr>
           <w:ilvl w:val="0"/>
           <w:numId w:val="3"/>
@@ -567,7 +615,7 @@
     </w:p>
     <w:p>
       <w:pPr>
-        <w:pStyle w:val="ListParagraph"/>
+        <w:pStyle w:val="Odlomakpopisa"/>
         <w:numPr>
           <w:ilvl w:val="0"/>
           <w:numId w:val="3"/>
@@ -579,7 +627,7 @@
     </w:p>
     <w:p>
       <w:pPr>
-        <w:pStyle w:val="Heading3"/>
+        <w:pStyle w:val="Naslov3"/>
       </w:pPr>
       <w:r>
         <w:t>Administrator</w:t>
@@ -587,7 +635,7 @@
     </w:p>
     <w:p>
       <w:pPr>
-        <w:pStyle w:val="ListParagraph"/>
+        <w:pStyle w:val="Odlomakpopisa"/>
         <w:numPr>
           <w:ilvl w:val="0"/>
           <w:numId w:val="4"/>
@@ -599,7 +647,7 @@
     </w:p>
     <w:p>
       <w:pPr>
-        <w:pStyle w:val="ListParagraph"/>
+        <w:pStyle w:val="Odlomakpopisa"/>
         <w:numPr>
           <w:ilvl w:val="0"/>
           <w:numId w:val="4"/>
@@ -611,7 +659,7 @@
     </w:p>
     <w:p>
       <w:pPr>
-        <w:pStyle w:val="ListParagraph"/>
+        <w:pStyle w:val="Odlomakpopisa"/>
         <w:numPr>
           <w:ilvl w:val="0"/>
           <w:numId w:val="4"/>
@@ -623,7 +671,7 @@
     </w:p>
     <w:p>
       <w:pPr>
-        <w:pStyle w:val="ListParagraph"/>
+        <w:pStyle w:val="Odlomakpopisa"/>
         <w:numPr>
           <w:ilvl w:val="0"/>
           <w:numId w:val="4"/>
@@ -635,7 +683,7 @@
     </w:p>
     <w:p>
       <w:pPr>
-        <w:pStyle w:val="ListParagraph"/>
+        <w:pStyle w:val="Odlomakpopisa"/>
         <w:numPr>
           <w:ilvl w:val="0"/>
           <w:numId w:val="4"/>
@@ -647,7 +695,7 @@
     </w:p>
     <w:p>
       <w:pPr>
-        <w:pStyle w:val="Heading3"/>
+        <w:pStyle w:val="Naslov3"/>
       </w:pPr>
       <w:r>
         <w:t>Ovlašteni serviser</w:t>
@@ -655,7 +703,7 @@
     </w:p>
     <w:p>
       <w:pPr>
-        <w:pStyle w:val="ListParagraph"/>
+        <w:pStyle w:val="Odlomakpopisa"/>
         <w:numPr>
           <w:ilvl w:val="0"/>
           <w:numId w:val="6"/>
@@ -667,7 +715,7 @@
     </w:p>
     <w:p>
       <w:pPr>
-        <w:pStyle w:val="ListParagraph"/>
+        <w:pStyle w:val="Odlomakpopisa"/>
         <w:numPr>
           <w:ilvl w:val="0"/>
           <w:numId w:val="6"/>
@@ -679,7 +727,7 @@
     </w:p>
     <w:p>
       <w:pPr>
-        <w:pStyle w:val="ListParagraph"/>
+        <w:pStyle w:val="Odlomakpopisa"/>
         <w:numPr>
           <w:ilvl w:val="0"/>
           <w:numId w:val="6"/>
@@ -691,7 +739,7 @@
     </w:p>
     <w:p>
       <w:pPr>
-        <w:pStyle w:val="ListParagraph"/>
+        <w:pStyle w:val="Odlomakpopisa"/>
         <w:numPr>
           <w:ilvl w:val="0"/>
           <w:numId w:val="6"/>
@@ -707,7 +755,7 @@
     </w:p>
     <w:p>
       <w:pPr>
-        <w:pStyle w:val="Heading3"/>
+        <w:pStyle w:val="Naslov3"/>
       </w:pPr>
       <w:r>
         <w:t>Registrirani korisnik</w:t>
@@ -715,7 +763,7 @@
     </w:p>
     <w:p>
       <w:pPr>
-        <w:pStyle w:val="ListParagraph"/>
+        <w:pStyle w:val="Odlomakpopisa"/>
         <w:numPr>
           <w:ilvl w:val="0"/>
           <w:numId w:val="5"/>
@@ -731,7 +779,7 @@
     </w:p>
     <w:p>
       <w:pPr>
-        <w:pStyle w:val="ListParagraph"/>
+        <w:pStyle w:val="Odlomakpopisa"/>
         <w:numPr>
           <w:ilvl w:val="0"/>
           <w:numId w:val="5"/>
@@ -743,7 +791,7 @@
     </w:p>
     <w:p>
       <w:pPr>
-        <w:pStyle w:val="ListParagraph"/>
+        <w:pStyle w:val="Odlomakpopisa"/>
         <w:numPr>
           <w:ilvl w:val="0"/>
           <w:numId w:val="5"/>
@@ -755,7 +803,7 @@
     </w:p>
     <w:p>
       <w:pPr>
-        <w:pStyle w:val="ListParagraph"/>
+        <w:pStyle w:val="Odlomakpopisa"/>
         <w:numPr>
           <w:ilvl w:val="0"/>
           <w:numId w:val="5"/>
@@ -767,7 +815,7 @@
     </w:p>
     <w:p>
       <w:pPr>
-        <w:pStyle w:val="ListParagraph"/>
+        <w:pStyle w:val="Odlomakpopisa"/>
         <w:numPr>
           <w:ilvl w:val="0"/>
           <w:numId w:val="5"/>
@@ -783,7 +831,7 @@
     </w:p>
     <w:p>
       <w:pPr>
-        <w:pStyle w:val="ListParagraph"/>
+        <w:pStyle w:val="Odlomakpopisa"/>
         <w:numPr>
           <w:ilvl w:val="0"/>
           <w:numId w:val="5"/>
@@ -799,7 +847,7 @@
     </w:p>
     <w:p>
       <w:pPr>
-        <w:pStyle w:val="ListParagraph"/>
+        <w:pStyle w:val="Odlomakpopisa"/>
         <w:numPr>
           <w:ilvl w:val="0"/>
           <w:numId w:val="5"/>
@@ -815,7 +863,7 @@
     </w:p>
     <w:p>
       <w:pPr>
-        <w:pStyle w:val="Heading3"/>
+        <w:pStyle w:val="Naslov3"/>
       </w:pPr>
       <w:r>
         <w:t>Neregistrirani korisnik</w:t>
@@ -823,7 +871,7 @@
     </w:p>
     <w:p>
       <w:pPr>
-        <w:pStyle w:val="ListParagraph"/>
+        <w:pStyle w:val="Odlomakpopisa"/>
         <w:numPr>
           <w:ilvl w:val="0"/>
           <w:numId w:val="5"/>
@@ -839,7 +887,7 @@
     </w:p>
     <w:p>
       <w:pPr>
-        <w:pStyle w:val="ListParagraph"/>
+        <w:pStyle w:val="Odlomakpopisa"/>
         <w:numPr>
           <w:ilvl w:val="0"/>
           <w:numId w:val="5"/>
@@ -855,15 +903,16 @@
     </w:p>
     <w:p>
       <w:pPr>
-        <w:pStyle w:val="Heading3"/>
-      </w:pPr>
-      <w:r>
+        <w:pStyle w:val="Naslov3"/>
+      </w:pPr>
+      <w:r>
+        <w:lastRenderedPageBreak/>
         <w:t>Baza podataka</w:t>
       </w:r>
     </w:p>
     <w:p>
       <w:pPr>
-        <w:pStyle w:val="ListParagraph"/>
+        <w:pStyle w:val="Odlomakpopisa"/>
         <w:numPr>
           <w:ilvl w:val="0"/>
           <w:numId w:val="4"/>
@@ -875,7 +924,7 @@
     </w:p>
     <w:p>
       <w:pPr>
-        <w:pStyle w:val="ListParagraph"/>
+        <w:pStyle w:val="Odlomakpopisa"/>
         <w:numPr>
           <w:ilvl w:val="0"/>
           <w:numId w:val="4"/>
@@ -887,7 +936,7 @@
     </w:p>
     <w:p>
       <w:pPr>
-        <w:pStyle w:val="ListParagraph"/>
+        <w:pStyle w:val="Odlomakpopisa"/>
         <w:numPr>
           <w:ilvl w:val="0"/>
           <w:numId w:val="4"/>
@@ -905,7 +954,7 @@
     <w:p/>
     <w:p>
       <w:pPr>
-        <w:pStyle w:val="Heading2"/>
+        <w:pStyle w:val="Naslov2"/>
       </w:pPr>
       <w:r>
         <w:t>Opisi obrazaca uporabe</w:t>
@@ -919,7 +968,7 @@
     </w:p>
     <w:p>
       <w:pPr>
-        <w:pStyle w:val="ListParagraph"/>
+        <w:pStyle w:val="Odlomakpopisa"/>
         <w:numPr>
           <w:ilvl w:val="0"/>
           <w:numId w:val="7"/>
@@ -931,7 +980,7 @@
     </w:p>
     <w:p>
       <w:pPr>
-        <w:pStyle w:val="ListParagraph"/>
+        <w:pStyle w:val="Odlomakpopisa"/>
         <w:numPr>
           <w:ilvl w:val="0"/>
           <w:numId w:val="7"/>
@@ -943,7 +992,7 @@
     </w:p>
     <w:p>
       <w:pPr>
-        <w:pStyle w:val="ListParagraph"/>
+        <w:pStyle w:val="Odlomakpopisa"/>
         <w:numPr>
           <w:ilvl w:val="0"/>
           <w:numId w:val="4"/>
@@ -962,7 +1011,7 @@
     </w:p>
     <w:p>
       <w:pPr>
-        <w:pStyle w:val="ListParagraph"/>
+        <w:pStyle w:val="Odlomakpopisa"/>
         <w:numPr>
           <w:ilvl w:val="0"/>
           <w:numId w:val="7"/>
@@ -974,7 +1023,7 @@
     </w:p>
     <w:p>
       <w:pPr>
-        <w:pStyle w:val="ListParagraph"/>
+        <w:pStyle w:val="Odlomakpopisa"/>
         <w:numPr>
           <w:ilvl w:val="0"/>
           <w:numId w:val="7"/>
@@ -986,7 +1035,7 @@
     </w:p>
     <w:p>
       <w:pPr>
-        <w:pStyle w:val="ListParagraph"/>
+        <w:pStyle w:val="Odlomakpopisa"/>
         <w:numPr>
           <w:ilvl w:val="0"/>
           <w:numId w:val="7"/>
@@ -998,7 +1047,7 @@
     </w:p>
     <w:p>
       <w:pPr>
-        <w:pStyle w:val="ListParagraph"/>
+        <w:pStyle w:val="Odlomakpopisa"/>
         <w:numPr>
           <w:ilvl w:val="0"/>
           <w:numId w:val="7"/>
@@ -1015,7 +1064,7 @@
     </w:p>
     <w:p>
       <w:pPr>
-        <w:pStyle w:val="ListParagraph"/>
+        <w:pStyle w:val="Odlomakpopisa"/>
         <w:numPr>
           <w:ilvl w:val="0"/>
           <w:numId w:val="7"/>
@@ -1027,7 +1076,7 @@
     </w:p>
     <w:p>
       <w:pPr>
-        <w:pStyle w:val="ListParagraph"/>
+        <w:pStyle w:val="Odlomakpopisa"/>
         <w:numPr>
           <w:ilvl w:val="0"/>
           <w:numId w:val="7"/>
@@ -1039,7 +1088,7 @@
     </w:p>
     <w:p>
       <w:pPr>
-        <w:pStyle w:val="ListParagraph"/>
+        <w:pStyle w:val="Odlomakpopisa"/>
         <w:numPr>
           <w:ilvl w:val="0"/>
           <w:numId w:val="4"/>
@@ -1058,7 +1107,7 @@
     </w:p>
     <w:p>
       <w:pPr>
-        <w:pStyle w:val="ListParagraph"/>
+        <w:pStyle w:val="Odlomakpopisa"/>
         <w:numPr>
           <w:ilvl w:val="0"/>
           <w:numId w:val="7"/>
@@ -1070,7 +1119,7 @@
     </w:p>
     <w:p>
       <w:pPr>
-        <w:pStyle w:val="ListParagraph"/>
+        <w:pStyle w:val="Odlomakpopisa"/>
         <w:numPr>
           <w:ilvl w:val="0"/>
           <w:numId w:val="7"/>
@@ -1082,7 +1131,7 @@
     </w:p>
     <w:p>
       <w:pPr>
-        <w:pStyle w:val="ListParagraph"/>
+        <w:pStyle w:val="Odlomakpopisa"/>
         <w:numPr>
           <w:ilvl w:val="0"/>
           <w:numId w:val="7"/>
@@ -1094,7 +1143,7 @@
     </w:p>
     <w:p>
       <w:pPr>
-        <w:pStyle w:val="ListParagraph"/>
+        <w:pStyle w:val="Odlomakpopisa"/>
         <w:numPr>
           <w:ilvl w:val="0"/>
           <w:numId w:val="7"/>
@@ -1111,7 +1160,7 @@
     </w:p>
     <w:p>
       <w:pPr>
-        <w:pStyle w:val="ListParagraph"/>
+        <w:pStyle w:val="Odlomakpopisa"/>
         <w:numPr>
           <w:ilvl w:val="0"/>
           <w:numId w:val="7"/>
@@ -1123,7 +1172,7 @@
     </w:p>
     <w:p>
       <w:pPr>
-        <w:pStyle w:val="ListParagraph"/>
+        <w:pStyle w:val="Odlomakpopisa"/>
         <w:numPr>
           <w:ilvl w:val="0"/>
           <w:numId w:val="7"/>
@@ -1135,7 +1184,7 @@
     </w:p>
     <w:p>
       <w:pPr>
-        <w:pStyle w:val="ListParagraph"/>
+        <w:pStyle w:val="Odlomakpopisa"/>
         <w:numPr>
           <w:ilvl w:val="0"/>
           <w:numId w:val="4"/>
@@ -1154,7 +1203,7 @@
     </w:p>
     <w:p>
       <w:pPr>
-        <w:pStyle w:val="ListParagraph"/>
+        <w:pStyle w:val="Odlomakpopisa"/>
         <w:numPr>
           <w:ilvl w:val="0"/>
           <w:numId w:val="7"/>
@@ -1166,7 +1215,7 @@
     </w:p>
     <w:p>
       <w:pPr>
-        <w:pStyle w:val="ListParagraph"/>
+        <w:pStyle w:val="Odlomakpopisa"/>
         <w:numPr>
           <w:ilvl w:val="0"/>
           <w:numId w:val="7"/>
@@ -1178,7 +1227,7 @@
     </w:p>
     <w:p>
       <w:pPr>
-        <w:pStyle w:val="ListParagraph"/>
+        <w:pStyle w:val="Odlomakpopisa"/>
         <w:numPr>
           <w:ilvl w:val="0"/>
           <w:numId w:val="4"/>
@@ -1197,7 +1246,7 @@
     </w:p>
     <w:p>
       <w:pPr>
-        <w:pStyle w:val="ListParagraph"/>
+        <w:pStyle w:val="Odlomakpopisa"/>
         <w:numPr>
           <w:ilvl w:val="0"/>
           <w:numId w:val="7"/>
@@ -1214,7 +1263,7 @@
     </w:p>
     <w:p>
       <w:pPr>
-        <w:pStyle w:val="ListParagraph"/>
+        <w:pStyle w:val="Odlomakpopisa"/>
         <w:numPr>
           <w:ilvl w:val="0"/>
           <w:numId w:val="7"/>
@@ -1226,7 +1275,7 @@
     </w:p>
     <w:p>
       <w:pPr>
-        <w:pStyle w:val="ListParagraph"/>
+        <w:pStyle w:val="Odlomakpopisa"/>
         <w:numPr>
           <w:ilvl w:val="0"/>
           <w:numId w:val="7"/>
@@ -1238,7 +1287,7 @@
     </w:p>
     <w:p>
       <w:pPr>
-        <w:pStyle w:val="ListParagraph"/>
+        <w:pStyle w:val="Odlomakpopisa"/>
         <w:numPr>
           <w:ilvl w:val="0"/>
           <w:numId w:val="5"/>
@@ -1257,7 +1306,7 @@
     </w:p>
     <w:p>
       <w:pPr>
-        <w:pStyle w:val="ListParagraph"/>
+        <w:pStyle w:val="Odlomakpopisa"/>
         <w:numPr>
           <w:ilvl w:val="0"/>
           <w:numId w:val="5"/>
@@ -1273,7 +1322,7 @@
     </w:p>
     <w:p>
       <w:pPr>
-        <w:pStyle w:val="ListParagraph"/>
+        <w:pStyle w:val="Odlomakpopisa"/>
         <w:numPr>
           <w:ilvl w:val="0"/>
           <w:numId w:val="4"/>
@@ -1285,7 +1334,7 @@
     </w:p>
     <w:p>
       <w:pPr>
-        <w:pStyle w:val="ListParagraph"/>
+        <w:pStyle w:val="Odlomakpopisa"/>
         <w:numPr>
           <w:ilvl w:val="0"/>
           <w:numId w:val="4"/>
@@ -1304,7 +1353,7 @@
     </w:p>
     <w:p>
       <w:pPr>
-        <w:pStyle w:val="ListParagraph"/>
+        <w:pStyle w:val="Odlomakpopisa"/>
         <w:numPr>
           <w:ilvl w:val="0"/>
           <w:numId w:val="7"/>
@@ -1321,7 +1370,7 @@
     </w:p>
     <w:p>
       <w:pPr>
-        <w:pStyle w:val="ListParagraph"/>
+        <w:pStyle w:val="Odlomakpopisa"/>
         <w:numPr>
           <w:ilvl w:val="0"/>
           <w:numId w:val="7"/>
@@ -1333,7 +1382,7 @@
     </w:p>
     <w:p>
       <w:pPr>
-        <w:pStyle w:val="ListParagraph"/>
+        <w:pStyle w:val="Odlomakpopisa"/>
         <w:numPr>
           <w:ilvl w:val="0"/>
           <w:numId w:val="7"/>
@@ -1346,7 +1395,7 @@
     </w:p>
     <w:p>
       <w:pPr>
-        <w:pStyle w:val="ListParagraph"/>
+        <w:pStyle w:val="Odlomakpopisa"/>
         <w:numPr>
           <w:ilvl w:val="0"/>
           <w:numId w:val="5"/>
@@ -1358,7 +1407,7 @@
     </w:p>
     <w:p>
       <w:pPr>
-        <w:pStyle w:val="ListParagraph"/>
+        <w:pStyle w:val="Odlomakpopisa"/>
         <w:numPr>
           <w:ilvl w:val="0"/>
           <w:numId w:val="5"/>
@@ -1374,7 +1423,7 @@
     </w:p>
     <w:p>
       <w:pPr>
-        <w:pStyle w:val="ListParagraph"/>
+        <w:pStyle w:val="Odlomakpopisa"/>
         <w:numPr>
           <w:ilvl w:val="0"/>
           <w:numId w:val="4"/>
@@ -1386,7 +1435,7 @@
     </w:p>
     <w:p>
       <w:pPr>
-        <w:pStyle w:val="ListParagraph"/>
+        <w:pStyle w:val="Odlomakpopisa"/>
         <w:numPr>
           <w:ilvl w:val="0"/>
           <w:numId w:val="5"/>
@@ -1405,7 +1454,7 @@
     </w:p>
     <w:p>
       <w:pPr>
-        <w:pStyle w:val="ListParagraph"/>
+        <w:pStyle w:val="Odlomakpopisa"/>
         <w:numPr>
           <w:ilvl w:val="0"/>
           <w:numId w:val="7"/>
@@ -1422,7 +1471,7 @@
     </w:p>
     <w:p>
       <w:pPr>
-        <w:pStyle w:val="ListParagraph"/>
+        <w:pStyle w:val="Odlomakpopisa"/>
         <w:numPr>
           <w:ilvl w:val="0"/>
           <w:numId w:val="7"/>
@@ -1434,7 +1483,7 @@
     </w:p>
     <w:p>
       <w:pPr>
-        <w:pStyle w:val="ListParagraph"/>
+        <w:pStyle w:val="Odlomakpopisa"/>
         <w:numPr>
           <w:ilvl w:val="0"/>
           <w:numId w:val="7"/>
@@ -1446,7 +1495,7 @@
     </w:p>
     <w:p>
       <w:pPr>
-        <w:pStyle w:val="ListParagraph"/>
+        <w:pStyle w:val="Odlomakpopisa"/>
         <w:numPr>
           <w:ilvl w:val="0"/>
           <w:numId w:val="5"/>
@@ -1458,7 +1507,7 @@
     </w:p>
     <w:p>
       <w:pPr>
-        <w:pStyle w:val="ListParagraph"/>
+        <w:pStyle w:val="Odlomakpopisa"/>
         <w:numPr>
           <w:ilvl w:val="0"/>
           <w:numId w:val="5"/>
@@ -1474,7 +1523,7 @@
     </w:p>
     <w:p>
       <w:pPr>
-        <w:pStyle w:val="ListParagraph"/>
+        <w:pStyle w:val="Odlomakpopisa"/>
         <w:numPr>
           <w:ilvl w:val="0"/>
           <w:numId w:val="4"/>
@@ -1486,7 +1535,7 @@
     </w:p>
     <w:p>
       <w:pPr>
-        <w:pStyle w:val="ListParagraph"/>
+        <w:pStyle w:val="Odlomakpopisa"/>
         <w:numPr>
           <w:ilvl w:val="0"/>
           <w:numId w:val="5"/>
@@ -1498,7 +1547,7 @@
     </w:p>
     <w:p>
       <w:pPr>
-        <w:pStyle w:val="ListParagraph"/>
+        <w:pStyle w:val="Odlomakpopisa"/>
         <w:numPr>
           <w:ilvl w:val="0"/>
           <w:numId w:val="7"/>
@@ -1515,7 +1564,7 @@
     </w:p>
     <w:p>
       <w:pPr>
-        <w:pStyle w:val="ListParagraph"/>
+        <w:pStyle w:val="Odlomakpopisa"/>
         <w:numPr>
           <w:ilvl w:val="0"/>
           <w:numId w:val="7"/>
@@ -1527,7 +1576,7 @@
     </w:p>
     <w:p>
       <w:pPr>
-        <w:pStyle w:val="ListParagraph"/>
+        <w:pStyle w:val="Odlomakpopisa"/>
         <w:numPr>
           <w:ilvl w:val="0"/>
           <w:numId w:val="7"/>
@@ -1539,7 +1588,7 @@
     </w:p>
     <w:p>
       <w:pPr>
-        <w:pStyle w:val="ListParagraph"/>
+        <w:pStyle w:val="Odlomakpopisa"/>
         <w:numPr>
           <w:ilvl w:val="0"/>
           <w:numId w:val="5"/>
@@ -1551,7 +1600,7 @@
     </w:p>
     <w:p>
       <w:pPr>
-        <w:pStyle w:val="ListParagraph"/>
+        <w:pStyle w:val="Odlomakpopisa"/>
         <w:numPr>
           <w:ilvl w:val="0"/>
           <w:numId w:val="5"/>
@@ -1567,7 +1616,7 @@
     </w:p>
     <w:p>
       <w:pPr>
-        <w:pStyle w:val="ListParagraph"/>
+        <w:pStyle w:val="Odlomakpopisa"/>
         <w:numPr>
           <w:ilvl w:val="0"/>
           <w:numId w:val="4"/>
@@ -1579,7 +1628,7 @@
     </w:p>
     <w:p>
       <w:pPr>
-        <w:pStyle w:val="ListParagraph"/>
+        <w:pStyle w:val="Odlomakpopisa"/>
         <w:numPr>
           <w:ilvl w:val="0"/>
           <w:numId w:val="5"/>
@@ -1591,7 +1640,7 @@
     </w:p>
     <w:p>
       <w:pPr>
-        <w:pStyle w:val="ListParagraph"/>
+        <w:pStyle w:val="Odlomakpopisa"/>
         <w:numPr>
           <w:ilvl w:val="0"/>
           <w:numId w:val="7"/>
@@ -1608,7 +1657,7 @@
     </w:p>
     <w:p>
       <w:pPr>
-        <w:pStyle w:val="ListParagraph"/>
+        <w:pStyle w:val="Odlomakpopisa"/>
         <w:numPr>
           <w:ilvl w:val="0"/>
           <w:numId w:val="7"/>
@@ -1620,7 +1669,7 @@
     </w:p>
     <w:p>
       <w:pPr>
-        <w:pStyle w:val="ListParagraph"/>
+        <w:pStyle w:val="Odlomakpopisa"/>
         <w:numPr>
           <w:ilvl w:val="0"/>
           <w:numId w:val="7"/>
@@ -1632,7 +1681,7 @@
     </w:p>
     <w:p>
       <w:pPr>
-        <w:pStyle w:val="ListParagraph"/>
+        <w:pStyle w:val="Odlomakpopisa"/>
         <w:numPr>
           <w:ilvl w:val="0"/>
           <w:numId w:val="5"/>
@@ -1644,7 +1693,7 @@
     </w:p>
     <w:p>
       <w:pPr>
-        <w:pStyle w:val="ListParagraph"/>
+        <w:pStyle w:val="Odlomakpopisa"/>
         <w:numPr>
           <w:ilvl w:val="0"/>
           <w:numId w:val="5"/>
@@ -1660,7 +1709,7 @@
     </w:p>
     <w:p>
       <w:pPr>
-        <w:pStyle w:val="ListParagraph"/>
+        <w:pStyle w:val="Odlomakpopisa"/>
         <w:numPr>
           <w:ilvl w:val="0"/>
           <w:numId w:val="4"/>
@@ -1672,7 +1721,7 @@
     </w:p>
     <w:p>
       <w:pPr>
-        <w:pStyle w:val="ListParagraph"/>
+        <w:pStyle w:val="Odlomakpopisa"/>
         <w:numPr>
           <w:ilvl w:val="0"/>
           <w:numId w:val="5"/>
@@ -1684,7 +1733,7 @@
     </w:p>
     <w:p>
       <w:pPr>
-        <w:pStyle w:val="ListParagraph"/>
+        <w:pStyle w:val="Odlomakpopisa"/>
         <w:numPr>
           <w:ilvl w:val="0"/>
           <w:numId w:val="7"/>
@@ -1701,7 +1750,7 @@
     </w:p>
     <w:p>
       <w:pPr>
-        <w:pStyle w:val="ListParagraph"/>
+        <w:pStyle w:val="Odlomakpopisa"/>
         <w:numPr>
           <w:ilvl w:val="0"/>
           <w:numId w:val="7"/>
@@ -1713,7 +1762,7 @@
     </w:p>
     <w:p>
       <w:pPr>
-        <w:pStyle w:val="ListParagraph"/>
+        <w:pStyle w:val="Odlomakpopisa"/>
         <w:numPr>
           <w:ilvl w:val="0"/>
           <w:numId w:val="7"/>
@@ -1725,7 +1774,7 @@
     </w:p>
     <w:p>
       <w:pPr>
-        <w:pStyle w:val="ListParagraph"/>
+        <w:pStyle w:val="Odlomakpopisa"/>
         <w:numPr>
           <w:ilvl w:val="0"/>
           <w:numId w:val="5"/>
@@ -1737,7 +1786,7 @@
     </w:p>
     <w:p>
       <w:pPr>
-        <w:pStyle w:val="ListParagraph"/>
+        <w:pStyle w:val="Odlomakpopisa"/>
         <w:numPr>
           <w:ilvl w:val="0"/>
           <w:numId w:val="5"/>
@@ -1753,7 +1802,7 @@
     </w:p>
     <w:p>
       <w:pPr>
-        <w:pStyle w:val="ListParagraph"/>
+        <w:pStyle w:val="Odlomakpopisa"/>
         <w:numPr>
           <w:ilvl w:val="0"/>
           <w:numId w:val="4"/>
@@ -1765,7 +1814,7 @@
     </w:p>
     <w:p>
       <w:pPr>
-        <w:pStyle w:val="ListParagraph"/>
+        <w:pStyle w:val="Odlomakpopisa"/>
         <w:numPr>
           <w:ilvl w:val="0"/>
           <w:numId w:val="5"/>
@@ -1777,7 +1826,7 @@
     </w:p>
     <w:p>
       <w:pPr>
-        <w:pStyle w:val="ListParagraph"/>
+        <w:pStyle w:val="Odlomakpopisa"/>
         <w:numPr>
           <w:ilvl w:val="0"/>
           <w:numId w:val="7"/>
@@ -1795,7 +1844,7 @@
     </w:p>
     <w:p>
       <w:pPr>
-        <w:pStyle w:val="ListParagraph"/>
+        <w:pStyle w:val="Odlomakpopisa"/>
         <w:numPr>
           <w:ilvl w:val="0"/>
           <w:numId w:val="7"/>
@@ -1807,7 +1856,7 @@
     </w:p>
     <w:p>
       <w:pPr>
-        <w:pStyle w:val="ListParagraph"/>
+        <w:pStyle w:val="Odlomakpopisa"/>
         <w:numPr>
           <w:ilvl w:val="0"/>
           <w:numId w:val="7"/>
@@ -1819,7 +1868,7 @@
     </w:p>
     <w:p>
       <w:pPr>
-        <w:pStyle w:val="ListParagraph"/>
+        <w:pStyle w:val="Odlomakpopisa"/>
         <w:numPr>
           <w:ilvl w:val="0"/>
           <w:numId w:val="5"/>
@@ -1831,7 +1880,7 @@
     </w:p>
     <w:p>
       <w:pPr>
-        <w:pStyle w:val="ListParagraph"/>
+        <w:pStyle w:val="Odlomakpopisa"/>
         <w:numPr>
           <w:ilvl w:val="0"/>
           <w:numId w:val="5"/>
@@ -1843,7 +1892,7 @@
     </w:p>
     <w:p>
       <w:pPr>
-        <w:pStyle w:val="ListParagraph"/>
+        <w:pStyle w:val="Odlomakpopisa"/>
         <w:numPr>
           <w:ilvl w:val="0"/>
           <w:numId w:val="4"/>
@@ -1855,7 +1904,7 @@
     </w:p>
     <w:p>
       <w:pPr>
-        <w:pStyle w:val="ListParagraph"/>
+        <w:pStyle w:val="Odlomakpopisa"/>
         <w:numPr>
           <w:ilvl w:val="0"/>
           <w:numId w:val="7"/>
@@ -1867,7 +1916,7 @@
     </w:p>
     <w:p>
       <w:pPr>
-        <w:pStyle w:val="ListParagraph"/>
+        <w:pStyle w:val="Odlomakpopisa"/>
         <w:numPr>
           <w:ilvl w:val="0"/>
           <w:numId w:val="7"/>
@@ -1884,7 +1933,7 @@
     </w:p>
     <w:p>
       <w:pPr>
-        <w:pStyle w:val="ListParagraph"/>
+        <w:pStyle w:val="Odlomakpopisa"/>
         <w:numPr>
           <w:ilvl w:val="0"/>
           <w:numId w:val="7"/>
@@ -1896,7 +1945,7 @@
     </w:p>
     <w:p>
       <w:pPr>
-        <w:pStyle w:val="ListParagraph"/>
+        <w:pStyle w:val="Odlomakpopisa"/>
         <w:numPr>
           <w:ilvl w:val="0"/>
           <w:numId w:val="7"/>
@@ -1908,7 +1957,7 @@
     </w:p>
     <w:p>
       <w:pPr>
-        <w:pStyle w:val="ListParagraph"/>
+        <w:pStyle w:val="Odlomakpopisa"/>
         <w:numPr>
           <w:ilvl w:val="0"/>
           <w:numId w:val="5"/>
@@ -1920,7 +1969,7 @@
     </w:p>
     <w:p>
       <w:pPr>
-        <w:pStyle w:val="ListParagraph"/>
+        <w:pStyle w:val="Odlomakpopisa"/>
         <w:numPr>
           <w:ilvl w:val="0"/>
           <w:numId w:val="4"/>
@@ -1932,7 +1981,7 @@
     </w:p>
     <w:p>
       <w:pPr>
-        <w:pStyle w:val="ListParagraph"/>
+        <w:pStyle w:val="Odlomakpopisa"/>
         <w:numPr>
           <w:ilvl w:val="0"/>
           <w:numId w:val="7"/>
@@ -1944,7 +1993,7 @@
     </w:p>
     <w:p>
       <w:pPr>
-        <w:pStyle w:val="ListParagraph"/>
+        <w:pStyle w:val="Odlomakpopisa"/>
         <w:numPr>
           <w:ilvl w:val="0"/>
           <w:numId w:val="7"/>
@@ -1961,7 +2010,7 @@
     </w:p>
     <w:p>
       <w:pPr>
-        <w:pStyle w:val="ListParagraph"/>
+        <w:pStyle w:val="Odlomakpopisa"/>
         <w:numPr>
           <w:ilvl w:val="0"/>
           <w:numId w:val="7"/>
@@ -1973,7 +2022,7 @@
     </w:p>
     <w:p>
       <w:pPr>
-        <w:pStyle w:val="ListParagraph"/>
+        <w:pStyle w:val="Odlomakpopisa"/>
         <w:numPr>
           <w:ilvl w:val="0"/>
           <w:numId w:val="7"/>
@@ -1985,7 +2034,7 @@
     </w:p>
     <w:p>
       <w:pPr>
-        <w:pStyle w:val="ListParagraph"/>
+        <w:pStyle w:val="Odlomakpopisa"/>
         <w:numPr>
           <w:ilvl w:val="0"/>
           <w:numId w:val="5"/>
@@ -1997,7 +2046,7 @@
     </w:p>
     <w:p>
       <w:pPr>
-        <w:pStyle w:val="ListParagraph"/>
+        <w:pStyle w:val="Odlomakpopisa"/>
         <w:numPr>
           <w:ilvl w:val="0"/>
           <w:numId w:val="4"/>
@@ -2009,7 +2058,7 @@
     </w:p>
     <w:p>
       <w:pPr>
-        <w:pStyle w:val="ListParagraph"/>
+        <w:pStyle w:val="Odlomakpopisa"/>
         <w:numPr>
           <w:ilvl w:val="0"/>
           <w:numId w:val="5"/>
@@ -2021,7 +2070,7 @@
     </w:p>
     <w:p>
       <w:pPr>
-        <w:pStyle w:val="ListParagraph"/>
+        <w:pStyle w:val="Odlomakpopisa"/>
         <w:numPr>
           <w:ilvl w:val="0"/>
           <w:numId w:val="7"/>
@@ -2038,7 +2087,7 @@
     </w:p>
     <w:p>
       <w:pPr>
-        <w:pStyle w:val="ListParagraph"/>
+        <w:pStyle w:val="Odlomakpopisa"/>
         <w:numPr>
           <w:ilvl w:val="0"/>
           <w:numId w:val="7"/>
@@ -2050,7 +2099,7 @@
     </w:p>
     <w:p>
       <w:pPr>
-        <w:pStyle w:val="ListParagraph"/>
+        <w:pStyle w:val="Odlomakpopisa"/>
         <w:numPr>
           <w:ilvl w:val="0"/>
           <w:numId w:val="7"/>
@@ -2062,7 +2111,7 @@
     </w:p>
     <w:p>
       <w:pPr>
-        <w:pStyle w:val="ListParagraph"/>
+        <w:pStyle w:val="Odlomakpopisa"/>
         <w:numPr>
           <w:ilvl w:val="0"/>
           <w:numId w:val="5"/>
@@ -2074,7 +2123,7 @@
     </w:p>
     <w:p>
       <w:pPr>
-        <w:pStyle w:val="ListParagraph"/>
+        <w:pStyle w:val="Odlomakpopisa"/>
         <w:numPr>
           <w:ilvl w:val="0"/>
           <w:numId w:val="5"/>
@@ -2086,7 +2135,7 @@
     </w:p>
     <w:p>
       <w:pPr>
-        <w:pStyle w:val="ListParagraph"/>
+        <w:pStyle w:val="Odlomakpopisa"/>
         <w:numPr>
           <w:ilvl w:val="0"/>
           <w:numId w:val="4"/>
@@ -2098,7 +2147,7 @@
     </w:p>
     <w:p>
       <w:pPr>
-        <w:pStyle w:val="ListParagraph"/>
+        <w:pStyle w:val="Odlomakpopisa"/>
         <w:numPr>
           <w:ilvl w:val="0"/>
           <w:numId w:val="7"/>
@@ -2110,7 +2159,7 @@
     </w:p>
     <w:p>
       <w:pPr>
-        <w:pStyle w:val="ListParagraph"/>
+        <w:pStyle w:val="Odlomakpopisa"/>
         <w:numPr>
           <w:ilvl w:val="0"/>
           <w:numId w:val="7"/>
@@ -2127,7 +2176,7 @@
     </w:p>
     <w:p>
       <w:pPr>
-        <w:pStyle w:val="ListParagraph"/>
+        <w:pStyle w:val="Odlomakpopisa"/>
         <w:numPr>
           <w:ilvl w:val="0"/>
           <w:numId w:val="7"/>
@@ -2139,7 +2188,7 @@
     </w:p>
     <w:p>
       <w:pPr>
-        <w:pStyle w:val="ListParagraph"/>
+        <w:pStyle w:val="Odlomakpopisa"/>
         <w:numPr>
           <w:ilvl w:val="0"/>
           <w:numId w:val="7"/>
@@ -2151,7 +2200,7 @@
     </w:p>
     <w:p>
       <w:pPr>
-        <w:pStyle w:val="ListParagraph"/>
+        <w:pStyle w:val="Odlomakpopisa"/>
         <w:numPr>
           <w:ilvl w:val="0"/>
           <w:numId w:val="5"/>
@@ -2163,7 +2212,7 @@
     </w:p>
     <w:p>
       <w:pPr>
-        <w:pStyle w:val="ListParagraph"/>
+        <w:pStyle w:val="Odlomakpopisa"/>
         <w:numPr>
           <w:ilvl w:val="0"/>
           <w:numId w:val="5"/>
@@ -2175,7 +2224,7 @@
     </w:p>
     <w:p>
       <w:pPr>
-        <w:pStyle w:val="ListParagraph"/>
+        <w:pStyle w:val="Odlomakpopisa"/>
         <w:numPr>
           <w:ilvl w:val="0"/>
           <w:numId w:val="4"/>
@@ -2187,7 +2236,7 @@
     </w:p>
     <w:p>
       <w:pPr>
-        <w:pStyle w:val="ListParagraph"/>
+        <w:pStyle w:val="Odlomakpopisa"/>
         <w:numPr>
           <w:ilvl w:val="0"/>
           <w:numId w:val="7"/>
@@ -2200,7 +2249,7 @@
     </w:p>
     <w:p>
       <w:pPr>
-        <w:pStyle w:val="ListParagraph"/>
+        <w:pStyle w:val="Odlomakpopisa"/>
         <w:numPr>
           <w:ilvl w:val="0"/>
           <w:numId w:val="7"/>
@@ -2217,7 +2266,7 @@
     </w:p>
     <w:p>
       <w:pPr>
-        <w:pStyle w:val="ListParagraph"/>
+        <w:pStyle w:val="Odlomakpopisa"/>
         <w:numPr>
           <w:ilvl w:val="0"/>
           <w:numId w:val="8"/>
@@ -2229,7 +2278,7 @@
     </w:p>
     <w:p>
       <w:pPr>
-        <w:pStyle w:val="ListParagraph"/>
+        <w:pStyle w:val="Odlomakpopisa"/>
         <w:numPr>
           <w:ilvl w:val="0"/>
           <w:numId w:val="7"/>
@@ -2241,7 +2290,7 @@
     </w:p>
     <w:p>
       <w:pPr>
-        <w:pStyle w:val="ListParagraph"/>
+        <w:pStyle w:val="Odlomakpopisa"/>
         <w:numPr>
           <w:ilvl w:val="0"/>
           <w:numId w:val="6"/>
@@ -2253,7 +2302,7 @@
     </w:p>
     <w:p>
       <w:pPr>
-        <w:pStyle w:val="ListParagraph"/>
+        <w:pStyle w:val="Odlomakpopisa"/>
         <w:numPr>
           <w:ilvl w:val="0"/>
           <w:numId w:val="5"/>
@@ -2265,7 +2314,7 @@
     </w:p>
     <w:p>
       <w:pPr>
-        <w:pStyle w:val="ListParagraph"/>
+        <w:pStyle w:val="Odlomakpopisa"/>
         <w:numPr>
           <w:ilvl w:val="0"/>
           <w:numId w:val="4"/>
@@ -2277,7 +2326,7 @@
     </w:p>
     <w:p>
       <w:pPr>
-        <w:pStyle w:val="ListParagraph"/>
+        <w:pStyle w:val="Odlomakpopisa"/>
         <w:numPr>
           <w:ilvl w:val="0"/>
           <w:numId w:val="8"/>
@@ -2289,7 +2338,7 @@
     </w:p>
     <w:p>
       <w:pPr>
-        <w:pStyle w:val="ListParagraph"/>
+        <w:pStyle w:val="Odlomakpopisa"/>
         <w:numPr>
           <w:ilvl w:val="0"/>
           <w:numId w:val="8"/>
@@ -2306,7 +2355,7 @@
     </w:p>
     <w:p>
       <w:pPr>
-        <w:pStyle w:val="ListParagraph"/>
+        <w:pStyle w:val="Odlomakpopisa"/>
         <w:numPr>
           <w:ilvl w:val="0"/>
           <w:numId w:val="9"/>
@@ -2318,7 +2367,7 @@
     </w:p>
     <w:p>
       <w:pPr>
-        <w:pStyle w:val="ListParagraph"/>
+        <w:pStyle w:val="Odlomakpopisa"/>
         <w:numPr>
           <w:ilvl w:val="0"/>
           <w:numId w:val="7"/>
@@ -2330,7 +2379,7 @@
     </w:p>
     <w:p>
       <w:pPr>
-        <w:pStyle w:val="ListParagraph"/>
+        <w:pStyle w:val="Odlomakpopisa"/>
         <w:numPr>
           <w:ilvl w:val="0"/>
           <w:numId w:val="6"/>
@@ -2342,7 +2391,7 @@
     </w:p>
     <w:p>
       <w:pPr>
-        <w:pStyle w:val="ListParagraph"/>
+        <w:pStyle w:val="Odlomakpopisa"/>
         <w:numPr>
           <w:ilvl w:val="0"/>
           <w:numId w:val="5"/>
@@ -2354,7 +2403,7 @@
     </w:p>
     <w:p>
       <w:pPr>
-        <w:pStyle w:val="ListParagraph"/>
+        <w:pStyle w:val="Odlomakpopisa"/>
         <w:numPr>
           <w:ilvl w:val="0"/>
           <w:numId w:val="4"/>
@@ -2366,7 +2415,7 @@
     </w:p>
     <w:p>
       <w:pPr>
-        <w:pStyle w:val="ListParagraph"/>
+        <w:pStyle w:val="Odlomakpopisa"/>
         <w:numPr>
           <w:ilvl w:val="0"/>
           <w:numId w:val="8"/>
@@ -2378,7 +2427,7 @@
     </w:p>
     <w:p>
       <w:pPr>
-        <w:pStyle w:val="ListParagraph"/>
+        <w:pStyle w:val="Odlomakpopisa"/>
         <w:numPr>
           <w:ilvl w:val="0"/>
           <w:numId w:val="8"/>
@@ -2395,7 +2444,7 @@
     </w:p>
     <w:p>
       <w:pPr>
-        <w:pStyle w:val="ListParagraph"/>
+        <w:pStyle w:val="Odlomakpopisa"/>
         <w:numPr>
           <w:ilvl w:val="0"/>
           <w:numId w:val="9"/>
@@ -2407,7 +2456,7 @@
     </w:p>
     <w:p>
       <w:pPr>
-        <w:pStyle w:val="ListParagraph"/>
+        <w:pStyle w:val="Odlomakpopisa"/>
         <w:numPr>
           <w:ilvl w:val="0"/>
           <w:numId w:val="7"/>
@@ -2419,7 +2468,7 @@
     </w:p>
     <w:p>
       <w:pPr>
-        <w:pStyle w:val="ListParagraph"/>
+        <w:pStyle w:val="Odlomakpopisa"/>
         <w:numPr>
           <w:ilvl w:val="0"/>
           <w:numId w:val="6"/>
@@ -2431,7 +2480,7 @@
     </w:p>
     <w:p>
       <w:pPr>
-        <w:pStyle w:val="ListParagraph"/>
+        <w:pStyle w:val="Odlomakpopisa"/>
         <w:numPr>
           <w:ilvl w:val="0"/>
           <w:numId w:val="4"/>
@@ -2443,7 +2492,7 @@
     </w:p>
     <w:p>
       <w:pPr>
-        <w:pStyle w:val="ListParagraph"/>
+        <w:pStyle w:val="Odlomakpopisa"/>
         <w:numPr>
           <w:ilvl w:val="0"/>
           <w:numId w:val="8"/>
@@ -2455,7 +2504,7 @@
     </w:p>
     <w:p>
       <w:pPr>
-        <w:pStyle w:val="ListParagraph"/>
+        <w:pStyle w:val="Odlomakpopisa"/>
         <w:numPr>
           <w:ilvl w:val="0"/>
           <w:numId w:val="8"/>
@@ -2472,7 +2521,7 @@
     </w:p>
     <w:p>
       <w:pPr>
-        <w:pStyle w:val="ListParagraph"/>
+        <w:pStyle w:val="Odlomakpopisa"/>
         <w:numPr>
           <w:ilvl w:val="0"/>
           <w:numId w:val="9"/>
@@ -2484,7 +2533,7 @@
     </w:p>
     <w:p>
       <w:pPr>
-        <w:pStyle w:val="ListParagraph"/>
+        <w:pStyle w:val="Odlomakpopisa"/>
         <w:numPr>
           <w:ilvl w:val="0"/>
           <w:numId w:val="7"/>
@@ -2496,7 +2545,7 @@
     </w:p>
     <w:p>
       <w:pPr>
-        <w:pStyle w:val="ListParagraph"/>
+        <w:pStyle w:val="Odlomakpopisa"/>
         <w:numPr>
           <w:ilvl w:val="0"/>
           <w:numId w:val="6"/>
@@ -2508,7 +2557,7 @@
     </w:p>
     <w:p>
       <w:pPr>
-        <w:pStyle w:val="ListParagraph"/>
+        <w:pStyle w:val="Odlomakpopisa"/>
         <w:numPr>
           <w:ilvl w:val="0"/>
           <w:numId w:val="5"/>
@@ -2520,7 +2569,7 @@
     </w:p>
     <w:p>
       <w:pPr>
-        <w:pStyle w:val="ListParagraph"/>
+        <w:pStyle w:val="Odlomakpopisa"/>
         <w:numPr>
           <w:ilvl w:val="0"/>
           <w:numId w:val="4"/>
@@ -2532,7 +2581,7 @@
     </w:p>
     <w:p>
       <w:pPr>
-        <w:pStyle w:val="ListParagraph"/>
+        <w:pStyle w:val="Odlomakpopisa"/>
         <w:numPr>
           <w:ilvl w:val="0"/>
           <w:numId w:val="8"/>
@@ -2551,7 +2600,7 @@
     </w:p>
     <w:p>
       <w:pPr>
-        <w:pStyle w:val="ListParagraph"/>
+        <w:pStyle w:val="Odlomakpopisa"/>
         <w:numPr>
           <w:ilvl w:val="0"/>
           <w:numId w:val="8"/>
@@ -2568,7 +2617,7 @@
     </w:p>
     <w:p>
       <w:pPr>
-        <w:pStyle w:val="Heading2"/>
+        <w:pStyle w:val="Naslov2"/>
       </w:pPr>
       <w:r>
         <w:lastRenderedPageBreak/>
@@ -2578,7 +2627,7 @@
     <w:p/>
     <w:p>
       <w:pPr>
-        <w:pStyle w:val="Heading3"/>
+        <w:pStyle w:val="Naslov3"/>
       </w:pPr>
       <w:r>
         <w:t>Dijagram obrazaca uporabe za cijeli auto servis</w:t>
@@ -2632,7 +2681,7 @@
     </w:p>
     <w:p>
       <w:pPr>
-        <w:pStyle w:val="Caption"/>
+        <w:pStyle w:val="Opisslike"/>
         <w:jc w:val="center"/>
       </w:pPr>
       <w:r>
@@ -2677,7 +2726,7 @@
     <w:p/>
     <w:p>
       <w:pPr>
-        <w:pStyle w:val="Heading3"/>
+        <w:pStyle w:val="Naslov3"/>
       </w:pPr>
       <w:r>
         <w:lastRenderedPageBreak/>
@@ -2732,7 +2781,7 @@
     </w:p>
     <w:p>
       <w:pPr>
-        <w:pStyle w:val="Caption"/>
+        <w:pStyle w:val="Opisslike"/>
         <w:jc w:val="center"/>
       </w:pPr>
       <w:r>
@@ -2780,7 +2829,7 @@
     <w:p/>
     <w:p>
       <w:pPr>
-        <w:pStyle w:val="Heading3"/>
+        <w:pStyle w:val="Naslov3"/>
       </w:pPr>
       <w:r>
         <w:t>Dijagram obrazaca uporabe za korisnika</w:t>
@@ -2834,7 +2883,7 @@
     </w:p>
     <w:p>
       <w:pPr>
-        <w:pStyle w:val="Caption"/>
+        <w:pStyle w:val="Opisslike"/>
         <w:jc w:val="center"/>
       </w:pPr>
       <w:r>
@@ -2879,7 +2928,7 @@
     </w:p>
     <w:p>
       <w:pPr>
-        <w:pStyle w:val="Heading3"/>
+        <w:pStyle w:val="Naslov3"/>
       </w:pPr>
       <w:r>
         <w:lastRenderedPageBreak/>
@@ -2934,7 +2983,7 @@
     </w:p>
     <w:p>
       <w:pPr>
-        <w:pStyle w:val="Caption"/>
+        <w:pStyle w:val="Opisslike"/>
         <w:jc w:val="center"/>
       </w:pPr>
       <w:r>
@@ -2980,7 +3029,7 @@
     <w:p/>
     <w:p>
       <w:pPr>
-        <w:pStyle w:val="Heading3"/>
+        <w:pStyle w:val="Naslov3"/>
       </w:pPr>
       <w:r>
         <w:t>Dijagram obrazaca uporabe za servisera</w:t>
@@ -3034,7 +3083,7 @@
     </w:p>
     <w:p>
       <w:pPr>
-        <w:pStyle w:val="Caption"/>
+        <w:pStyle w:val="Opisslike"/>
         <w:jc w:val="center"/>
       </w:pPr>
       <w:r>
@@ -3082,7 +3131,7 @@
     <w:p/>
     <w:p>
       <w:pPr>
-        <w:pStyle w:val="Heading3"/>
+        <w:pStyle w:val="Naslov3"/>
       </w:pPr>
       <w:r>
         <w:lastRenderedPageBreak/>
@@ -3137,7 +3186,7 @@
     </w:p>
     <w:p>
       <w:pPr>
-        <w:pStyle w:val="Caption"/>
+        <w:pStyle w:val="Opisslike"/>
         <w:jc w:val="center"/>
       </w:pPr>
       <w:r>
@@ -3197,7 +3246,7 @@
     <w:p/>
     <w:p>
       <w:pPr>
-        <w:pStyle w:val="Heading2"/>
+        <w:pStyle w:val="Naslov2"/>
       </w:pPr>
       <w:r>
         <w:t>Sekvencijski dijagrami</w:t>
@@ -3206,7 +3255,7 @@
     <w:p/>
     <w:p>
       <w:pPr>
-        <w:pStyle w:val="Heading3"/>
+        <w:pStyle w:val="Naslov3"/>
       </w:pPr>
       <w:r>
         <w:t>Osnovni upis podataka</w:t>
@@ -3265,7 +3314,7 @@
     </w:p>
     <w:p>
       <w:pPr>
-        <w:pStyle w:val="Caption"/>
+        <w:pStyle w:val="Opisslike"/>
         <w:jc w:val="center"/>
       </w:pPr>
       <w:r>
@@ -3309,7 +3358,7 @@
     <w:p/>
     <w:p>
       <w:pPr>
-        <w:pStyle w:val="Heading3"/>
+        <w:pStyle w:val="Naslov3"/>
       </w:pPr>
       <w:r>
         <w:t>Potvrda prijave vozila na popravak</w:t>
@@ -3368,7 +3417,7 @@
     </w:p>
     <w:p>
       <w:pPr>
-        <w:pStyle w:val="Caption"/>
+        <w:pStyle w:val="Opisslike"/>
         <w:jc w:val="center"/>
       </w:pPr>
       <w:r>
@@ -3417,7 +3466,7 @@
     <w:p/>
     <w:p>
       <w:pPr>
-        <w:pStyle w:val="Heading3"/>
+        <w:pStyle w:val="Naslov3"/>
       </w:pPr>
       <w:r>
         <w:lastRenderedPageBreak/>
@@ -3489,7 +3538,7 @@
     </w:p>
     <w:p>
       <w:pPr>
-        <w:pStyle w:val="Caption"/>
+        <w:pStyle w:val="Opisslike"/>
         <w:jc w:val="center"/>
       </w:pPr>
       <w:r>
@@ -3539,7 +3588,7 @@
     <w:p/>
     <w:p>
       <w:pPr>
-        <w:pStyle w:val="Heading3"/>
+        <w:pStyle w:val="Naslov3"/>
       </w:pPr>
       <w:r>
         <w:t>Prijava na sustav</w:t>
@@ -3598,7 +3647,7 @@
     </w:p>
     <w:p>
       <w:pPr>
-        <w:pStyle w:val="Caption"/>
+        <w:pStyle w:val="Opisslike"/>
         <w:jc w:val="center"/>
       </w:pPr>
       <w:r>
@@ -3646,7 +3695,7 @@
     </w:p>
     <w:p>
       <w:pPr>
-        <w:pStyle w:val="Heading3"/>
+        <w:pStyle w:val="Naslov3"/>
       </w:pPr>
       <w:r>
         <w:lastRenderedPageBreak/>
@@ -3721,7 +3770,7 @@
     </w:p>
     <w:p>
       <w:pPr>
-        <w:pStyle w:val="Caption"/>
+        <w:pStyle w:val="Opisslike"/>
         <w:jc w:val="center"/>
       </w:pPr>
       <w:r>
@@ -3779,7 +3828,7 @@
     <w:p/>
     <w:p>
       <w:pPr>
-        <w:pStyle w:val="Heading3"/>
+        <w:pStyle w:val="Naslov3"/>
       </w:pPr>
       <w:r>
         <w:lastRenderedPageBreak/>
@@ -3839,7 +3888,7 @@
     </w:p>
     <w:p>
       <w:pPr>
-        <w:pStyle w:val="Caption"/>
+        <w:pStyle w:val="Opisslike"/>
         <w:jc w:val="center"/>
       </w:pPr>
       <w:r>
@@ -3889,7 +3938,7 @@
     <w:p/>
     <w:p>
       <w:pPr>
-        <w:pStyle w:val="Heading3"/>
+        <w:pStyle w:val="Naslov3"/>
       </w:pPr>
       <w:r>
         <w:t>Upravljanje informacijama registriranih korisnika</w:t>
@@ -3948,7 +3997,7 @@
     </w:p>
     <w:p>
       <w:pPr>
-        <w:pStyle w:val="Caption"/>
+        <w:pStyle w:val="Opisslike"/>
         <w:jc w:val="center"/>
       </w:pPr>
       <w:r>
@@ -3996,7 +4045,7 @@
     </w:p>
     <w:p>
       <w:pPr>
-        <w:pStyle w:val="Heading1"/>
+        <w:pStyle w:val="Naslov1"/>
       </w:pPr>
       <w:r>
         <w:lastRenderedPageBreak/>
@@ -4010,7 +4059,7 @@
     <w:p/>
     <w:p>
       <w:pPr>
-        <w:pStyle w:val="Heading1"/>
+        <w:pStyle w:val="Naslov1"/>
       </w:pPr>
       <w:r>
         <w:t>Arhitektura i dizajn sustava</w:t>
@@ -4018,7 +4067,7 @@
     </w:p>
     <w:p>
       <w:pPr>
-        <w:pStyle w:val="Heading2"/>
+        <w:pStyle w:val="Naslov2"/>
       </w:pPr>
       <w:r>
         <w:t>Arhitekturni obrazac MVC</w:t>
@@ -4035,7 +4084,7 @@
     </w:p>
     <w:p>
       <w:pPr>
-        <w:pStyle w:val="ListParagraph"/>
+        <w:pStyle w:val="Odlomakpopisa"/>
         <w:numPr>
           <w:ilvl w:val="0"/>
           <w:numId w:val="26"/>
@@ -4053,7 +4102,7 @@
     </w:p>
     <w:p>
       <w:pPr>
-        <w:pStyle w:val="ListParagraph"/>
+        <w:pStyle w:val="Odlomakpopisa"/>
         <w:numPr>
           <w:ilvl w:val="0"/>
           <w:numId w:val="26"/>
@@ -4071,7 +4120,7 @@
     </w:p>
     <w:p>
       <w:pPr>
-        <w:pStyle w:val="ListParagraph"/>
+        <w:pStyle w:val="Odlomakpopisa"/>
         <w:numPr>
           <w:ilvl w:val="0"/>
           <w:numId w:val="26"/>
@@ -4087,10 +4136,7 @@
         <w:t>Kontroler (eng. controller) – glavna zadaća kontrolera odgovaranje na akcije koje inicira korisnik preko pogleda te prijenos podataka modela u pogled i obrnuto. Kontroler je također zadužen i za svu drugu interakciju između ovih dvije komponenata.</w:t>
       </w:r>
     </w:p>
-    <w:p>
-      <w:bookmarkStart w:id="1" w:name="_GoBack"/>
-      <w:bookmarkEnd w:id="1"/>
-    </w:p>
+    <w:p/>
     <w:sectPr>
       <w:pgSz w:w="11906" w:h="16838"/>
       <w:pgMar w:top="1417" w:right="1417" w:bottom="1417" w:left="1417" w:header="708" w:footer="708" w:gutter="0"/>
@@ -5755,7 +5801,7 @@
     <w:lvl w:ilvl="0">
       <w:start w:val="1"/>
       <w:numFmt w:val="decimal"/>
-      <w:pStyle w:val="Heading1"/>
+      <w:pStyle w:val="Naslov1"/>
       <w:lvlText w:val="%1."/>
       <w:lvlJc w:val="left"/>
       <w:pPr>
@@ -5768,7 +5814,7 @@
     <w:lvl w:ilvl="1">
       <w:start w:val="1"/>
       <w:numFmt w:val="decimal"/>
-      <w:pStyle w:val="Heading2"/>
+      <w:pStyle w:val="Naslov2"/>
       <w:lvlText w:val="%1.%2."/>
       <w:lvlJc w:val="left"/>
       <w:pPr>
@@ -5781,7 +5827,7 @@
     <w:lvl w:ilvl="2">
       <w:start w:val="1"/>
       <w:numFmt w:val="decimal"/>
-      <w:pStyle w:val="Heading3"/>
+      <w:pStyle w:val="Naslov3"/>
       <w:lvlText w:val="%1.%2.%3."/>
       <w:lvlJc w:val="left"/>
       <w:pPr>
@@ -5794,7 +5840,7 @@
     <w:lvl w:ilvl="3">
       <w:start w:val="1"/>
       <w:numFmt w:val="decimal"/>
-      <w:pStyle w:val="Heading4"/>
+      <w:pStyle w:val="Naslov4"/>
       <w:lvlText w:val="%1.%2.%3.%4."/>
       <w:lvlJc w:val="left"/>
       <w:pPr>
@@ -5807,7 +5853,7 @@
     <w:lvl w:ilvl="4">
       <w:start w:val="1"/>
       <w:numFmt w:val="decimal"/>
-      <w:pStyle w:val="Heading5"/>
+      <w:pStyle w:val="Naslov5"/>
       <w:lvlText w:val="%1.%2.%3.%4.%5."/>
       <w:lvlJc w:val="left"/>
       <w:pPr>
@@ -5820,7 +5866,7 @@
     <w:lvl w:ilvl="5">
       <w:start w:val="1"/>
       <w:numFmt w:val="decimal"/>
-      <w:pStyle w:val="Heading6"/>
+      <w:pStyle w:val="Naslov6"/>
       <w:lvlText w:val="%1.%2.%3.%4.%5.%6."/>
       <w:lvlJc w:val="left"/>
       <w:pPr>
@@ -5833,7 +5879,7 @@
     <w:lvl w:ilvl="6">
       <w:start w:val="1"/>
       <w:numFmt w:val="decimal"/>
-      <w:pStyle w:val="Heading7"/>
+      <w:pStyle w:val="Naslov7"/>
       <w:lvlText w:val="%1.%2.%3.%4.%5.%6.%7."/>
       <w:lvlJc w:val="left"/>
       <w:pPr>
@@ -5846,7 +5892,7 @@
     <w:lvl w:ilvl="7">
       <w:start w:val="1"/>
       <w:numFmt w:val="decimal"/>
-      <w:pStyle w:val="Heading8"/>
+      <w:pStyle w:val="Naslov8"/>
       <w:lvlText w:val="%1.%2.%3.%4.%5.%6.%7.%8."/>
       <w:lvlJc w:val="left"/>
       <w:pPr>
@@ -5859,7 +5905,7 @@
     <w:lvl w:ilvl="8">
       <w:start w:val="1"/>
       <w:numFmt w:val="decimal"/>
-      <w:pStyle w:val="Heading9"/>
+      <w:pStyle w:val="Naslov9"/>
       <w:lvlText w:val="%1.%2.%3.%4.%5.%6.%7.%8.%9."/>
       <w:lvlJc w:val="left"/>
       <w:pPr>
@@ -7002,11 +7048,11 @@
     <w:name w:val="Normal"/>
     <w:qFormat/>
   </w:style>
-  <w:style w:type="paragraph" w:styleId="Heading1">
+  <w:style w:type="paragraph" w:styleId="Naslov1">
     <w:name w:val="heading 1"/>
     <w:basedOn w:val="Normal"/>
     <w:next w:val="Normal"/>
-    <w:link w:val="Heading1Char"/>
+    <w:link w:val="Naslov1Char"/>
     <w:uiPriority w:val="9"/>
     <w:qFormat/>
     <w:rsid w:val="00CC68D1"/>
@@ -7026,11 +7072,11 @@
       <w:szCs w:val="32"/>
     </w:rPr>
   </w:style>
-  <w:style w:type="paragraph" w:styleId="Heading2">
+  <w:style w:type="paragraph" w:styleId="Naslov2">
     <w:name w:val="heading 2"/>
     <w:basedOn w:val="Normal"/>
     <w:next w:val="Normal"/>
-    <w:link w:val="Heading2Char"/>
+    <w:link w:val="Naslov2Char"/>
     <w:autoRedefine/>
     <w:uiPriority w:val="9"/>
     <w:unhideWhenUsed/>
@@ -7053,11 +7099,11 @@
       <w:szCs w:val="26"/>
     </w:rPr>
   </w:style>
-  <w:style w:type="paragraph" w:styleId="Heading3">
+  <w:style w:type="paragraph" w:styleId="Naslov3">
     <w:name w:val="heading 3"/>
     <w:basedOn w:val="Normal"/>
     <w:next w:val="Normal"/>
-    <w:link w:val="Heading3Char"/>
+    <w:link w:val="Naslov3Char"/>
     <w:uiPriority w:val="9"/>
     <w:unhideWhenUsed/>
     <w:qFormat/>
@@ -7079,11 +7125,11 @@
       <w:szCs w:val="24"/>
     </w:rPr>
   </w:style>
-  <w:style w:type="paragraph" w:styleId="Heading4">
+  <w:style w:type="paragraph" w:styleId="Naslov4">
     <w:name w:val="heading 4"/>
     <w:basedOn w:val="Normal"/>
     <w:next w:val="Normal"/>
-    <w:link w:val="Heading4Char"/>
+    <w:link w:val="Naslov4Char"/>
     <w:uiPriority w:val="9"/>
     <w:semiHidden/>
     <w:unhideWhenUsed/>
@@ -7106,11 +7152,11 @@
       <w:color w:val="2F5496" w:themeColor="accent1" w:themeShade="BF"/>
     </w:rPr>
   </w:style>
-  <w:style w:type="paragraph" w:styleId="Heading5">
+  <w:style w:type="paragraph" w:styleId="Naslov5">
     <w:name w:val="heading 5"/>
     <w:basedOn w:val="Normal"/>
     <w:next w:val="Normal"/>
-    <w:link w:val="Heading5Char"/>
+    <w:link w:val="Naslov5Char"/>
     <w:uiPriority w:val="9"/>
     <w:semiHidden/>
     <w:unhideWhenUsed/>
@@ -7131,11 +7177,11 @@
       <w:color w:val="2F5496" w:themeColor="accent1" w:themeShade="BF"/>
     </w:rPr>
   </w:style>
-  <w:style w:type="paragraph" w:styleId="Heading6">
+  <w:style w:type="paragraph" w:styleId="Naslov6">
     <w:name w:val="heading 6"/>
     <w:basedOn w:val="Normal"/>
     <w:next w:val="Normal"/>
-    <w:link w:val="Heading6Char"/>
+    <w:link w:val="Naslov6Char"/>
     <w:uiPriority w:val="9"/>
     <w:semiHidden/>
     <w:unhideWhenUsed/>
@@ -7156,11 +7202,11 @@
       <w:color w:val="1F3763" w:themeColor="accent1" w:themeShade="7F"/>
     </w:rPr>
   </w:style>
-  <w:style w:type="paragraph" w:styleId="Heading7">
+  <w:style w:type="paragraph" w:styleId="Naslov7">
     <w:name w:val="heading 7"/>
     <w:basedOn w:val="Normal"/>
     <w:next w:val="Normal"/>
-    <w:link w:val="Heading7Char"/>
+    <w:link w:val="Naslov7Char"/>
     <w:uiPriority w:val="9"/>
     <w:semiHidden/>
     <w:unhideWhenUsed/>
@@ -7183,11 +7229,11 @@
       <w:color w:val="1F3763" w:themeColor="accent1" w:themeShade="7F"/>
     </w:rPr>
   </w:style>
-  <w:style w:type="paragraph" w:styleId="Heading8">
+  <w:style w:type="paragraph" w:styleId="Naslov8">
     <w:name w:val="heading 8"/>
     <w:basedOn w:val="Normal"/>
     <w:next w:val="Normal"/>
-    <w:link w:val="Heading8Char"/>
+    <w:link w:val="Naslov8Char"/>
     <w:uiPriority w:val="9"/>
     <w:semiHidden/>
     <w:unhideWhenUsed/>
@@ -7210,11 +7256,11 @@
       <w:szCs w:val="21"/>
     </w:rPr>
   </w:style>
-  <w:style w:type="paragraph" w:styleId="Heading9">
+  <w:style w:type="paragraph" w:styleId="Naslov9">
     <w:name w:val="heading 9"/>
     <w:basedOn w:val="Normal"/>
     <w:next w:val="Normal"/>
-    <w:link w:val="Heading9Char"/>
+    <w:link w:val="Naslov9Char"/>
     <w:uiPriority w:val="9"/>
     <w:semiHidden/>
     <w:unhideWhenUsed/>
@@ -7239,13 +7285,13 @@
       <w:szCs w:val="21"/>
     </w:rPr>
   </w:style>
-  <w:style w:type="character" w:default="1" w:styleId="DefaultParagraphFont">
+  <w:style w:type="character" w:default="1" w:styleId="Zadanifontodlomka">
     <w:name w:val="Default Paragraph Font"/>
     <w:uiPriority w:val="1"/>
     <w:semiHidden/>
     <w:unhideWhenUsed/>
   </w:style>
-  <w:style w:type="table" w:default="1" w:styleId="TableNormal">
+  <w:style w:type="table" w:default="1" w:styleId="Obinatablica">
     <w:name w:val="Normal Table"/>
     <w:uiPriority w:val="99"/>
     <w:semiHidden/>
@@ -7260,16 +7306,16 @@
       </w:tblCellMar>
     </w:tblPr>
   </w:style>
-  <w:style w:type="numbering" w:default="1" w:styleId="NoList">
+  <w:style w:type="numbering" w:default="1" w:styleId="Bezpopisa">
     <w:name w:val="No List"/>
     <w:uiPriority w:val="99"/>
     <w:semiHidden/>
     <w:unhideWhenUsed/>
   </w:style>
-  <w:style w:type="character" w:customStyle="1" w:styleId="Heading1Char">
-    <w:name w:val="Heading 1 Char"/>
-    <w:basedOn w:val="DefaultParagraphFont"/>
-    <w:link w:val="Heading1"/>
+  <w:style w:type="character" w:customStyle="1" w:styleId="Naslov1Char">
+    <w:name w:val="Naslov 1 Char"/>
+    <w:basedOn w:val="Zadanifontodlomka"/>
+    <w:link w:val="Naslov1"/>
     <w:uiPriority w:val="9"/>
     <w:rsid w:val="00CC68D1"/>
     <w:rPr>
@@ -7279,7 +7325,7 @@
       <w:szCs w:val="32"/>
     </w:rPr>
   </w:style>
-  <w:style w:type="paragraph" w:styleId="ListParagraph">
+  <w:style w:type="paragraph" w:styleId="Odlomakpopisa">
     <w:name w:val="List Paragraph"/>
     <w:basedOn w:val="Normal"/>
     <w:uiPriority w:val="34"/>
@@ -7290,10 +7336,10 @@
       <w:contextualSpacing/>
     </w:pPr>
   </w:style>
-  <w:style w:type="character" w:customStyle="1" w:styleId="Heading2Char">
-    <w:name w:val="Heading 2 Char"/>
-    <w:basedOn w:val="DefaultParagraphFont"/>
-    <w:link w:val="Heading2"/>
+  <w:style w:type="character" w:customStyle="1" w:styleId="Naslov2Char">
+    <w:name w:val="Naslov 2 Char"/>
+    <w:basedOn w:val="Zadanifontodlomka"/>
+    <w:link w:val="Naslov2"/>
     <w:uiPriority w:val="9"/>
     <w:rsid w:val="003113CA"/>
     <w:rPr>
@@ -7303,10 +7349,10 @@
       <w:szCs w:val="26"/>
     </w:rPr>
   </w:style>
-  <w:style w:type="character" w:customStyle="1" w:styleId="Heading3Char">
-    <w:name w:val="Heading 3 Char"/>
-    <w:basedOn w:val="DefaultParagraphFont"/>
-    <w:link w:val="Heading3"/>
+  <w:style w:type="character" w:customStyle="1" w:styleId="Naslov3Char">
+    <w:name w:val="Naslov 3 Char"/>
+    <w:basedOn w:val="Zadanifontodlomka"/>
+    <w:link w:val="Naslov3"/>
     <w:uiPriority w:val="9"/>
     <w:rsid w:val="00D40B05"/>
     <w:rPr>
@@ -7316,7 +7362,7 @@
       <w:szCs w:val="24"/>
     </w:rPr>
   </w:style>
-  <w:style w:type="paragraph" w:styleId="Caption">
+  <w:style w:type="paragraph" w:styleId="Opisslike">
     <w:name w:val="caption"/>
     <w:basedOn w:val="Normal"/>
     <w:next w:val="Normal"/>
@@ -7335,10 +7381,10 @@
       <w:szCs w:val="18"/>
     </w:rPr>
   </w:style>
-  <w:style w:type="character" w:customStyle="1" w:styleId="Heading4Char">
-    <w:name w:val="Heading 4 Char"/>
-    <w:basedOn w:val="DefaultParagraphFont"/>
-    <w:link w:val="Heading4"/>
+  <w:style w:type="character" w:customStyle="1" w:styleId="Naslov4Char">
+    <w:name w:val="Naslov 4 Char"/>
+    <w:basedOn w:val="Zadanifontodlomka"/>
+    <w:link w:val="Naslov4"/>
     <w:uiPriority w:val="9"/>
     <w:semiHidden/>
     <w:rsid w:val="00CC68D1"/>
@@ -7349,10 +7395,10 @@
       <w:color w:val="2F5496" w:themeColor="accent1" w:themeShade="BF"/>
     </w:rPr>
   </w:style>
-  <w:style w:type="character" w:customStyle="1" w:styleId="Heading5Char">
-    <w:name w:val="Heading 5 Char"/>
-    <w:basedOn w:val="DefaultParagraphFont"/>
-    <w:link w:val="Heading5"/>
+  <w:style w:type="character" w:customStyle="1" w:styleId="Naslov5Char">
+    <w:name w:val="Naslov 5 Char"/>
+    <w:basedOn w:val="Zadanifontodlomka"/>
+    <w:link w:val="Naslov5"/>
     <w:uiPriority w:val="9"/>
     <w:semiHidden/>
     <w:rsid w:val="00CC68D1"/>
@@ -7361,10 +7407,10 @@
       <w:color w:val="2F5496" w:themeColor="accent1" w:themeShade="BF"/>
     </w:rPr>
   </w:style>
-  <w:style w:type="character" w:customStyle="1" w:styleId="Heading6Char">
-    <w:name w:val="Heading 6 Char"/>
-    <w:basedOn w:val="DefaultParagraphFont"/>
-    <w:link w:val="Heading6"/>
+  <w:style w:type="character" w:customStyle="1" w:styleId="Naslov6Char">
+    <w:name w:val="Naslov 6 Char"/>
+    <w:basedOn w:val="Zadanifontodlomka"/>
+    <w:link w:val="Naslov6"/>
     <w:uiPriority w:val="9"/>
     <w:semiHidden/>
     <w:rsid w:val="00CC68D1"/>
@@ -7373,10 +7419,10 @@
       <w:color w:val="1F3763" w:themeColor="accent1" w:themeShade="7F"/>
     </w:rPr>
   </w:style>
-  <w:style w:type="character" w:customStyle="1" w:styleId="Heading7Char">
-    <w:name w:val="Heading 7 Char"/>
-    <w:basedOn w:val="DefaultParagraphFont"/>
-    <w:link w:val="Heading7"/>
+  <w:style w:type="character" w:customStyle="1" w:styleId="Naslov7Char">
+    <w:name w:val="Naslov 7 Char"/>
+    <w:basedOn w:val="Zadanifontodlomka"/>
+    <w:link w:val="Naslov7"/>
     <w:uiPriority w:val="9"/>
     <w:semiHidden/>
     <w:rsid w:val="00CC68D1"/>
@@ -7387,10 +7433,10 @@
       <w:color w:val="1F3763" w:themeColor="accent1" w:themeShade="7F"/>
     </w:rPr>
   </w:style>
-  <w:style w:type="character" w:customStyle="1" w:styleId="Heading8Char">
-    <w:name w:val="Heading 8 Char"/>
-    <w:basedOn w:val="DefaultParagraphFont"/>
-    <w:link w:val="Heading8"/>
+  <w:style w:type="character" w:customStyle="1" w:styleId="Naslov8Char">
+    <w:name w:val="Naslov 8 Char"/>
+    <w:basedOn w:val="Zadanifontodlomka"/>
+    <w:link w:val="Naslov8"/>
     <w:uiPriority w:val="9"/>
     <w:semiHidden/>
     <w:rsid w:val="00CC68D1"/>
@@ -7401,10 +7447,10 @@
       <w:szCs w:val="21"/>
     </w:rPr>
   </w:style>
-  <w:style w:type="character" w:customStyle="1" w:styleId="Heading9Char">
-    <w:name w:val="Heading 9 Char"/>
-    <w:basedOn w:val="DefaultParagraphFont"/>
-    <w:link w:val="Heading9"/>
+  <w:style w:type="character" w:customStyle="1" w:styleId="Naslov9Char">
+    <w:name w:val="Naslov 9 Char"/>
+    <w:basedOn w:val="Zadanifontodlomka"/>
+    <w:link w:val="Naslov9"/>
     <w:uiPriority w:val="9"/>
     <w:semiHidden/>
     <w:rsid w:val="00CC68D1"/>

</xml_diff>

<commit_message>
Dodani dijagrami razreda i objekata u šesto poglavlje
</commit_message>
<xml_diff>
--- a/Dokumentacija/Dokumentacija-početna verzija.docx
+++ b/Dokumentacija/Dokumentacija-početna verzija.docx
@@ -155,7 +155,7 @@
     </w:p>
     <w:p>
       <w:pPr>
-        <w:pStyle w:val="Naslov1"/>
+        <w:pStyle w:val="Heading1"/>
       </w:pPr>
       <w:r>
         <w:lastRenderedPageBreak/>
@@ -194,7 +194,7 @@
     <w:p/>
     <w:p>
       <w:pPr>
-        <w:pStyle w:val="Naslov1"/>
+        <w:pStyle w:val="Heading1"/>
       </w:pPr>
       <w:bookmarkStart w:id="0" w:name="_Toc431806046"/>
       <w:r>
@@ -279,75 +279,32 @@
     <w:p/>
     <w:p>
       <w:r>
-        <w:t xml:space="preserve">Pri razvoju informacijskog sustava odabrana je objektno orijentirana arhitektura pri čemu se za izgradnju koristi programski jezik Java. Za razvoj web aplikacije koristi se Java </w:t>
-      </w:r>
-      <w:proofErr w:type="spellStart"/>
-      <w:r>
-        <w:t>Spring</w:t>
-      </w:r>
-      <w:proofErr w:type="spellEnd"/>
-      <w:r>
-        <w:t xml:space="preserve"> radni okvir. Kako bi aplikacija bila interaktivna i sadržavala moderan izgled, koriste se tehnologije: HTML, CSS, </w:t>
-      </w:r>
-      <w:proofErr w:type="spellStart"/>
-      <w:r>
-        <w:t>Javascript</w:t>
-      </w:r>
-      <w:proofErr w:type="spellEnd"/>
-      <w:r>
-        <w:t xml:space="preserve">, </w:t>
-      </w:r>
-      <w:proofErr w:type="spellStart"/>
-      <w:r>
-        <w:t>Jquery</w:t>
-      </w:r>
-      <w:proofErr w:type="spellEnd"/>
-      <w:r>
-        <w:t xml:space="preserve"> i </w:t>
-      </w:r>
-      <w:proofErr w:type="spellStart"/>
-      <w:r>
-        <w:t>Bootstrap</w:t>
-      </w:r>
-      <w:proofErr w:type="spellEnd"/>
-      <w:r>
-        <w:t xml:space="preserve">. Za ispravno funkcioniranje aplikacije, podatci o svim korisnicima i statusi popravaka vozila pohranjuju se u predviđenu bazu podataka. Sustav koristi relacijsku bazu podataka </w:t>
-      </w:r>
-      <w:proofErr w:type="spellStart"/>
-      <w:r>
-        <w:t>Postgresql</w:t>
-      </w:r>
-      <w:proofErr w:type="spellEnd"/>
-      <w:r>
-        <w:t>.</w:t>
-      </w:r>
-    </w:p>
-    <w:p>
-      <w:bookmarkStart w:id="1" w:name="_GoBack"/>
-      <w:bookmarkEnd w:id="1"/>
-    </w:p>
-    <w:p/>
-    <w:p/>
-    <w:p/>
-    <w:p/>
-    <w:p/>
-    <w:p/>
-    <w:p/>
-    <w:p/>
-    <w:p/>
-    <w:p/>
-    <w:p/>
-    <w:p/>
-    <w:p/>
-    <w:p/>
-    <w:p/>
-    <w:p/>
-    <w:p/>
-    <w:p/>
-    <w:p/>
-    <w:p>
-      <w:pPr>
-        <w:pStyle w:val="Naslov1"/>
+        <w:t>Pri razvoju informacijskog sustava odabrana je objektno orijentirana arhitektura pri čemu se za izgradnju koristi programski jezik Java. Za razvoj web aplikacije koristi se Java Spring radni okvir. Kako bi aplikacija bila interaktivna i sadržavala moderan izgled, koriste se tehnologije: HTML, CSS, Javascript, Jquery i Bootstrap. Za ispravno funkcioniranje aplikacije, podatci o svim korisnicima i statusi popravaka vozila pohranjuju se u predviđenu bazu podataka. Sustav koristi relacijsku bazu podataka Postgresql.</w:t>
+      </w:r>
+    </w:p>
+    <w:p/>
+    <w:p/>
+    <w:p/>
+    <w:p/>
+    <w:p/>
+    <w:p/>
+    <w:p/>
+    <w:p/>
+    <w:p/>
+    <w:p/>
+    <w:p/>
+    <w:p/>
+    <w:p/>
+    <w:p/>
+    <w:p/>
+    <w:p/>
+    <w:p/>
+    <w:p/>
+    <w:p/>
+    <w:p/>
+    <w:p>
+      <w:pPr>
+        <w:pStyle w:val="Heading1"/>
       </w:pPr>
       <w:r>
         <w:t>Pojmovnik</w:t>
@@ -537,7 +494,7 @@
     <w:p/>
     <w:p>
       <w:pPr>
-        <w:pStyle w:val="Naslov1"/>
+        <w:pStyle w:val="Heading1"/>
       </w:pPr>
       <w:r>
         <w:t>Funkcionalni zahtjevi</w:t>
@@ -546,7 +503,7 @@
     <w:p/>
     <w:p>
       <w:pPr>
-        <w:pStyle w:val="Naslov2"/>
+        <w:pStyle w:val="Heading2"/>
       </w:pPr>
       <w:r>
         <w:t>Dionici</w:t>
@@ -559,7 +516,7 @@
     </w:p>
     <w:p>
       <w:pPr>
-        <w:pStyle w:val="Naslov2"/>
+        <w:pStyle w:val="Heading2"/>
       </w:pPr>
       <w:r>
         <w:t>Aktori</w:t>
@@ -567,7 +524,7 @@
     </w:p>
     <w:p>
       <w:pPr>
-        <w:pStyle w:val="Odlomakpopisa"/>
+        <w:pStyle w:val="ListParagraph"/>
         <w:numPr>
           <w:ilvl w:val="0"/>
           <w:numId w:val="3"/>
@@ -579,7 +536,7 @@
     </w:p>
     <w:p>
       <w:pPr>
-        <w:pStyle w:val="Odlomakpopisa"/>
+        <w:pStyle w:val="ListParagraph"/>
         <w:numPr>
           <w:ilvl w:val="0"/>
           <w:numId w:val="3"/>
@@ -591,7 +548,7 @@
     </w:p>
     <w:p>
       <w:pPr>
-        <w:pStyle w:val="Odlomakpopisa"/>
+        <w:pStyle w:val="ListParagraph"/>
         <w:numPr>
           <w:ilvl w:val="0"/>
           <w:numId w:val="3"/>
@@ -603,7 +560,7 @@
     </w:p>
     <w:p>
       <w:pPr>
-        <w:pStyle w:val="Odlomakpopisa"/>
+        <w:pStyle w:val="ListParagraph"/>
         <w:numPr>
           <w:ilvl w:val="0"/>
           <w:numId w:val="3"/>
@@ -615,7 +572,7 @@
     </w:p>
     <w:p>
       <w:pPr>
-        <w:pStyle w:val="Odlomakpopisa"/>
+        <w:pStyle w:val="ListParagraph"/>
         <w:numPr>
           <w:ilvl w:val="0"/>
           <w:numId w:val="3"/>
@@ -627,7 +584,7 @@
     </w:p>
     <w:p>
       <w:pPr>
-        <w:pStyle w:val="Naslov3"/>
+        <w:pStyle w:val="Heading3"/>
       </w:pPr>
       <w:r>
         <w:t>Administrator</w:t>
@@ -635,7 +592,7 @@
     </w:p>
     <w:p>
       <w:pPr>
-        <w:pStyle w:val="Odlomakpopisa"/>
+        <w:pStyle w:val="ListParagraph"/>
         <w:numPr>
           <w:ilvl w:val="0"/>
           <w:numId w:val="4"/>
@@ -647,7 +604,7 @@
     </w:p>
     <w:p>
       <w:pPr>
-        <w:pStyle w:val="Odlomakpopisa"/>
+        <w:pStyle w:val="ListParagraph"/>
         <w:numPr>
           <w:ilvl w:val="0"/>
           <w:numId w:val="4"/>
@@ -659,7 +616,7 @@
     </w:p>
     <w:p>
       <w:pPr>
-        <w:pStyle w:val="Odlomakpopisa"/>
+        <w:pStyle w:val="ListParagraph"/>
         <w:numPr>
           <w:ilvl w:val="0"/>
           <w:numId w:val="4"/>
@@ -671,7 +628,7 @@
     </w:p>
     <w:p>
       <w:pPr>
-        <w:pStyle w:val="Odlomakpopisa"/>
+        <w:pStyle w:val="ListParagraph"/>
         <w:numPr>
           <w:ilvl w:val="0"/>
           <w:numId w:val="4"/>
@@ -683,7 +640,7 @@
     </w:p>
     <w:p>
       <w:pPr>
-        <w:pStyle w:val="Odlomakpopisa"/>
+        <w:pStyle w:val="ListParagraph"/>
         <w:numPr>
           <w:ilvl w:val="0"/>
           <w:numId w:val="4"/>
@@ -695,7 +652,7 @@
     </w:p>
     <w:p>
       <w:pPr>
-        <w:pStyle w:val="Naslov3"/>
+        <w:pStyle w:val="Heading3"/>
       </w:pPr>
       <w:r>
         <w:t>Ovlašteni serviser</w:t>
@@ -703,7 +660,7 @@
     </w:p>
     <w:p>
       <w:pPr>
-        <w:pStyle w:val="Odlomakpopisa"/>
+        <w:pStyle w:val="ListParagraph"/>
         <w:numPr>
           <w:ilvl w:val="0"/>
           <w:numId w:val="6"/>
@@ -715,7 +672,7 @@
     </w:p>
     <w:p>
       <w:pPr>
-        <w:pStyle w:val="Odlomakpopisa"/>
+        <w:pStyle w:val="ListParagraph"/>
         <w:numPr>
           <w:ilvl w:val="0"/>
           <w:numId w:val="6"/>
@@ -727,7 +684,7 @@
     </w:p>
     <w:p>
       <w:pPr>
-        <w:pStyle w:val="Odlomakpopisa"/>
+        <w:pStyle w:val="ListParagraph"/>
         <w:numPr>
           <w:ilvl w:val="0"/>
           <w:numId w:val="6"/>
@@ -739,7 +696,7 @@
     </w:p>
     <w:p>
       <w:pPr>
-        <w:pStyle w:val="Odlomakpopisa"/>
+        <w:pStyle w:val="ListParagraph"/>
         <w:numPr>
           <w:ilvl w:val="0"/>
           <w:numId w:val="6"/>
@@ -755,7 +712,7 @@
     </w:p>
     <w:p>
       <w:pPr>
-        <w:pStyle w:val="Naslov3"/>
+        <w:pStyle w:val="Heading3"/>
       </w:pPr>
       <w:r>
         <w:t>Registrirani korisnik</w:t>
@@ -763,7 +720,7 @@
     </w:p>
     <w:p>
       <w:pPr>
-        <w:pStyle w:val="Odlomakpopisa"/>
+        <w:pStyle w:val="ListParagraph"/>
         <w:numPr>
           <w:ilvl w:val="0"/>
           <w:numId w:val="5"/>
@@ -779,7 +736,7 @@
     </w:p>
     <w:p>
       <w:pPr>
-        <w:pStyle w:val="Odlomakpopisa"/>
+        <w:pStyle w:val="ListParagraph"/>
         <w:numPr>
           <w:ilvl w:val="0"/>
           <w:numId w:val="5"/>
@@ -791,7 +748,7 @@
     </w:p>
     <w:p>
       <w:pPr>
-        <w:pStyle w:val="Odlomakpopisa"/>
+        <w:pStyle w:val="ListParagraph"/>
         <w:numPr>
           <w:ilvl w:val="0"/>
           <w:numId w:val="5"/>
@@ -803,7 +760,7 @@
     </w:p>
     <w:p>
       <w:pPr>
-        <w:pStyle w:val="Odlomakpopisa"/>
+        <w:pStyle w:val="ListParagraph"/>
         <w:numPr>
           <w:ilvl w:val="0"/>
           <w:numId w:val="5"/>
@@ -815,7 +772,7 @@
     </w:p>
     <w:p>
       <w:pPr>
-        <w:pStyle w:val="Odlomakpopisa"/>
+        <w:pStyle w:val="ListParagraph"/>
         <w:numPr>
           <w:ilvl w:val="0"/>
           <w:numId w:val="5"/>
@@ -831,7 +788,7 @@
     </w:p>
     <w:p>
       <w:pPr>
-        <w:pStyle w:val="Odlomakpopisa"/>
+        <w:pStyle w:val="ListParagraph"/>
         <w:numPr>
           <w:ilvl w:val="0"/>
           <w:numId w:val="5"/>
@@ -847,7 +804,7 @@
     </w:p>
     <w:p>
       <w:pPr>
-        <w:pStyle w:val="Odlomakpopisa"/>
+        <w:pStyle w:val="ListParagraph"/>
         <w:numPr>
           <w:ilvl w:val="0"/>
           <w:numId w:val="5"/>
@@ -863,7 +820,7 @@
     </w:p>
     <w:p>
       <w:pPr>
-        <w:pStyle w:val="Naslov3"/>
+        <w:pStyle w:val="Heading3"/>
       </w:pPr>
       <w:r>
         <w:t>Neregistrirani korisnik</w:t>
@@ -871,7 +828,7 @@
     </w:p>
     <w:p>
       <w:pPr>
-        <w:pStyle w:val="Odlomakpopisa"/>
+        <w:pStyle w:val="ListParagraph"/>
         <w:numPr>
           <w:ilvl w:val="0"/>
           <w:numId w:val="5"/>
@@ -887,7 +844,7 @@
     </w:p>
     <w:p>
       <w:pPr>
-        <w:pStyle w:val="Odlomakpopisa"/>
+        <w:pStyle w:val="ListParagraph"/>
         <w:numPr>
           <w:ilvl w:val="0"/>
           <w:numId w:val="5"/>
@@ -903,7 +860,7 @@
     </w:p>
     <w:p>
       <w:pPr>
-        <w:pStyle w:val="Naslov3"/>
+        <w:pStyle w:val="Heading3"/>
       </w:pPr>
       <w:r>
         <w:lastRenderedPageBreak/>
@@ -912,7 +869,7 @@
     </w:p>
     <w:p>
       <w:pPr>
-        <w:pStyle w:val="Odlomakpopisa"/>
+        <w:pStyle w:val="ListParagraph"/>
         <w:numPr>
           <w:ilvl w:val="0"/>
           <w:numId w:val="4"/>
@@ -924,7 +881,7 @@
     </w:p>
     <w:p>
       <w:pPr>
-        <w:pStyle w:val="Odlomakpopisa"/>
+        <w:pStyle w:val="ListParagraph"/>
         <w:numPr>
           <w:ilvl w:val="0"/>
           <w:numId w:val="4"/>
@@ -936,7 +893,7 @@
     </w:p>
     <w:p>
       <w:pPr>
-        <w:pStyle w:val="Odlomakpopisa"/>
+        <w:pStyle w:val="ListParagraph"/>
         <w:numPr>
           <w:ilvl w:val="0"/>
           <w:numId w:val="4"/>
@@ -954,7 +911,7 @@
     <w:p/>
     <w:p>
       <w:pPr>
-        <w:pStyle w:val="Naslov2"/>
+        <w:pStyle w:val="Heading2"/>
       </w:pPr>
       <w:r>
         <w:t>Opisi obrazaca uporabe</w:t>
@@ -968,7 +925,7 @@
     </w:p>
     <w:p>
       <w:pPr>
-        <w:pStyle w:val="Odlomakpopisa"/>
+        <w:pStyle w:val="ListParagraph"/>
         <w:numPr>
           <w:ilvl w:val="0"/>
           <w:numId w:val="7"/>
@@ -980,7 +937,7 @@
     </w:p>
     <w:p>
       <w:pPr>
-        <w:pStyle w:val="Odlomakpopisa"/>
+        <w:pStyle w:val="ListParagraph"/>
         <w:numPr>
           <w:ilvl w:val="0"/>
           <w:numId w:val="7"/>
@@ -992,7 +949,7 @@
     </w:p>
     <w:p>
       <w:pPr>
-        <w:pStyle w:val="Odlomakpopisa"/>
+        <w:pStyle w:val="ListParagraph"/>
         <w:numPr>
           <w:ilvl w:val="0"/>
           <w:numId w:val="4"/>
@@ -1011,7 +968,7 @@
     </w:p>
     <w:p>
       <w:pPr>
-        <w:pStyle w:val="Odlomakpopisa"/>
+        <w:pStyle w:val="ListParagraph"/>
         <w:numPr>
           <w:ilvl w:val="0"/>
           <w:numId w:val="7"/>
@@ -1023,7 +980,7 @@
     </w:p>
     <w:p>
       <w:pPr>
-        <w:pStyle w:val="Odlomakpopisa"/>
+        <w:pStyle w:val="ListParagraph"/>
         <w:numPr>
           <w:ilvl w:val="0"/>
           <w:numId w:val="7"/>
@@ -1035,7 +992,7 @@
     </w:p>
     <w:p>
       <w:pPr>
-        <w:pStyle w:val="Odlomakpopisa"/>
+        <w:pStyle w:val="ListParagraph"/>
         <w:numPr>
           <w:ilvl w:val="0"/>
           <w:numId w:val="7"/>
@@ -1047,7 +1004,7 @@
     </w:p>
     <w:p>
       <w:pPr>
-        <w:pStyle w:val="Odlomakpopisa"/>
+        <w:pStyle w:val="ListParagraph"/>
         <w:numPr>
           <w:ilvl w:val="0"/>
           <w:numId w:val="7"/>
@@ -1064,7 +1021,7 @@
     </w:p>
     <w:p>
       <w:pPr>
-        <w:pStyle w:val="Odlomakpopisa"/>
+        <w:pStyle w:val="ListParagraph"/>
         <w:numPr>
           <w:ilvl w:val="0"/>
           <w:numId w:val="7"/>
@@ -1076,7 +1033,7 @@
     </w:p>
     <w:p>
       <w:pPr>
-        <w:pStyle w:val="Odlomakpopisa"/>
+        <w:pStyle w:val="ListParagraph"/>
         <w:numPr>
           <w:ilvl w:val="0"/>
           <w:numId w:val="7"/>
@@ -1088,7 +1045,7 @@
     </w:p>
     <w:p>
       <w:pPr>
-        <w:pStyle w:val="Odlomakpopisa"/>
+        <w:pStyle w:val="ListParagraph"/>
         <w:numPr>
           <w:ilvl w:val="0"/>
           <w:numId w:val="4"/>
@@ -1107,7 +1064,7 @@
     </w:p>
     <w:p>
       <w:pPr>
-        <w:pStyle w:val="Odlomakpopisa"/>
+        <w:pStyle w:val="ListParagraph"/>
         <w:numPr>
           <w:ilvl w:val="0"/>
           <w:numId w:val="7"/>
@@ -1119,7 +1076,7 @@
     </w:p>
     <w:p>
       <w:pPr>
-        <w:pStyle w:val="Odlomakpopisa"/>
+        <w:pStyle w:val="ListParagraph"/>
         <w:numPr>
           <w:ilvl w:val="0"/>
           <w:numId w:val="7"/>
@@ -1131,7 +1088,7 @@
     </w:p>
     <w:p>
       <w:pPr>
-        <w:pStyle w:val="Odlomakpopisa"/>
+        <w:pStyle w:val="ListParagraph"/>
         <w:numPr>
           <w:ilvl w:val="0"/>
           <w:numId w:val="7"/>
@@ -1143,7 +1100,7 @@
     </w:p>
     <w:p>
       <w:pPr>
-        <w:pStyle w:val="Odlomakpopisa"/>
+        <w:pStyle w:val="ListParagraph"/>
         <w:numPr>
           <w:ilvl w:val="0"/>
           <w:numId w:val="7"/>
@@ -1160,7 +1117,7 @@
     </w:p>
     <w:p>
       <w:pPr>
-        <w:pStyle w:val="Odlomakpopisa"/>
+        <w:pStyle w:val="ListParagraph"/>
         <w:numPr>
           <w:ilvl w:val="0"/>
           <w:numId w:val="7"/>
@@ -1172,7 +1129,7 @@
     </w:p>
     <w:p>
       <w:pPr>
-        <w:pStyle w:val="Odlomakpopisa"/>
+        <w:pStyle w:val="ListParagraph"/>
         <w:numPr>
           <w:ilvl w:val="0"/>
           <w:numId w:val="7"/>
@@ -1184,7 +1141,7 @@
     </w:p>
     <w:p>
       <w:pPr>
-        <w:pStyle w:val="Odlomakpopisa"/>
+        <w:pStyle w:val="ListParagraph"/>
         <w:numPr>
           <w:ilvl w:val="0"/>
           <w:numId w:val="4"/>
@@ -1203,7 +1160,7 @@
     </w:p>
     <w:p>
       <w:pPr>
-        <w:pStyle w:val="Odlomakpopisa"/>
+        <w:pStyle w:val="ListParagraph"/>
         <w:numPr>
           <w:ilvl w:val="0"/>
           <w:numId w:val="7"/>
@@ -1215,7 +1172,7 @@
     </w:p>
     <w:p>
       <w:pPr>
-        <w:pStyle w:val="Odlomakpopisa"/>
+        <w:pStyle w:val="ListParagraph"/>
         <w:numPr>
           <w:ilvl w:val="0"/>
           <w:numId w:val="7"/>
@@ -1227,7 +1184,7 @@
     </w:p>
     <w:p>
       <w:pPr>
-        <w:pStyle w:val="Odlomakpopisa"/>
+        <w:pStyle w:val="ListParagraph"/>
         <w:numPr>
           <w:ilvl w:val="0"/>
           <w:numId w:val="4"/>
@@ -1246,7 +1203,7 @@
     </w:p>
     <w:p>
       <w:pPr>
-        <w:pStyle w:val="Odlomakpopisa"/>
+        <w:pStyle w:val="ListParagraph"/>
         <w:numPr>
           <w:ilvl w:val="0"/>
           <w:numId w:val="7"/>
@@ -1263,7 +1220,7 @@
     </w:p>
     <w:p>
       <w:pPr>
-        <w:pStyle w:val="Odlomakpopisa"/>
+        <w:pStyle w:val="ListParagraph"/>
         <w:numPr>
           <w:ilvl w:val="0"/>
           <w:numId w:val="7"/>
@@ -1275,7 +1232,7 @@
     </w:p>
     <w:p>
       <w:pPr>
-        <w:pStyle w:val="Odlomakpopisa"/>
+        <w:pStyle w:val="ListParagraph"/>
         <w:numPr>
           <w:ilvl w:val="0"/>
           <w:numId w:val="7"/>
@@ -1287,7 +1244,7 @@
     </w:p>
     <w:p>
       <w:pPr>
-        <w:pStyle w:val="Odlomakpopisa"/>
+        <w:pStyle w:val="ListParagraph"/>
         <w:numPr>
           <w:ilvl w:val="0"/>
           <w:numId w:val="5"/>
@@ -1306,7 +1263,7 @@
     </w:p>
     <w:p>
       <w:pPr>
-        <w:pStyle w:val="Odlomakpopisa"/>
+        <w:pStyle w:val="ListParagraph"/>
         <w:numPr>
           <w:ilvl w:val="0"/>
           <w:numId w:val="5"/>
@@ -1322,7 +1279,7 @@
     </w:p>
     <w:p>
       <w:pPr>
-        <w:pStyle w:val="Odlomakpopisa"/>
+        <w:pStyle w:val="ListParagraph"/>
         <w:numPr>
           <w:ilvl w:val="0"/>
           <w:numId w:val="4"/>
@@ -1334,7 +1291,7 @@
     </w:p>
     <w:p>
       <w:pPr>
-        <w:pStyle w:val="Odlomakpopisa"/>
+        <w:pStyle w:val="ListParagraph"/>
         <w:numPr>
           <w:ilvl w:val="0"/>
           <w:numId w:val="4"/>
@@ -1353,7 +1310,7 @@
     </w:p>
     <w:p>
       <w:pPr>
-        <w:pStyle w:val="Odlomakpopisa"/>
+        <w:pStyle w:val="ListParagraph"/>
         <w:numPr>
           <w:ilvl w:val="0"/>
           <w:numId w:val="7"/>
@@ -1370,7 +1327,7 @@
     </w:p>
     <w:p>
       <w:pPr>
-        <w:pStyle w:val="Odlomakpopisa"/>
+        <w:pStyle w:val="ListParagraph"/>
         <w:numPr>
           <w:ilvl w:val="0"/>
           <w:numId w:val="7"/>
@@ -1382,7 +1339,7 @@
     </w:p>
     <w:p>
       <w:pPr>
-        <w:pStyle w:val="Odlomakpopisa"/>
+        <w:pStyle w:val="ListParagraph"/>
         <w:numPr>
           <w:ilvl w:val="0"/>
           <w:numId w:val="7"/>
@@ -1395,7 +1352,7 @@
     </w:p>
     <w:p>
       <w:pPr>
-        <w:pStyle w:val="Odlomakpopisa"/>
+        <w:pStyle w:val="ListParagraph"/>
         <w:numPr>
           <w:ilvl w:val="0"/>
           <w:numId w:val="5"/>
@@ -1407,7 +1364,7 @@
     </w:p>
     <w:p>
       <w:pPr>
-        <w:pStyle w:val="Odlomakpopisa"/>
+        <w:pStyle w:val="ListParagraph"/>
         <w:numPr>
           <w:ilvl w:val="0"/>
           <w:numId w:val="5"/>
@@ -1423,7 +1380,7 @@
     </w:p>
     <w:p>
       <w:pPr>
-        <w:pStyle w:val="Odlomakpopisa"/>
+        <w:pStyle w:val="ListParagraph"/>
         <w:numPr>
           <w:ilvl w:val="0"/>
           <w:numId w:val="4"/>
@@ -1435,7 +1392,7 @@
     </w:p>
     <w:p>
       <w:pPr>
-        <w:pStyle w:val="Odlomakpopisa"/>
+        <w:pStyle w:val="ListParagraph"/>
         <w:numPr>
           <w:ilvl w:val="0"/>
           <w:numId w:val="5"/>
@@ -1454,7 +1411,7 @@
     </w:p>
     <w:p>
       <w:pPr>
-        <w:pStyle w:val="Odlomakpopisa"/>
+        <w:pStyle w:val="ListParagraph"/>
         <w:numPr>
           <w:ilvl w:val="0"/>
           <w:numId w:val="7"/>
@@ -1471,7 +1428,7 @@
     </w:p>
     <w:p>
       <w:pPr>
-        <w:pStyle w:val="Odlomakpopisa"/>
+        <w:pStyle w:val="ListParagraph"/>
         <w:numPr>
           <w:ilvl w:val="0"/>
           <w:numId w:val="7"/>
@@ -1483,7 +1440,7 @@
     </w:p>
     <w:p>
       <w:pPr>
-        <w:pStyle w:val="Odlomakpopisa"/>
+        <w:pStyle w:val="ListParagraph"/>
         <w:numPr>
           <w:ilvl w:val="0"/>
           <w:numId w:val="7"/>
@@ -1495,7 +1452,7 @@
     </w:p>
     <w:p>
       <w:pPr>
-        <w:pStyle w:val="Odlomakpopisa"/>
+        <w:pStyle w:val="ListParagraph"/>
         <w:numPr>
           <w:ilvl w:val="0"/>
           <w:numId w:val="5"/>
@@ -1507,7 +1464,7 @@
     </w:p>
     <w:p>
       <w:pPr>
-        <w:pStyle w:val="Odlomakpopisa"/>
+        <w:pStyle w:val="ListParagraph"/>
         <w:numPr>
           <w:ilvl w:val="0"/>
           <w:numId w:val="5"/>
@@ -1523,7 +1480,7 @@
     </w:p>
     <w:p>
       <w:pPr>
-        <w:pStyle w:val="Odlomakpopisa"/>
+        <w:pStyle w:val="ListParagraph"/>
         <w:numPr>
           <w:ilvl w:val="0"/>
           <w:numId w:val="4"/>
@@ -1535,7 +1492,7 @@
     </w:p>
     <w:p>
       <w:pPr>
-        <w:pStyle w:val="Odlomakpopisa"/>
+        <w:pStyle w:val="ListParagraph"/>
         <w:numPr>
           <w:ilvl w:val="0"/>
           <w:numId w:val="5"/>
@@ -1547,7 +1504,7 @@
     </w:p>
     <w:p>
       <w:pPr>
-        <w:pStyle w:val="Odlomakpopisa"/>
+        <w:pStyle w:val="ListParagraph"/>
         <w:numPr>
           <w:ilvl w:val="0"/>
           <w:numId w:val="7"/>
@@ -1564,7 +1521,7 @@
     </w:p>
     <w:p>
       <w:pPr>
-        <w:pStyle w:val="Odlomakpopisa"/>
+        <w:pStyle w:val="ListParagraph"/>
         <w:numPr>
           <w:ilvl w:val="0"/>
           <w:numId w:val="7"/>
@@ -1576,7 +1533,7 @@
     </w:p>
     <w:p>
       <w:pPr>
-        <w:pStyle w:val="Odlomakpopisa"/>
+        <w:pStyle w:val="ListParagraph"/>
         <w:numPr>
           <w:ilvl w:val="0"/>
           <w:numId w:val="7"/>
@@ -1588,7 +1545,7 @@
     </w:p>
     <w:p>
       <w:pPr>
-        <w:pStyle w:val="Odlomakpopisa"/>
+        <w:pStyle w:val="ListParagraph"/>
         <w:numPr>
           <w:ilvl w:val="0"/>
           <w:numId w:val="5"/>
@@ -1600,7 +1557,7 @@
     </w:p>
     <w:p>
       <w:pPr>
-        <w:pStyle w:val="Odlomakpopisa"/>
+        <w:pStyle w:val="ListParagraph"/>
         <w:numPr>
           <w:ilvl w:val="0"/>
           <w:numId w:val="5"/>
@@ -1616,7 +1573,7 @@
     </w:p>
     <w:p>
       <w:pPr>
-        <w:pStyle w:val="Odlomakpopisa"/>
+        <w:pStyle w:val="ListParagraph"/>
         <w:numPr>
           <w:ilvl w:val="0"/>
           <w:numId w:val="4"/>
@@ -1628,7 +1585,7 @@
     </w:p>
     <w:p>
       <w:pPr>
-        <w:pStyle w:val="Odlomakpopisa"/>
+        <w:pStyle w:val="ListParagraph"/>
         <w:numPr>
           <w:ilvl w:val="0"/>
           <w:numId w:val="5"/>
@@ -1640,7 +1597,7 @@
     </w:p>
     <w:p>
       <w:pPr>
-        <w:pStyle w:val="Odlomakpopisa"/>
+        <w:pStyle w:val="ListParagraph"/>
         <w:numPr>
           <w:ilvl w:val="0"/>
           <w:numId w:val="7"/>
@@ -1657,7 +1614,7 @@
     </w:p>
     <w:p>
       <w:pPr>
-        <w:pStyle w:val="Odlomakpopisa"/>
+        <w:pStyle w:val="ListParagraph"/>
         <w:numPr>
           <w:ilvl w:val="0"/>
           <w:numId w:val="7"/>
@@ -1669,7 +1626,7 @@
     </w:p>
     <w:p>
       <w:pPr>
-        <w:pStyle w:val="Odlomakpopisa"/>
+        <w:pStyle w:val="ListParagraph"/>
         <w:numPr>
           <w:ilvl w:val="0"/>
           <w:numId w:val="7"/>
@@ -1681,7 +1638,7 @@
     </w:p>
     <w:p>
       <w:pPr>
-        <w:pStyle w:val="Odlomakpopisa"/>
+        <w:pStyle w:val="ListParagraph"/>
         <w:numPr>
           <w:ilvl w:val="0"/>
           <w:numId w:val="5"/>
@@ -1693,7 +1650,7 @@
     </w:p>
     <w:p>
       <w:pPr>
-        <w:pStyle w:val="Odlomakpopisa"/>
+        <w:pStyle w:val="ListParagraph"/>
         <w:numPr>
           <w:ilvl w:val="0"/>
           <w:numId w:val="5"/>
@@ -1709,7 +1666,7 @@
     </w:p>
     <w:p>
       <w:pPr>
-        <w:pStyle w:val="Odlomakpopisa"/>
+        <w:pStyle w:val="ListParagraph"/>
         <w:numPr>
           <w:ilvl w:val="0"/>
           <w:numId w:val="4"/>
@@ -1721,7 +1678,7 @@
     </w:p>
     <w:p>
       <w:pPr>
-        <w:pStyle w:val="Odlomakpopisa"/>
+        <w:pStyle w:val="ListParagraph"/>
         <w:numPr>
           <w:ilvl w:val="0"/>
           <w:numId w:val="5"/>
@@ -1733,7 +1690,7 @@
     </w:p>
     <w:p>
       <w:pPr>
-        <w:pStyle w:val="Odlomakpopisa"/>
+        <w:pStyle w:val="ListParagraph"/>
         <w:numPr>
           <w:ilvl w:val="0"/>
           <w:numId w:val="7"/>
@@ -1750,7 +1707,7 @@
     </w:p>
     <w:p>
       <w:pPr>
-        <w:pStyle w:val="Odlomakpopisa"/>
+        <w:pStyle w:val="ListParagraph"/>
         <w:numPr>
           <w:ilvl w:val="0"/>
           <w:numId w:val="7"/>
@@ -1762,7 +1719,7 @@
     </w:p>
     <w:p>
       <w:pPr>
-        <w:pStyle w:val="Odlomakpopisa"/>
+        <w:pStyle w:val="ListParagraph"/>
         <w:numPr>
           <w:ilvl w:val="0"/>
           <w:numId w:val="7"/>
@@ -1774,7 +1731,7 @@
     </w:p>
     <w:p>
       <w:pPr>
-        <w:pStyle w:val="Odlomakpopisa"/>
+        <w:pStyle w:val="ListParagraph"/>
         <w:numPr>
           <w:ilvl w:val="0"/>
           <w:numId w:val="5"/>
@@ -1786,7 +1743,7 @@
     </w:p>
     <w:p>
       <w:pPr>
-        <w:pStyle w:val="Odlomakpopisa"/>
+        <w:pStyle w:val="ListParagraph"/>
         <w:numPr>
           <w:ilvl w:val="0"/>
           <w:numId w:val="5"/>
@@ -1802,7 +1759,7 @@
     </w:p>
     <w:p>
       <w:pPr>
-        <w:pStyle w:val="Odlomakpopisa"/>
+        <w:pStyle w:val="ListParagraph"/>
         <w:numPr>
           <w:ilvl w:val="0"/>
           <w:numId w:val="4"/>
@@ -1814,7 +1771,7 @@
     </w:p>
     <w:p>
       <w:pPr>
-        <w:pStyle w:val="Odlomakpopisa"/>
+        <w:pStyle w:val="ListParagraph"/>
         <w:numPr>
           <w:ilvl w:val="0"/>
           <w:numId w:val="5"/>
@@ -1826,7 +1783,7 @@
     </w:p>
     <w:p>
       <w:pPr>
-        <w:pStyle w:val="Odlomakpopisa"/>
+        <w:pStyle w:val="ListParagraph"/>
         <w:numPr>
           <w:ilvl w:val="0"/>
           <w:numId w:val="7"/>
@@ -1844,7 +1801,7 @@
     </w:p>
     <w:p>
       <w:pPr>
-        <w:pStyle w:val="Odlomakpopisa"/>
+        <w:pStyle w:val="ListParagraph"/>
         <w:numPr>
           <w:ilvl w:val="0"/>
           <w:numId w:val="7"/>
@@ -1856,7 +1813,7 @@
     </w:p>
     <w:p>
       <w:pPr>
-        <w:pStyle w:val="Odlomakpopisa"/>
+        <w:pStyle w:val="ListParagraph"/>
         <w:numPr>
           <w:ilvl w:val="0"/>
           <w:numId w:val="7"/>
@@ -1868,7 +1825,7 @@
     </w:p>
     <w:p>
       <w:pPr>
-        <w:pStyle w:val="Odlomakpopisa"/>
+        <w:pStyle w:val="ListParagraph"/>
         <w:numPr>
           <w:ilvl w:val="0"/>
           <w:numId w:val="5"/>
@@ -1880,7 +1837,7 @@
     </w:p>
     <w:p>
       <w:pPr>
-        <w:pStyle w:val="Odlomakpopisa"/>
+        <w:pStyle w:val="ListParagraph"/>
         <w:numPr>
           <w:ilvl w:val="0"/>
           <w:numId w:val="5"/>
@@ -1892,7 +1849,7 @@
     </w:p>
     <w:p>
       <w:pPr>
-        <w:pStyle w:val="Odlomakpopisa"/>
+        <w:pStyle w:val="ListParagraph"/>
         <w:numPr>
           <w:ilvl w:val="0"/>
           <w:numId w:val="4"/>
@@ -1904,7 +1861,7 @@
     </w:p>
     <w:p>
       <w:pPr>
-        <w:pStyle w:val="Odlomakpopisa"/>
+        <w:pStyle w:val="ListParagraph"/>
         <w:numPr>
           <w:ilvl w:val="0"/>
           <w:numId w:val="7"/>
@@ -1916,7 +1873,7 @@
     </w:p>
     <w:p>
       <w:pPr>
-        <w:pStyle w:val="Odlomakpopisa"/>
+        <w:pStyle w:val="ListParagraph"/>
         <w:numPr>
           <w:ilvl w:val="0"/>
           <w:numId w:val="7"/>
@@ -1933,7 +1890,7 @@
     </w:p>
     <w:p>
       <w:pPr>
-        <w:pStyle w:val="Odlomakpopisa"/>
+        <w:pStyle w:val="ListParagraph"/>
         <w:numPr>
           <w:ilvl w:val="0"/>
           <w:numId w:val="7"/>
@@ -1945,7 +1902,7 @@
     </w:p>
     <w:p>
       <w:pPr>
-        <w:pStyle w:val="Odlomakpopisa"/>
+        <w:pStyle w:val="ListParagraph"/>
         <w:numPr>
           <w:ilvl w:val="0"/>
           <w:numId w:val="7"/>
@@ -1957,7 +1914,7 @@
     </w:p>
     <w:p>
       <w:pPr>
-        <w:pStyle w:val="Odlomakpopisa"/>
+        <w:pStyle w:val="ListParagraph"/>
         <w:numPr>
           <w:ilvl w:val="0"/>
           <w:numId w:val="5"/>
@@ -1969,7 +1926,7 @@
     </w:p>
     <w:p>
       <w:pPr>
-        <w:pStyle w:val="Odlomakpopisa"/>
+        <w:pStyle w:val="ListParagraph"/>
         <w:numPr>
           <w:ilvl w:val="0"/>
           <w:numId w:val="4"/>
@@ -1981,7 +1938,7 @@
     </w:p>
     <w:p>
       <w:pPr>
-        <w:pStyle w:val="Odlomakpopisa"/>
+        <w:pStyle w:val="ListParagraph"/>
         <w:numPr>
           <w:ilvl w:val="0"/>
           <w:numId w:val="7"/>
@@ -1993,7 +1950,7 @@
     </w:p>
     <w:p>
       <w:pPr>
-        <w:pStyle w:val="Odlomakpopisa"/>
+        <w:pStyle w:val="ListParagraph"/>
         <w:numPr>
           <w:ilvl w:val="0"/>
           <w:numId w:val="7"/>
@@ -2010,7 +1967,7 @@
     </w:p>
     <w:p>
       <w:pPr>
-        <w:pStyle w:val="Odlomakpopisa"/>
+        <w:pStyle w:val="ListParagraph"/>
         <w:numPr>
           <w:ilvl w:val="0"/>
           <w:numId w:val="7"/>
@@ -2022,7 +1979,7 @@
     </w:p>
     <w:p>
       <w:pPr>
-        <w:pStyle w:val="Odlomakpopisa"/>
+        <w:pStyle w:val="ListParagraph"/>
         <w:numPr>
           <w:ilvl w:val="0"/>
           <w:numId w:val="7"/>
@@ -2034,7 +1991,7 @@
     </w:p>
     <w:p>
       <w:pPr>
-        <w:pStyle w:val="Odlomakpopisa"/>
+        <w:pStyle w:val="ListParagraph"/>
         <w:numPr>
           <w:ilvl w:val="0"/>
           <w:numId w:val="5"/>
@@ -2046,7 +2003,7 @@
     </w:p>
     <w:p>
       <w:pPr>
-        <w:pStyle w:val="Odlomakpopisa"/>
+        <w:pStyle w:val="ListParagraph"/>
         <w:numPr>
           <w:ilvl w:val="0"/>
           <w:numId w:val="4"/>
@@ -2058,7 +2015,7 @@
     </w:p>
     <w:p>
       <w:pPr>
-        <w:pStyle w:val="Odlomakpopisa"/>
+        <w:pStyle w:val="ListParagraph"/>
         <w:numPr>
           <w:ilvl w:val="0"/>
           <w:numId w:val="5"/>
@@ -2070,7 +2027,7 @@
     </w:p>
     <w:p>
       <w:pPr>
-        <w:pStyle w:val="Odlomakpopisa"/>
+        <w:pStyle w:val="ListParagraph"/>
         <w:numPr>
           <w:ilvl w:val="0"/>
           <w:numId w:val="7"/>
@@ -2087,7 +2044,7 @@
     </w:p>
     <w:p>
       <w:pPr>
-        <w:pStyle w:val="Odlomakpopisa"/>
+        <w:pStyle w:val="ListParagraph"/>
         <w:numPr>
           <w:ilvl w:val="0"/>
           <w:numId w:val="7"/>
@@ -2099,7 +2056,7 @@
     </w:p>
     <w:p>
       <w:pPr>
-        <w:pStyle w:val="Odlomakpopisa"/>
+        <w:pStyle w:val="ListParagraph"/>
         <w:numPr>
           <w:ilvl w:val="0"/>
           <w:numId w:val="7"/>
@@ -2111,7 +2068,7 @@
     </w:p>
     <w:p>
       <w:pPr>
-        <w:pStyle w:val="Odlomakpopisa"/>
+        <w:pStyle w:val="ListParagraph"/>
         <w:numPr>
           <w:ilvl w:val="0"/>
           <w:numId w:val="5"/>
@@ -2123,7 +2080,7 @@
     </w:p>
     <w:p>
       <w:pPr>
-        <w:pStyle w:val="Odlomakpopisa"/>
+        <w:pStyle w:val="ListParagraph"/>
         <w:numPr>
           <w:ilvl w:val="0"/>
           <w:numId w:val="5"/>
@@ -2135,7 +2092,7 @@
     </w:p>
     <w:p>
       <w:pPr>
-        <w:pStyle w:val="Odlomakpopisa"/>
+        <w:pStyle w:val="ListParagraph"/>
         <w:numPr>
           <w:ilvl w:val="0"/>
           <w:numId w:val="4"/>
@@ -2147,7 +2104,7 @@
     </w:p>
     <w:p>
       <w:pPr>
-        <w:pStyle w:val="Odlomakpopisa"/>
+        <w:pStyle w:val="ListParagraph"/>
         <w:numPr>
           <w:ilvl w:val="0"/>
           <w:numId w:val="7"/>
@@ -2159,7 +2116,7 @@
     </w:p>
     <w:p>
       <w:pPr>
-        <w:pStyle w:val="Odlomakpopisa"/>
+        <w:pStyle w:val="ListParagraph"/>
         <w:numPr>
           <w:ilvl w:val="0"/>
           <w:numId w:val="7"/>
@@ -2176,7 +2133,7 @@
     </w:p>
     <w:p>
       <w:pPr>
-        <w:pStyle w:val="Odlomakpopisa"/>
+        <w:pStyle w:val="ListParagraph"/>
         <w:numPr>
           <w:ilvl w:val="0"/>
           <w:numId w:val="7"/>
@@ -2188,7 +2145,7 @@
     </w:p>
     <w:p>
       <w:pPr>
-        <w:pStyle w:val="Odlomakpopisa"/>
+        <w:pStyle w:val="ListParagraph"/>
         <w:numPr>
           <w:ilvl w:val="0"/>
           <w:numId w:val="7"/>
@@ -2200,7 +2157,7 @@
     </w:p>
     <w:p>
       <w:pPr>
-        <w:pStyle w:val="Odlomakpopisa"/>
+        <w:pStyle w:val="ListParagraph"/>
         <w:numPr>
           <w:ilvl w:val="0"/>
           <w:numId w:val="5"/>
@@ -2212,7 +2169,7 @@
     </w:p>
     <w:p>
       <w:pPr>
-        <w:pStyle w:val="Odlomakpopisa"/>
+        <w:pStyle w:val="ListParagraph"/>
         <w:numPr>
           <w:ilvl w:val="0"/>
           <w:numId w:val="5"/>
@@ -2224,7 +2181,7 @@
     </w:p>
     <w:p>
       <w:pPr>
-        <w:pStyle w:val="Odlomakpopisa"/>
+        <w:pStyle w:val="ListParagraph"/>
         <w:numPr>
           <w:ilvl w:val="0"/>
           <w:numId w:val="4"/>
@@ -2236,7 +2193,7 @@
     </w:p>
     <w:p>
       <w:pPr>
-        <w:pStyle w:val="Odlomakpopisa"/>
+        <w:pStyle w:val="ListParagraph"/>
         <w:numPr>
           <w:ilvl w:val="0"/>
           <w:numId w:val="7"/>
@@ -2249,7 +2206,7 @@
     </w:p>
     <w:p>
       <w:pPr>
-        <w:pStyle w:val="Odlomakpopisa"/>
+        <w:pStyle w:val="ListParagraph"/>
         <w:numPr>
           <w:ilvl w:val="0"/>
           <w:numId w:val="7"/>
@@ -2266,7 +2223,7 @@
     </w:p>
     <w:p>
       <w:pPr>
-        <w:pStyle w:val="Odlomakpopisa"/>
+        <w:pStyle w:val="ListParagraph"/>
         <w:numPr>
           <w:ilvl w:val="0"/>
           <w:numId w:val="8"/>
@@ -2278,7 +2235,7 @@
     </w:p>
     <w:p>
       <w:pPr>
-        <w:pStyle w:val="Odlomakpopisa"/>
+        <w:pStyle w:val="ListParagraph"/>
         <w:numPr>
           <w:ilvl w:val="0"/>
           <w:numId w:val="7"/>
@@ -2290,7 +2247,7 @@
     </w:p>
     <w:p>
       <w:pPr>
-        <w:pStyle w:val="Odlomakpopisa"/>
+        <w:pStyle w:val="ListParagraph"/>
         <w:numPr>
           <w:ilvl w:val="0"/>
           <w:numId w:val="6"/>
@@ -2302,7 +2259,7 @@
     </w:p>
     <w:p>
       <w:pPr>
-        <w:pStyle w:val="Odlomakpopisa"/>
+        <w:pStyle w:val="ListParagraph"/>
         <w:numPr>
           <w:ilvl w:val="0"/>
           <w:numId w:val="5"/>
@@ -2314,7 +2271,7 @@
     </w:p>
     <w:p>
       <w:pPr>
-        <w:pStyle w:val="Odlomakpopisa"/>
+        <w:pStyle w:val="ListParagraph"/>
         <w:numPr>
           <w:ilvl w:val="0"/>
           <w:numId w:val="4"/>
@@ -2326,7 +2283,7 @@
     </w:p>
     <w:p>
       <w:pPr>
-        <w:pStyle w:val="Odlomakpopisa"/>
+        <w:pStyle w:val="ListParagraph"/>
         <w:numPr>
           <w:ilvl w:val="0"/>
           <w:numId w:val="8"/>
@@ -2338,7 +2295,7 @@
     </w:p>
     <w:p>
       <w:pPr>
-        <w:pStyle w:val="Odlomakpopisa"/>
+        <w:pStyle w:val="ListParagraph"/>
         <w:numPr>
           <w:ilvl w:val="0"/>
           <w:numId w:val="8"/>
@@ -2355,7 +2312,7 @@
     </w:p>
     <w:p>
       <w:pPr>
-        <w:pStyle w:val="Odlomakpopisa"/>
+        <w:pStyle w:val="ListParagraph"/>
         <w:numPr>
           <w:ilvl w:val="0"/>
           <w:numId w:val="9"/>
@@ -2367,7 +2324,7 @@
     </w:p>
     <w:p>
       <w:pPr>
-        <w:pStyle w:val="Odlomakpopisa"/>
+        <w:pStyle w:val="ListParagraph"/>
         <w:numPr>
           <w:ilvl w:val="0"/>
           <w:numId w:val="7"/>
@@ -2379,7 +2336,7 @@
     </w:p>
     <w:p>
       <w:pPr>
-        <w:pStyle w:val="Odlomakpopisa"/>
+        <w:pStyle w:val="ListParagraph"/>
         <w:numPr>
           <w:ilvl w:val="0"/>
           <w:numId w:val="6"/>
@@ -2391,7 +2348,7 @@
     </w:p>
     <w:p>
       <w:pPr>
-        <w:pStyle w:val="Odlomakpopisa"/>
+        <w:pStyle w:val="ListParagraph"/>
         <w:numPr>
           <w:ilvl w:val="0"/>
           <w:numId w:val="5"/>
@@ -2403,7 +2360,7 @@
     </w:p>
     <w:p>
       <w:pPr>
-        <w:pStyle w:val="Odlomakpopisa"/>
+        <w:pStyle w:val="ListParagraph"/>
         <w:numPr>
           <w:ilvl w:val="0"/>
           <w:numId w:val="4"/>
@@ -2415,7 +2372,7 @@
     </w:p>
     <w:p>
       <w:pPr>
-        <w:pStyle w:val="Odlomakpopisa"/>
+        <w:pStyle w:val="ListParagraph"/>
         <w:numPr>
           <w:ilvl w:val="0"/>
           <w:numId w:val="8"/>
@@ -2427,7 +2384,7 @@
     </w:p>
     <w:p>
       <w:pPr>
-        <w:pStyle w:val="Odlomakpopisa"/>
+        <w:pStyle w:val="ListParagraph"/>
         <w:numPr>
           <w:ilvl w:val="0"/>
           <w:numId w:val="8"/>
@@ -2444,7 +2401,7 @@
     </w:p>
     <w:p>
       <w:pPr>
-        <w:pStyle w:val="Odlomakpopisa"/>
+        <w:pStyle w:val="ListParagraph"/>
         <w:numPr>
           <w:ilvl w:val="0"/>
           <w:numId w:val="9"/>
@@ -2456,7 +2413,7 @@
     </w:p>
     <w:p>
       <w:pPr>
-        <w:pStyle w:val="Odlomakpopisa"/>
+        <w:pStyle w:val="ListParagraph"/>
         <w:numPr>
           <w:ilvl w:val="0"/>
           <w:numId w:val="7"/>
@@ -2468,7 +2425,7 @@
     </w:p>
     <w:p>
       <w:pPr>
-        <w:pStyle w:val="Odlomakpopisa"/>
+        <w:pStyle w:val="ListParagraph"/>
         <w:numPr>
           <w:ilvl w:val="0"/>
           <w:numId w:val="6"/>
@@ -2480,7 +2437,7 @@
     </w:p>
     <w:p>
       <w:pPr>
-        <w:pStyle w:val="Odlomakpopisa"/>
+        <w:pStyle w:val="ListParagraph"/>
         <w:numPr>
           <w:ilvl w:val="0"/>
           <w:numId w:val="4"/>
@@ -2492,7 +2449,7 @@
     </w:p>
     <w:p>
       <w:pPr>
-        <w:pStyle w:val="Odlomakpopisa"/>
+        <w:pStyle w:val="ListParagraph"/>
         <w:numPr>
           <w:ilvl w:val="0"/>
           <w:numId w:val="8"/>
@@ -2504,7 +2461,7 @@
     </w:p>
     <w:p>
       <w:pPr>
-        <w:pStyle w:val="Odlomakpopisa"/>
+        <w:pStyle w:val="ListParagraph"/>
         <w:numPr>
           <w:ilvl w:val="0"/>
           <w:numId w:val="8"/>
@@ -2521,7 +2478,7 @@
     </w:p>
     <w:p>
       <w:pPr>
-        <w:pStyle w:val="Odlomakpopisa"/>
+        <w:pStyle w:val="ListParagraph"/>
         <w:numPr>
           <w:ilvl w:val="0"/>
           <w:numId w:val="9"/>
@@ -2533,7 +2490,7 @@
     </w:p>
     <w:p>
       <w:pPr>
-        <w:pStyle w:val="Odlomakpopisa"/>
+        <w:pStyle w:val="ListParagraph"/>
         <w:numPr>
           <w:ilvl w:val="0"/>
           <w:numId w:val="7"/>
@@ -2545,7 +2502,7 @@
     </w:p>
     <w:p>
       <w:pPr>
-        <w:pStyle w:val="Odlomakpopisa"/>
+        <w:pStyle w:val="ListParagraph"/>
         <w:numPr>
           <w:ilvl w:val="0"/>
           <w:numId w:val="6"/>
@@ -2557,7 +2514,7 @@
     </w:p>
     <w:p>
       <w:pPr>
-        <w:pStyle w:val="Odlomakpopisa"/>
+        <w:pStyle w:val="ListParagraph"/>
         <w:numPr>
           <w:ilvl w:val="0"/>
           <w:numId w:val="5"/>
@@ -2569,7 +2526,7 @@
     </w:p>
     <w:p>
       <w:pPr>
-        <w:pStyle w:val="Odlomakpopisa"/>
+        <w:pStyle w:val="ListParagraph"/>
         <w:numPr>
           <w:ilvl w:val="0"/>
           <w:numId w:val="4"/>
@@ -2581,7 +2538,7 @@
     </w:p>
     <w:p>
       <w:pPr>
-        <w:pStyle w:val="Odlomakpopisa"/>
+        <w:pStyle w:val="ListParagraph"/>
         <w:numPr>
           <w:ilvl w:val="0"/>
           <w:numId w:val="8"/>
@@ -2600,7 +2557,7 @@
     </w:p>
     <w:p>
       <w:pPr>
-        <w:pStyle w:val="Odlomakpopisa"/>
+        <w:pStyle w:val="ListParagraph"/>
         <w:numPr>
           <w:ilvl w:val="0"/>
           <w:numId w:val="8"/>
@@ -2617,7 +2574,7 @@
     </w:p>
     <w:p>
       <w:pPr>
-        <w:pStyle w:val="Naslov2"/>
+        <w:pStyle w:val="Heading2"/>
       </w:pPr>
       <w:r>
         <w:lastRenderedPageBreak/>
@@ -2627,7 +2584,7 @@
     <w:p/>
     <w:p>
       <w:pPr>
-        <w:pStyle w:val="Naslov3"/>
+        <w:pStyle w:val="Heading3"/>
       </w:pPr>
       <w:r>
         <w:t>Dijagram obrazaca uporabe za cijeli auto servis</w:t>
@@ -2681,7 +2638,7 @@
     </w:p>
     <w:p>
       <w:pPr>
-        <w:pStyle w:val="Opisslike"/>
+        <w:pStyle w:val="Caption"/>
         <w:jc w:val="center"/>
       </w:pPr>
       <w:r>
@@ -2726,7 +2683,7 @@
     <w:p/>
     <w:p>
       <w:pPr>
-        <w:pStyle w:val="Naslov3"/>
+        <w:pStyle w:val="Heading3"/>
       </w:pPr>
       <w:r>
         <w:lastRenderedPageBreak/>
@@ -2781,7 +2738,7 @@
     </w:p>
     <w:p>
       <w:pPr>
-        <w:pStyle w:val="Opisslike"/>
+        <w:pStyle w:val="Caption"/>
         <w:jc w:val="center"/>
       </w:pPr>
       <w:r>
@@ -2829,7 +2786,7 @@
     <w:p/>
     <w:p>
       <w:pPr>
-        <w:pStyle w:val="Naslov3"/>
+        <w:pStyle w:val="Heading3"/>
       </w:pPr>
       <w:r>
         <w:t>Dijagram obrazaca uporabe za korisnika</w:t>
@@ -2883,7 +2840,7 @@
     </w:p>
     <w:p>
       <w:pPr>
-        <w:pStyle w:val="Opisslike"/>
+        <w:pStyle w:val="Caption"/>
         <w:jc w:val="center"/>
       </w:pPr>
       <w:r>
@@ -2928,7 +2885,7 @@
     </w:p>
     <w:p>
       <w:pPr>
-        <w:pStyle w:val="Naslov3"/>
+        <w:pStyle w:val="Heading3"/>
       </w:pPr>
       <w:r>
         <w:lastRenderedPageBreak/>
@@ -2983,7 +2940,7 @@
     </w:p>
     <w:p>
       <w:pPr>
-        <w:pStyle w:val="Opisslike"/>
+        <w:pStyle w:val="Caption"/>
         <w:jc w:val="center"/>
       </w:pPr>
       <w:r>
@@ -3029,7 +2986,7 @@
     <w:p/>
     <w:p>
       <w:pPr>
-        <w:pStyle w:val="Naslov3"/>
+        <w:pStyle w:val="Heading3"/>
       </w:pPr>
       <w:r>
         <w:t>Dijagram obrazaca uporabe za servisera</w:t>
@@ -3083,7 +3040,7 @@
     </w:p>
     <w:p>
       <w:pPr>
-        <w:pStyle w:val="Opisslike"/>
+        <w:pStyle w:val="Caption"/>
         <w:jc w:val="center"/>
       </w:pPr>
       <w:r>
@@ -3131,7 +3088,7 @@
     <w:p/>
     <w:p>
       <w:pPr>
-        <w:pStyle w:val="Naslov3"/>
+        <w:pStyle w:val="Heading3"/>
       </w:pPr>
       <w:r>
         <w:lastRenderedPageBreak/>
@@ -3186,7 +3143,7 @@
     </w:p>
     <w:p>
       <w:pPr>
-        <w:pStyle w:val="Opisslike"/>
+        <w:pStyle w:val="Caption"/>
         <w:jc w:val="center"/>
       </w:pPr>
       <w:r>
@@ -3246,7 +3203,7 @@
     <w:p/>
     <w:p>
       <w:pPr>
-        <w:pStyle w:val="Naslov2"/>
+        <w:pStyle w:val="Heading2"/>
       </w:pPr>
       <w:r>
         <w:t>Sekvencijski dijagrami</w:t>
@@ -3255,7 +3212,7 @@
     <w:p/>
     <w:p>
       <w:pPr>
-        <w:pStyle w:val="Naslov3"/>
+        <w:pStyle w:val="Heading3"/>
       </w:pPr>
       <w:r>
         <w:t>Osnovni upis podataka</w:t>
@@ -3314,7 +3271,7 @@
     </w:p>
     <w:p>
       <w:pPr>
-        <w:pStyle w:val="Opisslike"/>
+        <w:pStyle w:val="Caption"/>
         <w:jc w:val="center"/>
       </w:pPr>
       <w:r>
@@ -3358,7 +3315,7 @@
     <w:p/>
     <w:p>
       <w:pPr>
-        <w:pStyle w:val="Naslov3"/>
+        <w:pStyle w:val="Heading3"/>
       </w:pPr>
       <w:r>
         <w:t>Potvrda prijave vozila na popravak</w:t>
@@ -3417,7 +3374,7 @@
     </w:p>
     <w:p>
       <w:pPr>
-        <w:pStyle w:val="Opisslike"/>
+        <w:pStyle w:val="Caption"/>
         <w:jc w:val="center"/>
       </w:pPr>
       <w:r>
@@ -3466,7 +3423,7 @@
     <w:p/>
     <w:p>
       <w:pPr>
-        <w:pStyle w:val="Naslov3"/>
+        <w:pStyle w:val="Heading3"/>
       </w:pPr>
       <w:r>
         <w:lastRenderedPageBreak/>
@@ -3538,7 +3495,7 @@
     </w:p>
     <w:p>
       <w:pPr>
-        <w:pStyle w:val="Opisslike"/>
+        <w:pStyle w:val="Caption"/>
         <w:jc w:val="center"/>
       </w:pPr>
       <w:r>
@@ -3588,7 +3545,7 @@
     <w:p/>
     <w:p>
       <w:pPr>
-        <w:pStyle w:val="Naslov3"/>
+        <w:pStyle w:val="Heading3"/>
       </w:pPr>
       <w:r>
         <w:t>Prijava na sustav</w:t>
@@ -3647,7 +3604,7 @@
     </w:p>
     <w:p>
       <w:pPr>
-        <w:pStyle w:val="Opisslike"/>
+        <w:pStyle w:val="Caption"/>
         <w:jc w:val="center"/>
       </w:pPr>
       <w:r>
@@ -3695,7 +3652,7 @@
     </w:p>
     <w:p>
       <w:pPr>
-        <w:pStyle w:val="Naslov3"/>
+        <w:pStyle w:val="Heading3"/>
       </w:pPr>
       <w:r>
         <w:lastRenderedPageBreak/>
@@ -3770,7 +3727,7 @@
     </w:p>
     <w:p>
       <w:pPr>
-        <w:pStyle w:val="Opisslike"/>
+        <w:pStyle w:val="Caption"/>
         <w:jc w:val="center"/>
       </w:pPr>
       <w:r>
@@ -3828,7 +3785,7 @@
     <w:p/>
     <w:p>
       <w:pPr>
-        <w:pStyle w:val="Naslov3"/>
+        <w:pStyle w:val="Heading3"/>
       </w:pPr>
       <w:r>
         <w:lastRenderedPageBreak/>
@@ -3888,7 +3845,7 @@
     </w:p>
     <w:p>
       <w:pPr>
-        <w:pStyle w:val="Opisslike"/>
+        <w:pStyle w:val="Caption"/>
         <w:jc w:val="center"/>
       </w:pPr>
       <w:r>
@@ -3938,7 +3895,7 @@
     <w:p/>
     <w:p>
       <w:pPr>
-        <w:pStyle w:val="Naslov3"/>
+        <w:pStyle w:val="Heading3"/>
       </w:pPr>
       <w:r>
         <w:t>Upravljanje informacijama registriranih korisnika</w:t>
@@ -3997,7 +3954,7 @@
     </w:p>
     <w:p>
       <w:pPr>
-        <w:pStyle w:val="Opisslike"/>
+        <w:pStyle w:val="Caption"/>
         <w:jc w:val="center"/>
       </w:pPr>
       <w:r>
@@ -4045,7 +4002,7 @@
     </w:p>
     <w:p>
       <w:pPr>
-        <w:pStyle w:val="Naslov1"/>
+        <w:pStyle w:val="Heading1"/>
       </w:pPr>
       <w:r>
         <w:lastRenderedPageBreak/>
@@ -4059,7 +4016,7 @@
     <w:p/>
     <w:p>
       <w:pPr>
-        <w:pStyle w:val="Naslov1"/>
+        <w:pStyle w:val="Heading1"/>
       </w:pPr>
       <w:r>
         <w:t>Arhitektura i dizajn sustava</w:t>
@@ -4067,7 +4024,7 @@
     </w:p>
     <w:p>
       <w:pPr>
-        <w:pStyle w:val="Naslov2"/>
+        <w:pStyle w:val="Heading2"/>
       </w:pPr>
       <w:r>
         <w:t>Arhitekturni obrazac MVC</w:t>
@@ -4084,7 +4041,7 @@
     </w:p>
     <w:p>
       <w:pPr>
-        <w:pStyle w:val="Odlomakpopisa"/>
+        <w:pStyle w:val="ListParagraph"/>
         <w:numPr>
           <w:ilvl w:val="0"/>
           <w:numId w:val="26"/>
@@ -4102,7 +4059,7 @@
     </w:p>
     <w:p>
       <w:pPr>
-        <w:pStyle w:val="Odlomakpopisa"/>
+        <w:pStyle w:val="ListParagraph"/>
         <w:numPr>
           <w:ilvl w:val="0"/>
           <w:numId w:val="26"/>
@@ -4120,7 +4077,7 @@
     </w:p>
     <w:p>
       <w:pPr>
-        <w:pStyle w:val="Odlomakpopisa"/>
+        <w:pStyle w:val="ListParagraph"/>
         <w:numPr>
           <w:ilvl w:val="0"/>
           <w:numId w:val="26"/>
@@ -4135,6 +4092,769 @@
         </w:rPr>
         <w:t>Kontroler (eng. controller) – glavna zadaća kontrolera odgovaranje na akcije koje inicira korisnik preko pogleda te prijenos podataka modela u pogled i obrnuto. Kontroler je također zadužen i za svu drugu interakciju između ovih dvije komponenata.</w:t>
       </w:r>
+    </w:p>
+    <w:p>
+      <w:pPr>
+        <w:rPr>
+          <w:lang w:val="hr"/>
+        </w:rPr>
+      </w:pPr>
+    </w:p>
+    <w:p>
+      <w:pPr>
+        <w:pStyle w:val="paragraph"/>
+        <w:spacing w:before="0" w:beforeAutospacing="0" w:after="0" w:afterAutospacing="0"/>
+        <w:textAlignment w:val="baseline"/>
+        <w:rPr>
+          <w:rFonts w:ascii="Segoe UI" w:hAnsi="Segoe UI" w:cs="Segoe UI"/>
+          <w:color w:val="2F5496"/>
+          <w:sz w:val="18"/>
+          <w:szCs w:val="18"/>
+        </w:rPr>
+      </w:pPr>
+      <w:r>
+        <w:rPr>
+          <w:rStyle w:val="normaltextrun"/>
+          <w:rFonts w:ascii="Calibri Light" w:eastAsiaTheme="majorEastAsia" w:hAnsi="Calibri Light" w:cs="Calibri Light"/>
+          <w:color w:val="2F5496"/>
+          <w:sz w:val="26"/>
+          <w:szCs w:val="26"/>
+          <w:lang w:val="hr-HR"/>
+        </w:rPr>
+        <w:t>6.2. ER model baze podataka</w:t>
+      </w:r>
+      <w:r>
+        <w:rPr>
+          <w:rStyle w:val="eop"/>
+          <w:rFonts w:ascii="Calibri Light" w:hAnsi="Calibri Light" w:cs="Calibri Light"/>
+          <w:color w:val="2F5496"/>
+          <w:sz w:val="26"/>
+          <w:szCs w:val="26"/>
+        </w:rPr>
+        <w:t> </w:t>
+      </w:r>
+    </w:p>
+    <w:p>
+      <w:pPr>
+        <w:pStyle w:val="paragraph"/>
+        <w:spacing w:before="0" w:beforeAutospacing="0" w:after="0" w:afterAutospacing="0"/>
+        <w:textAlignment w:val="baseline"/>
+        <w:rPr>
+          <w:rFonts w:ascii="Segoe UI" w:hAnsi="Segoe UI" w:cs="Segoe UI"/>
+          <w:sz w:val="18"/>
+          <w:szCs w:val="18"/>
+        </w:rPr>
+      </w:pPr>
+      <w:r>
+        <w:rPr>
+          <w:rStyle w:val="eop"/>
+          <w:rFonts w:ascii="Calibri" w:hAnsi="Calibri" w:cs="Calibri"/>
+          <w:sz w:val="22"/>
+          <w:szCs w:val="22"/>
+        </w:rPr>
+        <w:t> </w:t>
+      </w:r>
+    </w:p>
+    <w:p>
+      <w:pPr>
+        <w:pStyle w:val="paragraph"/>
+        <w:spacing w:before="0" w:beforeAutospacing="0" w:after="0" w:afterAutospacing="0"/>
+        <w:textAlignment w:val="baseline"/>
+        <w:rPr>
+          <w:rFonts w:ascii="Segoe UI" w:hAnsi="Segoe UI" w:cs="Segoe UI"/>
+          <w:color w:val="2F5496"/>
+          <w:sz w:val="18"/>
+          <w:szCs w:val="18"/>
+        </w:rPr>
+      </w:pPr>
+      <w:r>
+        <w:rPr>
+          <w:rStyle w:val="eop"/>
+          <w:rFonts w:ascii="Calibri Light" w:hAnsi="Calibri Light" w:cs="Calibri Light"/>
+          <w:color w:val="2F5496"/>
+          <w:sz w:val="26"/>
+          <w:szCs w:val="26"/>
+        </w:rPr>
+        <w:t> </w:t>
+      </w:r>
+    </w:p>
+    <w:p>
+      <w:pPr>
+        <w:pStyle w:val="paragraph"/>
+        <w:spacing w:before="0" w:beforeAutospacing="0" w:after="0" w:afterAutospacing="0"/>
+        <w:textAlignment w:val="baseline"/>
+        <w:rPr>
+          <w:rFonts w:ascii="Segoe UI" w:hAnsi="Segoe UI" w:cs="Segoe UI"/>
+          <w:color w:val="2F5496"/>
+          <w:sz w:val="18"/>
+          <w:szCs w:val="18"/>
+        </w:rPr>
+      </w:pPr>
+      <w:r>
+        <w:rPr>
+          <w:rStyle w:val="eop"/>
+          <w:rFonts w:ascii="Calibri Light" w:hAnsi="Calibri Light" w:cs="Calibri Light"/>
+          <w:color w:val="2F5496"/>
+          <w:sz w:val="26"/>
+          <w:szCs w:val="26"/>
+        </w:rPr>
+        <w:t> </w:t>
+      </w:r>
+    </w:p>
+    <w:p>
+      <w:pPr>
+        <w:pStyle w:val="paragraph"/>
+        <w:spacing w:before="0" w:beforeAutospacing="0" w:after="0" w:afterAutospacing="0"/>
+        <w:textAlignment w:val="baseline"/>
+        <w:rPr>
+          <w:rStyle w:val="normaltextrun"/>
+          <w:rFonts w:ascii="Calibri Light" w:eastAsiaTheme="majorEastAsia" w:hAnsi="Calibri Light" w:cs="Calibri Light"/>
+          <w:color w:val="2F5496"/>
+          <w:sz w:val="26"/>
+          <w:szCs w:val="26"/>
+          <w:lang w:val="hr-HR"/>
+        </w:rPr>
+      </w:pPr>
+    </w:p>
+    <w:p>
+      <w:pPr>
+        <w:pStyle w:val="paragraph"/>
+        <w:spacing w:before="0" w:beforeAutospacing="0" w:after="0" w:afterAutospacing="0"/>
+        <w:textAlignment w:val="baseline"/>
+        <w:rPr>
+          <w:rStyle w:val="normaltextrun"/>
+          <w:rFonts w:ascii="Calibri Light" w:eastAsiaTheme="majorEastAsia" w:hAnsi="Calibri Light" w:cs="Calibri Light"/>
+          <w:color w:val="2F5496"/>
+          <w:sz w:val="26"/>
+          <w:szCs w:val="26"/>
+          <w:lang w:val="hr-HR"/>
+        </w:rPr>
+      </w:pPr>
+    </w:p>
+    <w:p>
+      <w:pPr>
+        <w:pStyle w:val="paragraph"/>
+        <w:spacing w:before="0" w:beforeAutospacing="0" w:after="0" w:afterAutospacing="0"/>
+        <w:textAlignment w:val="baseline"/>
+        <w:rPr>
+          <w:rFonts w:ascii="Segoe UI" w:hAnsi="Segoe UI" w:cs="Segoe UI"/>
+          <w:color w:val="2F5496"/>
+          <w:sz w:val="18"/>
+          <w:szCs w:val="18"/>
+        </w:rPr>
+      </w:pPr>
+      <w:r>
+        <w:rPr>
+          <w:rStyle w:val="normaltextrun"/>
+          <w:rFonts w:ascii="Calibri Light" w:eastAsiaTheme="majorEastAsia" w:hAnsi="Calibri Light" w:cs="Calibri Light"/>
+          <w:color w:val="2F5496"/>
+          <w:sz w:val="26"/>
+          <w:szCs w:val="26"/>
+          <w:lang w:val="hr-HR"/>
+        </w:rPr>
+        <w:lastRenderedPageBreak/>
+        <w:t>6.3. Dijagram razreda</w:t>
+      </w:r>
+      <w:r>
+        <w:rPr>
+          <w:rStyle w:val="eop"/>
+          <w:rFonts w:ascii="Calibri Light" w:hAnsi="Calibri Light" w:cs="Calibri Light"/>
+          <w:color w:val="2F5496"/>
+          <w:sz w:val="26"/>
+          <w:szCs w:val="26"/>
+        </w:rPr>
+        <w:t> </w:t>
+      </w:r>
+    </w:p>
+    <w:p>
+      <w:pPr>
+        <w:pStyle w:val="paragraph"/>
+        <w:spacing w:before="0" w:beforeAutospacing="0" w:after="0" w:afterAutospacing="0"/>
+        <w:textAlignment w:val="baseline"/>
+        <w:rPr>
+          <w:rFonts w:ascii="Segoe UI" w:hAnsi="Segoe UI" w:cs="Segoe UI"/>
+          <w:sz w:val="18"/>
+          <w:szCs w:val="18"/>
+        </w:rPr>
+      </w:pPr>
+      <w:r>
+        <w:rPr>
+          <w:rFonts w:asciiTheme="minorHAnsi" w:eastAsiaTheme="minorHAnsi" w:hAnsiTheme="minorHAnsi" w:cstheme="minorBidi"/>
+          <w:noProof/>
+          <w:sz w:val="22"/>
+          <w:szCs w:val="22"/>
+          <w:lang w:val="hr"/>
+        </w:rPr>
+        <w:drawing>
+          <wp:inline distT="0" distB="0" distL="0" distR="0">
+            <wp:extent cx="5760720" cy="3622675"/>
+            <wp:effectExtent l="0" t="0" r="0" b="0"/>
+            <wp:docPr id="12" name="Picture 12" descr="C:\Users\Dino\AppData\Local\Microsoft\Windows\INetCache\Content.MSO\41C7FE9E.tmp"/>
+            <wp:cNvGraphicFramePr>
+              <a:graphicFrameLocks xmlns:a="http://schemas.openxmlformats.org/drawingml/2006/main" noChangeAspect="1"/>
+            </wp:cNvGraphicFramePr>
+            <a:graphic xmlns:a="http://schemas.openxmlformats.org/drawingml/2006/main">
+              <a:graphicData uri="http://schemas.openxmlformats.org/drawingml/2006/picture">
+                <pic:pic xmlns:pic="http://schemas.openxmlformats.org/drawingml/2006/picture">
+                  <pic:nvPicPr>
+                    <pic:cNvPr id="0" name="Picture 1" descr="C:\Users\Dino\AppData\Local\Microsoft\Windows\INetCache\Content.MSO\41C7FE9E.tmp"/>
+                    <pic:cNvPicPr>
+                      <a:picLocks noChangeAspect="1" noChangeArrowheads="1"/>
+                    </pic:cNvPicPr>
+                  </pic:nvPicPr>
+                  <pic:blipFill>
+                    <a:blip r:embed="rId17">
+                      <a:extLst>
+                        <a:ext uri="{28A0092B-C50C-407E-A947-70E740481C1C}">
+                          <a14:useLocalDpi xmlns:a14="http://schemas.microsoft.com/office/drawing/2010/main" val="0"/>
+                        </a:ext>
+                      </a:extLst>
+                    </a:blip>
+                    <a:srcRect/>
+                    <a:stretch>
+                      <a:fillRect/>
+                    </a:stretch>
+                  </pic:blipFill>
+                  <pic:spPr bwMode="auto">
+                    <a:xfrm>
+                      <a:off x="0" y="0"/>
+                      <a:ext cx="5760720" cy="3622675"/>
+                    </a:xfrm>
+                    <a:prstGeom prst="rect">
+                      <a:avLst/>
+                    </a:prstGeom>
+                    <a:noFill/>
+                    <a:ln>
+                      <a:noFill/>
+                    </a:ln>
+                  </pic:spPr>
+                </pic:pic>
+              </a:graphicData>
+            </a:graphic>
+          </wp:inline>
+        </w:drawing>
+      </w:r>
+      <w:r>
+        <w:rPr>
+          <w:rStyle w:val="eop"/>
+          <w:rFonts w:ascii="Calibri" w:hAnsi="Calibri" w:cs="Calibri"/>
+          <w:sz w:val="22"/>
+          <w:szCs w:val="22"/>
+        </w:rPr>
+        <w:t> </w:t>
+      </w:r>
+    </w:p>
+    <w:p>
+      <w:pPr>
+        <w:pStyle w:val="paragraph"/>
+        <w:spacing w:before="0" w:beforeAutospacing="0" w:after="0" w:afterAutospacing="0"/>
+        <w:textAlignment w:val="baseline"/>
+        <w:rPr>
+          <w:rFonts w:ascii="Segoe UI" w:hAnsi="Segoe UI" w:cs="Segoe UI"/>
+          <w:sz w:val="18"/>
+          <w:szCs w:val="18"/>
+        </w:rPr>
+      </w:pPr>
+      <w:r>
+        <w:rPr>
+          <w:rStyle w:val="eop"/>
+          <w:rFonts w:ascii="Calibri" w:hAnsi="Calibri" w:cs="Calibri"/>
+          <w:sz w:val="22"/>
+          <w:szCs w:val="22"/>
+        </w:rPr>
+        <w:t> </w:t>
+      </w:r>
+    </w:p>
+    <w:p>
+      <w:pPr>
+        <w:pStyle w:val="paragraph"/>
+        <w:spacing w:before="0" w:beforeAutospacing="0" w:after="0" w:afterAutospacing="0"/>
+        <w:textAlignment w:val="baseline"/>
+        <w:rPr>
+          <w:rFonts w:ascii="Segoe UI" w:hAnsi="Segoe UI" w:cs="Segoe UI"/>
+          <w:color w:val="2F5496"/>
+          <w:sz w:val="18"/>
+          <w:szCs w:val="18"/>
+        </w:rPr>
+      </w:pPr>
+      <w:r>
+        <w:rPr>
+          <w:rStyle w:val="eop"/>
+          <w:rFonts w:ascii="Calibri Light" w:hAnsi="Calibri Light" w:cs="Calibri Light"/>
+          <w:color w:val="2F5496"/>
+          <w:sz w:val="26"/>
+          <w:szCs w:val="26"/>
+        </w:rPr>
+        <w:t> </w:t>
+      </w:r>
+    </w:p>
+    <w:p>
+      <w:pPr>
+        <w:pStyle w:val="paragraph"/>
+        <w:spacing w:before="0" w:beforeAutospacing="0" w:after="0" w:afterAutospacing="0"/>
+        <w:textAlignment w:val="baseline"/>
+        <w:rPr>
+          <w:rFonts w:ascii="Segoe UI" w:hAnsi="Segoe UI" w:cs="Segoe UI"/>
+          <w:color w:val="2F5496"/>
+          <w:sz w:val="18"/>
+          <w:szCs w:val="18"/>
+        </w:rPr>
+      </w:pPr>
+      <w:r>
+        <w:rPr>
+          <w:rStyle w:val="eop"/>
+          <w:rFonts w:ascii="Calibri Light" w:hAnsi="Calibri Light" w:cs="Calibri Light"/>
+          <w:color w:val="2F5496"/>
+          <w:sz w:val="26"/>
+          <w:szCs w:val="26"/>
+        </w:rPr>
+        <w:t> </w:t>
+      </w:r>
+    </w:p>
+    <w:p>
+      <w:pPr>
+        <w:pStyle w:val="paragraph"/>
+        <w:spacing w:before="0" w:beforeAutospacing="0" w:after="0" w:afterAutospacing="0"/>
+        <w:textAlignment w:val="baseline"/>
+        <w:rPr>
+          <w:rFonts w:ascii="Segoe UI" w:hAnsi="Segoe UI" w:cs="Segoe UI"/>
+          <w:color w:val="2F5496"/>
+          <w:sz w:val="18"/>
+          <w:szCs w:val="18"/>
+        </w:rPr>
+      </w:pPr>
+      <w:r>
+        <w:rPr>
+          <w:rStyle w:val="eop"/>
+          <w:rFonts w:ascii="Calibri Light" w:hAnsi="Calibri Light" w:cs="Calibri Light"/>
+          <w:color w:val="2F5496"/>
+          <w:sz w:val="26"/>
+          <w:szCs w:val="26"/>
+        </w:rPr>
+        <w:t> </w:t>
+      </w:r>
+    </w:p>
+    <w:p>
+      <w:pPr>
+        <w:pStyle w:val="paragraph"/>
+        <w:spacing w:before="0" w:beforeAutospacing="0" w:after="0" w:afterAutospacing="0"/>
+        <w:textAlignment w:val="baseline"/>
+        <w:rPr>
+          <w:rStyle w:val="normaltextrun"/>
+          <w:rFonts w:ascii="Calibri Light" w:eastAsiaTheme="majorEastAsia" w:hAnsi="Calibri Light" w:cs="Calibri Light"/>
+          <w:color w:val="2F5496"/>
+          <w:sz w:val="26"/>
+          <w:szCs w:val="26"/>
+          <w:lang w:val="hr-HR"/>
+        </w:rPr>
+      </w:pPr>
+    </w:p>
+    <w:p>
+      <w:pPr>
+        <w:pStyle w:val="paragraph"/>
+        <w:spacing w:before="0" w:beforeAutospacing="0" w:after="0" w:afterAutospacing="0"/>
+        <w:textAlignment w:val="baseline"/>
+        <w:rPr>
+          <w:rStyle w:val="normaltextrun"/>
+          <w:rFonts w:ascii="Calibri Light" w:eastAsiaTheme="majorEastAsia" w:hAnsi="Calibri Light" w:cs="Calibri Light"/>
+          <w:color w:val="2F5496"/>
+          <w:sz w:val="26"/>
+          <w:szCs w:val="26"/>
+          <w:lang w:val="hr-HR"/>
+        </w:rPr>
+      </w:pPr>
+    </w:p>
+    <w:p>
+      <w:pPr>
+        <w:pStyle w:val="paragraph"/>
+        <w:spacing w:before="0" w:beforeAutospacing="0" w:after="0" w:afterAutospacing="0"/>
+        <w:textAlignment w:val="baseline"/>
+        <w:rPr>
+          <w:rStyle w:val="normaltextrun"/>
+          <w:rFonts w:ascii="Calibri Light" w:eastAsiaTheme="majorEastAsia" w:hAnsi="Calibri Light" w:cs="Calibri Light"/>
+          <w:color w:val="2F5496"/>
+          <w:sz w:val="26"/>
+          <w:szCs w:val="26"/>
+          <w:lang w:val="hr-HR"/>
+        </w:rPr>
+      </w:pPr>
+    </w:p>
+    <w:p>
+      <w:pPr>
+        <w:pStyle w:val="paragraph"/>
+        <w:spacing w:before="0" w:beforeAutospacing="0" w:after="0" w:afterAutospacing="0"/>
+        <w:textAlignment w:val="baseline"/>
+        <w:rPr>
+          <w:rStyle w:val="normaltextrun"/>
+          <w:rFonts w:ascii="Calibri Light" w:eastAsiaTheme="majorEastAsia" w:hAnsi="Calibri Light" w:cs="Calibri Light"/>
+          <w:color w:val="2F5496"/>
+          <w:sz w:val="26"/>
+          <w:szCs w:val="26"/>
+          <w:lang w:val="hr-HR"/>
+        </w:rPr>
+      </w:pPr>
+    </w:p>
+    <w:p>
+      <w:pPr>
+        <w:pStyle w:val="paragraph"/>
+        <w:spacing w:before="0" w:beforeAutospacing="0" w:after="0" w:afterAutospacing="0"/>
+        <w:textAlignment w:val="baseline"/>
+        <w:rPr>
+          <w:rStyle w:val="normaltextrun"/>
+          <w:rFonts w:ascii="Calibri Light" w:eastAsiaTheme="majorEastAsia" w:hAnsi="Calibri Light" w:cs="Calibri Light"/>
+          <w:color w:val="2F5496"/>
+          <w:sz w:val="26"/>
+          <w:szCs w:val="26"/>
+          <w:lang w:val="hr-HR"/>
+        </w:rPr>
+      </w:pPr>
+    </w:p>
+    <w:p>
+      <w:pPr>
+        <w:pStyle w:val="paragraph"/>
+        <w:spacing w:before="0" w:beforeAutospacing="0" w:after="0" w:afterAutospacing="0"/>
+        <w:textAlignment w:val="baseline"/>
+        <w:rPr>
+          <w:rStyle w:val="normaltextrun"/>
+          <w:rFonts w:ascii="Calibri Light" w:eastAsiaTheme="majorEastAsia" w:hAnsi="Calibri Light" w:cs="Calibri Light"/>
+          <w:color w:val="2F5496"/>
+          <w:sz w:val="26"/>
+          <w:szCs w:val="26"/>
+          <w:lang w:val="hr-HR"/>
+        </w:rPr>
+      </w:pPr>
+    </w:p>
+    <w:p>
+      <w:pPr>
+        <w:pStyle w:val="paragraph"/>
+        <w:spacing w:before="0" w:beforeAutospacing="0" w:after="0" w:afterAutospacing="0"/>
+        <w:textAlignment w:val="baseline"/>
+        <w:rPr>
+          <w:rStyle w:val="normaltextrun"/>
+          <w:rFonts w:ascii="Calibri Light" w:eastAsiaTheme="majorEastAsia" w:hAnsi="Calibri Light" w:cs="Calibri Light"/>
+          <w:color w:val="2F5496"/>
+          <w:sz w:val="26"/>
+          <w:szCs w:val="26"/>
+          <w:lang w:val="hr-HR"/>
+        </w:rPr>
+      </w:pPr>
+    </w:p>
+    <w:p>
+      <w:pPr>
+        <w:pStyle w:val="paragraph"/>
+        <w:spacing w:before="0" w:beforeAutospacing="0" w:after="0" w:afterAutospacing="0"/>
+        <w:textAlignment w:val="baseline"/>
+        <w:rPr>
+          <w:rStyle w:val="normaltextrun"/>
+          <w:rFonts w:ascii="Calibri Light" w:eastAsiaTheme="majorEastAsia" w:hAnsi="Calibri Light" w:cs="Calibri Light"/>
+          <w:color w:val="2F5496"/>
+          <w:sz w:val="26"/>
+          <w:szCs w:val="26"/>
+          <w:lang w:val="hr-HR"/>
+        </w:rPr>
+      </w:pPr>
+    </w:p>
+    <w:p>
+      <w:pPr>
+        <w:pStyle w:val="paragraph"/>
+        <w:spacing w:before="0" w:beforeAutospacing="0" w:after="0" w:afterAutospacing="0"/>
+        <w:textAlignment w:val="baseline"/>
+        <w:rPr>
+          <w:rStyle w:val="normaltextrun"/>
+          <w:rFonts w:ascii="Calibri Light" w:eastAsiaTheme="majorEastAsia" w:hAnsi="Calibri Light" w:cs="Calibri Light"/>
+          <w:color w:val="2F5496"/>
+          <w:sz w:val="26"/>
+          <w:szCs w:val="26"/>
+          <w:lang w:val="hr-HR"/>
+        </w:rPr>
+      </w:pPr>
+    </w:p>
+    <w:p>
+      <w:pPr>
+        <w:pStyle w:val="paragraph"/>
+        <w:spacing w:before="0" w:beforeAutospacing="0" w:after="0" w:afterAutospacing="0"/>
+        <w:textAlignment w:val="baseline"/>
+        <w:rPr>
+          <w:rStyle w:val="normaltextrun"/>
+          <w:rFonts w:ascii="Calibri Light" w:eastAsiaTheme="majorEastAsia" w:hAnsi="Calibri Light" w:cs="Calibri Light"/>
+          <w:color w:val="2F5496"/>
+          <w:sz w:val="26"/>
+          <w:szCs w:val="26"/>
+          <w:lang w:val="hr-HR"/>
+        </w:rPr>
+      </w:pPr>
+    </w:p>
+    <w:p>
+      <w:pPr>
+        <w:pStyle w:val="paragraph"/>
+        <w:spacing w:before="0" w:beforeAutospacing="0" w:after="0" w:afterAutospacing="0"/>
+        <w:textAlignment w:val="baseline"/>
+        <w:rPr>
+          <w:rStyle w:val="normaltextrun"/>
+          <w:rFonts w:ascii="Calibri Light" w:eastAsiaTheme="majorEastAsia" w:hAnsi="Calibri Light" w:cs="Calibri Light"/>
+          <w:color w:val="2F5496"/>
+          <w:sz w:val="26"/>
+          <w:szCs w:val="26"/>
+          <w:lang w:val="hr-HR"/>
+        </w:rPr>
+      </w:pPr>
+    </w:p>
+    <w:p>
+      <w:pPr>
+        <w:pStyle w:val="paragraph"/>
+        <w:spacing w:before="0" w:beforeAutospacing="0" w:after="0" w:afterAutospacing="0"/>
+        <w:textAlignment w:val="baseline"/>
+        <w:rPr>
+          <w:rStyle w:val="normaltextrun"/>
+          <w:rFonts w:ascii="Calibri Light" w:eastAsiaTheme="majorEastAsia" w:hAnsi="Calibri Light" w:cs="Calibri Light"/>
+          <w:color w:val="2F5496"/>
+          <w:sz w:val="26"/>
+          <w:szCs w:val="26"/>
+          <w:lang w:val="hr-HR"/>
+        </w:rPr>
+      </w:pPr>
+    </w:p>
+    <w:p>
+      <w:pPr>
+        <w:pStyle w:val="paragraph"/>
+        <w:spacing w:before="0" w:beforeAutospacing="0" w:after="0" w:afterAutospacing="0"/>
+        <w:textAlignment w:val="baseline"/>
+        <w:rPr>
+          <w:rStyle w:val="normaltextrun"/>
+          <w:rFonts w:ascii="Calibri Light" w:eastAsiaTheme="majorEastAsia" w:hAnsi="Calibri Light" w:cs="Calibri Light"/>
+          <w:color w:val="2F5496"/>
+          <w:sz w:val="26"/>
+          <w:szCs w:val="26"/>
+          <w:lang w:val="hr-HR"/>
+        </w:rPr>
+      </w:pPr>
+    </w:p>
+    <w:p>
+      <w:pPr>
+        <w:pStyle w:val="paragraph"/>
+        <w:spacing w:before="0" w:beforeAutospacing="0" w:after="0" w:afterAutospacing="0"/>
+        <w:textAlignment w:val="baseline"/>
+        <w:rPr>
+          <w:rStyle w:val="normaltextrun"/>
+          <w:rFonts w:ascii="Calibri Light" w:eastAsiaTheme="majorEastAsia" w:hAnsi="Calibri Light" w:cs="Calibri Light"/>
+          <w:color w:val="2F5496"/>
+          <w:sz w:val="26"/>
+          <w:szCs w:val="26"/>
+          <w:lang w:val="hr-HR"/>
+        </w:rPr>
+      </w:pPr>
+    </w:p>
+    <w:p>
+      <w:pPr>
+        <w:pStyle w:val="paragraph"/>
+        <w:spacing w:before="0" w:beforeAutospacing="0" w:after="0" w:afterAutospacing="0"/>
+        <w:textAlignment w:val="baseline"/>
+        <w:rPr>
+          <w:rStyle w:val="normaltextrun"/>
+          <w:rFonts w:ascii="Calibri Light" w:eastAsiaTheme="majorEastAsia" w:hAnsi="Calibri Light" w:cs="Calibri Light"/>
+          <w:color w:val="2F5496"/>
+          <w:sz w:val="26"/>
+          <w:szCs w:val="26"/>
+          <w:lang w:val="hr-HR"/>
+        </w:rPr>
+      </w:pPr>
+    </w:p>
+    <w:p>
+      <w:pPr>
+        <w:pStyle w:val="paragraph"/>
+        <w:spacing w:before="0" w:beforeAutospacing="0" w:after="0" w:afterAutospacing="0"/>
+        <w:textAlignment w:val="baseline"/>
+        <w:rPr>
+          <w:rStyle w:val="normaltextrun"/>
+          <w:rFonts w:ascii="Calibri Light" w:eastAsiaTheme="majorEastAsia" w:hAnsi="Calibri Light" w:cs="Calibri Light"/>
+          <w:color w:val="2F5496"/>
+          <w:sz w:val="26"/>
+          <w:szCs w:val="26"/>
+          <w:lang w:val="hr-HR"/>
+        </w:rPr>
+      </w:pPr>
+    </w:p>
+    <w:p>
+      <w:pPr>
+        <w:pStyle w:val="paragraph"/>
+        <w:spacing w:before="0" w:beforeAutospacing="0" w:after="0" w:afterAutospacing="0"/>
+        <w:textAlignment w:val="baseline"/>
+        <w:rPr>
+          <w:rStyle w:val="normaltextrun"/>
+          <w:rFonts w:ascii="Calibri Light" w:eastAsiaTheme="majorEastAsia" w:hAnsi="Calibri Light" w:cs="Calibri Light"/>
+          <w:color w:val="2F5496"/>
+          <w:sz w:val="26"/>
+          <w:szCs w:val="26"/>
+          <w:lang w:val="hr-HR"/>
+        </w:rPr>
+      </w:pPr>
+    </w:p>
+    <w:p>
+      <w:pPr>
+        <w:pStyle w:val="paragraph"/>
+        <w:spacing w:before="0" w:beforeAutospacing="0" w:after="0" w:afterAutospacing="0"/>
+        <w:textAlignment w:val="baseline"/>
+        <w:rPr>
+          <w:rStyle w:val="normaltextrun"/>
+          <w:rFonts w:ascii="Calibri Light" w:eastAsiaTheme="majorEastAsia" w:hAnsi="Calibri Light" w:cs="Calibri Light"/>
+          <w:color w:val="2F5496"/>
+          <w:sz w:val="26"/>
+          <w:szCs w:val="26"/>
+          <w:lang w:val="hr-HR"/>
+        </w:rPr>
+      </w:pPr>
+    </w:p>
+    <w:p>
+      <w:pPr>
+        <w:pStyle w:val="paragraph"/>
+        <w:spacing w:before="0" w:beforeAutospacing="0" w:after="0" w:afterAutospacing="0"/>
+        <w:textAlignment w:val="baseline"/>
+        <w:rPr>
+          <w:rStyle w:val="normaltextrun"/>
+          <w:rFonts w:ascii="Calibri Light" w:eastAsiaTheme="majorEastAsia" w:hAnsi="Calibri Light" w:cs="Calibri Light"/>
+          <w:color w:val="2F5496"/>
+          <w:sz w:val="26"/>
+          <w:szCs w:val="26"/>
+          <w:lang w:val="hr-HR"/>
+        </w:rPr>
+      </w:pPr>
+    </w:p>
+    <w:p>
+      <w:pPr>
+        <w:pStyle w:val="paragraph"/>
+        <w:spacing w:before="0" w:beforeAutospacing="0" w:after="0" w:afterAutospacing="0"/>
+        <w:textAlignment w:val="baseline"/>
+        <w:rPr>
+          <w:rStyle w:val="normaltextrun"/>
+          <w:rFonts w:ascii="Calibri Light" w:eastAsiaTheme="majorEastAsia" w:hAnsi="Calibri Light" w:cs="Calibri Light"/>
+          <w:color w:val="2F5496"/>
+          <w:sz w:val="26"/>
+          <w:szCs w:val="26"/>
+          <w:lang w:val="hr-HR"/>
+        </w:rPr>
+      </w:pPr>
+    </w:p>
+    <w:p>
+      <w:pPr>
+        <w:pStyle w:val="paragraph"/>
+        <w:spacing w:before="0" w:beforeAutospacing="0" w:after="0" w:afterAutospacing="0"/>
+        <w:textAlignment w:val="baseline"/>
+        <w:rPr>
+          <w:rFonts w:ascii="Segoe UI" w:hAnsi="Segoe UI" w:cs="Segoe UI"/>
+          <w:color w:val="2F5496"/>
+          <w:sz w:val="18"/>
+          <w:szCs w:val="18"/>
+        </w:rPr>
+      </w:pPr>
+      <w:bookmarkStart w:id="1" w:name="_GoBack"/>
+      <w:bookmarkEnd w:id="1"/>
+      <w:r>
+        <w:rPr>
+          <w:rStyle w:val="normaltextrun"/>
+          <w:rFonts w:ascii="Calibri Light" w:eastAsiaTheme="majorEastAsia" w:hAnsi="Calibri Light" w:cs="Calibri Light"/>
+          <w:color w:val="2F5496"/>
+          <w:sz w:val="26"/>
+          <w:szCs w:val="26"/>
+          <w:lang w:val="hr-HR"/>
+        </w:rPr>
+        <w:lastRenderedPageBreak/>
+        <w:t>6.4. Dijagram objekata</w:t>
+      </w:r>
+      <w:r>
+        <w:rPr>
+          <w:rStyle w:val="eop"/>
+          <w:rFonts w:ascii="Calibri Light" w:hAnsi="Calibri Light" w:cs="Calibri Light"/>
+          <w:color w:val="2F5496"/>
+          <w:sz w:val="26"/>
+          <w:szCs w:val="26"/>
+        </w:rPr>
+        <w:t> </w:t>
+      </w:r>
+    </w:p>
+    <w:p>
+      <w:pPr>
+        <w:pStyle w:val="paragraph"/>
+        <w:spacing w:before="0" w:beforeAutospacing="0" w:after="0" w:afterAutospacing="0"/>
+        <w:textAlignment w:val="baseline"/>
+        <w:rPr>
+          <w:rFonts w:ascii="Segoe UI" w:hAnsi="Segoe UI" w:cs="Segoe UI"/>
+          <w:sz w:val="18"/>
+          <w:szCs w:val="18"/>
+        </w:rPr>
+      </w:pPr>
+      <w:r>
+        <w:rPr>
+          <w:rFonts w:asciiTheme="minorHAnsi" w:eastAsiaTheme="minorHAnsi" w:hAnsiTheme="minorHAnsi" w:cstheme="minorBidi"/>
+          <w:noProof/>
+          <w:sz w:val="22"/>
+          <w:szCs w:val="22"/>
+          <w:lang w:val="hr"/>
+        </w:rPr>
+        <w:drawing>
+          <wp:inline distT="0" distB="0" distL="0" distR="0">
+            <wp:extent cx="5760720" cy="4267200"/>
+            <wp:effectExtent l="0" t="0" r="0" b="0"/>
+            <wp:docPr id="8" name="Picture 8" descr="C:\Users\Dino\AppData\Local\Microsoft\Windows\INetCache\Content.MSO\3131445C.tmp"/>
+            <wp:cNvGraphicFramePr>
+              <a:graphicFrameLocks xmlns:a="http://schemas.openxmlformats.org/drawingml/2006/main" noChangeAspect="1"/>
+            </wp:cNvGraphicFramePr>
+            <a:graphic xmlns:a="http://schemas.openxmlformats.org/drawingml/2006/main">
+              <a:graphicData uri="http://schemas.openxmlformats.org/drawingml/2006/picture">
+                <pic:pic xmlns:pic="http://schemas.openxmlformats.org/drawingml/2006/picture">
+                  <pic:nvPicPr>
+                    <pic:cNvPr id="0" name="Picture 2" descr="C:\Users\Dino\AppData\Local\Microsoft\Windows\INetCache\Content.MSO\3131445C.tmp"/>
+                    <pic:cNvPicPr>
+                      <a:picLocks noChangeAspect="1" noChangeArrowheads="1"/>
+                    </pic:cNvPicPr>
+                  </pic:nvPicPr>
+                  <pic:blipFill>
+                    <a:blip r:embed="rId18">
+                      <a:extLst>
+                        <a:ext uri="{28A0092B-C50C-407E-A947-70E740481C1C}">
+                          <a14:useLocalDpi xmlns:a14="http://schemas.microsoft.com/office/drawing/2010/main" val="0"/>
+                        </a:ext>
+                      </a:extLst>
+                    </a:blip>
+                    <a:srcRect/>
+                    <a:stretch>
+                      <a:fillRect/>
+                    </a:stretch>
+                  </pic:blipFill>
+                  <pic:spPr bwMode="auto">
+                    <a:xfrm>
+                      <a:off x="0" y="0"/>
+                      <a:ext cx="5760720" cy="4267200"/>
+                    </a:xfrm>
+                    <a:prstGeom prst="rect">
+                      <a:avLst/>
+                    </a:prstGeom>
+                    <a:noFill/>
+                    <a:ln>
+                      <a:noFill/>
+                    </a:ln>
+                  </pic:spPr>
+                </pic:pic>
+              </a:graphicData>
+            </a:graphic>
+          </wp:inline>
+        </w:drawing>
+      </w:r>
+      <w:r>
+        <w:rPr>
+          <w:rStyle w:val="eop"/>
+          <w:rFonts w:ascii="Calibri" w:hAnsi="Calibri" w:cs="Calibri"/>
+          <w:sz w:val="22"/>
+          <w:szCs w:val="22"/>
+        </w:rPr>
+        <w:t> </w:t>
+      </w:r>
+    </w:p>
+    <w:p>
+      <w:pPr>
+        <w:rPr>
+          <w:lang w:val="hr"/>
+        </w:rPr>
+      </w:pPr>
     </w:p>
     <w:p/>
     <w:sectPr>
@@ -5801,7 +6521,7 @@
     <w:lvl w:ilvl="0">
       <w:start w:val="1"/>
       <w:numFmt w:val="decimal"/>
-      <w:pStyle w:val="Naslov1"/>
+      <w:pStyle w:val="Heading1"/>
       <w:lvlText w:val="%1."/>
       <w:lvlJc w:val="left"/>
       <w:pPr>
@@ -5814,7 +6534,7 @@
     <w:lvl w:ilvl="1">
       <w:start w:val="1"/>
       <w:numFmt w:val="decimal"/>
-      <w:pStyle w:val="Naslov2"/>
+      <w:pStyle w:val="Heading2"/>
       <w:lvlText w:val="%1.%2."/>
       <w:lvlJc w:val="left"/>
       <w:pPr>
@@ -5827,7 +6547,7 @@
     <w:lvl w:ilvl="2">
       <w:start w:val="1"/>
       <w:numFmt w:val="decimal"/>
-      <w:pStyle w:val="Naslov3"/>
+      <w:pStyle w:val="Heading3"/>
       <w:lvlText w:val="%1.%2.%3."/>
       <w:lvlJc w:val="left"/>
       <w:pPr>
@@ -5840,7 +6560,7 @@
     <w:lvl w:ilvl="3">
       <w:start w:val="1"/>
       <w:numFmt w:val="decimal"/>
-      <w:pStyle w:val="Naslov4"/>
+      <w:pStyle w:val="Heading4"/>
       <w:lvlText w:val="%1.%2.%3.%4."/>
       <w:lvlJc w:val="left"/>
       <w:pPr>
@@ -5853,7 +6573,7 @@
     <w:lvl w:ilvl="4">
       <w:start w:val="1"/>
       <w:numFmt w:val="decimal"/>
-      <w:pStyle w:val="Naslov5"/>
+      <w:pStyle w:val="Heading5"/>
       <w:lvlText w:val="%1.%2.%3.%4.%5."/>
       <w:lvlJc w:val="left"/>
       <w:pPr>
@@ -5866,7 +6586,7 @@
     <w:lvl w:ilvl="5">
       <w:start w:val="1"/>
       <w:numFmt w:val="decimal"/>
-      <w:pStyle w:val="Naslov6"/>
+      <w:pStyle w:val="Heading6"/>
       <w:lvlText w:val="%1.%2.%3.%4.%5.%6."/>
       <w:lvlJc w:val="left"/>
       <w:pPr>
@@ -5879,7 +6599,7 @@
     <w:lvl w:ilvl="6">
       <w:start w:val="1"/>
       <w:numFmt w:val="decimal"/>
-      <w:pStyle w:val="Naslov7"/>
+      <w:pStyle w:val="Heading7"/>
       <w:lvlText w:val="%1.%2.%3.%4.%5.%6.%7."/>
       <w:lvlJc w:val="left"/>
       <w:pPr>
@@ -5892,7 +6612,7 @@
     <w:lvl w:ilvl="7">
       <w:start w:val="1"/>
       <w:numFmt w:val="decimal"/>
-      <w:pStyle w:val="Naslov8"/>
+      <w:pStyle w:val="Heading8"/>
       <w:lvlText w:val="%1.%2.%3.%4.%5.%6.%7.%8."/>
       <w:lvlJc w:val="left"/>
       <w:pPr>
@@ -5905,7 +6625,7 @@
     <w:lvl w:ilvl="8">
       <w:start w:val="1"/>
       <w:numFmt w:val="decimal"/>
-      <w:pStyle w:val="Naslov9"/>
+      <w:pStyle w:val="Heading9"/>
       <w:lvlText w:val="%1.%2.%3.%4.%5.%6.%7.%8.%9."/>
       <w:lvlJc w:val="left"/>
       <w:pPr>
@@ -7048,11 +7768,11 @@
     <w:name w:val="Normal"/>
     <w:qFormat/>
   </w:style>
-  <w:style w:type="paragraph" w:styleId="Naslov1">
+  <w:style w:type="paragraph" w:styleId="Heading1">
     <w:name w:val="heading 1"/>
     <w:basedOn w:val="Normal"/>
     <w:next w:val="Normal"/>
-    <w:link w:val="Naslov1Char"/>
+    <w:link w:val="Heading1Char"/>
     <w:uiPriority w:val="9"/>
     <w:qFormat/>
     <w:rsid w:val="00CC68D1"/>
@@ -7072,11 +7792,11 @@
       <w:szCs w:val="32"/>
     </w:rPr>
   </w:style>
-  <w:style w:type="paragraph" w:styleId="Naslov2">
+  <w:style w:type="paragraph" w:styleId="Heading2">
     <w:name w:val="heading 2"/>
     <w:basedOn w:val="Normal"/>
     <w:next w:val="Normal"/>
-    <w:link w:val="Naslov2Char"/>
+    <w:link w:val="Heading2Char"/>
     <w:autoRedefine/>
     <w:uiPriority w:val="9"/>
     <w:unhideWhenUsed/>
@@ -7099,11 +7819,11 @@
       <w:szCs w:val="26"/>
     </w:rPr>
   </w:style>
-  <w:style w:type="paragraph" w:styleId="Naslov3">
+  <w:style w:type="paragraph" w:styleId="Heading3">
     <w:name w:val="heading 3"/>
     <w:basedOn w:val="Normal"/>
     <w:next w:val="Normal"/>
-    <w:link w:val="Naslov3Char"/>
+    <w:link w:val="Heading3Char"/>
     <w:uiPriority w:val="9"/>
     <w:unhideWhenUsed/>
     <w:qFormat/>
@@ -7125,11 +7845,11 @@
       <w:szCs w:val="24"/>
     </w:rPr>
   </w:style>
-  <w:style w:type="paragraph" w:styleId="Naslov4">
+  <w:style w:type="paragraph" w:styleId="Heading4">
     <w:name w:val="heading 4"/>
     <w:basedOn w:val="Normal"/>
     <w:next w:val="Normal"/>
-    <w:link w:val="Naslov4Char"/>
+    <w:link w:val="Heading4Char"/>
     <w:uiPriority w:val="9"/>
     <w:semiHidden/>
     <w:unhideWhenUsed/>
@@ -7152,11 +7872,11 @@
       <w:color w:val="2F5496" w:themeColor="accent1" w:themeShade="BF"/>
     </w:rPr>
   </w:style>
-  <w:style w:type="paragraph" w:styleId="Naslov5">
+  <w:style w:type="paragraph" w:styleId="Heading5">
     <w:name w:val="heading 5"/>
     <w:basedOn w:val="Normal"/>
     <w:next w:val="Normal"/>
-    <w:link w:val="Naslov5Char"/>
+    <w:link w:val="Heading5Char"/>
     <w:uiPriority w:val="9"/>
     <w:semiHidden/>
     <w:unhideWhenUsed/>
@@ -7177,11 +7897,11 @@
       <w:color w:val="2F5496" w:themeColor="accent1" w:themeShade="BF"/>
     </w:rPr>
   </w:style>
-  <w:style w:type="paragraph" w:styleId="Naslov6">
+  <w:style w:type="paragraph" w:styleId="Heading6">
     <w:name w:val="heading 6"/>
     <w:basedOn w:val="Normal"/>
     <w:next w:val="Normal"/>
-    <w:link w:val="Naslov6Char"/>
+    <w:link w:val="Heading6Char"/>
     <w:uiPriority w:val="9"/>
     <w:semiHidden/>
     <w:unhideWhenUsed/>
@@ -7202,11 +7922,11 @@
       <w:color w:val="1F3763" w:themeColor="accent1" w:themeShade="7F"/>
     </w:rPr>
   </w:style>
-  <w:style w:type="paragraph" w:styleId="Naslov7">
+  <w:style w:type="paragraph" w:styleId="Heading7">
     <w:name w:val="heading 7"/>
     <w:basedOn w:val="Normal"/>
     <w:next w:val="Normal"/>
-    <w:link w:val="Naslov7Char"/>
+    <w:link w:val="Heading7Char"/>
     <w:uiPriority w:val="9"/>
     <w:semiHidden/>
     <w:unhideWhenUsed/>
@@ -7229,11 +7949,11 @@
       <w:color w:val="1F3763" w:themeColor="accent1" w:themeShade="7F"/>
     </w:rPr>
   </w:style>
-  <w:style w:type="paragraph" w:styleId="Naslov8">
+  <w:style w:type="paragraph" w:styleId="Heading8">
     <w:name w:val="heading 8"/>
     <w:basedOn w:val="Normal"/>
     <w:next w:val="Normal"/>
-    <w:link w:val="Naslov8Char"/>
+    <w:link w:val="Heading8Char"/>
     <w:uiPriority w:val="9"/>
     <w:semiHidden/>
     <w:unhideWhenUsed/>
@@ -7256,11 +7976,11 @@
       <w:szCs w:val="21"/>
     </w:rPr>
   </w:style>
-  <w:style w:type="paragraph" w:styleId="Naslov9">
+  <w:style w:type="paragraph" w:styleId="Heading9">
     <w:name w:val="heading 9"/>
     <w:basedOn w:val="Normal"/>
     <w:next w:val="Normal"/>
-    <w:link w:val="Naslov9Char"/>
+    <w:link w:val="Heading9Char"/>
     <w:uiPriority w:val="9"/>
     <w:semiHidden/>
     <w:unhideWhenUsed/>
@@ -7285,13 +8005,13 @@
       <w:szCs w:val="21"/>
     </w:rPr>
   </w:style>
-  <w:style w:type="character" w:default="1" w:styleId="Zadanifontodlomka">
+  <w:style w:type="character" w:default="1" w:styleId="DefaultParagraphFont">
     <w:name w:val="Default Paragraph Font"/>
     <w:uiPriority w:val="1"/>
     <w:semiHidden/>
     <w:unhideWhenUsed/>
   </w:style>
-  <w:style w:type="table" w:default="1" w:styleId="Obinatablica">
+  <w:style w:type="table" w:default="1" w:styleId="TableNormal">
     <w:name w:val="Normal Table"/>
     <w:uiPriority w:val="99"/>
     <w:semiHidden/>
@@ -7306,16 +8026,16 @@
       </w:tblCellMar>
     </w:tblPr>
   </w:style>
-  <w:style w:type="numbering" w:default="1" w:styleId="Bezpopisa">
+  <w:style w:type="numbering" w:default="1" w:styleId="NoList">
     <w:name w:val="No List"/>
     <w:uiPriority w:val="99"/>
     <w:semiHidden/>
     <w:unhideWhenUsed/>
   </w:style>
-  <w:style w:type="character" w:customStyle="1" w:styleId="Naslov1Char">
-    <w:name w:val="Naslov 1 Char"/>
-    <w:basedOn w:val="Zadanifontodlomka"/>
-    <w:link w:val="Naslov1"/>
+  <w:style w:type="character" w:customStyle="1" w:styleId="Heading1Char">
+    <w:name w:val="Heading 1 Char"/>
+    <w:basedOn w:val="DefaultParagraphFont"/>
+    <w:link w:val="Heading1"/>
     <w:uiPriority w:val="9"/>
     <w:rsid w:val="00CC68D1"/>
     <w:rPr>
@@ -7325,7 +8045,7 @@
       <w:szCs w:val="32"/>
     </w:rPr>
   </w:style>
-  <w:style w:type="paragraph" w:styleId="Odlomakpopisa">
+  <w:style w:type="paragraph" w:styleId="ListParagraph">
     <w:name w:val="List Paragraph"/>
     <w:basedOn w:val="Normal"/>
     <w:uiPriority w:val="34"/>
@@ -7336,10 +8056,10 @@
       <w:contextualSpacing/>
     </w:pPr>
   </w:style>
-  <w:style w:type="character" w:customStyle="1" w:styleId="Naslov2Char">
-    <w:name w:val="Naslov 2 Char"/>
-    <w:basedOn w:val="Zadanifontodlomka"/>
-    <w:link w:val="Naslov2"/>
+  <w:style w:type="character" w:customStyle="1" w:styleId="Heading2Char">
+    <w:name w:val="Heading 2 Char"/>
+    <w:basedOn w:val="DefaultParagraphFont"/>
+    <w:link w:val="Heading2"/>
     <w:uiPriority w:val="9"/>
     <w:rsid w:val="003113CA"/>
     <w:rPr>
@@ -7349,10 +8069,10 @@
       <w:szCs w:val="26"/>
     </w:rPr>
   </w:style>
-  <w:style w:type="character" w:customStyle="1" w:styleId="Naslov3Char">
-    <w:name w:val="Naslov 3 Char"/>
-    <w:basedOn w:val="Zadanifontodlomka"/>
-    <w:link w:val="Naslov3"/>
+  <w:style w:type="character" w:customStyle="1" w:styleId="Heading3Char">
+    <w:name w:val="Heading 3 Char"/>
+    <w:basedOn w:val="DefaultParagraphFont"/>
+    <w:link w:val="Heading3"/>
     <w:uiPriority w:val="9"/>
     <w:rsid w:val="00D40B05"/>
     <w:rPr>
@@ -7362,7 +8082,7 @@
       <w:szCs w:val="24"/>
     </w:rPr>
   </w:style>
-  <w:style w:type="paragraph" w:styleId="Opisslike">
+  <w:style w:type="paragraph" w:styleId="Caption">
     <w:name w:val="caption"/>
     <w:basedOn w:val="Normal"/>
     <w:next w:val="Normal"/>
@@ -7381,10 +8101,10 @@
       <w:szCs w:val="18"/>
     </w:rPr>
   </w:style>
-  <w:style w:type="character" w:customStyle="1" w:styleId="Naslov4Char">
-    <w:name w:val="Naslov 4 Char"/>
-    <w:basedOn w:val="Zadanifontodlomka"/>
-    <w:link w:val="Naslov4"/>
+  <w:style w:type="character" w:customStyle="1" w:styleId="Heading4Char">
+    <w:name w:val="Heading 4 Char"/>
+    <w:basedOn w:val="DefaultParagraphFont"/>
+    <w:link w:val="Heading4"/>
     <w:uiPriority w:val="9"/>
     <w:semiHidden/>
     <w:rsid w:val="00CC68D1"/>
@@ -7395,10 +8115,10 @@
       <w:color w:val="2F5496" w:themeColor="accent1" w:themeShade="BF"/>
     </w:rPr>
   </w:style>
-  <w:style w:type="character" w:customStyle="1" w:styleId="Naslov5Char">
-    <w:name w:val="Naslov 5 Char"/>
-    <w:basedOn w:val="Zadanifontodlomka"/>
-    <w:link w:val="Naslov5"/>
+  <w:style w:type="character" w:customStyle="1" w:styleId="Heading5Char">
+    <w:name w:val="Heading 5 Char"/>
+    <w:basedOn w:val="DefaultParagraphFont"/>
+    <w:link w:val="Heading5"/>
     <w:uiPriority w:val="9"/>
     <w:semiHidden/>
     <w:rsid w:val="00CC68D1"/>
@@ -7407,10 +8127,10 @@
       <w:color w:val="2F5496" w:themeColor="accent1" w:themeShade="BF"/>
     </w:rPr>
   </w:style>
-  <w:style w:type="character" w:customStyle="1" w:styleId="Naslov6Char">
-    <w:name w:val="Naslov 6 Char"/>
-    <w:basedOn w:val="Zadanifontodlomka"/>
-    <w:link w:val="Naslov6"/>
+  <w:style w:type="character" w:customStyle="1" w:styleId="Heading6Char">
+    <w:name w:val="Heading 6 Char"/>
+    <w:basedOn w:val="DefaultParagraphFont"/>
+    <w:link w:val="Heading6"/>
     <w:uiPriority w:val="9"/>
     <w:semiHidden/>
     <w:rsid w:val="00CC68D1"/>
@@ -7419,10 +8139,10 @@
       <w:color w:val="1F3763" w:themeColor="accent1" w:themeShade="7F"/>
     </w:rPr>
   </w:style>
-  <w:style w:type="character" w:customStyle="1" w:styleId="Naslov7Char">
-    <w:name w:val="Naslov 7 Char"/>
-    <w:basedOn w:val="Zadanifontodlomka"/>
-    <w:link w:val="Naslov7"/>
+  <w:style w:type="character" w:customStyle="1" w:styleId="Heading7Char">
+    <w:name w:val="Heading 7 Char"/>
+    <w:basedOn w:val="DefaultParagraphFont"/>
+    <w:link w:val="Heading7"/>
     <w:uiPriority w:val="9"/>
     <w:semiHidden/>
     <w:rsid w:val="00CC68D1"/>
@@ -7433,10 +8153,10 @@
       <w:color w:val="1F3763" w:themeColor="accent1" w:themeShade="7F"/>
     </w:rPr>
   </w:style>
-  <w:style w:type="character" w:customStyle="1" w:styleId="Naslov8Char">
-    <w:name w:val="Naslov 8 Char"/>
-    <w:basedOn w:val="Zadanifontodlomka"/>
-    <w:link w:val="Naslov8"/>
+  <w:style w:type="character" w:customStyle="1" w:styleId="Heading8Char">
+    <w:name w:val="Heading 8 Char"/>
+    <w:basedOn w:val="DefaultParagraphFont"/>
+    <w:link w:val="Heading8"/>
     <w:uiPriority w:val="9"/>
     <w:semiHidden/>
     <w:rsid w:val="00CC68D1"/>
@@ -7447,10 +8167,10 @@
       <w:szCs w:val="21"/>
     </w:rPr>
   </w:style>
-  <w:style w:type="character" w:customStyle="1" w:styleId="Naslov9Char">
-    <w:name w:val="Naslov 9 Char"/>
-    <w:basedOn w:val="Zadanifontodlomka"/>
-    <w:link w:val="Naslov9"/>
+  <w:style w:type="character" w:customStyle="1" w:styleId="Heading9Char">
+    <w:name w:val="Heading 9 Char"/>
+    <w:basedOn w:val="DefaultParagraphFont"/>
+    <w:link w:val="Heading9"/>
     <w:uiPriority w:val="9"/>
     <w:semiHidden/>
     <w:rsid w:val="00CC68D1"/>
@@ -7522,6 +8242,30 @@
         <w:numId w:val="23"/>
       </w:numPr>
     </w:pPr>
+  </w:style>
+  <w:style w:type="paragraph" w:customStyle="1" w:styleId="paragraph">
+    <w:name w:val="paragraph"/>
+    <w:basedOn w:val="Normal"/>
+    <w:rsid w:val="000A0451"/>
+    <w:pPr>
+      <w:spacing w:before="100" w:beforeAutospacing="1" w:after="100" w:afterAutospacing="1" w:line="240" w:lineRule="auto"/>
+    </w:pPr>
+    <w:rPr>
+      <w:rFonts w:ascii="Times New Roman" w:eastAsia="Times New Roman" w:hAnsi="Times New Roman" w:cs="Times New Roman"/>
+      <w:sz w:val="24"/>
+      <w:szCs w:val="24"/>
+      <w:lang w:val="en-US"/>
+    </w:rPr>
+  </w:style>
+  <w:style w:type="character" w:customStyle="1" w:styleId="normaltextrun">
+    <w:name w:val="normaltextrun"/>
+    <w:basedOn w:val="DefaultParagraphFont"/>
+    <w:rsid w:val="000A0451"/>
+  </w:style>
+  <w:style w:type="character" w:customStyle="1" w:styleId="eop">
+    <w:name w:val="eop"/>
+    <w:basedOn w:val="DefaultParagraphFont"/>
+    <w:rsid w:val="000A0451"/>
   </w:style>
 </w:styles>
 </file>

</xml_diff>

<commit_message>
Dodani opisi entiteta i relacija ER modela.
</commit_message>
<xml_diff>
--- a/Dokumentacija/Dokumentacija-početna verzija.docx
+++ b/Dokumentacija/Dokumentacija-početna verzija.docx
@@ -4102,10 +4102,786 @@
     </w:p>
     <w:p>
       <w:pPr>
+        <w:rPr>
+          <w:lang w:val="hr"/>
+        </w:rPr>
+      </w:pPr>
+    </w:p>
+    <w:p>
+      <w:pPr>
+        <w:rPr>
+          <w:lang w:val="hr"/>
+        </w:rPr>
+      </w:pPr>
+    </w:p>
+    <w:p>
+      <w:pPr>
+        <w:rPr>
+          <w:lang w:val="hr"/>
+        </w:rPr>
+      </w:pPr>
+    </w:p>
+    <w:p>
+      <w:pPr>
+        <w:rPr>
+          <w:lang w:val="hr"/>
+        </w:rPr>
+      </w:pPr>
+    </w:p>
+    <w:p>
+      <w:pPr>
+        <w:pStyle w:val="Heading2"/>
+        <w:rPr>
+          <w:rStyle w:val="eop"/>
+          <w:rFonts w:ascii="Calibri Light" w:hAnsi="Calibri Light" w:cs="Calibri Light"/>
+          <w:color w:val="2F5496"/>
+        </w:rPr>
+      </w:pPr>
+      <w:r>
+        <w:rPr>
+          <w:rStyle w:val="normaltextrun"/>
+          <w:rFonts w:ascii="Calibri Light" w:hAnsi="Calibri Light" w:cs="Calibri Light"/>
+          <w:color w:val="2F5496"/>
+        </w:rPr>
+        <w:lastRenderedPageBreak/>
+        <w:t>ER model baze podataka</w:t>
+      </w:r>
+      <w:r>
+        <w:rPr>
+          <w:rStyle w:val="eop"/>
+          <w:rFonts w:ascii="Calibri Light" w:hAnsi="Calibri Light" w:cs="Calibri Light"/>
+          <w:color w:val="2F5496"/>
+        </w:rPr>
+        <w:t> </w:t>
+      </w:r>
+    </w:p>
+    <w:p/>
+    <w:p>
+      <w:pPr>
+        <w:pStyle w:val="Heading3"/>
+      </w:pPr>
+      <w:r>
+        <w:t>Opisi entiteta ER modela baze podataka</w:t>
+      </w:r>
+    </w:p>
+    <w:p/>
+    <w:p>
+      <w:r>
+        <w:rPr>
+          <w:b/>
+        </w:rPr>
+        <w:t>Korisnik</w:t>
+      </w:r>
+      <w:r>
+        <w:rPr>
+          <w:b/>
+        </w:rPr>
+        <w:t xml:space="preserve"> – </w:t>
+      </w:r>
+      <w:r>
+        <w:t xml:space="preserve">osoba koja </w:t>
+      </w:r>
+      <w:r>
+        <w:t>koristi usluge</w:t>
+      </w:r>
+      <w:r>
+        <w:t xml:space="preserve"> sustav</w:t>
+      </w:r>
+      <w:r>
+        <w:t>a</w:t>
+      </w:r>
+      <w:r>
+        <w:t xml:space="preserve"> za praćenje rada auto servisa,</w:t>
+      </w:r>
+      <w:r>
+        <w:t xml:space="preserve"> korisnik može biti registrirani korisnik, serviser ili administrator</w:t>
+      </w:r>
+    </w:p>
+    <w:p>
+      <w:proofErr w:type="spellStart"/>
+      <w:r>
+        <w:t>IdKorisnik</w:t>
+      </w:r>
+      <w:proofErr w:type="spellEnd"/>
+      <w:r>
+        <w:t xml:space="preserve"> – jedinstveni identifikacijski broj korisnika</w:t>
+      </w:r>
+    </w:p>
+    <w:p>
+      <w:proofErr w:type="spellStart"/>
+      <w:r>
+        <w:t>korisnickoIme</w:t>
+      </w:r>
+      <w:proofErr w:type="spellEnd"/>
+      <w:r>
+        <w:t xml:space="preserve"> – jedinstveno ime koje korisnik odabire unutar sustava</w:t>
+      </w:r>
+    </w:p>
+    <w:p>
+      <w:r>
+        <w:t>email – e-mail adresa korisnika</w:t>
+      </w:r>
+    </w:p>
+    <w:p>
+      <w:proofErr w:type="spellStart"/>
+      <w:r>
+        <w:t>imeKorisnika</w:t>
+      </w:r>
+      <w:proofErr w:type="spellEnd"/>
+      <w:r>
+        <w:t xml:space="preserve"> – ime određenog korisnika</w:t>
+      </w:r>
+    </w:p>
+    <w:p>
+      <w:proofErr w:type="spellStart"/>
+      <w:r>
+        <w:t>prezimeKorisnika</w:t>
+      </w:r>
+      <w:proofErr w:type="spellEnd"/>
+      <w:r>
+        <w:t xml:space="preserve"> – prezime određenog korisnika</w:t>
+      </w:r>
+    </w:p>
+    <w:p>
+      <w:proofErr w:type="spellStart"/>
+      <w:r>
+        <w:t>brojTelefona</w:t>
+      </w:r>
+      <w:proofErr w:type="spellEnd"/>
+      <w:r>
+        <w:t xml:space="preserve"> – broj telefona servisera</w:t>
+      </w:r>
+    </w:p>
+    <w:p>
+      <w:proofErr w:type="spellStart"/>
+      <w:r>
+        <w:t>regOznakaVozila</w:t>
+      </w:r>
+      <w:proofErr w:type="spellEnd"/>
+      <w:r>
+        <w:t xml:space="preserve"> – registracijska oznaka vozila registriranog korisnika kojeg je isti doveo na popravak</w:t>
+      </w:r>
+    </w:p>
+    <w:p>
+      <w:r>
+        <w:t>uloga – vrsta korisnika, može biti registrirani korisnik, administrator ili serviser</w:t>
+      </w:r>
+    </w:p>
+    <w:p/>
+    <w:p>
+      <w:proofErr w:type="spellStart"/>
+      <w:r>
+        <w:rPr>
+          <w:b/>
+        </w:rPr>
+        <w:t>ZamjenskaVozila</w:t>
+      </w:r>
+      <w:proofErr w:type="spellEnd"/>
+      <w:r>
+        <w:rPr>
+          <w:b/>
+        </w:rPr>
+        <w:t xml:space="preserve"> – </w:t>
+      </w:r>
+      <w:r>
+        <w:t xml:space="preserve">relacija koja sadrži fiksnih 10 vozila koje registrirani korisnik može </w:t>
+      </w:r>
+      <w:r>
+        <w:t>posuditi u slučaju kvara svojeg vozila</w:t>
+      </w:r>
+    </w:p>
+    <w:p>
+      <w:proofErr w:type="spellStart"/>
+      <w:r>
+        <w:t>regOznakaZVozila</w:t>
+      </w:r>
+      <w:proofErr w:type="spellEnd"/>
+      <w:r>
+        <w:t xml:space="preserve"> – registracijska oznaka zamjenskog vozila</w:t>
+      </w:r>
+    </w:p>
+    <w:p>
+      <w:proofErr w:type="spellStart"/>
+      <w:r>
+        <w:t>idKorisnika</w:t>
+      </w:r>
+      <w:proofErr w:type="spellEnd"/>
+      <w:r>
+        <w:t xml:space="preserve"> – </w:t>
+      </w:r>
+      <w:proofErr w:type="spellStart"/>
+      <w:r>
+        <w:t>id</w:t>
+      </w:r>
+      <w:proofErr w:type="spellEnd"/>
+      <w:r>
+        <w:t xml:space="preserve"> korisnika koji je rezervirao zamjensko vozilo</w:t>
+      </w:r>
+    </w:p>
+    <w:p/>
+    <w:p>
+      <w:proofErr w:type="spellStart"/>
+      <w:r>
+        <w:rPr>
+          <w:b/>
+        </w:rPr>
+        <w:t>RadnoVrijeme</w:t>
+      </w:r>
+      <w:proofErr w:type="spellEnd"/>
+      <w:r>
+        <w:t xml:space="preserve"> – relacija s popisom radnih vremena pojedinog servisera u sustavu</w:t>
+      </w:r>
+    </w:p>
+    <w:p>
+      <w:proofErr w:type="spellStart"/>
+      <w:r>
+        <w:t>idServiser</w:t>
+      </w:r>
+      <w:proofErr w:type="spellEnd"/>
+      <w:r>
+        <w:t xml:space="preserve"> – identifikacijski broj servisera čije se radno vrijeme opisuje</w:t>
+      </w:r>
+    </w:p>
+    <w:p>
+      <w:proofErr w:type="spellStart"/>
+      <w:r>
+        <w:t>daniUTjednu</w:t>
+      </w:r>
+      <w:proofErr w:type="spellEnd"/>
+      <w:r>
+        <w:t xml:space="preserve"> – određeni period dana u tjednu kojima serviser radi</w:t>
+      </w:r>
+    </w:p>
+    <w:p>
+      <w:proofErr w:type="spellStart"/>
+      <w:r>
+        <w:t>satiUDanu</w:t>
+      </w:r>
+      <w:proofErr w:type="spellEnd"/>
+      <w:r>
+        <w:t xml:space="preserve"> – određeni period sati u danu u kojima serviser radi</w:t>
+      </w:r>
+    </w:p>
+    <w:p/>
+    <w:p>
+      <w:proofErr w:type="spellStart"/>
+      <w:r>
+        <w:rPr>
+          <w:b/>
+        </w:rPr>
+        <w:t>ZauzetTermin</w:t>
+      </w:r>
+      <w:proofErr w:type="spellEnd"/>
+      <w:r>
+        <w:rPr>
+          <w:b/>
+        </w:rPr>
+        <w:t xml:space="preserve">  - </w:t>
+      </w:r>
+      <w:r>
+        <w:t xml:space="preserve">relacija koja </w:t>
+      </w:r>
+      <w:r>
+        <w:t>daje informacije</w:t>
+      </w:r>
+      <w:r>
+        <w:t xml:space="preserve"> </w:t>
+      </w:r>
+      <w:r>
+        <w:t>kada je koji serviser zauzet i koliko sati traje njegova okupiranost</w:t>
+      </w:r>
+    </w:p>
+    <w:p>
+      <w:proofErr w:type="spellStart"/>
+      <w:r>
+        <w:t>idServiser</w:t>
+      </w:r>
+      <w:proofErr w:type="spellEnd"/>
+      <w:r>
+        <w:t xml:space="preserve"> – identifikacijski broj servisera</w:t>
+      </w:r>
+    </w:p>
+    <w:p>
+      <w:proofErr w:type="spellStart"/>
+      <w:r>
+        <w:t>pocTermin</w:t>
+      </w:r>
+      <w:proofErr w:type="spellEnd"/>
+      <w:r>
+        <w:t xml:space="preserve"> – početak termina rada servisera</w:t>
+      </w:r>
+    </w:p>
+    <w:p>
+      <w:r>
+        <w:t>trajanje – trajanje pojedinog termina</w:t>
+      </w:r>
+    </w:p>
+    <w:p/>
+    <w:p>
+      <w:pPr>
+        <w:rPr>
+          <w:b/>
+        </w:rPr>
+      </w:pPr>
+    </w:p>
+    <w:p>
+      <w:pPr>
+        <w:rPr>
+          <w:b/>
+        </w:rPr>
+      </w:pPr>
+    </w:p>
+    <w:p>
+      <w:proofErr w:type="spellStart"/>
+      <w:r>
+        <w:rPr>
+          <w:b/>
+        </w:rPr>
+        <w:lastRenderedPageBreak/>
+        <w:t>odabireServisera</w:t>
+      </w:r>
+      <w:proofErr w:type="spellEnd"/>
+      <w:r>
+        <w:t xml:space="preserve"> – relacija veze koja opisuje odabir servisera od strane registriranog korisnika</w:t>
+      </w:r>
+    </w:p>
+    <w:p>
+      <w:proofErr w:type="spellStart"/>
+      <w:r>
+        <w:t>idServiser</w:t>
+      </w:r>
+      <w:proofErr w:type="spellEnd"/>
+      <w:r>
+        <w:t xml:space="preserve"> – identifikacijski broj izabranog servisera</w:t>
+      </w:r>
+    </w:p>
+    <w:p>
+      <w:proofErr w:type="spellStart"/>
+      <w:r>
+        <w:t>idKorisnik</w:t>
+      </w:r>
+      <w:proofErr w:type="spellEnd"/>
+      <w:r>
+        <w:t xml:space="preserve"> – identifikacijski broj korisnika koji je odabrao određenog </w:t>
+      </w:r>
+      <w:proofErr w:type="spellStart"/>
+      <w:r>
+        <w:t>serivsera</w:t>
+      </w:r>
+      <w:proofErr w:type="spellEnd"/>
+    </w:p>
+    <w:p>
+      <w:proofErr w:type="spellStart"/>
+      <w:r>
+        <w:t>vrijemePodn</w:t>
+      </w:r>
+      <w:r>
+        <w:t>o</w:t>
+      </w:r>
+      <w:r>
+        <w:t>sanjaPrijave</w:t>
+      </w:r>
+      <w:proofErr w:type="spellEnd"/>
+      <w:r>
+        <w:t xml:space="preserve"> – vrijeme početka podnošenja prijave</w:t>
+      </w:r>
+    </w:p>
+    <w:p/>
+    <w:p>
+      <w:r>
+        <w:rPr>
+          <w:b/>
+        </w:rPr>
+        <w:t>Radi</w:t>
+      </w:r>
+      <w:r>
+        <w:rPr>
+          <w:b/>
+        </w:rPr>
+        <w:t xml:space="preserve"> – </w:t>
+      </w:r>
+      <w:r>
+        <w:t>relacija veze koja govori koje dane u tjednu radi određeni serviser</w:t>
+      </w:r>
+    </w:p>
+    <w:p>
+      <w:proofErr w:type="spellStart"/>
+      <w:r>
+        <w:t>idServiser</w:t>
+      </w:r>
+      <w:proofErr w:type="spellEnd"/>
+      <w:r>
+        <w:t xml:space="preserve"> – identifikacijski broj servisera </w:t>
+      </w:r>
+    </w:p>
+    <w:p>
+      <w:proofErr w:type="spellStart"/>
+      <w:r>
+        <w:t>daniUTjednu</w:t>
+      </w:r>
+      <w:proofErr w:type="spellEnd"/>
+      <w:r>
+        <w:t xml:space="preserve"> – dani u tjednu kojima serviser radi</w:t>
+      </w:r>
+    </w:p>
+    <w:p/>
+    <w:p>
+      <w:r>
+        <w:rPr>
+          <w:b/>
+        </w:rPr>
+        <w:t xml:space="preserve">Zauzima – </w:t>
+      </w:r>
+      <w:r>
+        <w:t>relacija veze koja povezuje servisera s terminom u kojem radi</w:t>
+      </w:r>
+    </w:p>
+    <w:p>
+      <w:proofErr w:type="spellStart"/>
+      <w:r>
+        <w:t>idServiser</w:t>
+      </w:r>
+      <w:proofErr w:type="spellEnd"/>
+      <w:r>
+        <w:t xml:space="preserve"> - identifikacijski broj servisera</w:t>
+      </w:r>
+    </w:p>
+    <w:p>
+      <w:proofErr w:type="spellStart"/>
+      <w:r>
+        <w:t>pocTermin</w:t>
+      </w:r>
+      <w:proofErr w:type="spellEnd"/>
+      <w:r>
+        <w:t xml:space="preserve">  - početak termina rada servisera</w:t>
+      </w:r>
+    </w:p>
+    <w:p/>
+    <w:p>
+      <w:r>
+        <w:rPr>
+          <w:b/>
+        </w:rPr>
+        <w:t>Odabire</w:t>
+      </w:r>
+      <w:r>
+        <w:rPr>
+          <w:b/>
+        </w:rPr>
+        <w:t xml:space="preserve"> – </w:t>
+      </w:r>
+      <w:r>
+        <w:t xml:space="preserve">relacija veze koja opisuje </w:t>
+      </w:r>
+      <w:r>
+        <w:t>odabir usluge korisnika u trenutku podnošenja prijave</w:t>
+      </w:r>
+    </w:p>
+    <w:p>
+      <w:proofErr w:type="spellStart"/>
+      <w:r>
+        <w:t>idKorisnik</w:t>
+      </w:r>
+      <w:proofErr w:type="spellEnd"/>
+      <w:r>
+        <w:t xml:space="preserve"> – identifikacijski broj korisnika koji podnosi prijavu</w:t>
+      </w:r>
+    </w:p>
+    <w:p>
+      <w:proofErr w:type="spellStart"/>
+      <w:r>
+        <w:t>idUsluge</w:t>
+      </w:r>
+      <w:proofErr w:type="spellEnd"/>
+      <w:r>
+        <w:t xml:space="preserve"> – identifikacijski broj usluge koju korisnik želi dobiti</w:t>
+      </w:r>
+    </w:p>
+    <w:p>
+      <w:proofErr w:type="spellStart"/>
+      <w:r>
+        <w:t>vrijemePodn</w:t>
+      </w:r>
+      <w:r>
+        <w:t>o</w:t>
+      </w:r>
+      <w:r>
+        <w:t>s</w:t>
+      </w:r>
+      <w:r>
+        <w:t>e</w:t>
+      </w:r>
+      <w:r>
+        <w:t>njaPrijave</w:t>
+      </w:r>
+      <w:proofErr w:type="spellEnd"/>
+      <w:r>
+        <w:t xml:space="preserve"> – vrijeme </w:t>
+      </w:r>
+      <w:proofErr w:type="spellStart"/>
+      <w:r>
+        <w:t>pocetka</w:t>
+      </w:r>
+      <w:proofErr w:type="spellEnd"/>
+      <w:r>
+        <w:t xml:space="preserve"> zahtjeva za uslugom</w:t>
+      </w:r>
+    </w:p>
+    <w:p/>
+    <w:p>
+      <w:r>
+        <w:rPr>
+          <w:b/>
+        </w:rPr>
+        <w:t xml:space="preserve">Posuđuje – </w:t>
+      </w:r>
+      <w:r>
+        <w:t>relacija veze koja opisuje posudbu zamjenskog vozila od strane registriranog korisnika</w:t>
+      </w:r>
+    </w:p>
+    <w:p>
+      <w:proofErr w:type="spellStart"/>
+      <w:r>
+        <w:t>idKorisnik</w:t>
+      </w:r>
+      <w:proofErr w:type="spellEnd"/>
+      <w:r>
+        <w:t xml:space="preserve"> – identifikacijski broj korisnika koji podnosi zahtjev za posudbom</w:t>
+      </w:r>
+    </w:p>
+    <w:p>
+      <w:proofErr w:type="spellStart"/>
+      <w:r>
+        <w:t>vrijemePodnosenjaPrijave</w:t>
+      </w:r>
+      <w:proofErr w:type="spellEnd"/>
+      <w:r>
+        <w:t xml:space="preserve"> – vrijeme podnošenja zahtjeva za posudbom zahtjeva za zamjenskim autom</w:t>
+      </w:r>
+    </w:p>
+    <w:p>
+      <w:proofErr w:type="spellStart"/>
+      <w:r>
+        <w:t>regOznakaZVozila</w:t>
+      </w:r>
+      <w:proofErr w:type="spellEnd"/>
+      <w:r>
+        <w:t xml:space="preserve"> – registracijska oznaka rezerviranog zamjenskog vozila</w:t>
+      </w:r>
+    </w:p>
+    <w:p/>
+    <w:p>
+      <w:r>
+        <w:rPr>
+          <w:b/>
+        </w:rPr>
+        <w:t xml:space="preserve">Usluge </w:t>
+      </w:r>
+      <w:r>
+        <w:rPr>
+          <w:b/>
+        </w:rPr>
+        <w:t>–</w:t>
+      </w:r>
+      <w:r>
+        <w:rPr>
+          <w:b/>
+        </w:rPr>
+        <w:t xml:space="preserve"> </w:t>
+      </w:r>
+      <w:r>
+        <w:t>relacija s popisom usluga koje sustav nudi</w:t>
+      </w:r>
+    </w:p>
+    <w:p>
+      <w:proofErr w:type="spellStart"/>
+      <w:r>
+        <w:t>idUsluge</w:t>
+      </w:r>
+      <w:proofErr w:type="spellEnd"/>
+      <w:r>
+        <w:t xml:space="preserve"> – identifikacijski broj usluge</w:t>
+      </w:r>
+    </w:p>
+    <w:p>
+      <w:proofErr w:type="spellStart"/>
+      <w:r>
+        <w:t>imeUsluge</w:t>
+      </w:r>
+      <w:proofErr w:type="spellEnd"/>
+      <w:r>
+        <w:t xml:space="preserve"> – naziv usluge</w:t>
+      </w:r>
+    </w:p>
+    <w:p>
+      <w:r>
+        <w:t>cijena – cijena pojedine usluge</w:t>
+      </w:r>
+    </w:p>
+    <w:p/>
+    <w:p>
+      <w:pPr>
+        <w:rPr>
+          <w:b/>
+        </w:rPr>
+      </w:pPr>
+    </w:p>
+    <w:p>
+      <w:pPr>
+        <w:rPr>
+          <w:b/>
+        </w:rPr>
+      </w:pPr>
+    </w:p>
+    <w:p>
+      <w:r>
+        <w:rPr>
+          <w:b/>
+        </w:rPr>
+        <w:lastRenderedPageBreak/>
+        <w:t xml:space="preserve">Prijava – </w:t>
+      </w:r>
+      <w:r>
+        <w:t>relacija koja opisuje podnošenja zahtjeva korisnika  na popravak auta</w:t>
+      </w:r>
+    </w:p>
+    <w:p>
+      <w:proofErr w:type="spellStart"/>
+      <w:r>
+        <w:t>idKorisnik</w:t>
+      </w:r>
+      <w:proofErr w:type="spellEnd"/>
+      <w:r>
+        <w:t xml:space="preserve"> – identifikacijski broj korisnika koji podnosi prijav</w:t>
+      </w:r>
+      <w:r>
+        <w:t>u</w:t>
+      </w:r>
+    </w:p>
+    <w:p>
+      <w:proofErr w:type="spellStart"/>
+      <w:r>
+        <w:t>vrijemePodnosenjaPrijave</w:t>
+      </w:r>
+      <w:proofErr w:type="spellEnd"/>
+      <w:r>
+        <w:t xml:space="preserve"> – vrijeme </w:t>
+      </w:r>
+      <w:proofErr w:type="spellStart"/>
+      <w:r>
+        <w:t>pocetka</w:t>
+      </w:r>
+      <w:proofErr w:type="spellEnd"/>
+      <w:r>
+        <w:t xml:space="preserve"> prijave</w:t>
+      </w:r>
+    </w:p>
+    <w:p>
+      <w:proofErr w:type="spellStart"/>
+      <w:r>
+        <w:t>preuzetaPrijava</w:t>
+      </w:r>
+      <w:proofErr w:type="spellEnd"/>
+      <w:r>
+        <w:t xml:space="preserve"> – opisuje je li serviser prihvatio zahtjev</w:t>
+      </w:r>
+    </w:p>
+    <w:p>
+      <w:proofErr w:type="spellStart"/>
+      <w:r>
+        <w:t>zavrsenaPrijava</w:t>
+      </w:r>
+      <w:proofErr w:type="spellEnd"/>
+      <w:r>
+        <w:t xml:space="preserve"> – opisuje je li serviser završio zahtjev</w:t>
+      </w:r>
+    </w:p>
+    <w:p>
+      <w:proofErr w:type="spellStart"/>
+      <w:r>
+        <w:t>vrijemeZavrsetkaPrijave</w:t>
+      </w:r>
+      <w:proofErr w:type="spellEnd"/>
+      <w:r>
+        <w:t xml:space="preserve"> – vrijeme </w:t>
+      </w:r>
+      <w:proofErr w:type="spellStart"/>
+      <w:r>
+        <w:t>zavrsetka</w:t>
+      </w:r>
+      <w:proofErr w:type="spellEnd"/>
+      <w:r>
+        <w:t xml:space="preserve"> podnošenja zahtje</w:t>
+      </w:r>
+      <w:r>
+        <w:t>va</w:t>
+      </w:r>
+    </w:p>
+    <w:p>
+      <w:pPr>
         <w:pStyle w:val="paragraph"/>
         <w:spacing w:before="0" w:beforeAutospacing="0" w:after="0" w:afterAutospacing="0"/>
         <w:textAlignment w:val="baseline"/>
         <w:rPr>
+          <w:rStyle w:val="eop"/>
+          <w:rFonts w:ascii="Calibri" w:hAnsi="Calibri" w:cs="Calibri"/>
+          <w:sz w:val="22"/>
+          <w:szCs w:val="22"/>
+        </w:rPr>
+      </w:pPr>
+      <w:r>
+        <w:rPr>
+          <w:rStyle w:val="eop"/>
+          <w:rFonts w:ascii="Calibri" w:hAnsi="Calibri" w:cs="Calibri"/>
+          <w:sz w:val="22"/>
+          <w:szCs w:val="22"/>
+        </w:rPr>
+        <w:t> </w:t>
+      </w:r>
+    </w:p>
+    <w:p>
+      <w:pPr>
+        <w:pStyle w:val="paragraph"/>
+        <w:spacing w:before="0" w:beforeAutospacing="0" w:after="0" w:afterAutospacing="0"/>
+        <w:textAlignment w:val="baseline"/>
+        <w:rPr>
+          <w:rFonts w:ascii="Segoe UI" w:hAnsi="Segoe UI" w:cs="Segoe UI"/>
+          <w:sz w:val="18"/>
+          <w:szCs w:val="18"/>
+        </w:rPr>
+      </w:pPr>
+    </w:p>
+    <w:p>
+      <w:pPr>
+        <w:pStyle w:val="paragraph"/>
+        <w:spacing w:before="0" w:beforeAutospacing="0" w:after="0" w:afterAutospacing="0"/>
+        <w:textAlignment w:val="baseline"/>
+        <w:rPr>
+          <w:rFonts w:ascii="Segoe UI" w:hAnsi="Segoe UI" w:cs="Segoe UI"/>
+          <w:sz w:val="18"/>
+          <w:szCs w:val="18"/>
+        </w:rPr>
+      </w:pPr>
+    </w:p>
+    <w:p>
+      <w:pPr>
+        <w:pStyle w:val="paragraph"/>
+        <w:spacing w:before="0" w:beforeAutospacing="0" w:after="0" w:afterAutospacing="0"/>
+        <w:textAlignment w:val="baseline"/>
+        <w:rPr>
+          <w:rFonts w:ascii="Segoe UI" w:hAnsi="Segoe UI" w:cs="Segoe UI"/>
+          <w:sz w:val="18"/>
+          <w:szCs w:val="18"/>
+        </w:rPr>
+      </w:pPr>
+    </w:p>
+    <w:p>
+      <w:pPr>
+        <w:pStyle w:val="paragraph"/>
+        <w:spacing w:before="0" w:beforeAutospacing="0" w:after="0" w:afterAutospacing="0"/>
+        <w:textAlignment w:val="baseline"/>
+        <w:rPr>
+          <w:rStyle w:val="normaltextrun"/>
           <w:rFonts w:ascii="Segoe UI" w:hAnsi="Segoe UI" w:cs="Segoe UI"/>
           <w:color w:val="2F5496"/>
           <w:sz w:val="18"/>
@@ -4113,6 +4889,21 @@
         </w:rPr>
       </w:pPr>
       <w:r>
+        <w:rPr>
+          <w:rStyle w:val="eop"/>
+          <w:rFonts w:ascii="Calibri Light" w:hAnsi="Calibri Light" w:cs="Calibri Light"/>
+          <w:color w:val="2F5496"/>
+          <w:sz w:val="26"/>
+          <w:szCs w:val="26"/>
+        </w:rPr>
+        <w:t> </w:t>
+      </w:r>
+    </w:p>
+    <w:p>
+      <w:pPr>
+        <w:pStyle w:val="paragraph"/>
+        <w:spacing w:before="0" w:beforeAutospacing="0" w:after="0" w:afterAutospacing="0"/>
+        <w:textAlignment w:val="baseline"/>
         <w:rPr>
           <w:rStyle w:val="normaltextrun"/>
           <w:rFonts w:ascii="Calibri Light" w:eastAsiaTheme="majorEastAsia" w:hAnsi="Calibri Light" w:cs="Calibri Light"/>
@@ -4121,39 +4912,7 @@
           <w:szCs w:val="26"/>
           <w:lang w:val="hr-HR"/>
         </w:rPr>
-        <w:t>6.2. ER model baze podataka</w:t>
-      </w:r>
-      <w:r>
-        <w:rPr>
-          <w:rStyle w:val="eop"/>
-          <w:rFonts w:ascii="Calibri Light" w:hAnsi="Calibri Light" w:cs="Calibri Light"/>
-          <w:color w:val="2F5496"/>
-          <w:sz w:val="26"/>
-          <w:szCs w:val="26"/>
-        </w:rPr>
-        <w:t> </w:t>
-      </w:r>
-    </w:p>
-    <w:p>
-      <w:pPr>
-        <w:pStyle w:val="paragraph"/>
-        <w:spacing w:before="0" w:beforeAutospacing="0" w:after="0" w:afterAutospacing="0"/>
-        <w:textAlignment w:val="baseline"/>
-        <w:rPr>
-          <w:rFonts w:ascii="Segoe UI" w:hAnsi="Segoe UI" w:cs="Segoe UI"/>
-          <w:sz w:val="18"/>
-          <w:szCs w:val="18"/>
-        </w:rPr>
-      </w:pPr>
-      <w:r>
-        <w:rPr>
-          <w:rStyle w:val="eop"/>
-          <w:rFonts w:ascii="Calibri" w:hAnsi="Calibri" w:cs="Calibri"/>
-          <w:sz w:val="22"/>
-          <w:szCs w:val="22"/>
-        </w:rPr>
-        <w:t> </w:t>
-      </w:r>
+      </w:pPr>
     </w:p>
     <w:p>
       <w:pPr>
@@ -4168,44 +4927,6 @@
         </w:rPr>
       </w:pPr>
       <w:r>
-        <w:rPr>
-          <w:rStyle w:val="eop"/>
-          <w:rFonts w:ascii="Calibri Light" w:hAnsi="Calibri Light" w:cs="Calibri Light"/>
-          <w:color w:val="2F5496"/>
-          <w:sz w:val="26"/>
-          <w:szCs w:val="26"/>
-        </w:rPr>
-        <w:t> </w:t>
-      </w:r>
-    </w:p>
-    <w:p>
-      <w:pPr>
-        <w:pStyle w:val="paragraph"/>
-        <w:spacing w:before="0" w:beforeAutospacing="0" w:after="0" w:afterAutospacing="0"/>
-        <w:textAlignment w:val="baseline"/>
-        <w:rPr>
-          <w:rFonts w:ascii="Segoe UI" w:hAnsi="Segoe UI" w:cs="Segoe UI"/>
-          <w:color w:val="2F5496"/>
-          <w:sz w:val="18"/>
-          <w:szCs w:val="18"/>
-        </w:rPr>
-      </w:pPr>
-      <w:r>
-        <w:rPr>
-          <w:rStyle w:val="eop"/>
-          <w:rFonts w:ascii="Calibri Light" w:hAnsi="Calibri Light" w:cs="Calibri Light"/>
-          <w:color w:val="2F5496"/>
-          <w:sz w:val="26"/>
-          <w:szCs w:val="26"/>
-        </w:rPr>
-        <w:t> </w:t>
-      </w:r>
-    </w:p>
-    <w:p>
-      <w:pPr>
-        <w:pStyle w:val="paragraph"/>
-        <w:spacing w:before="0" w:beforeAutospacing="0" w:after="0" w:afterAutospacing="0"/>
-        <w:textAlignment w:val="baseline"/>
         <w:rPr>
           <w:rStyle w:val="normaltextrun"/>
           <w:rFonts w:ascii="Calibri Light" w:eastAsiaTheme="majorEastAsia" w:hAnsi="Calibri Light" w:cs="Calibri Light"/>
@@ -4214,45 +4935,6 @@
           <w:szCs w:val="26"/>
           <w:lang w:val="hr-HR"/>
         </w:rPr>
-      </w:pPr>
-    </w:p>
-    <w:p>
-      <w:pPr>
-        <w:pStyle w:val="paragraph"/>
-        <w:spacing w:before="0" w:beforeAutospacing="0" w:after="0" w:afterAutospacing="0"/>
-        <w:textAlignment w:val="baseline"/>
-        <w:rPr>
-          <w:rStyle w:val="normaltextrun"/>
-          <w:rFonts w:ascii="Calibri Light" w:eastAsiaTheme="majorEastAsia" w:hAnsi="Calibri Light" w:cs="Calibri Light"/>
-          <w:color w:val="2F5496"/>
-          <w:sz w:val="26"/>
-          <w:szCs w:val="26"/>
-          <w:lang w:val="hr-HR"/>
-        </w:rPr>
-      </w:pPr>
-    </w:p>
-    <w:p>
-      <w:pPr>
-        <w:pStyle w:val="paragraph"/>
-        <w:spacing w:before="0" w:beforeAutospacing="0" w:after="0" w:afterAutospacing="0"/>
-        <w:textAlignment w:val="baseline"/>
-        <w:rPr>
-          <w:rFonts w:ascii="Segoe UI" w:hAnsi="Segoe UI" w:cs="Segoe UI"/>
-          <w:color w:val="2F5496"/>
-          <w:sz w:val="18"/>
-          <w:szCs w:val="18"/>
-        </w:rPr>
-      </w:pPr>
-      <w:r>
-        <w:rPr>
-          <w:rStyle w:val="normaltextrun"/>
-          <w:rFonts w:ascii="Calibri Light" w:eastAsiaTheme="majorEastAsia" w:hAnsi="Calibri Light" w:cs="Calibri Light"/>
-          <w:color w:val="2F5496"/>
-          <w:sz w:val="26"/>
-          <w:szCs w:val="26"/>
-          <w:lang w:val="hr-HR"/>
-        </w:rPr>
-        <w:lastRenderedPageBreak/>
         <w:t>6.3. Dijagram razreda</w:t>
       </w:r>
       <w:r>
@@ -4523,6 +5205,8 @@
           <w:lang w:val="hr-HR"/>
         </w:rPr>
       </w:pPr>
+      <w:bookmarkStart w:id="1" w:name="_GoBack"/>
+      <w:bookmarkEnd w:id="1"/>
     </w:p>
     <w:p>
       <w:pPr>
@@ -4545,6 +5229,14 @@
         <w:spacing w:before="0" w:beforeAutospacing="0" w:after="0" w:afterAutospacing="0"/>
         <w:textAlignment w:val="baseline"/>
         <w:rPr>
+          <w:rFonts w:ascii="Segoe UI" w:hAnsi="Segoe UI" w:cs="Segoe UI"/>
+          <w:color w:val="2F5496"/>
+          <w:sz w:val="18"/>
+          <w:szCs w:val="18"/>
+        </w:rPr>
+      </w:pPr>
+      <w:r>
+        <w:rPr>
           <w:rStyle w:val="normaltextrun"/>
           <w:rFonts w:ascii="Calibri Light" w:eastAsiaTheme="majorEastAsia" w:hAnsi="Calibri Light" w:cs="Calibri Light"/>
           <w:color w:val="2F5496"/>
@@ -4552,212 +5244,6 @@
           <w:szCs w:val="26"/>
           <w:lang w:val="hr-HR"/>
         </w:rPr>
-      </w:pPr>
-    </w:p>
-    <w:p>
-      <w:pPr>
-        <w:pStyle w:val="paragraph"/>
-        <w:spacing w:before="0" w:beforeAutospacing="0" w:after="0" w:afterAutospacing="0"/>
-        <w:textAlignment w:val="baseline"/>
-        <w:rPr>
-          <w:rStyle w:val="normaltextrun"/>
-          <w:rFonts w:ascii="Calibri Light" w:eastAsiaTheme="majorEastAsia" w:hAnsi="Calibri Light" w:cs="Calibri Light"/>
-          <w:color w:val="2F5496"/>
-          <w:sz w:val="26"/>
-          <w:szCs w:val="26"/>
-          <w:lang w:val="hr-HR"/>
-        </w:rPr>
-      </w:pPr>
-    </w:p>
-    <w:p>
-      <w:pPr>
-        <w:pStyle w:val="paragraph"/>
-        <w:spacing w:before="0" w:beforeAutospacing="0" w:after="0" w:afterAutospacing="0"/>
-        <w:textAlignment w:val="baseline"/>
-        <w:rPr>
-          <w:rStyle w:val="normaltextrun"/>
-          <w:rFonts w:ascii="Calibri Light" w:eastAsiaTheme="majorEastAsia" w:hAnsi="Calibri Light" w:cs="Calibri Light"/>
-          <w:color w:val="2F5496"/>
-          <w:sz w:val="26"/>
-          <w:szCs w:val="26"/>
-          <w:lang w:val="hr-HR"/>
-        </w:rPr>
-      </w:pPr>
-    </w:p>
-    <w:p>
-      <w:pPr>
-        <w:pStyle w:val="paragraph"/>
-        <w:spacing w:before="0" w:beforeAutospacing="0" w:after="0" w:afterAutospacing="0"/>
-        <w:textAlignment w:val="baseline"/>
-        <w:rPr>
-          <w:rStyle w:val="normaltextrun"/>
-          <w:rFonts w:ascii="Calibri Light" w:eastAsiaTheme="majorEastAsia" w:hAnsi="Calibri Light" w:cs="Calibri Light"/>
-          <w:color w:val="2F5496"/>
-          <w:sz w:val="26"/>
-          <w:szCs w:val="26"/>
-          <w:lang w:val="hr-HR"/>
-        </w:rPr>
-      </w:pPr>
-    </w:p>
-    <w:p>
-      <w:pPr>
-        <w:pStyle w:val="paragraph"/>
-        <w:spacing w:before="0" w:beforeAutospacing="0" w:after="0" w:afterAutospacing="0"/>
-        <w:textAlignment w:val="baseline"/>
-        <w:rPr>
-          <w:rStyle w:val="normaltextrun"/>
-          <w:rFonts w:ascii="Calibri Light" w:eastAsiaTheme="majorEastAsia" w:hAnsi="Calibri Light" w:cs="Calibri Light"/>
-          <w:color w:val="2F5496"/>
-          <w:sz w:val="26"/>
-          <w:szCs w:val="26"/>
-          <w:lang w:val="hr-HR"/>
-        </w:rPr>
-      </w:pPr>
-    </w:p>
-    <w:p>
-      <w:pPr>
-        <w:pStyle w:val="paragraph"/>
-        <w:spacing w:before="0" w:beforeAutospacing="0" w:after="0" w:afterAutospacing="0"/>
-        <w:textAlignment w:val="baseline"/>
-        <w:rPr>
-          <w:rStyle w:val="normaltextrun"/>
-          <w:rFonts w:ascii="Calibri Light" w:eastAsiaTheme="majorEastAsia" w:hAnsi="Calibri Light" w:cs="Calibri Light"/>
-          <w:color w:val="2F5496"/>
-          <w:sz w:val="26"/>
-          <w:szCs w:val="26"/>
-          <w:lang w:val="hr-HR"/>
-        </w:rPr>
-      </w:pPr>
-    </w:p>
-    <w:p>
-      <w:pPr>
-        <w:pStyle w:val="paragraph"/>
-        <w:spacing w:before="0" w:beforeAutospacing="0" w:after="0" w:afterAutospacing="0"/>
-        <w:textAlignment w:val="baseline"/>
-        <w:rPr>
-          <w:rStyle w:val="normaltextrun"/>
-          <w:rFonts w:ascii="Calibri Light" w:eastAsiaTheme="majorEastAsia" w:hAnsi="Calibri Light" w:cs="Calibri Light"/>
-          <w:color w:val="2F5496"/>
-          <w:sz w:val="26"/>
-          <w:szCs w:val="26"/>
-          <w:lang w:val="hr-HR"/>
-        </w:rPr>
-      </w:pPr>
-    </w:p>
-    <w:p>
-      <w:pPr>
-        <w:pStyle w:val="paragraph"/>
-        <w:spacing w:before="0" w:beforeAutospacing="0" w:after="0" w:afterAutospacing="0"/>
-        <w:textAlignment w:val="baseline"/>
-        <w:rPr>
-          <w:rStyle w:val="normaltextrun"/>
-          <w:rFonts w:ascii="Calibri Light" w:eastAsiaTheme="majorEastAsia" w:hAnsi="Calibri Light" w:cs="Calibri Light"/>
-          <w:color w:val="2F5496"/>
-          <w:sz w:val="26"/>
-          <w:szCs w:val="26"/>
-          <w:lang w:val="hr-HR"/>
-        </w:rPr>
-      </w:pPr>
-    </w:p>
-    <w:p>
-      <w:pPr>
-        <w:pStyle w:val="paragraph"/>
-        <w:spacing w:before="0" w:beforeAutospacing="0" w:after="0" w:afterAutospacing="0"/>
-        <w:textAlignment w:val="baseline"/>
-        <w:rPr>
-          <w:rStyle w:val="normaltextrun"/>
-          <w:rFonts w:ascii="Calibri Light" w:eastAsiaTheme="majorEastAsia" w:hAnsi="Calibri Light" w:cs="Calibri Light"/>
-          <w:color w:val="2F5496"/>
-          <w:sz w:val="26"/>
-          <w:szCs w:val="26"/>
-          <w:lang w:val="hr-HR"/>
-        </w:rPr>
-      </w:pPr>
-    </w:p>
-    <w:p>
-      <w:pPr>
-        <w:pStyle w:val="paragraph"/>
-        <w:spacing w:before="0" w:beforeAutospacing="0" w:after="0" w:afterAutospacing="0"/>
-        <w:textAlignment w:val="baseline"/>
-        <w:rPr>
-          <w:rStyle w:val="normaltextrun"/>
-          <w:rFonts w:ascii="Calibri Light" w:eastAsiaTheme="majorEastAsia" w:hAnsi="Calibri Light" w:cs="Calibri Light"/>
-          <w:color w:val="2F5496"/>
-          <w:sz w:val="26"/>
-          <w:szCs w:val="26"/>
-          <w:lang w:val="hr-HR"/>
-        </w:rPr>
-      </w:pPr>
-    </w:p>
-    <w:p>
-      <w:pPr>
-        <w:pStyle w:val="paragraph"/>
-        <w:spacing w:before="0" w:beforeAutospacing="0" w:after="0" w:afterAutospacing="0"/>
-        <w:textAlignment w:val="baseline"/>
-        <w:rPr>
-          <w:rStyle w:val="normaltextrun"/>
-          <w:rFonts w:ascii="Calibri Light" w:eastAsiaTheme="majorEastAsia" w:hAnsi="Calibri Light" w:cs="Calibri Light"/>
-          <w:color w:val="2F5496"/>
-          <w:sz w:val="26"/>
-          <w:szCs w:val="26"/>
-          <w:lang w:val="hr-HR"/>
-        </w:rPr>
-      </w:pPr>
-    </w:p>
-    <w:p>
-      <w:pPr>
-        <w:pStyle w:val="paragraph"/>
-        <w:spacing w:before="0" w:beforeAutospacing="0" w:after="0" w:afterAutospacing="0"/>
-        <w:textAlignment w:val="baseline"/>
-        <w:rPr>
-          <w:rStyle w:val="normaltextrun"/>
-          <w:rFonts w:ascii="Calibri Light" w:eastAsiaTheme="majorEastAsia" w:hAnsi="Calibri Light" w:cs="Calibri Light"/>
-          <w:color w:val="2F5496"/>
-          <w:sz w:val="26"/>
-          <w:szCs w:val="26"/>
-          <w:lang w:val="hr-HR"/>
-        </w:rPr>
-      </w:pPr>
-    </w:p>
-    <w:p>
-      <w:pPr>
-        <w:pStyle w:val="paragraph"/>
-        <w:spacing w:before="0" w:beforeAutospacing="0" w:after="0" w:afterAutospacing="0"/>
-        <w:textAlignment w:val="baseline"/>
-        <w:rPr>
-          <w:rStyle w:val="normaltextrun"/>
-          <w:rFonts w:ascii="Calibri Light" w:eastAsiaTheme="majorEastAsia" w:hAnsi="Calibri Light" w:cs="Calibri Light"/>
-          <w:color w:val="2F5496"/>
-          <w:sz w:val="26"/>
-          <w:szCs w:val="26"/>
-          <w:lang w:val="hr-HR"/>
-        </w:rPr>
-      </w:pPr>
-    </w:p>
-    <w:p>
-      <w:pPr>
-        <w:pStyle w:val="paragraph"/>
-        <w:spacing w:before="0" w:beforeAutospacing="0" w:after="0" w:afterAutospacing="0"/>
-        <w:textAlignment w:val="baseline"/>
-        <w:rPr>
-          <w:rFonts w:ascii="Segoe UI" w:hAnsi="Segoe UI" w:cs="Segoe UI"/>
-          <w:color w:val="2F5496"/>
-          <w:sz w:val="18"/>
-          <w:szCs w:val="18"/>
-        </w:rPr>
-      </w:pPr>
-      <w:bookmarkStart w:id="1" w:name="_GoBack"/>
-      <w:bookmarkEnd w:id="1"/>
-      <w:r>
-        <w:rPr>
-          <w:rStyle w:val="normaltextrun"/>
-          <w:rFonts w:ascii="Calibri Light" w:eastAsiaTheme="majorEastAsia" w:hAnsi="Calibri Light" w:cs="Calibri Light"/>
-          <w:color w:val="2F5496"/>
-          <w:sz w:val="26"/>
-          <w:szCs w:val="26"/>
-          <w:lang w:val="hr-HR"/>
-        </w:rPr>
-        <w:lastRenderedPageBreak/>
         <w:t>6.4. Dijagram objekata</w:t>
       </w:r>
       <w:r>

</xml_diff>

<commit_message>
Dodana naslovna strana i opisi slika
</commit_message>
<xml_diff>
--- a/Dokumentacija/Dokumentacija-početna verzija.docx
+++ b/Dokumentacija/Dokumentacija-početna verzija.docx
@@ -4,19 +4,364 @@
   <w:body>
     <w:p>
       <w:pPr>
+        <w:pStyle w:val="normal0"/>
+        <w:spacing w:line="360" w:lineRule="auto"/>
+        <w:jc w:val="center"/>
+      </w:pPr>
+      <w:r>
+        <w:rPr>
+          <w:rFonts w:ascii="Arial" w:eastAsia="Arial" w:hAnsi="Arial" w:cs="Arial"/>
+          <w:sz w:val="36"/>
+        </w:rPr>
+        <w:t>Oblikovanje programske potpore</w:t>
+      </w:r>
+    </w:p>
+    <w:p>
+      <w:pPr>
+        <w:pStyle w:val="normal0"/>
+        <w:spacing w:line="360" w:lineRule="auto"/>
+        <w:jc w:val="center"/>
+      </w:pPr>
+      <w:r>
+        <w:rPr>
+          <w:rFonts w:ascii="Arial" w:eastAsia="Arial" w:hAnsi="Arial" w:cs="Arial"/>
+          <w:sz w:val="28"/>
+        </w:rPr>
+        <w:t>Ak. god. 201</w:t>
+      </w:r>
+      <w:r>
+        <w:rPr>
+          <w:rFonts w:ascii="Arial" w:eastAsia="Arial" w:hAnsi="Arial" w:cs="Arial"/>
+          <w:sz w:val="28"/>
+        </w:rPr>
+        <w:t>8</w:t>
+      </w:r>
+      <w:r>
+        <w:rPr>
+          <w:rFonts w:ascii="Arial" w:eastAsia="Arial" w:hAnsi="Arial" w:cs="Arial"/>
+          <w:sz w:val="28"/>
+        </w:rPr>
+        <w:t>./201</w:t>
+      </w:r>
+      <w:r>
+        <w:rPr>
+          <w:rFonts w:ascii="Arial" w:eastAsia="Arial" w:hAnsi="Arial" w:cs="Arial"/>
+          <w:sz w:val="28"/>
+        </w:rPr>
+        <w:t>9</w:t>
+      </w:r>
+      <w:r>
+        <w:rPr>
+          <w:rFonts w:ascii="Arial" w:eastAsia="Arial" w:hAnsi="Arial" w:cs="Arial"/>
+          <w:sz w:val="28"/>
+        </w:rPr>
+        <w:t>.</w:t>
+      </w:r>
+    </w:p>
+    <w:p>
+      <w:pPr>
+        <w:pStyle w:val="normal0"/>
+        <w:spacing w:line="360" w:lineRule="auto"/>
+        <w:jc w:val="center"/>
+      </w:pPr>
+    </w:p>
+    <w:p>
+      <w:pPr>
+        <w:pStyle w:val="normal0"/>
+        <w:spacing w:line="360" w:lineRule="auto"/>
+        <w:jc w:val="center"/>
+      </w:pPr>
+      <w:r>
+        <w:rPr>
+          <w:rFonts w:ascii="Arial" w:eastAsia="Arial" w:hAnsi="Arial" w:cs="Arial"/>
+          <w:b/>
+          <w:i/>
+          <w:sz w:val="40"/>
+        </w:rPr>
+        <w:t>Sustav za praćenje rada auto servisa</w:t>
+      </w:r>
+    </w:p>
+    <w:p>
+      <w:pPr>
+        <w:pStyle w:val="normal0"/>
+        <w:spacing w:line="360" w:lineRule="auto"/>
+        <w:jc w:val="center"/>
+      </w:pPr>
+      <w:r>
+        <w:rPr>
+          <w:rFonts w:ascii="Arial" w:eastAsia="Arial" w:hAnsi="Arial" w:cs="Arial"/>
+          <w:sz w:val="32"/>
+        </w:rPr>
+        <w:t xml:space="preserve">Dokumentacija, </w:t>
+      </w:r>
+      <w:proofErr w:type="spellStart"/>
+      <w:r>
+        <w:rPr>
+          <w:rFonts w:ascii="Arial" w:eastAsia="Arial" w:hAnsi="Arial" w:cs="Arial"/>
+          <w:sz w:val="32"/>
+        </w:rPr>
+        <w:t>Rev</w:t>
+      </w:r>
+      <w:proofErr w:type="spellEnd"/>
+      <w:r>
+        <w:rPr>
+          <w:rFonts w:ascii="Arial" w:eastAsia="Arial" w:hAnsi="Arial" w:cs="Arial"/>
+          <w:sz w:val="32"/>
+        </w:rPr>
+        <w:t xml:space="preserve">. </w:t>
+      </w:r>
+      <w:r>
+        <w:rPr>
+          <w:rFonts w:ascii="Arial" w:eastAsia="Arial" w:hAnsi="Arial" w:cs="Arial"/>
+          <w:i/>
+          <w:sz w:val="32"/>
+        </w:rPr>
+        <w:t>1</w:t>
+      </w:r>
+    </w:p>
+    <w:p>
+      <w:pPr>
+        <w:pStyle w:val="normal0"/>
+        <w:spacing w:line="360" w:lineRule="auto"/>
+        <w:jc w:val="center"/>
+      </w:pPr>
+    </w:p>
+    <w:p>
+      <w:pPr>
+        <w:pStyle w:val="normal0"/>
+        <w:spacing w:line="360" w:lineRule="auto"/>
+        <w:jc w:val="center"/>
+      </w:pPr>
+    </w:p>
+    <w:p>
+      <w:pPr>
+        <w:pStyle w:val="normal0"/>
+        <w:spacing w:line="360" w:lineRule="auto"/>
+        <w:jc w:val="center"/>
+      </w:pPr>
+    </w:p>
+    <w:p>
+      <w:pPr>
+        <w:pStyle w:val="normal0"/>
+        <w:spacing w:line="360" w:lineRule="auto"/>
+        <w:jc w:val="center"/>
+      </w:pPr>
+    </w:p>
+    <w:p>
+      <w:pPr>
+        <w:pStyle w:val="normal0"/>
+        <w:spacing w:line="360" w:lineRule="auto"/>
+        <w:jc w:val="center"/>
+      </w:pPr>
+    </w:p>
+    <w:p>
+      <w:pPr>
+        <w:pStyle w:val="normal0"/>
+        <w:spacing w:line="360" w:lineRule="auto"/>
+        <w:jc w:val="center"/>
+      </w:pPr>
+    </w:p>
+    <w:p>
+      <w:pPr>
+        <w:pStyle w:val="normal0"/>
+        <w:spacing w:line="360" w:lineRule="auto"/>
+        <w:jc w:val="center"/>
+      </w:pPr>
+      <w:r>
+        <w:rPr>
+          <w:rFonts w:ascii="Arial" w:eastAsia="Arial" w:hAnsi="Arial" w:cs="Arial"/>
+        </w:rPr>
+        <w:t xml:space="preserve">Grupa: </w:t>
+      </w:r>
+      <w:proofErr w:type="spellStart"/>
+      <w:r>
+        <w:rPr>
+          <w:rFonts w:ascii="Arial" w:eastAsia="Arial" w:hAnsi="Arial" w:cs="Arial"/>
+          <w:i/>
+        </w:rPr>
+        <w:t>BrainStorm</w:t>
+      </w:r>
+      <w:proofErr w:type="spellEnd"/>
+    </w:p>
+    <w:p>
+      <w:pPr>
+        <w:pStyle w:val="normal0"/>
+        <w:spacing w:line="360" w:lineRule="auto"/>
+        <w:jc w:val="center"/>
+      </w:pPr>
+      <w:r>
+        <w:rPr>
+          <w:rFonts w:ascii="Arial" w:eastAsia="Arial" w:hAnsi="Arial" w:cs="Arial"/>
+        </w:rPr>
+        <w:t xml:space="preserve">Voditelj: </w:t>
+      </w:r>
+      <w:r>
+        <w:rPr>
+          <w:rFonts w:ascii="Arial" w:eastAsia="Arial" w:hAnsi="Arial" w:cs="Arial"/>
+          <w:i/>
+        </w:rPr>
+        <w:t>Tin Komerički</w:t>
+      </w:r>
+    </w:p>
+    <w:p>
+      <w:pPr>
+        <w:pStyle w:val="normal0"/>
+        <w:spacing w:line="360" w:lineRule="auto"/>
+        <w:jc w:val="center"/>
+      </w:pPr>
+    </w:p>
+    <w:p>
+      <w:pPr>
+        <w:pStyle w:val="normal0"/>
+        <w:spacing w:line="360" w:lineRule="auto"/>
+        <w:jc w:val="center"/>
+      </w:pPr>
+      <w:r>
+        <w:rPr>
+          <w:rFonts w:ascii="Arial" w:eastAsia="Arial" w:hAnsi="Arial" w:cs="Arial"/>
+        </w:rPr>
+        <w:t xml:space="preserve">Datum predaje: </w:t>
+      </w:r>
+      <w:r>
+        <w:rPr>
+          <w:rFonts w:ascii="Arial" w:eastAsia="Arial" w:hAnsi="Arial" w:cs="Arial"/>
+          <w:i/>
+        </w:rPr>
+        <w:t>28</w:t>
+      </w:r>
+      <w:r>
+        <w:rPr>
+          <w:rFonts w:ascii="Arial" w:eastAsia="Arial" w:hAnsi="Arial" w:cs="Arial"/>
+          <w:i/>
+        </w:rPr>
+        <w:t xml:space="preserve">. </w:t>
+      </w:r>
+      <w:r>
+        <w:rPr>
+          <w:rFonts w:ascii="Arial" w:eastAsia="Arial" w:hAnsi="Arial" w:cs="Arial"/>
+          <w:i/>
+        </w:rPr>
+        <w:t>studenog</w:t>
+      </w:r>
+      <w:r>
+        <w:rPr>
+          <w:rFonts w:ascii="Arial" w:eastAsia="Arial" w:hAnsi="Arial" w:cs="Arial"/>
+          <w:i/>
+        </w:rPr>
+        <w:t xml:space="preserve"> </w:t>
+      </w:r>
+      <w:r>
+        <w:rPr>
+          <w:rFonts w:ascii="Arial" w:eastAsia="Arial" w:hAnsi="Arial" w:cs="Arial"/>
+          <w:i/>
+        </w:rPr>
+        <w:t>2018</w:t>
+      </w:r>
+      <w:r>
+        <w:rPr>
+          <w:rFonts w:ascii="Arial" w:eastAsia="Arial" w:hAnsi="Arial" w:cs="Arial"/>
+          <w:i/>
+        </w:rPr>
+        <w:t>.</w:t>
+      </w:r>
+    </w:p>
+    <w:p>
+      <w:pPr>
+        <w:pStyle w:val="normal0"/>
+        <w:spacing w:line="360" w:lineRule="auto"/>
+        <w:jc w:val="center"/>
+      </w:pPr>
+    </w:p>
+    <w:p>
+      <w:pPr>
+        <w:pStyle w:val="normal0"/>
+        <w:spacing w:line="360" w:lineRule="auto"/>
+        <w:jc w:val="center"/>
+      </w:pPr>
+    </w:p>
+    <w:p>
+      <w:pPr>
+        <w:pStyle w:val="normal0"/>
+        <w:spacing w:line="360" w:lineRule="auto"/>
+        <w:jc w:val="center"/>
+      </w:pPr>
+    </w:p>
+    <w:p>
+      <w:pPr>
+        <w:pStyle w:val="normal0"/>
+        <w:spacing w:line="360" w:lineRule="auto"/>
+        <w:jc w:val="center"/>
+      </w:pPr>
+    </w:p>
+    <w:p>
+      <w:pPr>
+        <w:pStyle w:val="normal0"/>
+        <w:spacing w:line="360" w:lineRule="auto"/>
+        <w:jc w:val="center"/>
+      </w:pPr>
+    </w:p>
+    <w:p>
+      <w:pPr>
+        <w:pStyle w:val="normal0"/>
+        <w:spacing w:line="360" w:lineRule="auto"/>
+        <w:jc w:val="center"/>
+      </w:pPr>
+      <w:r>
+        <w:rPr>
+          <w:rFonts w:ascii="Arial" w:eastAsia="Arial" w:hAnsi="Arial" w:cs="Arial"/>
+        </w:rPr>
+        <w:t xml:space="preserve">Nastavnik: </w:t>
+      </w:r>
+      <w:r>
+        <w:rPr>
+          <w:rFonts w:ascii="Arial" w:eastAsia="Arial" w:hAnsi="Arial" w:cs="Arial"/>
+          <w:i/>
+        </w:rPr>
+        <w:t xml:space="preserve">Dr. </w:t>
+      </w:r>
+      <w:proofErr w:type="spellStart"/>
+      <w:r>
+        <w:rPr>
+          <w:rFonts w:ascii="Arial" w:eastAsia="Arial" w:hAnsi="Arial" w:cs="Arial"/>
+          <w:i/>
+        </w:rPr>
+        <w:t>sc</w:t>
+      </w:r>
+      <w:proofErr w:type="spellEnd"/>
+      <w:r>
+        <w:rPr>
+          <w:rFonts w:ascii="Arial" w:eastAsia="Arial" w:hAnsi="Arial" w:cs="Arial"/>
+          <w:i/>
+        </w:rPr>
+        <w:t xml:space="preserve">. Miljenko </w:t>
+      </w:r>
+      <w:proofErr w:type="spellStart"/>
+      <w:r>
+        <w:rPr>
+          <w:rFonts w:ascii="Arial" w:eastAsia="Arial" w:hAnsi="Arial" w:cs="Arial"/>
+          <w:i/>
+        </w:rPr>
+        <w:t>Krhen</w:t>
+      </w:r>
+      <w:proofErr w:type="spellEnd"/>
+    </w:p>
+    <w:p>
+      <w:pPr>
         <w:jc w:val="center"/>
         <w:rPr>
           <w:b/>
           <w:sz w:val="52"/>
         </w:rPr>
       </w:pPr>
-      <w:r>
+    </w:p>
+    <w:p>
+      <w:pPr>
+        <w:jc w:val="center"/>
         <w:rPr>
           <w:b/>
           <w:sz w:val="52"/>
         </w:rPr>
-        <w:t>Sustav za praćenja rada auto servisa</w:t>
-      </w:r>
+      </w:pPr>
     </w:p>
     <w:p>
       <w:pPr>
@@ -38,7 +383,6 @@
     </w:p>
     <w:p>
       <w:pPr>
-        <w:jc w:val="center"/>
         <w:rPr>
           <w:b/>
           <w:sz w:val="52"/>
@@ -47,115 +391,7 @@
     </w:p>
     <w:p>
       <w:pPr>
-        <w:jc w:val="center"/>
-        <w:rPr>
-          <w:b/>
-          <w:sz w:val="52"/>
-        </w:rPr>
-      </w:pPr>
-    </w:p>
-    <w:p>
-      <w:pPr>
-        <w:jc w:val="center"/>
-        <w:rPr>
-          <w:b/>
-          <w:sz w:val="52"/>
-        </w:rPr>
-      </w:pPr>
-    </w:p>
-    <w:p>
-      <w:pPr>
-        <w:jc w:val="center"/>
-        <w:rPr>
-          <w:b/>
-          <w:sz w:val="52"/>
-        </w:rPr>
-      </w:pPr>
-    </w:p>
-    <w:p>
-      <w:pPr>
-        <w:jc w:val="center"/>
-        <w:rPr>
-          <w:b/>
-          <w:sz w:val="52"/>
-        </w:rPr>
-      </w:pPr>
-    </w:p>
-    <w:p>
-      <w:pPr>
-        <w:jc w:val="center"/>
-        <w:rPr>
-          <w:b/>
-          <w:sz w:val="52"/>
-        </w:rPr>
-      </w:pPr>
-    </w:p>
-    <w:p>
-      <w:pPr>
-        <w:jc w:val="center"/>
-        <w:rPr>
-          <w:b/>
-          <w:sz w:val="52"/>
-        </w:rPr>
-      </w:pPr>
-    </w:p>
-    <w:p>
-      <w:pPr>
-        <w:jc w:val="center"/>
-        <w:rPr>
-          <w:b/>
-          <w:sz w:val="52"/>
-        </w:rPr>
-      </w:pPr>
-    </w:p>
-    <w:p>
-      <w:pPr>
-        <w:jc w:val="center"/>
-        <w:rPr>
-          <w:b/>
-          <w:sz w:val="52"/>
-        </w:rPr>
-      </w:pPr>
-    </w:p>
-    <w:p>
-      <w:pPr>
-        <w:jc w:val="center"/>
-        <w:rPr>
-          <w:b/>
-          <w:sz w:val="52"/>
-        </w:rPr>
-      </w:pPr>
-    </w:p>
-    <w:p>
-      <w:pPr>
-        <w:jc w:val="center"/>
-        <w:rPr>
-          <w:b/>
-          <w:sz w:val="52"/>
-        </w:rPr>
-      </w:pPr>
-    </w:p>
-    <w:p>
-      <w:pPr>
-        <w:jc w:val="center"/>
-        <w:rPr>
-          <w:b/>
-          <w:sz w:val="52"/>
-        </w:rPr>
-      </w:pPr>
-    </w:p>
-    <w:p>
-      <w:pPr>
-        <w:jc w:val="center"/>
-        <w:rPr>
-          <w:b/>
-          <w:sz w:val="52"/>
-        </w:rPr>
-      </w:pPr>
-    </w:p>
-    <w:p>
-      <w:pPr>
-        <w:pStyle w:val="Heading1"/>
+        <w:pStyle w:val="Naslov1"/>
       </w:pPr>
       <w:r>
         <w:lastRenderedPageBreak/>
@@ -194,7 +430,7 @@
     <w:p/>
     <w:p>
       <w:pPr>
-        <w:pStyle w:val="Heading1"/>
+        <w:pStyle w:val="Naslov1"/>
       </w:pPr>
       <w:bookmarkStart w:id="0" w:name="_Toc431806046"/>
       <w:r>
@@ -304,7 +540,7 @@
     <w:p/>
     <w:p>
       <w:pPr>
-        <w:pStyle w:val="Heading1"/>
+        <w:pStyle w:val="Naslov1"/>
       </w:pPr>
       <w:r>
         <w:t>Pojmovnik</w:t>
@@ -494,7 +730,7 @@
     <w:p/>
     <w:p>
       <w:pPr>
-        <w:pStyle w:val="Heading1"/>
+        <w:pStyle w:val="Naslov1"/>
       </w:pPr>
       <w:r>
         <w:t>Funkcionalni zahtjevi</w:t>
@@ -503,7 +739,7 @@
     <w:p/>
     <w:p>
       <w:pPr>
-        <w:pStyle w:val="Heading2"/>
+        <w:pStyle w:val="Naslov2"/>
       </w:pPr>
       <w:r>
         <w:t>Dionici</w:t>
@@ -516,7 +752,7 @@
     </w:p>
     <w:p>
       <w:pPr>
-        <w:pStyle w:val="Heading2"/>
+        <w:pStyle w:val="Naslov2"/>
       </w:pPr>
       <w:r>
         <w:t>Aktori</w:t>
@@ -524,7 +760,7 @@
     </w:p>
     <w:p>
       <w:pPr>
-        <w:pStyle w:val="ListParagraph"/>
+        <w:pStyle w:val="Odlomakpopisa"/>
         <w:numPr>
           <w:ilvl w:val="0"/>
           <w:numId w:val="3"/>
@@ -536,7 +772,7 @@
     </w:p>
     <w:p>
       <w:pPr>
-        <w:pStyle w:val="ListParagraph"/>
+        <w:pStyle w:val="Odlomakpopisa"/>
         <w:numPr>
           <w:ilvl w:val="0"/>
           <w:numId w:val="3"/>
@@ -548,7 +784,7 @@
     </w:p>
     <w:p>
       <w:pPr>
-        <w:pStyle w:val="ListParagraph"/>
+        <w:pStyle w:val="Odlomakpopisa"/>
         <w:numPr>
           <w:ilvl w:val="0"/>
           <w:numId w:val="3"/>
@@ -560,7 +796,7 @@
     </w:p>
     <w:p>
       <w:pPr>
-        <w:pStyle w:val="ListParagraph"/>
+        <w:pStyle w:val="Odlomakpopisa"/>
         <w:numPr>
           <w:ilvl w:val="0"/>
           <w:numId w:val="3"/>
@@ -572,7 +808,7 @@
     </w:p>
     <w:p>
       <w:pPr>
-        <w:pStyle w:val="ListParagraph"/>
+        <w:pStyle w:val="Odlomakpopisa"/>
         <w:numPr>
           <w:ilvl w:val="0"/>
           <w:numId w:val="3"/>
@@ -584,7 +820,7 @@
     </w:p>
     <w:p>
       <w:pPr>
-        <w:pStyle w:val="Heading3"/>
+        <w:pStyle w:val="Naslov3"/>
       </w:pPr>
       <w:r>
         <w:t>Administrator</w:t>
@@ -592,7 +828,7 @@
     </w:p>
     <w:p>
       <w:pPr>
-        <w:pStyle w:val="ListParagraph"/>
+        <w:pStyle w:val="Odlomakpopisa"/>
         <w:numPr>
           <w:ilvl w:val="0"/>
           <w:numId w:val="4"/>
@@ -604,7 +840,7 @@
     </w:p>
     <w:p>
       <w:pPr>
-        <w:pStyle w:val="ListParagraph"/>
+        <w:pStyle w:val="Odlomakpopisa"/>
         <w:numPr>
           <w:ilvl w:val="0"/>
           <w:numId w:val="4"/>
@@ -616,7 +852,7 @@
     </w:p>
     <w:p>
       <w:pPr>
-        <w:pStyle w:val="ListParagraph"/>
+        <w:pStyle w:val="Odlomakpopisa"/>
         <w:numPr>
           <w:ilvl w:val="0"/>
           <w:numId w:val="4"/>
@@ -628,7 +864,7 @@
     </w:p>
     <w:p>
       <w:pPr>
-        <w:pStyle w:val="ListParagraph"/>
+        <w:pStyle w:val="Odlomakpopisa"/>
         <w:numPr>
           <w:ilvl w:val="0"/>
           <w:numId w:val="4"/>
@@ -640,7 +876,7 @@
     </w:p>
     <w:p>
       <w:pPr>
-        <w:pStyle w:val="ListParagraph"/>
+        <w:pStyle w:val="Odlomakpopisa"/>
         <w:numPr>
           <w:ilvl w:val="0"/>
           <w:numId w:val="4"/>
@@ -652,7 +888,7 @@
     </w:p>
     <w:p>
       <w:pPr>
-        <w:pStyle w:val="Heading3"/>
+        <w:pStyle w:val="Naslov3"/>
       </w:pPr>
       <w:r>
         <w:t>Ovlašteni serviser</w:t>
@@ -660,7 +896,7 @@
     </w:p>
     <w:p>
       <w:pPr>
-        <w:pStyle w:val="ListParagraph"/>
+        <w:pStyle w:val="Odlomakpopisa"/>
         <w:numPr>
           <w:ilvl w:val="0"/>
           <w:numId w:val="6"/>
@@ -672,7 +908,7 @@
     </w:p>
     <w:p>
       <w:pPr>
-        <w:pStyle w:val="ListParagraph"/>
+        <w:pStyle w:val="Odlomakpopisa"/>
         <w:numPr>
           <w:ilvl w:val="0"/>
           <w:numId w:val="6"/>
@@ -684,7 +920,7 @@
     </w:p>
     <w:p>
       <w:pPr>
-        <w:pStyle w:val="ListParagraph"/>
+        <w:pStyle w:val="Odlomakpopisa"/>
         <w:numPr>
           <w:ilvl w:val="0"/>
           <w:numId w:val="6"/>
@@ -696,7 +932,7 @@
     </w:p>
     <w:p>
       <w:pPr>
-        <w:pStyle w:val="ListParagraph"/>
+        <w:pStyle w:val="Odlomakpopisa"/>
         <w:numPr>
           <w:ilvl w:val="0"/>
           <w:numId w:val="6"/>
@@ -712,7 +948,7 @@
     </w:p>
     <w:p>
       <w:pPr>
-        <w:pStyle w:val="Heading3"/>
+        <w:pStyle w:val="Naslov3"/>
       </w:pPr>
       <w:r>
         <w:t>Registrirani korisnik</w:t>
@@ -720,7 +956,7 @@
     </w:p>
     <w:p>
       <w:pPr>
-        <w:pStyle w:val="ListParagraph"/>
+        <w:pStyle w:val="Odlomakpopisa"/>
         <w:numPr>
           <w:ilvl w:val="0"/>
           <w:numId w:val="5"/>
@@ -736,7 +972,7 @@
     </w:p>
     <w:p>
       <w:pPr>
-        <w:pStyle w:val="ListParagraph"/>
+        <w:pStyle w:val="Odlomakpopisa"/>
         <w:numPr>
           <w:ilvl w:val="0"/>
           <w:numId w:val="5"/>
@@ -748,7 +984,7 @@
     </w:p>
     <w:p>
       <w:pPr>
-        <w:pStyle w:val="ListParagraph"/>
+        <w:pStyle w:val="Odlomakpopisa"/>
         <w:numPr>
           <w:ilvl w:val="0"/>
           <w:numId w:val="5"/>
@@ -760,7 +996,7 @@
     </w:p>
     <w:p>
       <w:pPr>
-        <w:pStyle w:val="ListParagraph"/>
+        <w:pStyle w:val="Odlomakpopisa"/>
         <w:numPr>
           <w:ilvl w:val="0"/>
           <w:numId w:val="5"/>
@@ -772,7 +1008,7 @@
     </w:p>
     <w:p>
       <w:pPr>
-        <w:pStyle w:val="ListParagraph"/>
+        <w:pStyle w:val="Odlomakpopisa"/>
         <w:numPr>
           <w:ilvl w:val="0"/>
           <w:numId w:val="5"/>
@@ -788,7 +1024,7 @@
     </w:p>
     <w:p>
       <w:pPr>
-        <w:pStyle w:val="ListParagraph"/>
+        <w:pStyle w:val="Odlomakpopisa"/>
         <w:numPr>
           <w:ilvl w:val="0"/>
           <w:numId w:val="5"/>
@@ -804,7 +1040,7 @@
     </w:p>
     <w:p>
       <w:pPr>
-        <w:pStyle w:val="ListParagraph"/>
+        <w:pStyle w:val="Odlomakpopisa"/>
         <w:numPr>
           <w:ilvl w:val="0"/>
           <w:numId w:val="5"/>
@@ -820,7 +1056,7 @@
     </w:p>
     <w:p>
       <w:pPr>
-        <w:pStyle w:val="Heading3"/>
+        <w:pStyle w:val="Naslov3"/>
       </w:pPr>
       <w:r>
         <w:t>Neregistrirani korisnik</w:t>
@@ -828,7 +1064,7 @@
     </w:p>
     <w:p>
       <w:pPr>
-        <w:pStyle w:val="ListParagraph"/>
+        <w:pStyle w:val="Odlomakpopisa"/>
         <w:numPr>
           <w:ilvl w:val="0"/>
           <w:numId w:val="5"/>
@@ -844,7 +1080,7 @@
     </w:p>
     <w:p>
       <w:pPr>
-        <w:pStyle w:val="ListParagraph"/>
+        <w:pStyle w:val="Odlomakpopisa"/>
         <w:numPr>
           <w:ilvl w:val="0"/>
           <w:numId w:val="5"/>
@@ -860,7 +1096,7 @@
     </w:p>
     <w:p>
       <w:pPr>
-        <w:pStyle w:val="Heading3"/>
+        <w:pStyle w:val="Naslov3"/>
       </w:pPr>
       <w:r>
         <w:lastRenderedPageBreak/>
@@ -869,7 +1105,7 @@
     </w:p>
     <w:p>
       <w:pPr>
-        <w:pStyle w:val="ListParagraph"/>
+        <w:pStyle w:val="Odlomakpopisa"/>
         <w:numPr>
           <w:ilvl w:val="0"/>
           <w:numId w:val="4"/>
@@ -881,7 +1117,7 @@
     </w:p>
     <w:p>
       <w:pPr>
-        <w:pStyle w:val="ListParagraph"/>
+        <w:pStyle w:val="Odlomakpopisa"/>
         <w:numPr>
           <w:ilvl w:val="0"/>
           <w:numId w:val="4"/>
@@ -893,7 +1129,7 @@
     </w:p>
     <w:p>
       <w:pPr>
-        <w:pStyle w:val="ListParagraph"/>
+        <w:pStyle w:val="Odlomakpopisa"/>
         <w:numPr>
           <w:ilvl w:val="0"/>
           <w:numId w:val="4"/>
@@ -911,7 +1147,7 @@
     <w:p/>
     <w:p>
       <w:pPr>
-        <w:pStyle w:val="Heading2"/>
+        <w:pStyle w:val="Naslov2"/>
       </w:pPr>
       <w:r>
         <w:t>Opisi obrazaca uporabe</w:t>
@@ -925,7 +1161,7 @@
     </w:p>
     <w:p>
       <w:pPr>
-        <w:pStyle w:val="ListParagraph"/>
+        <w:pStyle w:val="Odlomakpopisa"/>
         <w:numPr>
           <w:ilvl w:val="0"/>
           <w:numId w:val="7"/>
@@ -937,7 +1173,7 @@
     </w:p>
     <w:p>
       <w:pPr>
-        <w:pStyle w:val="ListParagraph"/>
+        <w:pStyle w:val="Odlomakpopisa"/>
         <w:numPr>
           <w:ilvl w:val="0"/>
           <w:numId w:val="7"/>
@@ -949,7 +1185,7 @@
     </w:p>
     <w:p>
       <w:pPr>
-        <w:pStyle w:val="ListParagraph"/>
+        <w:pStyle w:val="Odlomakpopisa"/>
         <w:numPr>
           <w:ilvl w:val="0"/>
           <w:numId w:val="4"/>
@@ -968,7 +1204,7 @@
     </w:p>
     <w:p>
       <w:pPr>
-        <w:pStyle w:val="ListParagraph"/>
+        <w:pStyle w:val="Odlomakpopisa"/>
         <w:numPr>
           <w:ilvl w:val="0"/>
           <w:numId w:val="7"/>
@@ -980,7 +1216,7 @@
     </w:p>
     <w:p>
       <w:pPr>
-        <w:pStyle w:val="ListParagraph"/>
+        <w:pStyle w:val="Odlomakpopisa"/>
         <w:numPr>
           <w:ilvl w:val="0"/>
           <w:numId w:val="7"/>
@@ -992,7 +1228,7 @@
     </w:p>
     <w:p>
       <w:pPr>
-        <w:pStyle w:val="ListParagraph"/>
+        <w:pStyle w:val="Odlomakpopisa"/>
         <w:numPr>
           <w:ilvl w:val="0"/>
           <w:numId w:val="7"/>
@@ -1004,7 +1240,7 @@
     </w:p>
     <w:p>
       <w:pPr>
-        <w:pStyle w:val="ListParagraph"/>
+        <w:pStyle w:val="Odlomakpopisa"/>
         <w:numPr>
           <w:ilvl w:val="0"/>
           <w:numId w:val="7"/>
@@ -1021,7 +1257,7 @@
     </w:p>
     <w:p>
       <w:pPr>
-        <w:pStyle w:val="ListParagraph"/>
+        <w:pStyle w:val="Odlomakpopisa"/>
         <w:numPr>
           <w:ilvl w:val="0"/>
           <w:numId w:val="7"/>
@@ -1033,7 +1269,7 @@
     </w:p>
     <w:p>
       <w:pPr>
-        <w:pStyle w:val="ListParagraph"/>
+        <w:pStyle w:val="Odlomakpopisa"/>
         <w:numPr>
           <w:ilvl w:val="0"/>
           <w:numId w:val="7"/>
@@ -1045,7 +1281,7 @@
     </w:p>
     <w:p>
       <w:pPr>
-        <w:pStyle w:val="ListParagraph"/>
+        <w:pStyle w:val="Odlomakpopisa"/>
         <w:numPr>
           <w:ilvl w:val="0"/>
           <w:numId w:val="4"/>
@@ -1064,7 +1300,7 @@
     </w:p>
     <w:p>
       <w:pPr>
-        <w:pStyle w:val="ListParagraph"/>
+        <w:pStyle w:val="Odlomakpopisa"/>
         <w:numPr>
           <w:ilvl w:val="0"/>
           <w:numId w:val="7"/>
@@ -1076,7 +1312,7 @@
     </w:p>
     <w:p>
       <w:pPr>
-        <w:pStyle w:val="ListParagraph"/>
+        <w:pStyle w:val="Odlomakpopisa"/>
         <w:numPr>
           <w:ilvl w:val="0"/>
           <w:numId w:val="7"/>
@@ -1088,7 +1324,7 @@
     </w:p>
     <w:p>
       <w:pPr>
-        <w:pStyle w:val="ListParagraph"/>
+        <w:pStyle w:val="Odlomakpopisa"/>
         <w:numPr>
           <w:ilvl w:val="0"/>
           <w:numId w:val="7"/>
@@ -1100,7 +1336,7 @@
     </w:p>
     <w:p>
       <w:pPr>
-        <w:pStyle w:val="ListParagraph"/>
+        <w:pStyle w:val="Odlomakpopisa"/>
         <w:numPr>
           <w:ilvl w:val="0"/>
           <w:numId w:val="7"/>
@@ -1117,7 +1353,7 @@
     </w:p>
     <w:p>
       <w:pPr>
-        <w:pStyle w:val="ListParagraph"/>
+        <w:pStyle w:val="Odlomakpopisa"/>
         <w:numPr>
           <w:ilvl w:val="0"/>
           <w:numId w:val="7"/>
@@ -1129,7 +1365,7 @@
     </w:p>
     <w:p>
       <w:pPr>
-        <w:pStyle w:val="ListParagraph"/>
+        <w:pStyle w:val="Odlomakpopisa"/>
         <w:numPr>
           <w:ilvl w:val="0"/>
           <w:numId w:val="7"/>
@@ -1141,7 +1377,7 @@
     </w:p>
     <w:p>
       <w:pPr>
-        <w:pStyle w:val="ListParagraph"/>
+        <w:pStyle w:val="Odlomakpopisa"/>
         <w:numPr>
           <w:ilvl w:val="0"/>
           <w:numId w:val="4"/>
@@ -1160,7 +1396,7 @@
     </w:p>
     <w:p>
       <w:pPr>
-        <w:pStyle w:val="ListParagraph"/>
+        <w:pStyle w:val="Odlomakpopisa"/>
         <w:numPr>
           <w:ilvl w:val="0"/>
           <w:numId w:val="7"/>
@@ -1172,7 +1408,7 @@
     </w:p>
     <w:p>
       <w:pPr>
-        <w:pStyle w:val="ListParagraph"/>
+        <w:pStyle w:val="Odlomakpopisa"/>
         <w:numPr>
           <w:ilvl w:val="0"/>
           <w:numId w:val="7"/>
@@ -1184,7 +1420,7 @@
     </w:p>
     <w:p>
       <w:pPr>
-        <w:pStyle w:val="ListParagraph"/>
+        <w:pStyle w:val="Odlomakpopisa"/>
         <w:numPr>
           <w:ilvl w:val="0"/>
           <w:numId w:val="4"/>
@@ -1203,7 +1439,7 @@
     </w:p>
     <w:p>
       <w:pPr>
-        <w:pStyle w:val="ListParagraph"/>
+        <w:pStyle w:val="Odlomakpopisa"/>
         <w:numPr>
           <w:ilvl w:val="0"/>
           <w:numId w:val="7"/>
@@ -1220,7 +1456,7 @@
     </w:p>
     <w:p>
       <w:pPr>
-        <w:pStyle w:val="ListParagraph"/>
+        <w:pStyle w:val="Odlomakpopisa"/>
         <w:numPr>
           <w:ilvl w:val="0"/>
           <w:numId w:val="7"/>
@@ -1232,7 +1468,7 @@
     </w:p>
     <w:p>
       <w:pPr>
-        <w:pStyle w:val="ListParagraph"/>
+        <w:pStyle w:val="Odlomakpopisa"/>
         <w:numPr>
           <w:ilvl w:val="0"/>
           <w:numId w:val="7"/>
@@ -1244,7 +1480,7 @@
     </w:p>
     <w:p>
       <w:pPr>
-        <w:pStyle w:val="ListParagraph"/>
+        <w:pStyle w:val="Odlomakpopisa"/>
         <w:numPr>
           <w:ilvl w:val="0"/>
           <w:numId w:val="5"/>
@@ -1263,7 +1499,7 @@
     </w:p>
     <w:p>
       <w:pPr>
-        <w:pStyle w:val="ListParagraph"/>
+        <w:pStyle w:val="Odlomakpopisa"/>
         <w:numPr>
           <w:ilvl w:val="0"/>
           <w:numId w:val="5"/>
@@ -1279,7 +1515,7 @@
     </w:p>
     <w:p>
       <w:pPr>
-        <w:pStyle w:val="ListParagraph"/>
+        <w:pStyle w:val="Odlomakpopisa"/>
         <w:numPr>
           <w:ilvl w:val="0"/>
           <w:numId w:val="4"/>
@@ -1291,7 +1527,7 @@
     </w:p>
     <w:p>
       <w:pPr>
-        <w:pStyle w:val="ListParagraph"/>
+        <w:pStyle w:val="Odlomakpopisa"/>
         <w:numPr>
           <w:ilvl w:val="0"/>
           <w:numId w:val="4"/>
@@ -1310,7 +1546,7 @@
     </w:p>
     <w:p>
       <w:pPr>
-        <w:pStyle w:val="ListParagraph"/>
+        <w:pStyle w:val="Odlomakpopisa"/>
         <w:numPr>
           <w:ilvl w:val="0"/>
           <w:numId w:val="7"/>
@@ -1327,7 +1563,7 @@
     </w:p>
     <w:p>
       <w:pPr>
-        <w:pStyle w:val="ListParagraph"/>
+        <w:pStyle w:val="Odlomakpopisa"/>
         <w:numPr>
           <w:ilvl w:val="0"/>
           <w:numId w:val="7"/>
@@ -1339,7 +1575,7 @@
     </w:p>
     <w:p>
       <w:pPr>
-        <w:pStyle w:val="ListParagraph"/>
+        <w:pStyle w:val="Odlomakpopisa"/>
         <w:numPr>
           <w:ilvl w:val="0"/>
           <w:numId w:val="7"/>
@@ -1352,7 +1588,7 @@
     </w:p>
     <w:p>
       <w:pPr>
-        <w:pStyle w:val="ListParagraph"/>
+        <w:pStyle w:val="Odlomakpopisa"/>
         <w:numPr>
           <w:ilvl w:val="0"/>
           <w:numId w:val="5"/>
@@ -1364,7 +1600,7 @@
     </w:p>
     <w:p>
       <w:pPr>
-        <w:pStyle w:val="ListParagraph"/>
+        <w:pStyle w:val="Odlomakpopisa"/>
         <w:numPr>
           <w:ilvl w:val="0"/>
           <w:numId w:val="5"/>
@@ -1380,7 +1616,7 @@
     </w:p>
     <w:p>
       <w:pPr>
-        <w:pStyle w:val="ListParagraph"/>
+        <w:pStyle w:val="Odlomakpopisa"/>
         <w:numPr>
           <w:ilvl w:val="0"/>
           <w:numId w:val="4"/>
@@ -1392,7 +1628,7 @@
     </w:p>
     <w:p>
       <w:pPr>
-        <w:pStyle w:val="ListParagraph"/>
+        <w:pStyle w:val="Odlomakpopisa"/>
         <w:numPr>
           <w:ilvl w:val="0"/>
           <w:numId w:val="5"/>
@@ -1411,7 +1647,7 @@
     </w:p>
     <w:p>
       <w:pPr>
-        <w:pStyle w:val="ListParagraph"/>
+        <w:pStyle w:val="Odlomakpopisa"/>
         <w:numPr>
           <w:ilvl w:val="0"/>
           <w:numId w:val="7"/>
@@ -1428,7 +1664,7 @@
     </w:p>
     <w:p>
       <w:pPr>
-        <w:pStyle w:val="ListParagraph"/>
+        <w:pStyle w:val="Odlomakpopisa"/>
         <w:numPr>
           <w:ilvl w:val="0"/>
           <w:numId w:val="7"/>
@@ -1440,7 +1676,7 @@
     </w:p>
     <w:p>
       <w:pPr>
-        <w:pStyle w:val="ListParagraph"/>
+        <w:pStyle w:val="Odlomakpopisa"/>
         <w:numPr>
           <w:ilvl w:val="0"/>
           <w:numId w:val="7"/>
@@ -1452,7 +1688,7 @@
     </w:p>
     <w:p>
       <w:pPr>
-        <w:pStyle w:val="ListParagraph"/>
+        <w:pStyle w:val="Odlomakpopisa"/>
         <w:numPr>
           <w:ilvl w:val="0"/>
           <w:numId w:val="5"/>
@@ -1464,7 +1700,7 @@
     </w:p>
     <w:p>
       <w:pPr>
-        <w:pStyle w:val="ListParagraph"/>
+        <w:pStyle w:val="Odlomakpopisa"/>
         <w:numPr>
           <w:ilvl w:val="0"/>
           <w:numId w:val="5"/>
@@ -1480,7 +1716,7 @@
     </w:p>
     <w:p>
       <w:pPr>
-        <w:pStyle w:val="ListParagraph"/>
+        <w:pStyle w:val="Odlomakpopisa"/>
         <w:numPr>
           <w:ilvl w:val="0"/>
           <w:numId w:val="4"/>
@@ -1492,7 +1728,7 @@
     </w:p>
     <w:p>
       <w:pPr>
-        <w:pStyle w:val="ListParagraph"/>
+        <w:pStyle w:val="Odlomakpopisa"/>
         <w:numPr>
           <w:ilvl w:val="0"/>
           <w:numId w:val="5"/>
@@ -1504,7 +1740,7 @@
     </w:p>
     <w:p>
       <w:pPr>
-        <w:pStyle w:val="ListParagraph"/>
+        <w:pStyle w:val="Odlomakpopisa"/>
         <w:numPr>
           <w:ilvl w:val="0"/>
           <w:numId w:val="7"/>
@@ -1521,7 +1757,7 @@
     </w:p>
     <w:p>
       <w:pPr>
-        <w:pStyle w:val="ListParagraph"/>
+        <w:pStyle w:val="Odlomakpopisa"/>
         <w:numPr>
           <w:ilvl w:val="0"/>
           <w:numId w:val="7"/>
@@ -1533,7 +1769,7 @@
     </w:p>
     <w:p>
       <w:pPr>
-        <w:pStyle w:val="ListParagraph"/>
+        <w:pStyle w:val="Odlomakpopisa"/>
         <w:numPr>
           <w:ilvl w:val="0"/>
           <w:numId w:val="7"/>
@@ -1545,7 +1781,7 @@
     </w:p>
     <w:p>
       <w:pPr>
-        <w:pStyle w:val="ListParagraph"/>
+        <w:pStyle w:val="Odlomakpopisa"/>
         <w:numPr>
           <w:ilvl w:val="0"/>
           <w:numId w:val="5"/>
@@ -1557,7 +1793,7 @@
     </w:p>
     <w:p>
       <w:pPr>
-        <w:pStyle w:val="ListParagraph"/>
+        <w:pStyle w:val="Odlomakpopisa"/>
         <w:numPr>
           <w:ilvl w:val="0"/>
           <w:numId w:val="5"/>
@@ -1573,7 +1809,7 @@
     </w:p>
     <w:p>
       <w:pPr>
-        <w:pStyle w:val="ListParagraph"/>
+        <w:pStyle w:val="Odlomakpopisa"/>
         <w:numPr>
           <w:ilvl w:val="0"/>
           <w:numId w:val="4"/>
@@ -1585,7 +1821,7 @@
     </w:p>
     <w:p>
       <w:pPr>
-        <w:pStyle w:val="ListParagraph"/>
+        <w:pStyle w:val="Odlomakpopisa"/>
         <w:numPr>
           <w:ilvl w:val="0"/>
           <w:numId w:val="5"/>
@@ -1597,7 +1833,7 @@
     </w:p>
     <w:p>
       <w:pPr>
-        <w:pStyle w:val="ListParagraph"/>
+        <w:pStyle w:val="Odlomakpopisa"/>
         <w:numPr>
           <w:ilvl w:val="0"/>
           <w:numId w:val="7"/>
@@ -1614,7 +1850,7 @@
     </w:p>
     <w:p>
       <w:pPr>
-        <w:pStyle w:val="ListParagraph"/>
+        <w:pStyle w:val="Odlomakpopisa"/>
         <w:numPr>
           <w:ilvl w:val="0"/>
           <w:numId w:val="7"/>
@@ -1626,7 +1862,7 @@
     </w:p>
     <w:p>
       <w:pPr>
-        <w:pStyle w:val="ListParagraph"/>
+        <w:pStyle w:val="Odlomakpopisa"/>
         <w:numPr>
           <w:ilvl w:val="0"/>
           <w:numId w:val="7"/>
@@ -1638,7 +1874,7 @@
     </w:p>
     <w:p>
       <w:pPr>
-        <w:pStyle w:val="ListParagraph"/>
+        <w:pStyle w:val="Odlomakpopisa"/>
         <w:numPr>
           <w:ilvl w:val="0"/>
           <w:numId w:val="5"/>
@@ -1650,7 +1886,7 @@
     </w:p>
     <w:p>
       <w:pPr>
-        <w:pStyle w:val="ListParagraph"/>
+        <w:pStyle w:val="Odlomakpopisa"/>
         <w:numPr>
           <w:ilvl w:val="0"/>
           <w:numId w:val="5"/>
@@ -1666,7 +1902,7 @@
     </w:p>
     <w:p>
       <w:pPr>
-        <w:pStyle w:val="ListParagraph"/>
+        <w:pStyle w:val="Odlomakpopisa"/>
         <w:numPr>
           <w:ilvl w:val="0"/>
           <w:numId w:val="4"/>
@@ -1678,7 +1914,7 @@
     </w:p>
     <w:p>
       <w:pPr>
-        <w:pStyle w:val="ListParagraph"/>
+        <w:pStyle w:val="Odlomakpopisa"/>
         <w:numPr>
           <w:ilvl w:val="0"/>
           <w:numId w:val="5"/>
@@ -1690,7 +1926,7 @@
     </w:p>
     <w:p>
       <w:pPr>
-        <w:pStyle w:val="ListParagraph"/>
+        <w:pStyle w:val="Odlomakpopisa"/>
         <w:numPr>
           <w:ilvl w:val="0"/>
           <w:numId w:val="7"/>
@@ -1707,7 +1943,7 @@
     </w:p>
     <w:p>
       <w:pPr>
-        <w:pStyle w:val="ListParagraph"/>
+        <w:pStyle w:val="Odlomakpopisa"/>
         <w:numPr>
           <w:ilvl w:val="0"/>
           <w:numId w:val="7"/>
@@ -1719,7 +1955,7 @@
     </w:p>
     <w:p>
       <w:pPr>
-        <w:pStyle w:val="ListParagraph"/>
+        <w:pStyle w:val="Odlomakpopisa"/>
         <w:numPr>
           <w:ilvl w:val="0"/>
           <w:numId w:val="7"/>
@@ -1731,7 +1967,7 @@
     </w:p>
     <w:p>
       <w:pPr>
-        <w:pStyle w:val="ListParagraph"/>
+        <w:pStyle w:val="Odlomakpopisa"/>
         <w:numPr>
           <w:ilvl w:val="0"/>
           <w:numId w:val="5"/>
@@ -1743,7 +1979,7 @@
     </w:p>
     <w:p>
       <w:pPr>
-        <w:pStyle w:val="ListParagraph"/>
+        <w:pStyle w:val="Odlomakpopisa"/>
         <w:numPr>
           <w:ilvl w:val="0"/>
           <w:numId w:val="5"/>
@@ -1759,7 +1995,7 @@
     </w:p>
     <w:p>
       <w:pPr>
-        <w:pStyle w:val="ListParagraph"/>
+        <w:pStyle w:val="Odlomakpopisa"/>
         <w:numPr>
           <w:ilvl w:val="0"/>
           <w:numId w:val="4"/>
@@ -1771,7 +2007,7 @@
     </w:p>
     <w:p>
       <w:pPr>
-        <w:pStyle w:val="ListParagraph"/>
+        <w:pStyle w:val="Odlomakpopisa"/>
         <w:numPr>
           <w:ilvl w:val="0"/>
           <w:numId w:val="5"/>
@@ -1783,7 +2019,7 @@
     </w:p>
     <w:p>
       <w:pPr>
-        <w:pStyle w:val="ListParagraph"/>
+        <w:pStyle w:val="Odlomakpopisa"/>
         <w:numPr>
           <w:ilvl w:val="0"/>
           <w:numId w:val="7"/>
@@ -1801,7 +2037,7 @@
     </w:p>
     <w:p>
       <w:pPr>
-        <w:pStyle w:val="ListParagraph"/>
+        <w:pStyle w:val="Odlomakpopisa"/>
         <w:numPr>
           <w:ilvl w:val="0"/>
           <w:numId w:val="7"/>
@@ -1813,7 +2049,7 @@
     </w:p>
     <w:p>
       <w:pPr>
-        <w:pStyle w:val="ListParagraph"/>
+        <w:pStyle w:val="Odlomakpopisa"/>
         <w:numPr>
           <w:ilvl w:val="0"/>
           <w:numId w:val="7"/>
@@ -1825,7 +2061,7 @@
     </w:p>
     <w:p>
       <w:pPr>
-        <w:pStyle w:val="ListParagraph"/>
+        <w:pStyle w:val="Odlomakpopisa"/>
         <w:numPr>
           <w:ilvl w:val="0"/>
           <w:numId w:val="5"/>
@@ -1837,7 +2073,7 @@
     </w:p>
     <w:p>
       <w:pPr>
-        <w:pStyle w:val="ListParagraph"/>
+        <w:pStyle w:val="Odlomakpopisa"/>
         <w:numPr>
           <w:ilvl w:val="0"/>
           <w:numId w:val="5"/>
@@ -1849,7 +2085,7 @@
     </w:p>
     <w:p>
       <w:pPr>
-        <w:pStyle w:val="ListParagraph"/>
+        <w:pStyle w:val="Odlomakpopisa"/>
         <w:numPr>
           <w:ilvl w:val="0"/>
           <w:numId w:val="4"/>
@@ -1861,7 +2097,7 @@
     </w:p>
     <w:p>
       <w:pPr>
-        <w:pStyle w:val="ListParagraph"/>
+        <w:pStyle w:val="Odlomakpopisa"/>
         <w:numPr>
           <w:ilvl w:val="0"/>
           <w:numId w:val="7"/>
@@ -1873,7 +2109,7 @@
     </w:p>
     <w:p>
       <w:pPr>
-        <w:pStyle w:val="ListParagraph"/>
+        <w:pStyle w:val="Odlomakpopisa"/>
         <w:numPr>
           <w:ilvl w:val="0"/>
           <w:numId w:val="7"/>
@@ -1890,7 +2126,7 @@
     </w:p>
     <w:p>
       <w:pPr>
-        <w:pStyle w:val="ListParagraph"/>
+        <w:pStyle w:val="Odlomakpopisa"/>
         <w:numPr>
           <w:ilvl w:val="0"/>
           <w:numId w:val="7"/>
@@ -1902,7 +2138,7 @@
     </w:p>
     <w:p>
       <w:pPr>
-        <w:pStyle w:val="ListParagraph"/>
+        <w:pStyle w:val="Odlomakpopisa"/>
         <w:numPr>
           <w:ilvl w:val="0"/>
           <w:numId w:val="7"/>
@@ -1914,7 +2150,7 @@
     </w:p>
     <w:p>
       <w:pPr>
-        <w:pStyle w:val="ListParagraph"/>
+        <w:pStyle w:val="Odlomakpopisa"/>
         <w:numPr>
           <w:ilvl w:val="0"/>
           <w:numId w:val="5"/>
@@ -1926,7 +2162,7 @@
     </w:p>
     <w:p>
       <w:pPr>
-        <w:pStyle w:val="ListParagraph"/>
+        <w:pStyle w:val="Odlomakpopisa"/>
         <w:numPr>
           <w:ilvl w:val="0"/>
           <w:numId w:val="4"/>
@@ -1938,7 +2174,7 @@
     </w:p>
     <w:p>
       <w:pPr>
-        <w:pStyle w:val="ListParagraph"/>
+        <w:pStyle w:val="Odlomakpopisa"/>
         <w:numPr>
           <w:ilvl w:val="0"/>
           <w:numId w:val="7"/>
@@ -1950,7 +2186,7 @@
     </w:p>
     <w:p>
       <w:pPr>
-        <w:pStyle w:val="ListParagraph"/>
+        <w:pStyle w:val="Odlomakpopisa"/>
         <w:numPr>
           <w:ilvl w:val="0"/>
           <w:numId w:val="7"/>
@@ -1967,7 +2203,7 @@
     </w:p>
     <w:p>
       <w:pPr>
-        <w:pStyle w:val="ListParagraph"/>
+        <w:pStyle w:val="Odlomakpopisa"/>
         <w:numPr>
           <w:ilvl w:val="0"/>
           <w:numId w:val="7"/>
@@ -1979,7 +2215,7 @@
     </w:p>
     <w:p>
       <w:pPr>
-        <w:pStyle w:val="ListParagraph"/>
+        <w:pStyle w:val="Odlomakpopisa"/>
         <w:numPr>
           <w:ilvl w:val="0"/>
           <w:numId w:val="7"/>
@@ -1991,7 +2227,7 @@
     </w:p>
     <w:p>
       <w:pPr>
-        <w:pStyle w:val="ListParagraph"/>
+        <w:pStyle w:val="Odlomakpopisa"/>
         <w:numPr>
           <w:ilvl w:val="0"/>
           <w:numId w:val="5"/>
@@ -2003,7 +2239,7 @@
     </w:p>
     <w:p>
       <w:pPr>
-        <w:pStyle w:val="ListParagraph"/>
+        <w:pStyle w:val="Odlomakpopisa"/>
         <w:numPr>
           <w:ilvl w:val="0"/>
           <w:numId w:val="4"/>
@@ -2015,7 +2251,7 @@
     </w:p>
     <w:p>
       <w:pPr>
-        <w:pStyle w:val="ListParagraph"/>
+        <w:pStyle w:val="Odlomakpopisa"/>
         <w:numPr>
           <w:ilvl w:val="0"/>
           <w:numId w:val="5"/>
@@ -2027,7 +2263,7 @@
     </w:p>
     <w:p>
       <w:pPr>
-        <w:pStyle w:val="ListParagraph"/>
+        <w:pStyle w:val="Odlomakpopisa"/>
         <w:numPr>
           <w:ilvl w:val="0"/>
           <w:numId w:val="7"/>
@@ -2044,7 +2280,7 @@
     </w:p>
     <w:p>
       <w:pPr>
-        <w:pStyle w:val="ListParagraph"/>
+        <w:pStyle w:val="Odlomakpopisa"/>
         <w:numPr>
           <w:ilvl w:val="0"/>
           <w:numId w:val="7"/>
@@ -2056,7 +2292,7 @@
     </w:p>
     <w:p>
       <w:pPr>
-        <w:pStyle w:val="ListParagraph"/>
+        <w:pStyle w:val="Odlomakpopisa"/>
         <w:numPr>
           <w:ilvl w:val="0"/>
           <w:numId w:val="7"/>
@@ -2068,7 +2304,7 @@
     </w:p>
     <w:p>
       <w:pPr>
-        <w:pStyle w:val="ListParagraph"/>
+        <w:pStyle w:val="Odlomakpopisa"/>
         <w:numPr>
           <w:ilvl w:val="0"/>
           <w:numId w:val="5"/>
@@ -2080,7 +2316,7 @@
     </w:p>
     <w:p>
       <w:pPr>
-        <w:pStyle w:val="ListParagraph"/>
+        <w:pStyle w:val="Odlomakpopisa"/>
         <w:numPr>
           <w:ilvl w:val="0"/>
           <w:numId w:val="5"/>
@@ -2092,7 +2328,7 @@
     </w:p>
     <w:p>
       <w:pPr>
-        <w:pStyle w:val="ListParagraph"/>
+        <w:pStyle w:val="Odlomakpopisa"/>
         <w:numPr>
           <w:ilvl w:val="0"/>
           <w:numId w:val="4"/>
@@ -2104,7 +2340,7 @@
     </w:p>
     <w:p>
       <w:pPr>
-        <w:pStyle w:val="ListParagraph"/>
+        <w:pStyle w:val="Odlomakpopisa"/>
         <w:numPr>
           <w:ilvl w:val="0"/>
           <w:numId w:val="7"/>
@@ -2116,7 +2352,7 @@
     </w:p>
     <w:p>
       <w:pPr>
-        <w:pStyle w:val="ListParagraph"/>
+        <w:pStyle w:val="Odlomakpopisa"/>
         <w:numPr>
           <w:ilvl w:val="0"/>
           <w:numId w:val="7"/>
@@ -2133,7 +2369,7 @@
     </w:p>
     <w:p>
       <w:pPr>
-        <w:pStyle w:val="ListParagraph"/>
+        <w:pStyle w:val="Odlomakpopisa"/>
         <w:numPr>
           <w:ilvl w:val="0"/>
           <w:numId w:val="7"/>
@@ -2145,7 +2381,7 @@
     </w:p>
     <w:p>
       <w:pPr>
-        <w:pStyle w:val="ListParagraph"/>
+        <w:pStyle w:val="Odlomakpopisa"/>
         <w:numPr>
           <w:ilvl w:val="0"/>
           <w:numId w:val="7"/>
@@ -2157,7 +2393,7 @@
     </w:p>
     <w:p>
       <w:pPr>
-        <w:pStyle w:val="ListParagraph"/>
+        <w:pStyle w:val="Odlomakpopisa"/>
         <w:numPr>
           <w:ilvl w:val="0"/>
           <w:numId w:val="5"/>
@@ -2169,7 +2405,7 @@
     </w:p>
     <w:p>
       <w:pPr>
-        <w:pStyle w:val="ListParagraph"/>
+        <w:pStyle w:val="Odlomakpopisa"/>
         <w:numPr>
           <w:ilvl w:val="0"/>
           <w:numId w:val="5"/>
@@ -2181,7 +2417,7 @@
     </w:p>
     <w:p>
       <w:pPr>
-        <w:pStyle w:val="ListParagraph"/>
+        <w:pStyle w:val="Odlomakpopisa"/>
         <w:numPr>
           <w:ilvl w:val="0"/>
           <w:numId w:val="4"/>
@@ -2193,7 +2429,7 @@
     </w:p>
     <w:p>
       <w:pPr>
-        <w:pStyle w:val="ListParagraph"/>
+        <w:pStyle w:val="Odlomakpopisa"/>
         <w:numPr>
           <w:ilvl w:val="0"/>
           <w:numId w:val="7"/>
@@ -2206,7 +2442,7 @@
     </w:p>
     <w:p>
       <w:pPr>
-        <w:pStyle w:val="ListParagraph"/>
+        <w:pStyle w:val="Odlomakpopisa"/>
         <w:numPr>
           <w:ilvl w:val="0"/>
           <w:numId w:val="7"/>
@@ -2223,7 +2459,7 @@
     </w:p>
     <w:p>
       <w:pPr>
-        <w:pStyle w:val="ListParagraph"/>
+        <w:pStyle w:val="Odlomakpopisa"/>
         <w:numPr>
           <w:ilvl w:val="0"/>
           <w:numId w:val="8"/>
@@ -2235,7 +2471,7 @@
     </w:p>
     <w:p>
       <w:pPr>
-        <w:pStyle w:val="ListParagraph"/>
+        <w:pStyle w:val="Odlomakpopisa"/>
         <w:numPr>
           <w:ilvl w:val="0"/>
           <w:numId w:val="7"/>
@@ -2247,7 +2483,7 @@
     </w:p>
     <w:p>
       <w:pPr>
-        <w:pStyle w:val="ListParagraph"/>
+        <w:pStyle w:val="Odlomakpopisa"/>
         <w:numPr>
           <w:ilvl w:val="0"/>
           <w:numId w:val="6"/>
@@ -2259,7 +2495,7 @@
     </w:p>
     <w:p>
       <w:pPr>
-        <w:pStyle w:val="ListParagraph"/>
+        <w:pStyle w:val="Odlomakpopisa"/>
         <w:numPr>
           <w:ilvl w:val="0"/>
           <w:numId w:val="5"/>
@@ -2271,7 +2507,7 @@
     </w:p>
     <w:p>
       <w:pPr>
-        <w:pStyle w:val="ListParagraph"/>
+        <w:pStyle w:val="Odlomakpopisa"/>
         <w:numPr>
           <w:ilvl w:val="0"/>
           <w:numId w:val="4"/>
@@ -2283,7 +2519,7 @@
     </w:p>
     <w:p>
       <w:pPr>
-        <w:pStyle w:val="ListParagraph"/>
+        <w:pStyle w:val="Odlomakpopisa"/>
         <w:numPr>
           <w:ilvl w:val="0"/>
           <w:numId w:val="8"/>
@@ -2295,7 +2531,7 @@
     </w:p>
     <w:p>
       <w:pPr>
-        <w:pStyle w:val="ListParagraph"/>
+        <w:pStyle w:val="Odlomakpopisa"/>
         <w:numPr>
           <w:ilvl w:val="0"/>
           <w:numId w:val="8"/>
@@ -2312,7 +2548,7 @@
     </w:p>
     <w:p>
       <w:pPr>
-        <w:pStyle w:val="ListParagraph"/>
+        <w:pStyle w:val="Odlomakpopisa"/>
         <w:numPr>
           <w:ilvl w:val="0"/>
           <w:numId w:val="9"/>
@@ -2324,7 +2560,7 @@
     </w:p>
     <w:p>
       <w:pPr>
-        <w:pStyle w:val="ListParagraph"/>
+        <w:pStyle w:val="Odlomakpopisa"/>
         <w:numPr>
           <w:ilvl w:val="0"/>
           <w:numId w:val="7"/>
@@ -2336,7 +2572,7 @@
     </w:p>
     <w:p>
       <w:pPr>
-        <w:pStyle w:val="ListParagraph"/>
+        <w:pStyle w:val="Odlomakpopisa"/>
         <w:numPr>
           <w:ilvl w:val="0"/>
           <w:numId w:val="6"/>
@@ -2348,7 +2584,7 @@
     </w:p>
     <w:p>
       <w:pPr>
-        <w:pStyle w:val="ListParagraph"/>
+        <w:pStyle w:val="Odlomakpopisa"/>
         <w:numPr>
           <w:ilvl w:val="0"/>
           <w:numId w:val="5"/>
@@ -2360,7 +2596,7 @@
     </w:p>
     <w:p>
       <w:pPr>
-        <w:pStyle w:val="ListParagraph"/>
+        <w:pStyle w:val="Odlomakpopisa"/>
         <w:numPr>
           <w:ilvl w:val="0"/>
           <w:numId w:val="4"/>
@@ -2372,7 +2608,7 @@
     </w:p>
     <w:p>
       <w:pPr>
-        <w:pStyle w:val="ListParagraph"/>
+        <w:pStyle w:val="Odlomakpopisa"/>
         <w:numPr>
           <w:ilvl w:val="0"/>
           <w:numId w:val="8"/>
@@ -2384,7 +2620,7 @@
     </w:p>
     <w:p>
       <w:pPr>
-        <w:pStyle w:val="ListParagraph"/>
+        <w:pStyle w:val="Odlomakpopisa"/>
         <w:numPr>
           <w:ilvl w:val="0"/>
           <w:numId w:val="8"/>
@@ -2401,7 +2637,7 @@
     </w:p>
     <w:p>
       <w:pPr>
-        <w:pStyle w:val="ListParagraph"/>
+        <w:pStyle w:val="Odlomakpopisa"/>
         <w:numPr>
           <w:ilvl w:val="0"/>
           <w:numId w:val="9"/>
@@ -2413,7 +2649,7 @@
     </w:p>
     <w:p>
       <w:pPr>
-        <w:pStyle w:val="ListParagraph"/>
+        <w:pStyle w:val="Odlomakpopisa"/>
         <w:numPr>
           <w:ilvl w:val="0"/>
           <w:numId w:val="7"/>
@@ -2425,7 +2661,7 @@
     </w:p>
     <w:p>
       <w:pPr>
-        <w:pStyle w:val="ListParagraph"/>
+        <w:pStyle w:val="Odlomakpopisa"/>
         <w:numPr>
           <w:ilvl w:val="0"/>
           <w:numId w:val="6"/>
@@ -2437,7 +2673,7 @@
     </w:p>
     <w:p>
       <w:pPr>
-        <w:pStyle w:val="ListParagraph"/>
+        <w:pStyle w:val="Odlomakpopisa"/>
         <w:numPr>
           <w:ilvl w:val="0"/>
           <w:numId w:val="4"/>
@@ -2449,7 +2685,7 @@
     </w:p>
     <w:p>
       <w:pPr>
-        <w:pStyle w:val="ListParagraph"/>
+        <w:pStyle w:val="Odlomakpopisa"/>
         <w:numPr>
           <w:ilvl w:val="0"/>
           <w:numId w:val="8"/>
@@ -2461,7 +2697,7 @@
     </w:p>
     <w:p>
       <w:pPr>
-        <w:pStyle w:val="ListParagraph"/>
+        <w:pStyle w:val="Odlomakpopisa"/>
         <w:numPr>
           <w:ilvl w:val="0"/>
           <w:numId w:val="8"/>
@@ -2478,7 +2714,7 @@
     </w:p>
     <w:p>
       <w:pPr>
-        <w:pStyle w:val="ListParagraph"/>
+        <w:pStyle w:val="Odlomakpopisa"/>
         <w:numPr>
           <w:ilvl w:val="0"/>
           <w:numId w:val="9"/>
@@ -2490,7 +2726,7 @@
     </w:p>
     <w:p>
       <w:pPr>
-        <w:pStyle w:val="ListParagraph"/>
+        <w:pStyle w:val="Odlomakpopisa"/>
         <w:numPr>
           <w:ilvl w:val="0"/>
           <w:numId w:val="7"/>
@@ -2502,7 +2738,7 @@
     </w:p>
     <w:p>
       <w:pPr>
-        <w:pStyle w:val="ListParagraph"/>
+        <w:pStyle w:val="Odlomakpopisa"/>
         <w:numPr>
           <w:ilvl w:val="0"/>
           <w:numId w:val="6"/>
@@ -2514,7 +2750,7 @@
     </w:p>
     <w:p>
       <w:pPr>
-        <w:pStyle w:val="ListParagraph"/>
+        <w:pStyle w:val="Odlomakpopisa"/>
         <w:numPr>
           <w:ilvl w:val="0"/>
           <w:numId w:val="5"/>
@@ -2526,7 +2762,7 @@
     </w:p>
     <w:p>
       <w:pPr>
-        <w:pStyle w:val="ListParagraph"/>
+        <w:pStyle w:val="Odlomakpopisa"/>
         <w:numPr>
           <w:ilvl w:val="0"/>
           <w:numId w:val="4"/>
@@ -2538,7 +2774,7 @@
     </w:p>
     <w:p>
       <w:pPr>
-        <w:pStyle w:val="ListParagraph"/>
+        <w:pStyle w:val="Odlomakpopisa"/>
         <w:numPr>
           <w:ilvl w:val="0"/>
           <w:numId w:val="8"/>
@@ -2557,7 +2793,7 @@
     </w:p>
     <w:p>
       <w:pPr>
-        <w:pStyle w:val="ListParagraph"/>
+        <w:pStyle w:val="Odlomakpopisa"/>
         <w:numPr>
           <w:ilvl w:val="0"/>
           <w:numId w:val="8"/>
@@ -2574,7 +2810,7 @@
     </w:p>
     <w:p>
       <w:pPr>
-        <w:pStyle w:val="Heading2"/>
+        <w:pStyle w:val="Naslov2"/>
       </w:pPr>
       <w:r>
         <w:lastRenderedPageBreak/>
@@ -2584,7 +2820,7 @@
     <w:p/>
     <w:p>
       <w:pPr>
-        <w:pStyle w:val="Heading3"/>
+        <w:pStyle w:val="Naslov3"/>
       </w:pPr>
       <w:r>
         <w:t>Dijagram obrazaca uporabe za cijeli auto servis</w:t>
@@ -2638,7 +2874,7 @@
     </w:p>
     <w:p>
       <w:pPr>
-        <w:pStyle w:val="Caption"/>
+        <w:pStyle w:val="Opisslike"/>
         <w:jc w:val="center"/>
       </w:pPr>
       <w:r>
@@ -2675,6 +2911,14 @@
         <w:fldChar w:fldCharType="end"/>
       </w:r>
       <w:r>
+        <w:rPr>
+          <w:noProof/>
+        </w:rPr>
+        <w:t>.</w:t>
+      </w:r>
+      <w:bookmarkStart w:id="1" w:name="_GoBack"/>
+      <w:bookmarkEnd w:id="1"/>
+      <w:r>
         <w:t xml:space="preserve"> Dijagram obrazaca uporabe za cijeli auto servis</w:t>
       </w:r>
     </w:p>
@@ -2683,7 +2927,7 @@
     <w:p/>
     <w:p>
       <w:pPr>
-        <w:pStyle w:val="Heading3"/>
+        <w:pStyle w:val="Naslov3"/>
       </w:pPr>
       <w:r>
         <w:lastRenderedPageBreak/>
@@ -2738,7 +2982,7 @@
     </w:p>
     <w:p>
       <w:pPr>
-        <w:pStyle w:val="Caption"/>
+        <w:pStyle w:val="Opisslike"/>
         <w:jc w:val="center"/>
       </w:pPr>
       <w:r>
@@ -2775,6 +3019,12 @@
         <w:fldChar w:fldCharType="end"/>
       </w:r>
       <w:r>
+        <w:rPr>
+          <w:noProof/>
+        </w:rPr>
+        <w:t>.</w:t>
+      </w:r>
+      <w:r>
         <w:t xml:space="preserve"> </w:t>
       </w:r>
       <w:r>
@@ -2786,7 +3036,7 @@
     <w:p/>
     <w:p>
       <w:pPr>
-        <w:pStyle w:val="Heading3"/>
+        <w:pStyle w:val="Naslov3"/>
       </w:pPr>
       <w:r>
         <w:t>Dijagram obrazaca uporabe za korisnika</w:t>
@@ -2840,7 +3090,7 @@
     </w:p>
     <w:p>
       <w:pPr>
-        <w:pStyle w:val="Caption"/>
+        <w:pStyle w:val="Opisslike"/>
         <w:jc w:val="center"/>
       </w:pPr>
       <w:r>
@@ -2877,6 +3127,12 @@
         <w:fldChar w:fldCharType="end"/>
       </w:r>
       <w:r>
+        <w:rPr>
+          <w:noProof/>
+        </w:rPr>
+        <w:t>.</w:t>
+      </w:r>
+      <w:r>
         <w:t xml:space="preserve"> Dijagram </w:t>
       </w:r>
       <w:r>
@@ -2885,7 +3141,7 @@
     </w:p>
     <w:p>
       <w:pPr>
-        <w:pStyle w:val="Heading3"/>
+        <w:pStyle w:val="Naslov3"/>
       </w:pPr>
       <w:r>
         <w:lastRenderedPageBreak/>
@@ -2940,7 +3196,7 @@
     </w:p>
     <w:p>
       <w:pPr>
-        <w:pStyle w:val="Caption"/>
+        <w:pStyle w:val="Opisslike"/>
         <w:jc w:val="center"/>
       </w:pPr>
       <w:r>
@@ -2977,6 +3233,12 @@
         <w:fldChar w:fldCharType="end"/>
       </w:r>
       <w:r>
+        <w:rPr>
+          <w:noProof/>
+        </w:rPr>
+        <w:t>.</w:t>
+      </w:r>
+      <w:r>
         <w:t xml:space="preserve"> Dijagram </w:t>
       </w:r>
       <w:r>
@@ -2986,7 +3248,7 @@
     <w:p/>
     <w:p>
       <w:pPr>
-        <w:pStyle w:val="Heading3"/>
+        <w:pStyle w:val="Naslov3"/>
       </w:pPr>
       <w:r>
         <w:t>Dijagram obrazaca uporabe za servisera</w:t>
@@ -3040,7 +3302,7 @@
     </w:p>
     <w:p>
       <w:pPr>
-        <w:pStyle w:val="Caption"/>
+        <w:pStyle w:val="Opisslike"/>
         <w:jc w:val="center"/>
       </w:pPr>
       <w:r>
@@ -3077,6 +3339,12 @@
         <w:fldChar w:fldCharType="end"/>
       </w:r>
       <w:r>
+        <w:rPr>
+          <w:noProof/>
+        </w:rPr>
+        <w:t>.</w:t>
+      </w:r>
+      <w:r>
         <w:t xml:space="preserve"> D</w:t>
       </w:r>
       <w:r>
@@ -3088,7 +3356,7 @@
     <w:p/>
     <w:p>
       <w:pPr>
-        <w:pStyle w:val="Heading3"/>
+        <w:pStyle w:val="Naslov3"/>
       </w:pPr>
       <w:r>
         <w:lastRenderedPageBreak/>
@@ -3143,7 +3411,7 @@
     </w:p>
     <w:p>
       <w:pPr>
-        <w:pStyle w:val="Caption"/>
+        <w:pStyle w:val="Opisslike"/>
         <w:jc w:val="center"/>
       </w:pPr>
       <w:r>
@@ -3180,6 +3448,12 @@
         <w:fldChar w:fldCharType="end"/>
       </w:r>
       <w:r>
+        <w:rPr>
+          <w:noProof/>
+        </w:rPr>
+        <w:t>.</w:t>
+      </w:r>
+      <w:r>
         <w:t xml:space="preserve"> D</w:t>
       </w:r>
       <w:r>
@@ -3203,7 +3477,7 @@
     <w:p/>
     <w:p>
       <w:pPr>
-        <w:pStyle w:val="Heading2"/>
+        <w:pStyle w:val="Naslov2"/>
       </w:pPr>
       <w:r>
         <w:t>Sekvencijski dijagrami</w:t>
@@ -3212,7 +3486,7 @@
     <w:p/>
     <w:p>
       <w:pPr>
-        <w:pStyle w:val="Heading3"/>
+        <w:pStyle w:val="Naslov3"/>
       </w:pPr>
       <w:r>
         <w:t>Osnovni upis podataka</w:t>
@@ -3271,7 +3545,7 @@
     </w:p>
     <w:p>
       <w:pPr>
-        <w:pStyle w:val="Caption"/>
+        <w:pStyle w:val="Opisslike"/>
         <w:jc w:val="center"/>
       </w:pPr>
       <w:r>
@@ -3308,6 +3582,12 @@
         <w:fldChar w:fldCharType="end"/>
       </w:r>
       <w:r>
+        <w:rPr>
+          <w:noProof/>
+        </w:rPr>
+        <w:t>.</w:t>
+      </w:r>
+      <w:r>
         <w:t xml:space="preserve"> Sekvencijski dijagram - Osnovni upis podataka</w:t>
       </w:r>
     </w:p>
@@ -3315,7 +3595,7 @@
     <w:p/>
     <w:p>
       <w:pPr>
-        <w:pStyle w:val="Heading3"/>
+        <w:pStyle w:val="Naslov3"/>
       </w:pPr>
       <w:r>
         <w:t>Potvrda prijave vozila na popravak</w:t>
@@ -3374,7 +3654,7 @@
     </w:p>
     <w:p>
       <w:pPr>
-        <w:pStyle w:val="Caption"/>
+        <w:pStyle w:val="Opisslike"/>
         <w:jc w:val="center"/>
       </w:pPr>
       <w:r>
@@ -3411,6 +3691,12 @@
         <w:fldChar w:fldCharType="end"/>
       </w:r>
       <w:r>
+        <w:rPr>
+          <w:noProof/>
+        </w:rPr>
+        <w:t>.</w:t>
+      </w:r>
+      <w:r>
         <w:t xml:space="preserve"> </w:t>
       </w:r>
       <w:r>
@@ -3423,7 +3709,7 @@
     <w:p/>
     <w:p>
       <w:pPr>
-        <w:pStyle w:val="Heading3"/>
+        <w:pStyle w:val="Naslov3"/>
       </w:pPr>
       <w:r>
         <w:lastRenderedPageBreak/>
@@ -3495,7 +3781,7 @@
     </w:p>
     <w:p>
       <w:pPr>
-        <w:pStyle w:val="Caption"/>
+        <w:pStyle w:val="Opisslike"/>
         <w:jc w:val="center"/>
       </w:pPr>
       <w:r>
@@ -3532,6 +3818,12 @@
         <w:fldChar w:fldCharType="end"/>
       </w:r>
       <w:r>
+        <w:rPr>
+          <w:noProof/>
+        </w:rPr>
+        <w:t>.</w:t>
+      </w:r>
+      <w:r>
         <w:t xml:space="preserve"> </w:t>
       </w:r>
       <w:r>
@@ -3545,7 +3837,7 @@
     <w:p/>
     <w:p>
       <w:pPr>
-        <w:pStyle w:val="Heading3"/>
+        <w:pStyle w:val="Naslov3"/>
       </w:pPr>
       <w:r>
         <w:t>Prijava na sustav</w:t>
@@ -3604,7 +3896,7 @@
     </w:p>
     <w:p>
       <w:pPr>
-        <w:pStyle w:val="Caption"/>
+        <w:pStyle w:val="Opisslike"/>
         <w:jc w:val="center"/>
       </w:pPr>
       <w:r>
@@ -3641,6 +3933,12 @@
         <w:fldChar w:fldCharType="end"/>
       </w:r>
       <w:r>
+        <w:rPr>
+          <w:noProof/>
+        </w:rPr>
+        <w:t>.</w:t>
+      </w:r>
+      <w:r>
         <w:t xml:space="preserve"> </w:t>
       </w:r>
       <w:r>
@@ -3652,7 +3950,7 @@
     </w:p>
     <w:p>
       <w:pPr>
-        <w:pStyle w:val="Heading3"/>
+        <w:pStyle w:val="Naslov3"/>
       </w:pPr>
       <w:r>
         <w:lastRenderedPageBreak/>
@@ -3727,7 +4025,7 @@
     </w:p>
     <w:p>
       <w:pPr>
-        <w:pStyle w:val="Caption"/>
+        <w:pStyle w:val="Opisslike"/>
         <w:jc w:val="center"/>
       </w:pPr>
       <w:r>
@@ -3764,6 +4062,12 @@
         <w:fldChar w:fldCharType="end"/>
       </w:r>
       <w:r>
+        <w:rPr>
+          <w:noProof/>
+        </w:rPr>
+        <w:t>.</w:t>
+      </w:r>
+      <w:r>
         <w:t xml:space="preserve"> </w:t>
       </w:r>
       <w:r>
@@ -3785,7 +4089,7 @@
     <w:p/>
     <w:p>
       <w:pPr>
-        <w:pStyle w:val="Heading3"/>
+        <w:pStyle w:val="Naslov3"/>
       </w:pPr>
       <w:r>
         <w:lastRenderedPageBreak/>
@@ -3845,7 +4149,7 @@
     </w:p>
     <w:p>
       <w:pPr>
-        <w:pStyle w:val="Caption"/>
+        <w:pStyle w:val="Opisslike"/>
         <w:jc w:val="center"/>
       </w:pPr>
       <w:r>
@@ -3882,6 +4186,12 @@
         <w:fldChar w:fldCharType="end"/>
       </w:r>
       <w:r>
+        <w:rPr>
+          <w:noProof/>
+        </w:rPr>
+        <w:t>.</w:t>
+      </w:r>
+      <w:r>
         <w:t xml:space="preserve"> </w:t>
       </w:r>
       <w:r>
@@ -3895,7 +4205,7 @@
     <w:p/>
     <w:p>
       <w:pPr>
-        <w:pStyle w:val="Heading3"/>
+        <w:pStyle w:val="Naslov3"/>
       </w:pPr>
       <w:r>
         <w:t>Upravljanje informacijama registriranih korisnika</w:t>
@@ -3954,7 +4264,7 @@
     </w:p>
     <w:p>
       <w:pPr>
-        <w:pStyle w:val="Caption"/>
+        <w:pStyle w:val="Opisslike"/>
         <w:jc w:val="center"/>
       </w:pPr>
       <w:r>
@@ -3991,6 +4301,12 @@
         <w:fldChar w:fldCharType="end"/>
       </w:r>
       <w:r>
+        <w:rPr>
+          <w:noProof/>
+        </w:rPr>
+        <w:t>.</w:t>
+      </w:r>
+      <w:r>
         <w:t xml:space="preserve"> </w:t>
       </w:r>
       <w:r>
@@ -4002,7 +4318,7 @@
     </w:p>
     <w:p>
       <w:pPr>
-        <w:pStyle w:val="Heading1"/>
+        <w:pStyle w:val="Naslov1"/>
       </w:pPr>
       <w:r>
         <w:lastRenderedPageBreak/>
@@ -4016,7 +4332,7 @@
     <w:p/>
     <w:p>
       <w:pPr>
-        <w:pStyle w:val="Heading1"/>
+        <w:pStyle w:val="Naslov1"/>
       </w:pPr>
       <w:r>
         <w:t>Arhitektura i dizajn sustava</w:t>
@@ -4024,7 +4340,7 @@
     </w:p>
     <w:p>
       <w:pPr>
-        <w:pStyle w:val="Heading2"/>
+        <w:pStyle w:val="Naslov2"/>
       </w:pPr>
       <w:r>
         <w:t>Arhitekturni obrazac MVC</w:t>
@@ -4041,7 +4357,7 @@
     </w:p>
     <w:p>
       <w:pPr>
-        <w:pStyle w:val="ListParagraph"/>
+        <w:pStyle w:val="Odlomakpopisa"/>
         <w:numPr>
           <w:ilvl w:val="0"/>
           <w:numId w:val="26"/>
@@ -4059,7 +4375,7 @@
     </w:p>
     <w:p>
       <w:pPr>
-        <w:pStyle w:val="ListParagraph"/>
+        <w:pStyle w:val="Odlomakpopisa"/>
         <w:numPr>
           <w:ilvl w:val="0"/>
           <w:numId w:val="26"/>
@@ -4077,7 +4393,7 @@
     </w:p>
     <w:p>
       <w:pPr>
-        <w:pStyle w:val="ListParagraph"/>
+        <w:pStyle w:val="Odlomakpopisa"/>
         <w:numPr>
           <w:ilvl w:val="0"/>
           <w:numId w:val="26"/>
@@ -4130,7 +4446,7 @@
     </w:p>
     <w:p>
       <w:pPr>
-        <w:pStyle w:val="Heading2"/>
+        <w:pStyle w:val="Naslov2"/>
         <w:rPr>
           <w:rStyle w:val="eop"/>
           <w:rFonts w:ascii="Calibri Light" w:hAnsi="Calibri Light" w:cs="Calibri Light"/>
@@ -4158,7 +4474,7 @@
     <w:p/>
     <w:p>
       <w:pPr>
-        <w:pStyle w:val="Heading3"/>
+        <w:pStyle w:val="Naslov3"/>
       </w:pPr>
       <w:r>
         <w:t>Opisi entiteta ER modela baze podataka</w:t>
@@ -4951,13 +5267,9 @@
     <w:p>
       <w:pPr>
         <w:pStyle w:val="paragraph"/>
+        <w:keepNext/>
         <w:spacing w:before="0" w:beforeAutospacing="0" w:after="0" w:afterAutospacing="0"/>
         <w:textAlignment w:val="baseline"/>
-        <w:rPr>
-          <w:rFonts w:ascii="Segoe UI" w:hAnsi="Segoe UI" w:cs="Segoe UI"/>
-          <w:sz w:val="18"/>
-          <w:szCs w:val="18"/>
-        </w:rPr>
       </w:pPr>
       <w:r>
         <w:rPr>
@@ -5016,6 +5328,38 @@
           </wp:inline>
         </w:drawing>
       </w:r>
+    </w:p>
+    <w:p>
+      <w:pPr>
+        <w:pStyle w:val="Opisslike"/>
+        <w:jc w:val="center"/>
+      </w:pPr>
+      <w:r>
+        <w:t xml:space="preserve">Slika </w:t>
+      </w:r>
+      <w:fldSimple w:instr=" SEQ Slika \* ARABIC ">
+        <w:r>
+          <w:rPr>
+            <w:noProof/>
+          </w:rPr>
+          <w:t>14</w:t>
+        </w:r>
+      </w:fldSimple>
+      <w:r>
+        <w:t>. Dijagram razreda</w:t>
+      </w:r>
+    </w:p>
+    <w:p>
+      <w:pPr>
+        <w:pStyle w:val="paragraph"/>
+        <w:spacing w:before="0" w:beforeAutospacing="0" w:after="0" w:afterAutospacing="0"/>
+        <w:textAlignment w:val="baseline"/>
+        <w:rPr>
+          <w:rFonts w:ascii="Segoe UI" w:hAnsi="Segoe UI" w:cs="Segoe UI"/>
+          <w:sz w:val="18"/>
+          <w:szCs w:val="18"/>
+        </w:rPr>
+      </w:pPr>
       <w:r>
         <w:rPr>
           <w:rStyle w:val="eop"/>
@@ -5205,8 +5549,6 @@
           <w:lang w:val="hr-HR"/>
         </w:rPr>
       </w:pPr>
-      <w:bookmarkStart w:id="1" w:name="_GoBack"/>
-      <w:bookmarkEnd w:id="1"/>
     </w:p>
     <w:p>
       <w:pPr>
@@ -5260,13 +5602,9 @@
     <w:p>
       <w:pPr>
         <w:pStyle w:val="paragraph"/>
+        <w:keepNext/>
         <w:spacing w:before="0" w:beforeAutospacing="0" w:after="0" w:afterAutospacing="0"/>
         <w:textAlignment w:val="baseline"/>
-        <w:rPr>
-          <w:rFonts w:ascii="Segoe UI" w:hAnsi="Segoe UI" w:cs="Segoe UI"/>
-          <w:sz w:val="18"/>
-          <w:szCs w:val="18"/>
-        </w:rPr>
       </w:pPr>
       <w:r>
         <w:rPr>
@@ -5325,6 +5663,38 @@
           </wp:inline>
         </w:drawing>
       </w:r>
+    </w:p>
+    <w:p>
+      <w:pPr>
+        <w:pStyle w:val="Opisslike"/>
+        <w:jc w:val="center"/>
+      </w:pPr>
+      <w:r>
+        <w:t xml:space="preserve">Slika </w:t>
+      </w:r>
+      <w:fldSimple w:instr=" SEQ Slika \* ARABIC ">
+        <w:r>
+          <w:rPr>
+            <w:noProof/>
+          </w:rPr>
+          <w:t>15</w:t>
+        </w:r>
+      </w:fldSimple>
+      <w:r>
+        <w:t>. Dijagram objekata</w:t>
+      </w:r>
+    </w:p>
+    <w:p>
+      <w:pPr>
+        <w:pStyle w:val="paragraph"/>
+        <w:spacing w:before="0" w:beforeAutospacing="0" w:after="0" w:afterAutospacing="0"/>
+        <w:textAlignment w:val="baseline"/>
+        <w:rPr>
+          <w:rFonts w:ascii="Segoe UI" w:hAnsi="Segoe UI" w:cs="Segoe UI"/>
+          <w:sz w:val="18"/>
+          <w:szCs w:val="18"/>
+        </w:rPr>
+      </w:pPr>
       <w:r>
         <w:rPr>
           <w:rStyle w:val="eop"/>
@@ -7007,7 +7377,7 @@
     <w:lvl w:ilvl="0">
       <w:start w:val="1"/>
       <w:numFmt w:val="decimal"/>
-      <w:pStyle w:val="Heading1"/>
+      <w:pStyle w:val="Naslov1"/>
       <w:lvlText w:val="%1."/>
       <w:lvlJc w:val="left"/>
       <w:pPr>
@@ -7020,7 +7390,7 @@
     <w:lvl w:ilvl="1">
       <w:start w:val="1"/>
       <w:numFmt w:val="decimal"/>
-      <w:pStyle w:val="Heading2"/>
+      <w:pStyle w:val="Naslov2"/>
       <w:lvlText w:val="%1.%2."/>
       <w:lvlJc w:val="left"/>
       <w:pPr>
@@ -7033,7 +7403,7 @@
     <w:lvl w:ilvl="2">
       <w:start w:val="1"/>
       <w:numFmt w:val="decimal"/>
-      <w:pStyle w:val="Heading3"/>
+      <w:pStyle w:val="Naslov3"/>
       <w:lvlText w:val="%1.%2.%3."/>
       <w:lvlJc w:val="left"/>
       <w:pPr>
@@ -7046,7 +7416,7 @@
     <w:lvl w:ilvl="3">
       <w:start w:val="1"/>
       <w:numFmt w:val="decimal"/>
-      <w:pStyle w:val="Heading4"/>
+      <w:pStyle w:val="Naslov4"/>
       <w:lvlText w:val="%1.%2.%3.%4."/>
       <w:lvlJc w:val="left"/>
       <w:pPr>
@@ -7059,7 +7429,7 @@
     <w:lvl w:ilvl="4">
       <w:start w:val="1"/>
       <w:numFmt w:val="decimal"/>
-      <w:pStyle w:val="Heading5"/>
+      <w:pStyle w:val="Naslov5"/>
       <w:lvlText w:val="%1.%2.%3.%4.%5."/>
       <w:lvlJc w:val="left"/>
       <w:pPr>
@@ -7072,7 +7442,7 @@
     <w:lvl w:ilvl="5">
       <w:start w:val="1"/>
       <w:numFmt w:val="decimal"/>
-      <w:pStyle w:val="Heading6"/>
+      <w:pStyle w:val="Naslov6"/>
       <w:lvlText w:val="%1.%2.%3.%4.%5.%6."/>
       <w:lvlJc w:val="left"/>
       <w:pPr>
@@ -7085,7 +7455,7 @@
     <w:lvl w:ilvl="6">
       <w:start w:val="1"/>
       <w:numFmt w:val="decimal"/>
-      <w:pStyle w:val="Heading7"/>
+      <w:pStyle w:val="Naslov7"/>
       <w:lvlText w:val="%1.%2.%3.%4.%5.%6.%7."/>
       <w:lvlJc w:val="left"/>
       <w:pPr>
@@ -7098,7 +7468,7 @@
     <w:lvl w:ilvl="7">
       <w:start w:val="1"/>
       <w:numFmt w:val="decimal"/>
-      <w:pStyle w:val="Heading8"/>
+      <w:pStyle w:val="Naslov8"/>
       <w:lvlText w:val="%1.%2.%3.%4.%5.%6.%7.%8."/>
       <w:lvlJc w:val="left"/>
       <w:pPr>
@@ -7111,7 +7481,7 @@
     <w:lvl w:ilvl="8">
       <w:start w:val="1"/>
       <w:numFmt w:val="decimal"/>
-      <w:pStyle w:val="Heading9"/>
+      <w:pStyle w:val="Naslov9"/>
       <w:lvlText w:val="%1.%2.%3.%4.%5.%6.%7.%8.%9."/>
       <w:lvlJc w:val="left"/>
       <w:pPr>
@@ -8254,11 +8624,11 @@
     <w:name w:val="Normal"/>
     <w:qFormat/>
   </w:style>
-  <w:style w:type="paragraph" w:styleId="Heading1">
+  <w:style w:type="paragraph" w:styleId="Naslov1">
     <w:name w:val="heading 1"/>
     <w:basedOn w:val="Normal"/>
     <w:next w:val="Normal"/>
-    <w:link w:val="Heading1Char"/>
+    <w:link w:val="Naslov1Char"/>
     <w:uiPriority w:val="9"/>
     <w:qFormat/>
     <w:rsid w:val="00CC68D1"/>
@@ -8278,11 +8648,11 @@
       <w:szCs w:val="32"/>
     </w:rPr>
   </w:style>
-  <w:style w:type="paragraph" w:styleId="Heading2">
+  <w:style w:type="paragraph" w:styleId="Naslov2">
     <w:name w:val="heading 2"/>
     <w:basedOn w:val="Normal"/>
     <w:next w:val="Normal"/>
-    <w:link w:val="Heading2Char"/>
+    <w:link w:val="Naslov2Char"/>
     <w:autoRedefine/>
     <w:uiPriority w:val="9"/>
     <w:unhideWhenUsed/>
@@ -8305,11 +8675,11 @@
       <w:szCs w:val="26"/>
     </w:rPr>
   </w:style>
-  <w:style w:type="paragraph" w:styleId="Heading3">
+  <w:style w:type="paragraph" w:styleId="Naslov3">
     <w:name w:val="heading 3"/>
     <w:basedOn w:val="Normal"/>
     <w:next w:val="Normal"/>
-    <w:link w:val="Heading3Char"/>
+    <w:link w:val="Naslov3Char"/>
     <w:uiPriority w:val="9"/>
     <w:unhideWhenUsed/>
     <w:qFormat/>
@@ -8331,11 +8701,11 @@
       <w:szCs w:val="24"/>
     </w:rPr>
   </w:style>
-  <w:style w:type="paragraph" w:styleId="Heading4">
+  <w:style w:type="paragraph" w:styleId="Naslov4">
     <w:name w:val="heading 4"/>
     <w:basedOn w:val="Normal"/>
     <w:next w:val="Normal"/>
-    <w:link w:val="Heading4Char"/>
+    <w:link w:val="Naslov4Char"/>
     <w:uiPriority w:val="9"/>
     <w:semiHidden/>
     <w:unhideWhenUsed/>
@@ -8358,11 +8728,11 @@
       <w:color w:val="2F5496" w:themeColor="accent1" w:themeShade="BF"/>
     </w:rPr>
   </w:style>
-  <w:style w:type="paragraph" w:styleId="Heading5">
+  <w:style w:type="paragraph" w:styleId="Naslov5">
     <w:name w:val="heading 5"/>
     <w:basedOn w:val="Normal"/>
     <w:next w:val="Normal"/>
-    <w:link w:val="Heading5Char"/>
+    <w:link w:val="Naslov5Char"/>
     <w:uiPriority w:val="9"/>
     <w:semiHidden/>
     <w:unhideWhenUsed/>
@@ -8383,11 +8753,11 @@
       <w:color w:val="2F5496" w:themeColor="accent1" w:themeShade="BF"/>
     </w:rPr>
   </w:style>
-  <w:style w:type="paragraph" w:styleId="Heading6">
+  <w:style w:type="paragraph" w:styleId="Naslov6">
     <w:name w:val="heading 6"/>
     <w:basedOn w:val="Normal"/>
     <w:next w:val="Normal"/>
-    <w:link w:val="Heading6Char"/>
+    <w:link w:val="Naslov6Char"/>
     <w:uiPriority w:val="9"/>
     <w:semiHidden/>
     <w:unhideWhenUsed/>
@@ -8408,11 +8778,11 @@
       <w:color w:val="1F3763" w:themeColor="accent1" w:themeShade="7F"/>
     </w:rPr>
   </w:style>
-  <w:style w:type="paragraph" w:styleId="Heading7">
+  <w:style w:type="paragraph" w:styleId="Naslov7">
     <w:name w:val="heading 7"/>
     <w:basedOn w:val="Normal"/>
     <w:next w:val="Normal"/>
-    <w:link w:val="Heading7Char"/>
+    <w:link w:val="Naslov7Char"/>
     <w:uiPriority w:val="9"/>
     <w:semiHidden/>
     <w:unhideWhenUsed/>
@@ -8435,11 +8805,11 @@
       <w:color w:val="1F3763" w:themeColor="accent1" w:themeShade="7F"/>
     </w:rPr>
   </w:style>
-  <w:style w:type="paragraph" w:styleId="Heading8">
+  <w:style w:type="paragraph" w:styleId="Naslov8">
     <w:name w:val="heading 8"/>
     <w:basedOn w:val="Normal"/>
     <w:next w:val="Normal"/>
-    <w:link w:val="Heading8Char"/>
+    <w:link w:val="Naslov8Char"/>
     <w:uiPriority w:val="9"/>
     <w:semiHidden/>
     <w:unhideWhenUsed/>
@@ -8462,11 +8832,11 @@
       <w:szCs w:val="21"/>
     </w:rPr>
   </w:style>
-  <w:style w:type="paragraph" w:styleId="Heading9">
+  <w:style w:type="paragraph" w:styleId="Naslov9">
     <w:name w:val="heading 9"/>
     <w:basedOn w:val="Normal"/>
     <w:next w:val="Normal"/>
-    <w:link w:val="Heading9Char"/>
+    <w:link w:val="Naslov9Char"/>
     <w:uiPriority w:val="9"/>
     <w:semiHidden/>
     <w:unhideWhenUsed/>
@@ -8491,13 +8861,13 @@
       <w:szCs w:val="21"/>
     </w:rPr>
   </w:style>
-  <w:style w:type="character" w:default="1" w:styleId="DefaultParagraphFont">
+  <w:style w:type="character" w:default="1" w:styleId="Zadanifontodlomka">
     <w:name w:val="Default Paragraph Font"/>
     <w:uiPriority w:val="1"/>
     <w:semiHidden/>
     <w:unhideWhenUsed/>
   </w:style>
-  <w:style w:type="table" w:default="1" w:styleId="TableNormal">
+  <w:style w:type="table" w:default="1" w:styleId="Obinatablica">
     <w:name w:val="Normal Table"/>
     <w:uiPriority w:val="99"/>
     <w:semiHidden/>
@@ -8512,16 +8882,16 @@
       </w:tblCellMar>
     </w:tblPr>
   </w:style>
-  <w:style w:type="numbering" w:default="1" w:styleId="NoList">
+  <w:style w:type="numbering" w:default="1" w:styleId="Bezpopisa">
     <w:name w:val="No List"/>
     <w:uiPriority w:val="99"/>
     <w:semiHidden/>
     <w:unhideWhenUsed/>
   </w:style>
-  <w:style w:type="character" w:customStyle="1" w:styleId="Heading1Char">
-    <w:name w:val="Heading 1 Char"/>
-    <w:basedOn w:val="DefaultParagraphFont"/>
-    <w:link w:val="Heading1"/>
+  <w:style w:type="character" w:customStyle="1" w:styleId="Naslov1Char">
+    <w:name w:val="Naslov 1 Char"/>
+    <w:basedOn w:val="Zadanifontodlomka"/>
+    <w:link w:val="Naslov1"/>
     <w:uiPriority w:val="9"/>
     <w:rsid w:val="00CC68D1"/>
     <w:rPr>
@@ -8531,7 +8901,7 @@
       <w:szCs w:val="32"/>
     </w:rPr>
   </w:style>
-  <w:style w:type="paragraph" w:styleId="ListParagraph">
+  <w:style w:type="paragraph" w:styleId="Odlomakpopisa">
     <w:name w:val="List Paragraph"/>
     <w:basedOn w:val="Normal"/>
     <w:uiPriority w:val="34"/>
@@ -8542,10 +8912,10 @@
       <w:contextualSpacing/>
     </w:pPr>
   </w:style>
-  <w:style w:type="character" w:customStyle="1" w:styleId="Heading2Char">
-    <w:name w:val="Heading 2 Char"/>
-    <w:basedOn w:val="DefaultParagraphFont"/>
-    <w:link w:val="Heading2"/>
+  <w:style w:type="character" w:customStyle="1" w:styleId="Naslov2Char">
+    <w:name w:val="Naslov 2 Char"/>
+    <w:basedOn w:val="Zadanifontodlomka"/>
+    <w:link w:val="Naslov2"/>
     <w:uiPriority w:val="9"/>
     <w:rsid w:val="003113CA"/>
     <w:rPr>
@@ -8555,10 +8925,10 @@
       <w:szCs w:val="26"/>
     </w:rPr>
   </w:style>
-  <w:style w:type="character" w:customStyle="1" w:styleId="Heading3Char">
-    <w:name w:val="Heading 3 Char"/>
-    <w:basedOn w:val="DefaultParagraphFont"/>
-    <w:link w:val="Heading3"/>
+  <w:style w:type="character" w:customStyle="1" w:styleId="Naslov3Char">
+    <w:name w:val="Naslov 3 Char"/>
+    <w:basedOn w:val="Zadanifontodlomka"/>
+    <w:link w:val="Naslov3"/>
     <w:uiPriority w:val="9"/>
     <w:rsid w:val="00D40B05"/>
     <w:rPr>
@@ -8568,7 +8938,7 @@
       <w:szCs w:val="24"/>
     </w:rPr>
   </w:style>
-  <w:style w:type="paragraph" w:styleId="Caption">
+  <w:style w:type="paragraph" w:styleId="Opisslike">
     <w:name w:val="caption"/>
     <w:basedOn w:val="Normal"/>
     <w:next w:val="Normal"/>
@@ -8587,10 +8957,10 @@
       <w:szCs w:val="18"/>
     </w:rPr>
   </w:style>
-  <w:style w:type="character" w:customStyle="1" w:styleId="Heading4Char">
-    <w:name w:val="Heading 4 Char"/>
-    <w:basedOn w:val="DefaultParagraphFont"/>
-    <w:link w:val="Heading4"/>
+  <w:style w:type="character" w:customStyle="1" w:styleId="Naslov4Char">
+    <w:name w:val="Naslov 4 Char"/>
+    <w:basedOn w:val="Zadanifontodlomka"/>
+    <w:link w:val="Naslov4"/>
     <w:uiPriority w:val="9"/>
     <w:semiHidden/>
     <w:rsid w:val="00CC68D1"/>
@@ -8601,10 +8971,10 @@
       <w:color w:val="2F5496" w:themeColor="accent1" w:themeShade="BF"/>
     </w:rPr>
   </w:style>
-  <w:style w:type="character" w:customStyle="1" w:styleId="Heading5Char">
-    <w:name w:val="Heading 5 Char"/>
-    <w:basedOn w:val="DefaultParagraphFont"/>
-    <w:link w:val="Heading5"/>
+  <w:style w:type="character" w:customStyle="1" w:styleId="Naslov5Char">
+    <w:name w:val="Naslov 5 Char"/>
+    <w:basedOn w:val="Zadanifontodlomka"/>
+    <w:link w:val="Naslov5"/>
     <w:uiPriority w:val="9"/>
     <w:semiHidden/>
     <w:rsid w:val="00CC68D1"/>
@@ -8613,10 +8983,10 @@
       <w:color w:val="2F5496" w:themeColor="accent1" w:themeShade="BF"/>
     </w:rPr>
   </w:style>
-  <w:style w:type="character" w:customStyle="1" w:styleId="Heading6Char">
-    <w:name w:val="Heading 6 Char"/>
-    <w:basedOn w:val="DefaultParagraphFont"/>
-    <w:link w:val="Heading6"/>
+  <w:style w:type="character" w:customStyle="1" w:styleId="Naslov6Char">
+    <w:name w:val="Naslov 6 Char"/>
+    <w:basedOn w:val="Zadanifontodlomka"/>
+    <w:link w:val="Naslov6"/>
     <w:uiPriority w:val="9"/>
     <w:semiHidden/>
     <w:rsid w:val="00CC68D1"/>
@@ -8625,10 +8995,10 @@
       <w:color w:val="1F3763" w:themeColor="accent1" w:themeShade="7F"/>
     </w:rPr>
   </w:style>
-  <w:style w:type="character" w:customStyle="1" w:styleId="Heading7Char">
-    <w:name w:val="Heading 7 Char"/>
-    <w:basedOn w:val="DefaultParagraphFont"/>
-    <w:link w:val="Heading7"/>
+  <w:style w:type="character" w:customStyle="1" w:styleId="Naslov7Char">
+    <w:name w:val="Naslov 7 Char"/>
+    <w:basedOn w:val="Zadanifontodlomka"/>
+    <w:link w:val="Naslov7"/>
     <w:uiPriority w:val="9"/>
     <w:semiHidden/>
     <w:rsid w:val="00CC68D1"/>
@@ -8639,10 +9009,10 @@
       <w:color w:val="1F3763" w:themeColor="accent1" w:themeShade="7F"/>
     </w:rPr>
   </w:style>
-  <w:style w:type="character" w:customStyle="1" w:styleId="Heading8Char">
-    <w:name w:val="Heading 8 Char"/>
-    <w:basedOn w:val="DefaultParagraphFont"/>
-    <w:link w:val="Heading8"/>
+  <w:style w:type="character" w:customStyle="1" w:styleId="Naslov8Char">
+    <w:name w:val="Naslov 8 Char"/>
+    <w:basedOn w:val="Zadanifontodlomka"/>
+    <w:link w:val="Naslov8"/>
     <w:uiPriority w:val="9"/>
     <w:semiHidden/>
     <w:rsid w:val="00CC68D1"/>
@@ -8653,10 +9023,10 @@
       <w:szCs w:val="21"/>
     </w:rPr>
   </w:style>
-  <w:style w:type="character" w:customStyle="1" w:styleId="Heading9Char">
-    <w:name w:val="Heading 9 Char"/>
-    <w:basedOn w:val="DefaultParagraphFont"/>
-    <w:link w:val="Heading9"/>
+  <w:style w:type="character" w:customStyle="1" w:styleId="Naslov9Char">
+    <w:name w:val="Naslov 9 Char"/>
+    <w:basedOn w:val="Zadanifontodlomka"/>
+    <w:link w:val="Naslov9"/>
     <w:uiPriority w:val="9"/>
     <w:semiHidden/>
     <w:rsid w:val="00CC68D1"/>
@@ -8745,13 +9115,27 @@
   </w:style>
   <w:style w:type="character" w:customStyle="1" w:styleId="normaltextrun">
     <w:name w:val="normaltextrun"/>
-    <w:basedOn w:val="DefaultParagraphFont"/>
+    <w:basedOn w:val="Zadanifontodlomka"/>
     <w:rsid w:val="000A0451"/>
   </w:style>
   <w:style w:type="character" w:customStyle="1" w:styleId="eop">
     <w:name w:val="eop"/>
-    <w:basedOn w:val="DefaultParagraphFont"/>
+    <w:basedOn w:val="Zadanifontodlomka"/>
     <w:rsid w:val="000A0451"/>
+  </w:style>
+  <w:style w:type="paragraph" w:customStyle="1" w:styleId="normal0">
+    <w:name w:val="normal"/>
+    <w:rsid w:val="00474066"/>
+    <w:pPr>
+      <w:spacing w:after="0" w:line="240" w:lineRule="auto"/>
+    </w:pPr>
+    <w:rPr>
+      <w:rFonts w:ascii="Times New Roman" w:eastAsia="Times New Roman" w:hAnsi="Times New Roman" w:cs="Times New Roman"/>
+      <w:color w:val="000000"/>
+      <w:sz w:val="24"/>
+      <w:szCs w:val="20"/>
+      <w:lang w:eastAsia="hr-HR"/>
+    </w:rPr>
   </w:style>
 </w:styles>
 </file>

</xml_diff>

<commit_message>
Dodani svi dodaci u dokumentaciju.
</commit_message>
<xml_diff>
--- a/Dokumentacija/Dokumentacija-početna verzija.docx
+++ b/Dokumentacija/Dokumentacija-početna verzija.docx
@@ -286,6 +286,13 @@
     </w:p>
     <w:sdt>
       <w:sdtPr>
+        <w:rPr>
+          <w:rFonts w:asciiTheme="minorHAnsi" w:eastAsiaTheme="minorHAnsi" w:hAnsiTheme="minorHAnsi" w:cstheme="minorBidi"/>
+          <w:color w:val="auto"/>
+          <w:sz w:val="22"/>
+          <w:szCs w:val="22"/>
+          <w:lang w:val="hr-HR"/>
+        </w:rPr>
         <w:id w:val="1089727800"/>
         <w:docPartObj>
           <w:docPartGallery w:val="Table of Contents"/>
@@ -294,14 +301,9 @@
       </w:sdtPr>
       <w:sdtEndPr>
         <w:rPr>
-          <w:rFonts w:asciiTheme="minorHAnsi" w:eastAsiaTheme="minorHAnsi" w:hAnsiTheme="minorHAnsi" w:cstheme="minorBidi"/>
           <w:b/>
           <w:bCs/>
           <w:noProof/>
-          <w:color w:val="auto"/>
-          <w:sz w:val="22"/>
-          <w:szCs w:val="22"/>
-          <w:lang w:val="hr-HR"/>
         </w:rPr>
       </w:sdtEndPr>
       <w:sdtContent>
@@ -313,8 +315,6 @@
           <w:r>
             <w:t>Sadržaj</w:t>
           </w:r>
-          <w:bookmarkStart w:id="0" w:name="_GoBack"/>
-          <w:bookmarkEnd w:id="0"/>
           <w:proofErr w:type="spellEnd"/>
         </w:p>
         <w:p>
@@ -3291,53 +3291,53 @@
       <w:pPr>
         <w:pStyle w:val="Heading1"/>
       </w:pPr>
-      <w:bookmarkStart w:id="1" w:name="_Toc531108298"/>
+      <w:bookmarkStart w:id="0" w:name="_Toc531108298"/>
       <w:r>
         <w:t>Dnevnik promjena dokumentacije</w:t>
       </w:r>
+      <w:bookmarkEnd w:id="0"/>
+    </w:p>
+    <w:p/>
+    <w:p/>
+    <w:p/>
+    <w:p/>
+    <w:p/>
+    <w:p/>
+    <w:p/>
+    <w:p/>
+    <w:p/>
+    <w:p/>
+    <w:p/>
+    <w:p/>
+    <w:p/>
+    <w:p/>
+    <w:p/>
+    <w:p/>
+    <w:p/>
+    <w:p/>
+    <w:p/>
+    <w:p/>
+    <w:p/>
+    <w:p/>
+    <w:p/>
+    <w:p/>
+    <w:p/>
+    <w:p/>
+    <w:p/>
+    <w:p/>
+    <w:p/>
+    <w:p/>
+    <w:p>
+      <w:pPr>
+        <w:pStyle w:val="Heading1"/>
+      </w:pPr>
+      <w:bookmarkStart w:id="1" w:name="_Toc431806046"/>
+      <w:bookmarkStart w:id="2" w:name="_Toc531108299"/>
+      <w:r>
+        <w:t>Opis projektnog zadatka</w:t>
+      </w:r>
       <w:bookmarkEnd w:id="1"/>
-    </w:p>
-    <w:p/>
-    <w:p/>
-    <w:p/>
-    <w:p/>
-    <w:p/>
-    <w:p/>
-    <w:p/>
-    <w:p/>
-    <w:p/>
-    <w:p/>
-    <w:p/>
-    <w:p/>
-    <w:p/>
-    <w:p/>
-    <w:p/>
-    <w:p/>
-    <w:p/>
-    <w:p/>
-    <w:p/>
-    <w:p/>
-    <w:p/>
-    <w:p/>
-    <w:p/>
-    <w:p/>
-    <w:p/>
-    <w:p/>
-    <w:p/>
-    <w:p/>
-    <w:p/>
-    <w:p/>
-    <w:p>
-      <w:pPr>
-        <w:pStyle w:val="Heading1"/>
-      </w:pPr>
-      <w:bookmarkStart w:id="2" w:name="_Toc431806046"/>
-      <w:bookmarkStart w:id="3" w:name="_Toc531108299"/>
-      <w:r>
-        <w:t>Opis projektnog zadatka</w:t>
-      </w:r>
       <w:bookmarkEnd w:id="2"/>
-      <w:bookmarkEnd w:id="3"/>
     </w:p>
     <w:p/>
     <w:p>
@@ -3442,11 +3442,11 @@
       <w:pPr>
         <w:pStyle w:val="Heading1"/>
       </w:pPr>
-      <w:bookmarkStart w:id="4" w:name="_Toc531108300"/>
+      <w:bookmarkStart w:id="3" w:name="_Toc531108300"/>
       <w:r>
         <w:t>Pojmovnik</w:t>
       </w:r>
-      <w:bookmarkEnd w:id="4"/>
+      <w:bookmarkEnd w:id="3"/>
     </w:p>
     <w:p/>
     <w:p>
@@ -3634,35 +3634,105 @@
       <w:pPr>
         <w:pStyle w:val="Heading1"/>
       </w:pPr>
-      <w:bookmarkStart w:id="5" w:name="_Toc531108301"/>
+      <w:bookmarkStart w:id="4" w:name="_Toc531108301"/>
       <w:r>
         <w:t>Funkcionalni zahtjevi</w:t>
       </w:r>
+      <w:bookmarkEnd w:id="4"/>
+    </w:p>
+    <w:p/>
+    <w:p>
+      <w:pPr>
+        <w:pStyle w:val="Heading2"/>
+      </w:pPr>
+      <w:bookmarkStart w:id="5" w:name="_Toc531108302"/>
+      <w:r>
+        <w:t>Dionici</w:t>
+      </w:r>
       <w:bookmarkEnd w:id="5"/>
     </w:p>
-    <w:p/>
+    <w:p>
+      <w:r>
+        <w:t>administrator, ovlašteni serviser,  registrirani korisnik, neregistrirani korisnik i programeri.</w:t>
+      </w:r>
+    </w:p>
     <w:p>
       <w:pPr>
         <w:pStyle w:val="Heading2"/>
       </w:pPr>
-      <w:bookmarkStart w:id="6" w:name="_Toc531108302"/>
-      <w:r>
-        <w:t>Dionici</w:t>
+      <w:bookmarkStart w:id="6" w:name="_Toc531108303"/>
+      <w:r>
+        <w:t>Aktori</w:t>
       </w:r>
       <w:bookmarkEnd w:id="6"/>
     </w:p>
     <w:p>
-      <w:r>
-        <w:t>administrator, ovlašteni serviser,  registrirani korisnik, neregistrirani korisnik i programeri.</w:t>
-      </w:r>
-    </w:p>
-    <w:p>
-      <w:pPr>
-        <w:pStyle w:val="Heading2"/>
-      </w:pPr>
-      <w:bookmarkStart w:id="7" w:name="_Toc531108303"/>
-      <w:r>
-        <w:t>Aktori</w:t>
+      <w:pPr>
+        <w:pStyle w:val="ListParagraph"/>
+        <w:numPr>
+          <w:ilvl w:val="0"/>
+          <w:numId w:val="3"/>
+        </w:numPr>
+      </w:pPr>
+      <w:r>
+        <w:t>Administrator</w:t>
+      </w:r>
+    </w:p>
+    <w:p>
+      <w:pPr>
+        <w:pStyle w:val="ListParagraph"/>
+        <w:numPr>
+          <w:ilvl w:val="0"/>
+          <w:numId w:val="3"/>
+        </w:numPr>
+      </w:pPr>
+      <w:r>
+        <w:t>Ovlašteni serviser</w:t>
+      </w:r>
+    </w:p>
+    <w:p>
+      <w:pPr>
+        <w:pStyle w:val="ListParagraph"/>
+        <w:numPr>
+          <w:ilvl w:val="0"/>
+          <w:numId w:val="3"/>
+        </w:numPr>
+      </w:pPr>
+      <w:r>
+        <w:t>Registrirani korisnik</w:t>
+      </w:r>
+    </w:p>
+    <w:p>
+      <w:pPr>
+        <w:pStyle w:val="ListParagraph"/>
+        <w:numPr>
+          <w:ilvl w:val="0"/>
+          <w:numId w:val="3"/>
+        </w:numPr>
+      </w:pPr>
+      <w:r>
+        <w:t>Neregistrirani korisnik</w:t>
+      </w:r>
+    </w:p>
+    <w:p>
+      <w:pPr>
+        <w:pStyle w:val="ListParagraph"/>
+        <w:numPr>
+          <w:ilvl w:val="0"/>
+          <w:numId w:val="3"/>
+        </w:numPr>
+      </w:pPr>
+      <w:r>
+        <w:t>Baza podataka</w:t>
+      </w:r>
+    </w:p>
+    <w:p>
+      <w:pPr>
+        <w:pStyle w:val="Heading3"/>
+      </w:pPr>
+      <w:bookmarkStart w:id="7" w:name="_Toc531108304"/>
+      <w:r>
+        <w:t>Administrator</w:t>
       </w:r>
       <w:bookmarkEnd w:id="7"/>
     </w:p>
@@ -3671,140 +3741,70 @@
         <w:pStyle w:val="ListParagraph"/>
         <w:numPr>
           <w:ilvl w:val="0"/>
-          <w:numId w:val="3"/>
-        </w:numPr>
-      </w:pPr>
-      <w:r>
-        <w:t>Administrator</w:t>
-      </w:r>
-    </w:p>
-    <w:p>
-      <w:pPr>
-        <w:pStyle w:val="ListParagraph"/>
-        <w:numPr>
-          <w:ilvl w:val="0"/>
-          <w:numId w:val="3"/>
-        </w:numPr>
-      </w:pPr>
+          <w:numId w:val="4"/>
+        </w:numPr>
+      </w:pPr>
+      <w:r>
+        <w:t xml:space="preserve">upisuje podatke o servisu </w:t>
+      </w:r>
+    </w:p>
+    <w:p>
+      <w:pPr>
+        <w:pStyle w:val="ListParagraph"/>
+        <w:numPr>
+          <w:ilvl w:val="0"/>
+          <w:numId w:val="4"/>
+        </w:numPr>
+      </w:pPr>
+      <w:r>
+        <w:t>upisuje kontakt podatke</w:t>
+      </w:r>
+    </w:p>
+    <w:p>
+      <w:pPr>
+        <w:pStyle w:val="ListParagraph"/>
+        <w:numPr>
+          <w:ilvl w:val="0"/>
+          <w:numId w:val="4"/>
+        </w:numPr>
+      </w:pPr>
+      <w:r>
+        <w:t>upisuje podatke o ovlaštenim serviserima</w:t>
+      </w:r>
+    </w:p>
+    <w:p>
+      <w:pPr>
+        <w:pStyle w:val="ListParagraph"/>
+        <w:numPr>
+          <w:ilvl w:val="0"/>
+          <w:numId w:val="4"/>
+        </w:numPr>
+      </w:pPr>
+      <w:r>
+        <w:t>može mijenjati, brisati i/ili dodavati informacije o sebi i svim registriranim korisnicima</w:t>
+      </w:r>
+    </w:p>
+    <w:p>
+      <w:pPr>
+        <w:pStyle w:val="ListParagraph"/>
+        <w:numPr>
+          <w:ilvl w:val="0"/>
+          <w:numId w:val="4"/>
+        </w:numPr>
+      </w:pPr>
+      <w:r>
+        <w:t>puštanje sustava u produkciju</w:t>
+      </w:r>
+    </w:p>
+    <w:p>
+      <w:pPr>
+        <w:pStyle w:val="Heading3"/>
+      </w:pPr>
+      <w:bookmarkStart w:id="8" w:name="_Toc531108305"/>
       <w:r>
         <w:t>Ovlašteni serviser</w:t>
       </w:r>
-    </w:p>
-    <w:p>
-      <w:pPr>
-        <w:pStyle w:val="ListParagraph"/>
-        <w:numPr>
-          <w:ilvl w:val="0"/>
-          <w:numId w:val="3"/>
-        </w:numPr>
-      </w:pPr>
-      <w:r>
-        <w:t>Registrirani korisnik</w:t>
-      </w:r>
-    </w:p>
-    <w:p>
-      <w:pPr>
-        <w:pStyle w:val="ListParagraph"/>
-        <w:numPr>
-          <w:ilvl w:val="0"/>
-          <w:numId w:val="3"/>
-        </w:numPr>
-      </w:pPr>
-      <w:r>
-        <w:t>Neregistrirani korisnik</w:t>
-      </w:r>
-    </w:p>
-    <w:p>
-      <w:pPr>
-        <w:pStyle w:val="ListParagraph"/>
-        <w:numPr>
-          <w:ilvl w:val="0"/>
-          <w:numId w:val="3"/>
-        </w:numPr>
-      </w:pPr>
-      <w:r>
-        <w:t>Baza podataka</w:t>
-      </w:r>
-    </w:p>
-    <w:p>
-      <w:pPr>
-        <w:pStyle w:val="Heading3"/>
-      </w:pPr>
-      <w:bookmarkStart w:id="8" w:name="_Toc531108304"/>
-      <w:r>
-        <w:t>Administrator</w:t>
-      </w:r>
       <w:bookmarkEnd w:id="8"/>
-    </w:p>
-    <w:p>
-      <w:pPr>
-        <w:pStyle w:val="ListParagraph"/>
-        <w:numPr>
-          <w:ilvl w:val="0"/>
-          <w:numId w:val="4"/>
-        </w:numPr>
-      </w:pPr>
-      <w:r>
-        <w:t xml:space="preserve">upisuje podatke o servisu </w:t>
-      </w:r>
-    </w:p>
-    <w:p>
-      <w:pPr>
-        <w:pStyle w:val="ListParagraph"/>
-        <w:numPr>
-          <w:ilvl w:val="0"/>
-          <w:numId w:val="4"/>
-        </w:numPr>
-      </w:pPr>
-      <w:r>
-        <w:t>upisuje kontakt podatke</w:t>
-      </w:r>
-    </w:p>
-    <w:p>
-      <w:pPr>
-        <w:pStyle w:val="ListParagraph"/>
-        <w:numPr>
-          <w:ilvl w:val="0"/>
-          <w:numId w:val="4"/>
-        </w:numPr>
-      </w:pPr>
-      <w:r>
-        <w:t>upisuje podatke o ovlaštenim serviserima</w:t>
-      </w:r>
-    </w:p>
-    <w:p>
-      <w:pPr>
-        <w:pStyle w:val="ListParagraph"/>
-        <w:numPr>
-          <w:ilvl w:val="0"/>
-          <w:numId w:val="4"/>
-        </w:numPr>
-      </w:pPr>
-      <w:r>
-        <w:t>može mijenjati, brisati i/ili dodavati informacije o sebi i svim registriranim korisnicima</w:t>
-      </w:r>
-    </w:p>
-    <w:p>
-      <w:pPr>
-        <w:pStyle w:val="ListParagraph"/>
-        <w:numPr>
-          <w:ilvl w:val="0"/>
-          <w:numId w:val="4"/>
-        </w:numPr>
-      </w:pPr>
-      <w:r>
-        <w:t>puštanje sustava u produkciju</w:t>
-      </w:r>
-    </w:p>
-    <w:p>
-      <w:pPr>
-        <w:pStyle w:val="Heading3"/>
-      </w:pPr>
-      <w:bookmarkStart w:id="9" w:name="_Toc531108305"/>
-      <w:r>
-        <w:t>Ovlašteni serviser</w:t>
-      </w:r>
-      <w:bookmarkEnd w:id="9"/>
     </w:p>
     <w:p>
       <w:pPr>
@@ -3862,11 +3862,11 @@
       <w:pPr>
         <w:pStyle w:val="Heading3"/>
       </w:pPr>
-      <w:bookmarkStart w:id="10" w:name="_Toc531108306"/>
+      <w:bookmarkStart w:id="9" w:name="_Toc531108306"/>
       <w:r>
         <w:t>Registrirani korisnik</w:t>
       </w:r>
-      <w:bookmarkEnd w:id="10"/>
+      <w:bookmarkEnd w:id="9"/>
     </w:p>
     <w:p>
       <w:pPr>
@@ -3972,11 +3972,11 @@
       <w:pPr>
         <w:pStyle w:val="Heading3"/>
       </w:pPr>
-      <w:bookmarkStart w:id="11" w:name="_Toc531108307"/>
+      <w:bookmarkStart w:id="10" w:name="_Toc531108307"/>
       <w:r>
         <w:t>Neregistrirani korisnik</w:t>
       </w:r>
-      <w:bookmarkEnd w:id="11"/>
+      <w:bookmarkEnd w:id="10"/>
     </w:p>
     <w:p>
       <w:pPr>
@@ -4014,64 +4014,64 @@
       <w:pPr>
         <w:pStyle w:val="Heading3"/>
       </w:pPr>
-      <w:bookmarkStart w:id="12" w:name="_Toc531108308"/>
+      <w:bookmarkStart w:id="11" w:name="_Toc531108308"/>
       <w:r>
         <w:lastRenderedPageBreak/>
         <w:t>Baza podataka</w:t>
       </w:r>
+      <w:bookmarkEnd w:id="11"/>
+    </w:p>
+    <w:p>
+      <w:pPr>
+        <w:pStyle w:val="ListParagraph"/>
+        <w:numPr>
+          <w:ilvl w:val="0"/>
+          <w:numId w:val="4"/>
+        </w:numPr>
+      </w:pPr>
+      <w:r>
+        <w:t>Pohranjuje osnovne podatke o stranici (podatke o servisu, kontakt podatke, podatke o ovlaštenim serviserima)</w:t>
+      </w:r>
+    </w:p>
+    <w:p>
+      <w:pPr>
+        <w:pStyle w:val="ListParagraph"/>
+        <w:numPr>
+          <w:ilvl w:val="0"/>
+          <w:numId w:val="4"/>
+        </w:numPr>
+      </w:pPr>
+      <w:r>
+        <w:t>Pohranjuje podatke o registriranim korisnicima</w:t>
+      </w:r>
+    </w:p>
+    <w:p>
+      <w:pPr>
+        <w:pStyle w:val="ListParagraph"/>
+        <w:numPr>
+          <w:ilvl w:val="0"/>
+          <w:numId w:val="4"/>
+        </w:numPr>
+      </w:pPr>
+      <w:r>
+        <w:t>Pohranjuje prijave vozila na popravak</w:t>
+      </w:r>
+    </w:p>
+    <w:p>
+      <w:r>
+        <w:br w:type="page"/>
+      </w:r>
+    </w:p>
+    <w:p/>
+    <w:p>
+      <w:pPr>
+        <w:pStyle w:val="Heading2"/>
+      </w:pPr>
+      <w:bookmarkStart w:id="12" w:name="_Toc531108309"/>
+      <w:r>
+        <w:t>Opisi obrazaca uporabe</w:t>
+      </w:r>
       <w:bookmarkEnd w:id="12"/>
-    </w:p>
-    <w:p>
-      <w:pPr>
-        <w:pStyle w:val="ListParagraph"/>
-        <w:numPr>
-          <w:ilvl w:val="0"/>
-          <w:numId w:val="4"/>
-        </w:numPr>
-      </w:pPr>
-      <w:r>
-        <w:t>Pohranjuje osnovne podatke o stranici (podatke o servisu, kontakt podatke, podatke o ovlaštenim serviserima)</w:t>
-      </w:r>
-    </w:p>
-    <w:p>
-      <w:pPr>
-        <w:pStyle w:val="ListParagraph"/>
-        <w:numPr>
-          <w:ilvl w:val="0"/>
-          <w:numId w:val="4"/>
-        </w:numPr>
-      </w:pPr>
-      <w:r>
-        <w:t>Pohranjuje podatke o registriranim korisnicima</w:t>
-      </w:r>
-    </w:p>
-    <w:p>
-      <w:pPr>
-        <w:pStyle w:val="ListParagraph"/>
-        <w:numPr>
-          <w:ilvl w:val="0"/>
-          <w:numId w:val="4"/>
-        </w:numPr>
-      </w:pPr>
-      <w:r>
-        <w:t>Pohranjuje prijave vozila na popravak</w:t>
-      </w:r>
-    </w:p>
-    <w:p>
-      <w:r>
-        <w:br w:type="page"/>
-      </w:r>
-    </w:p>
-    <w:p/>
-    <w:p>
-      <w:pPr>
-        <w:pStyle w:val="Heading2"/>
-      </w:pPr>
-      <w:bookmarkStart w:id="13" w:name="_Toc531108309"/>
-      <w:r>
-        <w:t>Opisi obrazaca uporabe</w:t>
-      </w:r>
-      <w:bookmarkEnd w:id="13"/>
     </w:p>
     <w:p/>
     <w:p>
@@ -5732,23 +5732,23 @@
       <w:pPr>
         <w:pStyle w:val="Heading2"/>
       </w:pPr>
-      <w:bookmarkStart w:id="14" w:name="_Toc531108310"/>
+      <w:bookmarkStart w:id="13" w:name="_Toc531108310"/>
       <w:r>
         <w:lastRenderedPageBreak/>
         <w:t>Dijagrami obrazaca uporabe</w:t>
       </w:r>
+      <w:bookmarkEnd w:id="13"/>
+    </w:p>
+    <w:p/>
+    <w:p>
+      <w:pPr>
+        <w:pStyle w:val="Heading3"/>
+      </w:pPr>
+      <w:bookmarkStart w:id="14" w:name="_Toc531108311"/>
+      <w:r>
+        <w:t>Dijagram obrazaca uporabe za cijeli auto servis</w:t>
+      </w:r>
       <w:bookmarkEnd w:id="14"/>
-    </w:p>
-    <w:p/>
-    <w:p>
-      <w:pPr>
-        <w:pStyle w:val="Heading3"/>
-      </w:pPr>
-      <w:bookmarkStart w:id="15" w:name="_Toc531108311"/>
-      <w:r>
-        <w:t>Dijagram obrazaca uporabe za cijeli auto servis</w:t>
-      </w:r>
-      <w:bookmarkEnd w:id="15"/>
     </w:p>
     <w:p/>
     <w:p>
@@ -5801,6 +5801,7 @@
         <w:pStyle w:val="Caption"/>
         <w:jc w:val="center"/>
       </w:pPr>
+      <w:bookmarkStart w:id="15" w:name="_Toc531199437"/>
       <w:r>
         <w:t xml:space="preserve">Slika </w:t>
       </w:r>
@@ -5843,6 +5844,7 @@
       <w:r>
         <w:t xml:space="preserve"> Dijagram obrazaca uporabe za cijeli auto servis</w:t>
       </w:r>
+      <w:bookmarkEnd w:id="15"/>
     </w:p>
     <w:p/>
     <w:p/>
@@ -5909,6 +5911,7 @@
         <w:pStyle w:val="Caption"/>
         <w:jc w:val="center"/>
       </w:pPr>
+      <w:bookmarkStart w:id="17" w:name="_Toc531199438"/>
       <w:r>
         <w:t xml:space="preserve">Slika </w:t>
       </w:r>
@@ -5954,6 +5957,7 @@
       <w:r>
         <w:t>Dijagram obrazaca uporabe za administratora</w:t>
       </w:r>
+      <w:bookmarkEnd w:id="17"/>
     </w:p>
     <w:p/>
     <w:p/>
@@ -5962,11 +5966,11 @@
       <w:pPr>
         <w:pStyle w:val="Heading3"/>
       </w:pPr>
-      <w:bookmarkStart w:id="17" w:name="_Toc531108313"/>
+      <w:bookmarkStart w:id="18" w:name="_Toc531108313"/>
       <w:r>
         <w:t>Dijagram obrazaca uporabe za korisnika</w:t>
       </w:r>
-      <w:bookmarkEnd w:id="17"/>
+      <w:bookmarkEnd w:id="18"/>
     </w:p>
     <w:p/>
     <w:p>
@@ -6019,6 +6023,7 @@
         <w:pStyle w:val="Caption"/>
         <w:jc w:val="center"/>
       </w:pPr>
+      <w:bookmarkStart w:id="19" w:name="_Toc531199439"/>
       <w:r>
         <w:t xml:space="preserve">Slika </w:t>
       </w:r>
@@ -6064,17 +6069,18 @@
       <w:r>
         <w:t>obrazaca uporabe za korisnika</w:t>
       </w:r>
+      <w:bookmarkEnd w:id="19"/>
     </w:p>
     <w:p>
       <w:pPr>
         <w:pStyle w:val="Heading3"/>
       </w:pPr>
-      <w:bookmarkStart w:id="18" w:name="_Toc531108314"/>
+      <w:bookmarkStart w:id="20" w:name="_Toc531108314"/>
       <w:r>
         <w:lastRenderedPageBreak/>
         <w:t>Dijagram obrazaca uporabe za prijavu</w:t>
       </w:r>
-      <w:bookmarkEnd w:id="18"/>
+      <w:bookmarkEnd w:id="20"/>
     </w:p>
     <w:p/>
     <w:p>
@@ -6127,6 +6133,7 @@
         <w:pStyle w:val="Caption"/>
         <w:jc w:val="center"/>
       </w:pPr>
+      <w:bookmarkStart w:id="21" w:name="_Toc531199440"/>
       <w:r>
         <w:t xml:space="preserve">Slika </w:t>
       </w:r>
@@ -6172,17 +6179,18 @@
       <w:r>
         <w:t>obrazaca uporabe za prijavu</w:t>
       </w:r>
+      <w:bookmarkEnd w:id="21"/>
     </w:p>
     <w:p/>
     <w:p>
       <w:pPr>
         <w:pStyle w:val="Heading3"/>
       </w:pPr>
-      <w:bookmarkStart w:id="19" w:name="_Toc531108315"/>
+      <w:bookmarkStart w:id="22" w:name="_Toc531108315"/>
       <w:r>
         <w:t>Dijagram obrazaca uporabe za servisera</w:t>
       </w:r>
-      <w:bookmarkEnd w:id="19"/>
+      <w:bookmarkEnd w:id="22"/>
     </w:p>
     <w:p/>
     <w:p>
@@ -6235,6 +6243,7 @@
         <w:pStyle w:val="Caption"/>
         <w:jc w:val="center"/>
       </w:pPr>
+      <w:bookmarkStart w:id="23" w:name="_Toc531199441"/>
       <w:r>
         <w:t xml:space="preserve">Slika </w:t>
       </w:r>
@@ -6280,6 +6289,7 @@
       <w:r>
         <w:t>ijagram obrazaca uporabe za servisera</w:t>
       </w:r>
+      <w:bookmarkEnd w:id="23"/>
     </w:p>
     <w:p/>
     <w:p/>
@@ -6288,12 +6298,12 @@
       <w:pPr>
         <w:pStyle w:val="Heading3"/>
       </w:pPr>
-      <w:bookmarkStart w:id="20" w:name="_Toc531108316"/>
+      <w:bookmarkStart w:id="24" w:name="_Toc531108316"/>
       <w:r>
         <w:lastRenderedPageBreak/>
         <w:t>Dijagram obrazaca uporabe za obradu prijave vozila</w:t>
       </w:r>
-      <w:bookmarkEnd w:id="20"/>
+      <w:bookmarkEnd w:id="24"/>
     </w:p>
     <w:p/>
     <w:p>
@@ -6346,6 +6356,7 @@
         <w:pStyle w:val="Caption"/>
         <w:jc w:val="center"/>
       </w:pPr>
+      <w:bookmarkStart w:id="25" w:name="_Toc531199442"/>
       <w:r>
         <w:t xml:space="preserve">Slika </w:t>
       </w:r>
@@ -6391,6 +6402,7 @@
       <w:r>
         <w:t>ijagram obrazaca uporabe za obradu prijave vozila</w:t>
       </w:r>
+      <w:bookmarkEnd w:id="25"/>
     </w:p>
     <w:p/>
     <w:p/>
@@ -6411,22 +6423,22 @@
       <w:pPr>
         <w:pStyle w:val="Heading2"/>
       </w:pPr>
-      <w:bookmarkStart w:id="21" w:name="_Toc531108317"/>
+      <w:bookmarkStart w:id="26" w:name="_Toc531108317"/>
       <w:r>
         <w:t>Sekvencijski dijagrami</w:t>
       </w:r>
-      <w:bookmarkEnd w:id="21"/>
+      <w:bookmarkEnd w:id="26"/>
     </w:p>
     <w:p/>
     <w:p>
       <w:pPr>
         <w:pStyle w:val="Heading3"/>
       </w:pPr>
-      <w:bookmarkStart w:id="22" w:name="_Toc531108318"/>
+      <w:bookmarkStart w:id="27" w:name="_Toc531108318"/>
       <w:r>
         <w:t>Osnovni upis podataka</w:t>
       </w:r>
-      <w:bookmarkEnd w:id="22"/>
+      <w:bookmarkEnd w:id="27"/>
     </w:p>
     <w:p>
       <w:r>
@@ -6484,6 +6496,7 @@
         <w:pStyle w:val="Caption"/>
         <w:jc w:val="center"/>
       </w:pPr>
+      <w:bookmarkStart w:id="28" w:name="_Toc531199443"/>
       <w:r>
         <w:t xml:space="preserve">Slika </w:t>
       </w:r>
@@ -6526,6 +6539,7 @@
       <w:r>
         <w:t xml:space="preserve"> Sekvencijski dijagram - Osnovni upis podataka</w:t>
       </w:r>
+      <w:bookmarkEnd w:id="28"/>
     </w:p>
     <w:p/>
     <w:p/>
@@ -6533,11 +6547,11 @@
       <w:pPr>
         <w:pStyle w:val="Heading3"/>
       </w:pPr>
-      <w:bookmarkStart w:id="23" w:name="_Toc531108319"/>
+      <w:bookmarkStart w:id="29" w:name="_Toc531108319"/>
       <w:r>
         <w:t>Potvrda prijave vozila na popravak</w:t>
       </w:r>
-      <w:bookmarkEnd w:id="23"/>
+      <w:bookmarkEnd w:id="29"/>
     </w:p>
     <w:p>
       <w:r>
@@ -6595,6 +6609,7 @@
         <w:pStyle w:val="Caption"/>
         <w:jc w:val="center"/>
       </w:pPr>
+      <w:bookmarkStart w:id="30" w:name="_Toc531199444"/>
       <w:r>
         <w:t xml:space="preserve">Slika </w:t>
       </w:r>
@@ -6643,18 +6658,19 @@
       <w:r>
         <w:t>Potvrda prijave vozila na popravak</w:t>
       </w:r>
+      <w:bookmarkEnd w:id="30"/>
     </w:p>
     <w:p/>
     <w:p>
       <w:pPr>
         <w:pStyle w:val="Heading3"/>
       </w:pPr>
-      <w:bookmarkStart w:id="24" w:name="_Toc531108320"/>
+      <w:bookmarkStart w:id="31" w:name="_Toc531108320"/>
       <w:r>
         <w:lastRenderedPageBreak/>
         <w:t>Pregled vlastitih korisnika</w:t>
       </w:r>
-      <w:bookmarkEnd w:id="24"/>
+      <w:bookmarkEnd w:id="31"/>
     </w:p>
     <w:p>
       <w:r>
@@ -6724,6 +6740,7 @@
         <w:pStyle w:val="Caption"/>
         <w:jc w:val="center"/>
       </w:pPr>
+      <w:bookmarkStart w:id="32" w:name="_Toc531199445"/>
       <w:r>
         <w:t xml:space="preserve">Slika </w:t>
       </w:r>
@@ -6772,6 +6789,7 @@
       <w:r>
         <w:t>Pregled vlastitih korisnika</w:t>
       </w:r>
+      <w:bookmarkEnd w:id="32"/>
     </w:p>
     <w:p/>
     <w:p/>
@@ -6779,11 +6797,11 @@
       <w:pPr>
         <w:pStyle w:val="Heading3"/>
       </w:pPr>
-      <w:bookmarkStart w:id="25" w:name="_Toc531108321"/>
+      <w:bookmarkStart w:id="33" w:name="_Toc531108321"/>
       <w:r>
         <w:t>Prijava na sustav</w:t>
       </w:r>
-      <w:bookmarkEnd w:id="25"/>
+      <w:bookmarkEnd w:id="33"/>
     </w:p>
     <w:p>
       <w:r>
@@ -6841,6 +6859,7 @@
         <w:pStyle w:val="Caption"/>
         <w:jc w:val="center"/>
       </w:pPr>
+      <w:bookmarkStart w:id="34" w:name="_Toc531199446"/>
       <w:r>
         <w:t xml:space="preserve">Slika </w:t>
       </w:r>
@@ -6889,17 +6908,18 @@
       <w:r>
         <w:t>Prijava na sustav</w:t>
       </w:r>
+      <w:bookmarkEnd w:id="34"/>
     </w:p>
     <w:p>
       <w:pPr>
         <w:pStyle w:val="Heading3"/>
       </w:pPr>
-      <w:bookmarkStart w:id="26" w:name="_Toc531108322"/>
+      <w:bookmarkStart w:id="35" w:name="_Toc531108322"/>
       <w:r>
         <w:lastRenderedPageBreak/>
         <w:t>Prijava vozila na popravak</w:t>
       </w:r>
-      <w:bookmarkEnd w:id="26"/>
+      <w:bookmarkEnd w:id="35"/>
     </w:p>
     <w:p>
       <w:r>
@@ -6972,6 +6992,7 @@
         <w:pStyle w:val="Caption"/>
         <w:jc w:val="center"/>
       </w:pPr>
+      <w:bookmarkStart w:id="36" w:name="_Toc531199447"/>
       <w:r>
         <w:t xml:space="preserve">Slika </w:t>
       </w:r>
@@ -7020,6 +7041,7 @@
       <w:r>
         <w:t>Prijava vozila na popravak</w:t>
       </w:r>
+      <w:bookmarkEnd w:id="36"/>
     </w:p>
     <w:p/>
     <w:p/>
@@ -7035,12 +7057,12 @@
       <w:pPr>
         <w:pStyle w:val="Heading3"/>
       </w:pPr>
-      <w:bookmarkStart w:id="27" w:name="_Toc531108323"/>
+      <w:bookmarkStart w:id="37" w:name="_Toc531108323"/>
       <w:r>
         <w:lastRenderedPageBreak/>
         <w:t>Registracija</w:t>
       </w:r>
-      <w:bookmarkEnd w:id="27"/>
+      <w:bookmarkEnd w:id="37"/>
     </w:p>
     <w:p>
       <w:r>
@@ -7098,6 +7120,7 @@
         <w:pStyle w:val="Caption"/>
         <w:jc w:val="center"/>
       </w:pPr>
+      <w:bookmarkStart w:id="38" w:name="_Toc531199448"/>
       <w:r>
         <w:t xml:space="preserve">Slika </w:t>
       </w:r>
@@ -7146,6 +7169,7 @@
       <w:r>
         <w:t>– Registracija</w:t>
       </w:r>
+      <w:bookmarkEnd w:id="38"/>
     </w:p>
     <w:p/>
     <w:p/>
@@ -7153,11 +7177,11 @@
       <w:pPr>
         <w:pStyle w:val="Heading3"/>
       </w:pPr>
-      <w:bookmarkStart w:id="28" w:name="_Toc531108324"/>
+      <w:bookmarkStart w:id="39" w:name="_Toc531108324"/>
       <w:r>
         <w:t>Upravljanje informacijama registriranih korisnika</w:t>
       </w:r>
-      <w:bookmarkEnd w:id="28"/>
+      <w:bookmarkEnd w:id="39"/>
     </w:p>
     <w:p>
       <w:r>
@@ -7215,6 +7239,7 @@
         <w:pStyle w:val="Caption"/>
         <w:jc w:val="center"/>
       </w:pPr>
+      <w:bookmarkStart w:id="40" w:name="_Toc531199449"/>
       <w:r>
         <w:t xml:space="preserve">Slika </w:t>
       </w:r>
@@ -7263,17 +7288,18 @@
       <w:r>
         <w:t>Upravljanje informacijama registriranih korisnika</w:t>
       </w:r>
+      <w:bookmarkEnd w:id="40"/>
     </w:p>
     <w:p>
       <w:pPr>
         <w:pStyle w:val="Heading1"/>
       </w:pPr>
-      <w:bookmarkStart w:id="29" w:name="_Toc531108325"/>
+      <w:bookmarkStart w:id="41" w:name="_Toc531108325"/>
       <w:r>
         <w:lastRenderedPageBreak/>
         <w:t>Ostalo</w:t>
       </w:r>
-      <w:bookmarkEnd w:id="29"/>
+      <w:bookmarkEnd w:id="41"/>
     </w:p>
     <w:p/>
     <w:p/>
@@ -7284,21 +7310,21 @@
       <w:pPr>
         <w:pStyle w:val="Heading1"/>
       </w:pPr>
-      <w:bookmarkStart w:id="30" w:name="_Toc531108326"/>
+      <w:bookmarkStart w:id="42" w:name="_Toc531108326"/>
       <w:r>
         <w:t>Arhitektura i dizajn sustava</w:t>
       </w:r>
-      <w:bookmarkEnd w:id="30"/>
+      <w:bookmarkEnd w:id="42"/>
     </w:p>
     <w:p>
       <w:pPr>
         <w:pStyle w:val="Heading2"/>
       </w:pPr>
-      <w:bookmarkStart w:id="31" w:name="_Toc531108327"/>
+      <w:bookmarkStart w:id="43" w:name="_Toc531108327"/>
       <w:r>
         <w:t>Arhitekturni obrazac MVC</w:t>
       </w:r>
-      <w:bookmarkEnd w:id="31"/>
+      <w:bookmarkEnd w:id="43"/>
     </w:p>
     <w:p>
       <w:r>
@@ -7407,7 +7433,7 @@
           <w:color w:val="2F5496"/>
         </w:rPr>
       </w:pPr>
-      <w:bookmarkStart w:id="32" w:name="_Toc531108328"/>
+      <w:bookmarkStart w:id="44" w:name="_Toc531108328"/>
       <w:r>
         <w:rPr>
           <w:rStyle w:val="normaltextrun"/>
@@ -7417,7 +7443,7 @@
         <w:lastRenderedPageBreak/>
         <w:t>ER model baze podataka</w:t>
       </w:r>
-      <w:bookmarkEnd w:id="32"/>
+      <w:bookmarkEnd w:id="44"/>
       <w:r>
         <w:rPr>
           <w:rStyle w:val="eop"/>
@@ -7432,11 +7458,11 @@
       <w:pPr>
         <w:pStyle w:val="Heading3"/>
       </w:pPr>
-      <w:bookmarkStart w:id="33" w:name="_Toc531108329"/>
+      <w:bookmarkStart w:id="45" w:name="_Toc531108329"/>
       <w:r>
         <w:t>Opisi entiteta ER modela baze podataka</w:t>
       </w:r>
-      <w:bookmarkEnd w:id="33"/>
+      <w:bookmarkEnd w:id="45"/>
     </w:p>
     <w:p/>
     <w:p>
@@ -8432,12 +8458,12 @@
       <w:pPr>
         <w:pStyle w:val="Heading2"/>
       </w:pPr>
-      <w:bookmarkStart w:id="34" w:name="_Toc531108330"/>
+      <w:bookmarkStart w:id="46" w:name="_Toc531108330"/>
       <w:r>
         <w:lastRenderedPageBreak/>
         <w:t>Dijagram razreda</w:t>
       </w:r>
-      <w:bookmarkEnd w:id="34"/>
+      <w:bookmarkEnd w:id="46"/>
     </w:p>
     <w:p/>
     <w:p>
@@ -8510,6 +8536,7 @@
         <w:pStyle w:val="Caption"/>
         <w:jc w:val="center"/>
       </w:pPr>
+      <w:bookmarkStart w:id="47" w:name="_Toc531199450"/>
       <w:r>
         <w:t xml:space="preserve">Slika </w:t>
       </w:r>
@@ -8546,6 +8573,7 @@
       <w:r>
         <w:t>. Dijagram razreda</w:t>
       </w:r>
+      <w:bookmarkEnd w:id="47"/>
     </w:p>
     <w:p>
       <w:pPr>
@@ -8949,12 +8977,12 @@
       <w:pPr>
         <w:pStyle w:val="Heading2"/>
       </w:pPr>
-      <w:bookmarkStart w:id="35" w:name="_Toc531108331"/>
+      <w:bookmarkStart w:id="48" w:name="_Toc531108331"/>
       <w:r>
         <w:lastRenderedPageBreak/>
         <w:t>Dijagram objekata</w:t>
       </w:r>
-      <w:bookmarkEnd w:id="35"/>
+      <w:bookmarkEnd w:id="48"/>
     </w:p>
     <w:p>
       <w:pPr>
@@ -9026,6 +9054,7 @@
         <w:pStyle w:val="Caption"/>
         <w:jc w:val="center"/>
       </w:pPr>
+      <w:bookmarkStart w:id="49" w:name="_Toc531199451"/>
       <w:r>
         <w:t xml:space="preserve">Slika </w:t>
       </w:r>
@@ -9062,6 +9091,7 @@
       <w:r>
         <w:t>. Dijagram objekata</w:t>
       </w:r>
+      <w:bookmarkEnd w:id="49"/>
     </w:p>
     <w:p>
       <w:pPr>
@@ -9092,6 +9122,1546 @@
       </w:pPr>
     </w:p>
     <w:p/>
+    <w:p/>
+    <w:p/>
+    <w:p/>
+    <w:p/>
+    <w:p/>
+    <w:p/>
+    <w:p/>
+    <w:p/>
+    <w:p/>
+    <w:p/>
+    <w:p/>
+    <w:p/>
+    <w:p>
+      <w:pPr>
+        <w:pStyle w:val="Heading1"/>
+        <w:numPr>
+          <w:ilvl w:val="0"/>
+          <w:numId w:val="0"/>
+        </w:numPr>
+      </w:pPr>
+      <w:r>
+        <w:lastRenderedPageBreak/>
+        <w:t>Dodatak A: Indeks (slika, dijagrama, tablica, ispisa kôda)</w:t>
+      </w:r>
+    </w:p>
+    <w:p/>
+    <w:p/>
+    <w:p>
+      <w:pPr>
+        <w:pStyle w:val="TableofFigures"/>
+        <w:tabs>
+          <w:tab w:val="right" w:leader="dot" w:pos="9062"/>
+        </w:tabs>
+        <w:rPr>
+          <w:noProof/>
+        </w:rPr>
+      </w:pPr>
+      <w:r>
+        <w:fldChar w:fldCharType="begin"/>
+      </w:r>
+      <w:r>
+        <w:instrText xml:space="preserve"> TOC \h \z \c "Slika" </w:instrText>
+      </w:r>
+      <w:r>
+        <w:fldChar w:fldCharType="separate"/>
+      </w:r>
+      <w:hyperlink w:anchor="_Toc531199437" w:history="1">
+        <w:r>
+          <w:rPr>
+            <w:rStyle w:val="Hyperlink"/>
+            <w:noProof/>
+          </w:rPr>
+          <w:t>Slika 1. Dijagram obrazaca uporabe za cijeli auto servis</w:t>
+        </w:r>
+        <w:r>
+          <w:rPr>
+            <w:noProof/>
+            <w:webHidden/>
+          </w:rPr>
+          <w:tab/>
+        </w:r>
+        <w:r>
+          <w:rPr>
+            <w:noProof/>
+            <w:webHidden/>
+          </w:rPr>
+          <w:fldChar w:fldCharType="begin"/>
+        </w:r>
+        <w:r>
+          <w:rPr>
+            <w:noProof/>
+            <w:webHidden/>
+          </w:rPr>
+          <w:instrText xml:space="preserve"> PAGEREF _Toc531199437 \h </w:instrText>
+        </w:r>
+        <w:r>
+          <w:rPr>
+            <w:noProof/>
+            <w:webHidden/>
+          </w:rPr>
+        </w:r>
+        <w:r>
+          <w:rPr>
+            <w:noProof/>
+            <w:webHidden/>
+          </w:rPr>
+          <w:fldChar w:fldCharType="separate"/>
+        </w:r>
+        <w:r>
+          <w:rPr>
+            <w:noProof/>
+            <w:webHidden/>
+          </w:rPr>
+          <w:t>13</w:t>
+        </w:r>
+        <w:r>
+          <w:rPr>
+            <w:noProof/>
+            <w:webHidden/>
+          </w:rPr>
+          <w:fldChar w:fldCharType="end"/>
+        </w:r>
+      </w:hyperlink>
+    </w:p>
+    <w:p>
+      <w:pPr>
+        <w:pStyle w:val="TableofFigures"/>
+        <w:tabs>
+          <w:tab w:val="right" w:leader="dot" w:pos="9062"/>
+        </w:tabs>
+        <w:rPr>
+          <w:noProof/>
+        </w:rPr>
+      </w:pPr>
+      <w:hyperlink w:anchor="_Toc531199438" w:history="1">
+        <w:r>
+          <w:rPr>
+            <w:rStyle w:val="Hyperlink"/>
+            <w:noProof/>
+          </w:rPr>
+          <w:t>Slika 2. Dijagram obrazaca uporabe za administratora</w:t>
+        </w:r>
+        <w:r>
+          <w:rPr>
+            <w:noProof/>
+            <w:webHidden/>
+          </w:rPr>
+          <w:tab/>
+        </w:r>
+        <w:r>
+          <w:rPr>
+            <w:noProof/>
+            <w:webHidden/>
+          </w:rPr>
+          <w:fldChar w:fldCharType="begin"/>
+        </w:r>
+        <w:r>
+          <w:rPr>
+            <w:noProof/>
+            <w:webHidden/>
+          </w:rPr>
+          <w:instrText xml:space="preserve"> PAGEREF _Toc531199438 \h </w:instrText>
+        </w:r>
+        <w:r>
+          <w:rPr>
+            <w:noProof/>
+            <w:webHidden/>
+          </w:rPr>
+        </w:r>
+        <w:r>
+          <w:rPr>
+            <w:noProof/>
+            <w:webHidden/>
+          </w:rPr>
+          <w:fldChar w:fldCharType="separate"/>
+        </w:r>
+        <w:r>
+          <w:rPr>
+            <w:noProof/>
+            <w:webHidden/>
+          </w:rPr>
+          <w:t>14</w:t>
+        </w:r>
+        <w:r>
+          <w:rPr>
+            <w:noProof/>
+            <w:webHidden/>
+          </w:rPr>
+          <w:fldChar w:fldCharType="end"/>
+        </w:r>
+      </w:hyperlink>
+    </w:p>
+    <w:p>
+      <w:pPr>
+        <w:pStyle w:val="TableofFigures"/>
+        <w:tabs>
+          <w:tab w:val="right" w:leader="dot" w:pos="9062"/>
+        </w:tabs>
+        <w:rPr>
+          <w:noProof/>
+        </w:rPr>
+      </w:pPr>
+      <w:hyperlink w:anchor="_Toc531199439" w:history="1">
+        <w:r>
+          <w:rPr>
+            <w:rStyle w:val="Hyperlink"/>
+            <w:noProof/>
+          </w:rPr>
+          <w:t>Slika 3. Dijagram obrazaca uporabe za korisnika</w:t>
+        </w:r>
+        <w:r>
+          <w:rPr>
+            <w:noProof/>
+            <w:webHidden/>
+          </w:rPr>
+          <w:tab/>
+        </w:r>
+        <w:r>
+          <w:rPr>
+            <w:noProof/>
+            <w:webHidden/>
+          </w:rPr>
+          <w:fldChar w:fldCharType="begin"/>
+        </w:r>
+        <w:r>
+          <w:rPr>
+            <w:noProof/>
+            <w:webHidden/>
+          </w:rPr>
+          <w:instrText xml:space="preserve"> PAGEREF _Toc531199439 \h </w:instrText>
+        </w:r>
+        <w:r>
+          <w:rPr>
+            <w:noProof/>
+            <w:webHidden/>
+          </w:rPr>
+        </w:r>
+        <w:r>
+          <w:rPr>
+            <w:noProof/>
+            <w:webHidden/>
+          </w:rPr>
+          <w:fldChar w:fldCharType="separate"/>
+        </w:r>
+        <w:r>
+          <w:rPr>
+            <w:noProof/>
+            <w:webHidden/>
+          </w:rPr>
+          <w:t>14</w:t>
+        </w:r>
+        <w:r>
+          <w:rPr>
+            <w:noProof/>
+            <w:webHidden/>
+          </w:rPr>
+          <w:fldChar w:fldCharType="end"/>
+        </w:r>
+      </w:hyperlink>
+    </w:p>
+    <w:p>
+      <w:pPr>
+        <w:pStyle w:val="TableofFigures"/>
+        <w:tabs>
+          <w:tab w:val="right" w:leader="dot" w:pos="9062"/>
+        </w:tabs>
+        <w:rPr>
+          <w:noProof/>
+        </w:rPr>
+      </w:pPr>
+      <w:hyperlink w:anchor="_Toc531199440" w:history="1">
+        <w:r>
+          <w:rPr>
+            <w:rStyle w:val="Hyperlink"/>
+            <w:noProof/>
+          </w:rPr>
+          <w:t>Slika 4. Dijagram obrazaca uporabe za prijavu</w:t>
+        </w:r>
+        <w:r>
+          <w:rPr>
+            <w:noProof/>
+            <w:webHidden/>
+          </w:rPr>
+          <w:tab/>
+        </w:r>
+        <w:r>
+          <w:rPr>
+            <w:noProof/>
+            <w:webHidden/>
+          </w:rPr>
+          <w:fldChar w:fldCharType="begin"/>
+        </w:r>
+        <w:r>
+          <w:rPr>
+            <w:noProof/>
+            <w:webHidden/>
+          </w:rPr>
+          <w:instrText xml:space="preserve"> PAGEREF _Toc531199440 \h </w:instrText>
+        </w:r>
+        <w:r>
+          <w:rPr>
+            <w:noProof/>
+            <w:webHidden/>
+          </w:rPr>
+        </w:r>
+        <w:r>
+          <w:rPr>
+            <w:noProof/>
+            <w:webHidden/>
+          </w:rPr>
+          <w:fldChar w:fldCharType="separate"/>
+        </w:r>
+        <w:r>
+          <w:rPr>
+            <w:noProof/>
+            <w:webHidden/>
+          </w:rPr>
+          <w:t>15</w:t>
+        </w:r>
+        <w:r>
+          <w:rPr>
+            <w:noProof/>
+            <w:webHidden/>
+          </w:rPr>
+          <w:fldChar w:fldCharType="end"/>
+        </w:r>
+      </w:hyperlink>
+    </w:p>
+    <w:p>
+      <w:pPr>
+        <w:pStyle w:val="TableofFigures"/>
+        <w:tabs>
+          <w:tab w:val="right" w:leader="dot" w:pos="9062"/>
+        </w:tabs>
+        <w:rPr>
+          <w:noProof/>
+        </w:rPr>
+      </w:pPr>
+      <w:hyperlink w:anchor="_Toc531199441" w:history="1">
+        <w:r>
+          <w:rPr>
+            <w:rStyle w:val="Hyperlink"/>
+            <w:noProof/>
+          </w:rPr>
+          <w:t>Slika 5. Dijagram obrazaca uporabe za servisera</w:t>
+        </w:r>
+        <w:r>
+          <w:rPr>
+            <w:noProof/>
+            <w:webHidden/>
+          </w:rPr>
+          <w:tab/>
+        </w:r>
+        <w:r>
+          <w:rPr>
+            <w:noProof/>
+            <w:webHidden/>
+          </w:rPr>
+          <w:fldChar w:fldCharType="begin"/>
+        </w:r>
+        <w:r>
+          <w:rPr>
+            <w:noProof/>
+            <w:webHidden/>
+          </w:rPr>
+          <w:instrText xml:space="preserve"> PAGEREF _Toc531199441 \h </w:instrText>
+        </w:r>
+        <w:r>
+          <w:rPr>
+            <w:noProof/>
+            <w:webHidden/>
+          </w:rPr>
+        </w:r>
+        <w:r>
+          <w:rPr>
+            <w:noProof/>
+            <w:webHidden/>
+          </w:rPr>
+          <w:fldChar w:fldCharType="separate"/>
+        </w:r>
+        <w:r>
+          <w:rPr>
+            <w:noProof/>
+            <w:webHidden/>
+          </w:rPr>
+          <w:t>15</w:t>
+        </w:r>
+        <w:r>
+          <w:rPr>
+            <w:noProof/>
+            <w:webHidden/>
+          </w:rPr>
+          <w:fldChar w:fldCharType="end"/>
+        </w:r>
+      </w:hyperlink>
+    </w:p>
+    <w:p>
+      <w:pPr>
+        <w:pStyle w:val="TableofFigures"/>
+        <w:tabs>
+          <w:tab w:val="right" w:leader="dot" w:pos="9062"/>
+        </w:tabs>
+        <w:rPr>
+          <w:noProof/>
+        </w:rPr>
+      </w:pPr>
+      <w:hyperlink w:anchor="_Toc531199442" w:history="1">
+        <w:r>
+          <w:rPr>
+            <w:rStyle w:val="Hyperlink"/>
+            <w:noProof/>
+          </w:rPr>
+          <w:t>Slika 6. Dijagram obrazaca uporabe za obradu prijave vozila</w:t>
+        </w:r>
+        <w:r>
+          <w:rPr>
+            <w:noProof/>
+            <w:webHidden/>
+          </w:rPr>
+          <w:tab/>
+        </w:r>
+        <w:r>
+          <w:rPr>
+            <w:noProof/>
+            <w:webHidden/>
+          </w:rPr>
+          <w:fldChar w:fldCharType="begin"/>
+        </w:r>
+        <w:r>
+          <w:rPr>
+            <w:noProof/>
+            <w:webHidden/>
+          </w:rPr>
+          <w:instrText xml:space="preserve"> PAGEREF _Toc531199442 \h </w:instrText>
+        </w:r>
+        <w:r>
+          <w:rPr>
+            <w:noProof/>
+            <w:webHidden/>
+          </w:rPr>
+        </w:r>
+        <w:r>
+          <w:rPr>
+            <w:noProof/>
+            <w:webHidden/>
+          </w:rPr>
+          <w:fldChar w:fldCharType="separate"/>
+        </w:r>
+        <w:r>
+          <w:rPr>
+            <w:noProof/>
+            <w:webHidden/>
+          </w:rPr>
+          <w:t>16</w:t>
+        </w:r>
+        <w:r>
+          <w:rPr>
+            <w:noProof/>
+            <w:webHidden/>
+          </w:rPr>
+          <w:fldChar w:fldCharType="end"/>
+        </w:r>
+      </w:hyperlink>
+    </w:p>
+    <w:p>
+      <w:pPr>
+        <w:pStyle w:val="TableofFigures"/>
+        <w:tabs>
+          <w:tab w:val="right" w:leader="dot" w:pos="9062"/>
+        </w:tabs>
+        <w:rPr>
+          <w:noProof/>
+        </w:rPr>
+      </w:pPr>
+      <w:hyperlink w:anchor="_Toc531199443" w:history="1">
+        <w:r>
+          <w:rPr>
+            <w:rStyle w:val="Hyperlink"/>
+            <w:noProof/>
+          </w:rPr>
+          <w:t>Slika 7. Sekvencijski dijagram - Osnovni upis podataka</w:t>
+        </w:r>
+        <w:r>
+          <w:rPr>
+            <w:noProof/>
+            <w:webHidden/>
+          </w:rPr>
+          <w:tab/>
+        </w:r>
+        <w:r>
+          <w:rPr>
+            <w:noProof/>
+            <w:webHidden/>
+          </w:rPr>
+          <w:fldChar w:fldCharType="begin"/>
+        </w:r>
+        <w:r>
+          <w:rPr>
+            <w:noProof/>
+            <w:webHidden/>
+          </w:rPr>
+          <w:instrText xml:space="preserve"> PAGEREF _Toc531199443 \h </w:instrText>
+        </w:r>
+        <w:r>
+          <w:rPr>
+            <w:noProof/>
+            <w:webHidden/>
+          </w:rPr>
+        </w:r>
+        <w:r>
+          <w:rPr>
+            <w:noProof/>
+            <w:webHidden/>
+          </w:rPr>
+          <w:fldChar w:fldCharType="separate"/>
+        </w:r>
+        <w:r>
+          <w:rPr>
+            <w:noProof/>
+            <w:webHidden/>
+          </w:rPr>
+          <w:t>17</w:t>
+        </w:r>
+        <w:r>
+          <w:rPr>
+            <w:noProof/>
+            <w:webHidden/>
+          </w:rPr>
+          <w:fldChar w:fldCharType="end"/>
+        </w:r>
+      </w:hyperlink>
+    </w:p>
+    <w:p>
+      <w:pPr>
+        <w:pStyle w:val="TableofFigures"/>
+        <w:tabs>
+          <w:tab w:val="right" w:leader="dot" w:pos="9062"/>
+        </w:tabs>
+        <w:rPr>
+          <w:noProof/>
+        </w:rPr>
+      </w:pPr>
+      <w:hyperlink w:anchor="_Toc531199444" w:history="1">
+        <w:r>
+          <w:rPr>
+            <w:rStyle w:val="Hyperlink"/>
+            <w:noProof/>
+          </w:rPr>
+          <w:t>Slika 8. Sekvencijski dijagram - Potvrda prijave vozila na popravak</w:t>
+        </w:r>
+        <w:r>
+          <w:rPr>
+            <w:noProof/>
+            <w:webHidden/>
+          </w:rPr>
+          <w:tab/>
+        </w:r>
+        <w:r>
+          <w:rPr>
+            <w:noProof/>
+            <w:webHidden/>
+          </w:rPr>
+          <w:fldChar w:fldCharType="begin"/>
+        </w:r>
+        <w:r>
+          <w:rPr>
+            <w:noProof/>
+            <w:webHidden/>
+          </w:rPr>
+          <w:instrText xml:space="preserve"> PAGEREF _Toc531199444 \h </w:instrText>
+        </w:r>
+        <w:r>
+          <w:rPr>
+            <w:noProof/>
+            <w:webHidden/>
+          </w:rPr>
+        </w:r>
+        <w:r>
+          <w:rPr>
+            <w:noProof/>
+            <w:webHidden/>
+          </w:rPr>
+          <w:fldChar w:fldCharType="separate"/>
+        </w:r>
+        <w:r>
+          <w:rPr>
+            <w:noProof/>
+            <w:webHidden/>
+          </w:rPr>
+          <w:t>17</w:t>
+        </w:r>
+        <w:r>
+          <w:rPr>
+            <w:noProof/>
+            <w:webHidden/>
+          </w:rPr>
+          <w:fldChar w:fldCharType="end"/>
+        </w:r>
+      </w:hyperlink>
+    </w:p>
+    <w:p>
+      <w:pPr>
+        <w:pStyle w:val="TableofFigures"/>
+        <w:tabs>
+          <w:tab w:val="right" w:leader="dot" w:pos="9062"/>
+        </w:tabs>
+        <w:rPr>
+          <w:noProof/>
+        </w:rPr>
+      </w:pPr>
+      <w:hyperlink w:anchor="_Toc531199445" w:history="1">
+        <w:r>
+          <w:rPr>
+            <w:rStyle w:val="Hyperlink"/>
+            <w:noProof/>
+          </w:rPr>
+          <w:t>Slika 9. Sekvencijski dijagram - Pregled vlastitih korisnika</w:t>
+        </w:r>
+        <w:r>
+          <w:rPr>
+            <w:noProof/>
+            <w:webHidden/>
+          </w:rPr>
+          <w:tab/>
+        </w:r>
+        <w:r>
+          <w:rPr>
+            <w:noProof/>
+            <w:webHidden/>
+          </w:rPr>
+          <w:fldChar w:fldCharType="begin"/>
+        </w:r>
+        <w:r>
+          <w:rPr>
+            <w:noProof/>
+            <w:webHidden/>
+          </w:rPr>
+          <w:instrText xml:space="preserve"> PAGEREF _Toc531199445 \h </w:instrText>
+        </w:r>
+        <w:r>
+          <w:rPr>
+            <w:noProof/>
+            <w:webHidden/>
+          </w:rPr>
+        </w:r>
+        <w:r>
+          <w:rPr>
+            <w:noProof/>
+            <w:webHidden/>
+          </w:rPr>
+          <w:fldChar w:fldCharType="separate"/>
+        </w:r>
+        <w:r>
+          <w:rPr>
+            <w:noProof/>
+            <w:webHidden/>
+          </w:rPr>
+          <w:t>18</w:t>
+        </w:r>
+        <w:r>
+          <w:rPr>
+            <w:noProof/>
+            <w:webHidden/>
+          </w:rPr>
+          <w:fldChar w:fldCharType="end"/>
+        </w:r>
+      </w:hyperlink>
+    </w:p>
+    <w:p>
+      <w:pPr>
+        <w:pStyle w:val="TableofFigures"/>
+        <w:tabs>
+          <w:tab w:val="right" w:leader="dot" w:pos="9062"/>
+        </w:tabs>
+        <w:rPr>
+          <w:noProof/>
+        </w:rPr>
+      </w:pPr>
+      <w:hyperlink w:anchor="_Toc531199446" w:history="1">
+        <w:r>
+          <w:rPr>
+            <w:rStyle w:val="Hyperlink"/>
+            <w:noProof/>
+          </w:rPr>
+          <w:t>Slika 10. Sekvencijski dijagram - Prijava na sustav</w:t>
+        </w:r>
+        <w:r>
+          <w:rPr>
+            <w:noProof/>
+            <w:webHidden/>
+          </w:rPr>
+          <w:tab/>
+        </w:r>
+        <w:r>
+          <w:rPr>
+            <w:noProof/>
+            <w:webHidden/>
+          </w:rPr>
+          <w:fldChar w:fldCharType="begin"/>
+        </w:r>
+        <w:r>
+          <w:rPr>
+            <w:noProof/>
+            <w:webHidden/>
+          </w:rPr>
+          <w:instrText xml:space="preserve"> PAGEREF _Toc531199446 \h </w:instrText>
+        </w:r>
+        <w:r>
+          <w:rPr>
+            <w:noProof/>
+            <w:webHidden/>
+          </w:rPr>
+        </w:r>
+        <w:r>
+          <w:rPr>
+            <w:noProof/>
+            <w:webHidden/>
+          </w:rPr>
+          <w:fldChar w:fldCharType="separate"/>
+        </w:r>
+        <w:r>
+          <w:rPr>
+            <w:noProof/>
+            <w:webHidden/>
+          </w:rPr>
+          <w:t>18</w:t>
+        </w:r>
+        <w:r>
+          <w:rPr>
+            <w:noProof/>
+            <w:webHidden/>
+          </w:rPr>
+          <w:fldChar w:fldCharType="end"/>
+        </w:r>
+      </w:hyperlink>
+    </w:p>
+    <w:p>
+      <w:pPr>
+        <w:pStyle w:val="TableofFigures"/>
+        <w:tabs>
+          <w:tab w:val="right" w:leader="dot" w:pos="9062"/>
+        </w:tabs>
+        <w:rPr>
+          <w:noProof/>
+        </w:rPr>
+      </w:pPr>
+      <w:hyperlink w:anchor="_Toc531199447" w:history="1">
+        <w:r>
+          <w:rPr>
+            <w:rStyle w:val="Hyperlink"/>
+            <w:noProof/>
+          </w:rPr>
+          <w:t>Slika 11. Sekvencijski dijagram - Prijava vozila na popravak</w:t>
+        </w:r>
+        <w:r>
+          <w:rPr>
+            <w:noProof/>
+            <w:webHidden/>
+          </w:rPr>
+          <w:tab/>
+        </w:r>
+        <w:r>
+          <w:rPr>
+            <w:noProof/>
+            <w:webHidden/>
+          </w:rPr>
+          <w:fldChar w:fldCharType="begin"/>
+        </w:r>
+        <w:r>
+          <w:rPr>
+            <w:noProof/>
+            <w:webHidden/>
+          </w:rPr>
+          <w:instrText xml:space="preserve"> PAGEREF _Toc531199447 \h </w:instrText>
+        </w:r>
+        <w:r>
+          <w:rPr>
+            <w:noProof/>
+            <w:webHidden/>
+          </w:rPr>
+        </w:r>
+        <w:r>
+          <w:rPr>
+            <w:noProof/>
+            <w:webHidden/>
+          </w:rPr>
+          <w:fldChar w:fldCharType="separate"/>
+        </w:r>
+        <w:r>
+          <w:rPr>
+            <w:noProof/>
+            <w:webHidden/>
+          </w:rPr>
+          <w:t>19</w:t>
+        </w:r>
+        <w:r>
+          <w:rPr>
+            <w:noProof/>
+            <w:webHidden/>
+          </w:rPr>
+          <w:fldChar w:fldCharType="end"/>
+        </w:r>
+      </w:hyperlink>
+    </w:p>
+    <w:p>
+      <w:pPr>
+        <w:pStyle w:val="TableofFigures"/>
+        <w:tabs>
+          <w:tab w:val="right" w:leader="dot" w:pos="9062"/>
+        </w:tabs>
+        <w:rPr>
+          <w:noProof/>
+        </w:rPr>
+      </w:pPr>
+      <w:hyperlink w:anchor="_Toc531199448" w:history="1">
+        <w:r>
+          <w:rPr>
+            <w:rStyle w:val="Hyperlink"/>
+            <w:noProof/>
+          </w:rPr>
+          <w:t>Slika 12. Sekvencijski dijagram – Registracija</w:t>
+        </w:r>
+        <w:r>
+          <w:rPr>
+            <w:noProof/>
+            <w:webHidden/>
+          </w:rPr>
+          <w:tab/>
+        </w:r>
+        <w:r>
+          <w:rPr>
+            <w:noProof/>
+            <w:webHidden/>
+          </w:rPr>
+          <w:fldChar w:fldCharType="begin"/>
+        </w:r>
+        <w:r>
+          <w:rPr>
+            <w:noProof/>
+            <w:webHidden/>
+          </w:rPr>
+          <w:instrText xml:space="preserve"> PAGEREF _Toc531199448 \h </w:instrText>
+        </w:r>
+        <w:r>
+          <w:rPr>
+            <w:noProof/>
+            <w:webHidden/>
+          </w:rPr>
+        </w:r>
+        <w:r>
+          <w:rPr>
+            <w:noProof/>
+            <w:webHidden/>
+          </w:rPr>
+          <w:fldChar w:fldCharType="separate"/>
+        </w:r>
+        <w:r>
+          <w:rPr>
+            <w:noProof/>
+            <w:webHidden/>
+          </w:rPr>
+          <w:t>20</w:t>
+        </w:r>
+        <w:r>
+          <w:rPr>
+            <w:noProof/>
+            <w:webHidden/>
+          </w:rPr>
+          <w:fldChar w:fldCharType="end"/>
+        </w:r>
+      </w:hyperlink>
+    </w:p>
+    <w:p>
+      <w:pPr>
+        <w:pStyle w:val="TableofFigures"/>
+        <w:tabs>
+          <w:tab w:val="right" w:leader="dot" w:pos="9062"/>
+        </w:tabs>
+        <w:rPr>
+          <w:noProof/>
+        </w:rPr>
+      </w:pPr>
+      <w:hyperlink w:anchor="_Toc531199449" w:history="1">
+        <w:r>
+          <w:rPr>
+            <w:rStyle w:val="Hyperlink"/>
+            <w:noProof/>
+          </w:rPr>
+          <w:t>Slika 13. Sekvencijski dijagram – Upravljanje informacijama registriranih korisnika</w:t>
+        </w:r>
+        <w:r>
+          <w:rPr>
+            <w:noProof/>
+            <w:webHidden/>
+          </w:rPr>
+          <w:tab/>
+        </w:r>
+        <w:r>
+          <w:rPr>
+            <w:noProof/>
+            <w:webHidden/>
+          </w:rPr>
+          <w:fldChar w:fldCharType="begin"/>
+        </w:r>
+        <w:r>
+          <w:rPr>
+            <w:noProof/>
+            <w:webHidden/>
+          </w:rPr>
+          <w:instrText xml:space="preserve"> PAGEREF _Toc531199449 \h </w:instrText>
+        </w:r>
+        <w:r>
+          <w:rPr>
+            <w:noProof/>
+            <w:webHidden/>
+          </w:rPr>
+        </w:r>
+        <w:r>
+          <w:rPr>
+            <w:noProof/>
+            <w:webHidden/>
+          </w:rPr>
+          <w:fldChar w:fldCharType="separate"/>
+        </w:r>
+        <w:r>
+          <w:rPr>
+            <w:noProof/>
+            <w:webHidden/>
+          </w:rPr>
+          <w:t>20</w:t>
+        </w:r>
+        <w:r>
+          <w:rPr>
+            <w:noProof/>
+            <w:webHidden/>
+          </w:rPr>
+          <w:fldChar w:fldCharType="end"/>
+        </w:r>
+      </w:hyperlink>
+    </w:p>
+    <w:p>
+      <w:pPr>
+        <w:pStyle w:val="TableofFigures"/>
+        <w:tabs>
+          <w:tab w:val="right" w:leader="dot" w:pos="9062"/>
+        </w:tabs>
+        <w:rPr>
+          <w:noProof/>
+        </w:rPr>
+      </w:pPr>
+      <w:hyperlink w:anchor="_Toc531199450" w:history="1">
+        <w:r>
+          <w:rPr>
+            <w:rStyle w:val="Hyperlink"/>
+            <w:noProof/>
+          </w:rPr>
+          <w:t>Slika 14. Dijagram razreda</w:t>
+        </w:r>
+        <w:r>
+          <w:rPr>
+            <w:noProof/>
+            <w:webHidden/>
+          </w:rPr>
+          <w:tab/>
+        </w:r>
+        <w:r>
+          <w:rPr>
+            <w:noProof/>
+            <w:webHidden/>
+          </w:rPr>
+          <w:fldChar w:fldCharType="begin"/>
+        </w:r>
+        <w:r>
+          <w:rPr>
+            <w:noProof/>
+            <w:webHidden/>
+          </w:rPr>
+          <w:instrText xml:space="preserve"> PAGEREF _Toc531199450 \h </w:instrText>
+        </w:r>
+        <w:r>
+          <w:rPr>
+            <w:noProof/>
+            <w:webHidden/>
+          </w:rPr>
+        </w:r>
+        <w:r>
+          <w:rPr>
+            <w:noProof/>
+            <w:webHidden/>
+          </w:rPr>
+          <w:fldChar w:fldCharType="separate"/>
+        </w:r>
+        <w:r>
+          <w:rPr>
+            <w:noProof/>
+            <w:webHidden/>
+          </w:rPr>
+          <w:t>25</w:t>
+        </w:r>
+        <w:r>
+          <w:rPr>
+            <w:noProof/>
+            <w:webHidden/>
+          </w:rPr>
+          <w:fldChar w:fldCharType="end"/>
+        </w:r>
+      </w:hyperlink>
+    </w:p>
+    <w:p>
+      <w:pPr>
+        <w:pStyle w:val="TableofFigures"/>
+        <w:tabs>
+          <w:tab w:val="right" w:leader="dot" w:pos="9062"/>
+        </w:tabs>
+        <w:rPr>
+          <w:noProof/>
+        </w:rPr>
+      </w:pPr>
+      <w:hyperlink w:anchor="_Toc531199451" w:history="1">
+        <w:r>
+          <w:rPr>
+            <w:rStyle w:val="Hyperlink"/>
+            <w:noProof/>
+          </w:rPr>
+          <w:t>Slika 15. Dijagram objekata</w:t>
+        </w:r>
+        <w:r>
+          <w:rPr>
+            <w:noProof/>
+            <w:webHidden/>
+          </w:rPr>
+          <w:tab/>
+        </w:r>
+        <w:r>
+          <w:rPr>
+            <w:noProof/>
+            <w:webHidden/>
+          </w:rPr>
+          <w:fldChar w:fldCharType="begin"/>
+        </w:r>
+        <w:r>
+          <w:rPr>
+            <w:noProof/>
+            <w:webHidden/>
+          </w:rPr>
+          <w:instrText xml:space="preserve"> PAGEREF _Toc531199451 \h </w:instrText>
+        </w:r>
+        <w:r>
+          <w:rPr>
+            <w:noProof/>
+            <w:webHidden/>
+          </w:rPr>
+        </w:r>
+        <w:r>
+          <w:rPr>
+            <w:noProof/>
+            <w:webHidden/>
+          </w:rPr>
+          <w:fldChar w:fldCharType="separate"/>
+        </w:r>
+        <w:r>
+          <w:rPr>
+            <w:noProof/>
+            <w:webHidden/>
+          </w:rPr>
+          <w:t>26</w:t>
+        </w:r>
+        <w:r>
+          <w:rPr>
+            <w:noProof/>
+            <w:webHidden/>
+          </w:rPr>
+          <w:fldChar w:fldCharType="end"/>
+        </w:r>
+      </w:hyperlink>
+    </w:p>
+    <w:p>
+      <w:r>
+        <w:fldChar w:fldCharType="end"/>
+      </w:r>
+    </w:p>
+    <w:p/>
+    <w:p/>
+    <w:p/>
+    <w:p/>
+    <w:p/>
+    <w:p/>
+    <w:p/>
+    <w:p/>
+    <w:p/>
+    <w:p/>
+    <w:p/>
+    <w:p/>
+    <w:p/>
+    <w:p/>
+    <w:p/>
+    <w:p/>
+    <w:p>
+      <w:pPr>
+        <w:pStyle w:val="Heading1"/>
+        <w:numPr>
+          <w:ilvl w:val="0"/>
+          <w:numId w:val="0"/>
+        </w:numPr>
+      </w:pPr>
+      <w:r>
+        <w:lastRenderedPageBreak/>
+        <w:t>Dodatak B: Dnevnik sastajanja</w:t>
+      </w:r>
+    </w:p>
+    <w:p/>
+    <w:p/>
+    <w:tbl>
+      <w:tblPr>
+        <w:tblStyle w:val="TableGrid"/>
+        <w:tblW w:w="0" w:type="auto"/>
+        <w:tblLook w:val="04A0" w:firstRow="1" w:lastRow="0" w:firstColumn="1" w:lastColumn="0" w:noHBand="0" w:noVBand="1"/>
+      </w:tblPr>
+      <w:tblGrid>
+        <w:gridCol w:w="1413"/>
+        <w:gridCol w:w="1984"/>
+        <w:gridCol w:w="5665"/>
+      </w:tblGrid>
+      <w:tr>
+        <w:tc>
+          <w:tcPr>
+            <w:tcW w:w="1413" w:type="dxa"/>
+          </w:tcPr>
+          <w:p>
+            <w:r>
+              <w:t>21.10.2018.</w:t>
+            </w:r>
+          </w:p>
+        </w:tc>
+        <w:tc>
+          <w:tcPr>
+            <w:tcW w:w="1984" w:type="dxa"/>
+          </w:tcPr>
+          <w:p>
+            <w:r>
+              <w:t>Filip Janđel</w:t>
+            </w:r>
+          </w:p>
+          <w:p>
+            <w:r>
+              <w:t>Tea Kalenski</w:t>
+            </w:r>
+          </w:p>
+          <w:p>
+            <w:r>
+              <w:t>Tin Komerički</w:t>
+            </w:r>
+          </w:p>
+          <w:p>
+            <w:r>
+              <w:t>Filip Kovačević</w:t>
+            </w:r>
+          </w:p>
+          <w:p>
+            <w:r>
+              <w:t>Marko Prnić</w:t>
+            </w:r>
+          </w:p>
+        </w:tc>
+        <w:tc>
+          <w:tcPr>
+            <w:tcW w:w="5665" w:type="dxa"/>
+          </w:tcPr>
+          <w:p>
+            <w:r>
+              <w:t xml:space="preserve">Međusobno upoznavanje svih članova tima, razgovor članova o njihovim vještinama i područjima na kojima bi htjeli raditi, podjela tima na backend i frontend, </w:t>
+            </w:r>
+            <w:r>
+              <w:t>dodijelen zadatak izrade dijagrama obrazaca uporabe.</w:t>
+            </w:r>
+          </w:p>
+        </w:tc>
+      </w:tr>
+      <w:tr>
+        <w:tc>
+          <w:tcPr>
+            <w:tcW w:w="1413" w:type="dxa"/>
+          </w:tcPr>
+          <w:p>
+            <w:r>
+              <w:t>03.11.2018.</w:t>
+            </w:r>
+          </w:p>
+        </w:tc>
+        <w:tc>
+          <w:tcPr>
+            <w:tcW w:w="1984" w:type="dxa"/>
+          </w:tcPr>
+          <w:p>
+            <w:r>
+              <w:t>Dino Avdić</w:t>
+            </w:r>
+          </w:p>
+          <w:p>
+            <w:r>
+              <w:t>Filip Janđel</w:t>
+            </w:r>
+          </w:p>
+          <w:p>
+            <w:r>
+              <w:t>Tea Kalenski</w:t>
+            </w:r>
+          </w:p>
+          <w:p>
+            <w:r>
+              <w:t>Tin Komerički</w:t>
+            </w:r>
+          </w:p>
+          <w:p>
+            <w:r>
+              <w:t>Filip Kovačević</w:t>
+            </w:r>
+          </w:p>
+          <w:p>
+            <w:r>
+              <w:t>Marko Prnić</w:t>
+            </w:r>
+          </w:p>
+        </w:tc>
+        <w:tc>
+          <w:tcPr>
+            <w:tcW w:w="5665" w:type="dxa"/>
+          </w:tcPr>
+          <w:p>
+            <w:r>
+              <w:t>Raspored članova tima po poglavljima dokumentacije, maksimalno 2 poglavlja po članu tima.</w:t>
+            </w:r>
+            <w:r>
+              <w:t xml:space="preserve"> Dodjela izrade sekvencijskih dijagrama.</w:t>
+            </w:r>
+          </w:p>
+        </w:tc>
+      </w:tr>
+      <w:tr>
+        <w:tc>
+          <w:tcPr>
+            <w:tcW w:w="1413" w:type="dxa"/>
+          </w:tcPr>
+          <w:p>
+            <w:r>
+              <w:t>08.11.2018.</w:t>
+            </w:r>
+          </w:p>
+        </w:tc>
+        <w:tc>
+          <w:tcPr>
+            <w:tcW w:w="1984" w:type="dxa"/>
+          </w:tcPr>
+          <w:p>
+            <w:r>
+              <w:t>Dino Avdić</w:t>
+            </w:r>
+          </w:p>
+          <w:p>
+            <w:r>
+              <w:t>Filip Janđel</w:t>
+            </w:r>
+          </w:p>
+          <w:p>
+            <w:r>
+              <w:t>Tea Kalenski</w:t>
+            </w:r>
+          </w:p>
+          <w:p>
+            <w:r>
+              <w:t>Tin Komerički</w:t>
+            </w:r>
+          </w:p>
+          <w:p>
+            <w:r>
+              <w:t>Filip Kovačević</w:t>
+            </w:r>
+          </w:p>
+          <w:p>
+            <w:r>
+              <w:t>Marko Prnić</w:t>
+            </w:r>
+          </w:p>
+        </w:tc>
+        <w:tc>
+          <w:tcPr>
+            <w:tcW w:w="5665" w:type="dxa"/>
+          </w:tcPr>
+          <w:p>
+            <w:r>
+              <w:t>Upoznavanje tima sa alatom SourceTree za lakši rad sa Gitlabom.</w:t>
+            </w:r>
+            <w:r>
+              <w:t xml:space="preserve"> D</w:t>
+            </w:r>
+            <w:r>
+              <w:t>odjeljivanje zadatka izrade ER modela baze podataka.</w:t>
+            </w:r>
+          </w:p>
+        </w:tc>
+      </w:tr>
+      <w:tr>
+        <w:tc>
+          <w:tcPr>
+            <w:tcW w:w="1413" w:type="dxa"/>
+          </w:tcPr>
+          <w:p>
+            <w:r>
+              <w:t>18.11.2018.</w:t>
+            </w:r>
+          </w:p>
+        </w:tc>
+        <w:tc>
+          <w:tcPr>
+            <w:tcW w:w="1984" w:type="dxa"/>
+          </w:tcPr>
+          <w:p>
+            <w:r>
+              <w:t>Dino Avdić</w:t>
+            </w:r>
+          </w:p>
+          <w:p>
+            <w:r>
+              <w:t>Filip Janđel</w:t>
+            </w:r>
+          </w:p>
+          <w:p>
+            <w:r>
+              <w:t>Tea Kalenski</w:t>
+            </w:r>
+          </w:p>
+          <w:p>
+            <w:r>
+              <w:t>Tin Komerički</w:t>
+            </w:r>
+          </w:p>
+          <w:p>
+            <w:r>
+              <w:t>Filip Kovačević</w:t>
+            </w:r>
+          </w:p>
+          <w:p>
+            <w:r>
+              <w:t>Marko Prnić</w:t>
+            </w:r>
+          </w:p>
+        </w:tc>
+        <w:tc>
+          <w:tcPr>
+            <w:tcW w:w="5665" w:type="dxa"/>
+          </w:tcPr>
+          <w:p>
+            <w:r>
+              <w:t>Dodjela završnih poslova članovima tima za dovršetak prve verzije dokumentacije.</w:t>
+            </w:r>
+            <w:r>
+              <w:t xml:space="preserve"> Dogovor o izradi dijagrama razreda i objekata.</w:t>
+            </w:r>
+          </w:p>
+          <w:p/>
+          <w:p/>
+          <w:p/>
+        </w:tc>
+      </w:tr>
+    </w:tbl>
+    <w:p/>
+    <w:p/>
+    <w:p/>
+    <w:p/>
+    <w:p/>
+    <w:p/>
+    <w:p/>
+    <w:p/>
+    <w:p/>
+    <w:p/>
+    <w:p/>
+    <w:p/>
+    <w:p/>
+    <w:p>
+      <w:pPr>
+        <w:pStyle w:val="Heading1"/>
+        <w:numPr>
+          <w:ilvl w:val="0"/>
+          <w:numId w:val="0"/>
+        </w:numPr>
+      </w:pPr>
+      <w:r>
+        <w:lastRenderedPageBreak/>
+        <w:t>Dodatak C: Prikaz aktivnosti grupe</w:t>
+      </w:r>
+    </w:p>
+    <w:p/>
+    <w:p/>
+    <w:p>
+      <w:pPr>
+        <w:keepNext/>
+      </w:pPr>
+      <w:r>
+        <w:rPr>
+          <w:noProof/>
+        </w:rPr>
+        <w:drawing>
+          <wp:inline distT="0" distB="0" distL="0" distR="0" wp14:anchorId="32F3E336" wp14:editId="30691CCC">
+            <wp:extent cx="5760720" cy="1496060"/>
+            <wp:effectExtent l="0" t="0" r="0" b="8890"/>
+            <wp:docPr id="16" name="Picture 16"/>
+            <wp:cNvGraphicFramePr>
+              <a:graphicFrameLocks xmlns:a="http://schemas.openxmlformats.org/drawingml/2006/main" noChangeAspect="1"/>
+            </wp:cNvGraphicFramePr>
+            <a:graphic xmlns:a="http://schemas.openxmlformats.org/drawingml/2006/main">
+              <a:graphicData uri="http://schemas.openxmlformats.org/drawingml/2006/picture">
+                <pic:pic xmlns:pic="http://schemas.openxmlformats.org/drawingml/2006/picture">
+                  <pic:nvPicPr>
+                    <pic:cNvPr id="1" name=""/>
+                    <pic:cNvPicPr/>
+                  </pic:nvPicPr>
+                  <pic:blipFill>
+                    <a:blip r:embed="rId20"/>
+                    <a:stretch>
+                      <a:fillRect/>
+                    </a:stretch>
+                  </pic:blipFill>
+                  <pic:spPr>
+                    <a:xfrm>
+                      <a:off x="0" y="0"/>
+                      <a:ext cx="5760720" cy="1496060"/>
+                    </a:xfrm>
+                    <a:prstGeom prst="rect">
+                      <a:avLst/>
+                    </a:prstGeom>
+                  </pic:spPr>
+                </pic:pic>
+              </a:graphicData>
+            </a:graphic>
+          </wp:inline>
+        </w:drawing>
+      </w:r>
+    </w:p>
+    <w:p>
+      <w:pPr>
+        <w:pStyle w:val="Caption"/>
+        <w:jc w:val="center"/>
+      </w:pPr>
+      <w:r>
+        <w:t xml:space="preserve">Slika </w:t>
+      </w:r>
+      <w:fldSimple w:instr=" SEQ Slika \* ARABIC ">
+        <w:r>
+          <w:rPr>
+            <w:noProof/>
+          </w:rPr>
+          <w:t>16</w:t>
+        </w:r>
+      </w:fldSimple>
+      <w:r>
+        <w:t xml:space="preserve"> Aktivnost grupe u grani master</w:t>
+      </w:r>
+    </w:p>
+    <w:p/>
+    <w:p/>
+    <w:p>
+      <w:pPr>
+        <w:keepNext/>
+      </w:pPr>
+      <w:r>
+        <w:rPr>
+          <w:noProof/>
+        </w:rPr>
+        <w:drawing>
+          <wp:inline distT="0" distB="0" distL="0" distR="0" wp14:anchorId="54958A93" wp14:editId="314602A2">
+            <wp:extent cx="5760720" cy="1526540"/>
+            <wp:effectExtent l="0" t="0" r="0" b="0"/>
+            <wp:docPr id="17" name="Picture 17"/>
+            <wp:cNvGraphicFramePr>
+              <a:graphicFrameLocks xmlns:a="http://schemas.openxmlformats.org/drawingml/2006/main" noChangeAspect="1"/>
+            </wp:cNvGraphicFramePr>
+            <a:graphic xmlns:a="http://schemas.openxmlformats.org/drawingml/2006/main">
+              <a:graphicData uri="http://schemas.openxmlformats.org/drawingml/2006/picture">
+                <pic:pic xmlns:pic="http://schemas.openxmlformats.org/drawingml/2006/picture">
+                  <pic:nvPicPr>
+                    <pic:cNvPr id="1" name=""/>
+                    <pic:cNvPicPr/>
+                  </pic:nvPicPr>
+                  <pic:blipFill>
+                    <a:blip r:embed="rId21"/>
+                    <a:stretch>
+                      <a:fillRect/>
+                    </a:stretch>
+                  </pic:blipFill>
+                  <pic:spPr>
+                    <a:xfrm>
+                      <a:off x="0" y="0"/>
+                      <a:ext cx="5760720" cy="1526540"/>
+                    </a:xfrm>
+                    <a:prstGeom prst="rect">
+                      <a:avLst/>
+                    </a:prstGeom>
+                  </pic:spPr>
+                </pic:pic>
+              </a:graphicData>
+            </a:graphic>
+          </wp:inline>
+        </w:drawing>
+      </w:r>
+    </w:p>
+    <w:p>
+      <w:pPr>
+        <w:pStyle w:val="Caption"/>
+        <w:ind w:left="708" w:hanging="708"/>
+        <w:jc w:val="center"/>
+      </w:pPr>
+      <w:r>
+        <w:t xml:space="preserve">Slika </w:t>
+      </w:r>
+      <w:fldSimple w:instr=" SEQ Slika \* ARABIC ">
+        <w:r>
+          <w:rPr>
+            <w:noProof/>
+          </w:rPr>
+          <w:t>17</w:t>
+        </w:r>
+      </w:fldSimple>
+      <w:r>
+        <w:t xml:space="preserve"> Aktivnost grupe u grani Doklumentacija</w:t>
+      </w:r>
+    </w:p>
+    <w:p/>
+    <w:p/>
+    <w:p/>
+    <w:p/>
+    <w:p/>
+    <w:p/>
+    <w:p/>
+    <w:p/>
+    <w:p/>
+    <w:p/>
+    <w:p/>
+    <w:p/>
+    <w:p/>
+    <w:p>
+      <w:pPr>
+        <w:pStyle w:val="Heading1"/>
+        <w:numPr>
+          <w:ilvl w:val="0"/>
+          <w:numId w:val="0"/>
+        </w:numPr>
+      </w:pPr>
+      <w:r>
+        <w:lastRenderedPageBreak/>
+        <w:t>Dodatak D: Plan rada / Pregled rada i stanje ostvarenja</w:t>
+      </w:r>
+    </w:p>
+    <w:p/>
+    <w:p>
+      <w:r>
+        <w:t>Projekt još nije u procesu izrade, izrađen je samo dio njegove dokumentacije. Ovaj dodatak će biti naknadno razrađen.</w:t>
+      </w:r>
+      <w:bookmarkStart w:id="50" w:name="_GoBack"/>
+      <w:bookmarkEnd w:id="50"/>
+    </w:p>
     <w:sectPr>
       <w:pgSz w:w="11906" w:h="16838"/>
       <w:pgMar w:top="1417" w:right="1417" w:bottom="1417" w:left="1417" w:header="708" w:footer="708" w:gutter="0"/>
@@ -12584,6 +14154,36 @@
       <w:u w:val="single"/>
     </w:rPr>
   </w:style>
+  <w:style w:type="paragraph" w:styleId="TableofFigures">
+    <w:name w:val="table of figures"/>
+    <w:basedOn w:val="Normal"/>
+    <w:next w:val="Normal"/>
+    <w:uiPriority w:val="99"/>
+    <w:unhideWhenUsed/>
+    <w:rsid w:val="004A4AD3"/>
+    <w:pPr>
+      <w:spacing w:after="0"/>
+    </w:pPr>
+  </w:style>
+  <w:style w:type="table" w:styleId="TableGrid">
+    <w:name w:val="Table Grid"/>
+    <w:basedOn w:val="TableNormal"/>
+    <w:uiPriority w:val="39"/>
+    <w:rsid w:val="00CA4238"/>
+    <w:pPr>
+      <w:spacing w:after="0" w:line="240" w:lineRule="auto"/>
+    </w:pPr>
+    <w:tblPr>
+      <w:tblBorders>
+        <w:top w:val="single" w:sz="4" w:space="0" w:color="auto"/>
+        <w:left w:val="single" w:sz="4" w:space="0" w:color="auto"/>
+        <w:bottom w:val="single" w:sz="4" w:space="0" w:color="auto"/>
+        <w:right w:val="single" w:sz="4" w:space="0" w:color="auto"/>
+        <w:insideH w:val="single" w:sz="4" w:space="0" w:color="auto"/>
+        <w:insideV w:val="single" w:sz="4" w:space="0" w:color="auto"/>
+      </w:tblBorders>
+    </w:tblPr>
+  </w:style>
 </w:styles>
 </file>
 
@@ -12887,7 +14487,7 @@
 </file>
 
 <file path=customXml/itemProps1.xml><?xml version="1.0" encoding="utf-8"?>
-<ds:datastoreItem xmlns:ds="http://schemas.openxmlformats.org/officeDocument/2006/customXml" ds:itemID="{E557336D-72DE-4326-BA7E-CCBE81DC534E}">
+<ds:datastoreItem xmlns:ds="http://schemas.openxmlformats.org/officeDocument/2006/customXml" ds:itemID="{DCE5F694-DF03-4F8C-90E9-1A800A44EDF7}">
   <ds:schemaRefs>
     <ds:schemaRef ds:uri="http://schemas.openxmlformats.org/officeDocument/2006/bibliography"/>
   </ds:schemaRefs>

</xml_diff>

<commit_message>
Dodan opis dokumentacije, numeriranje stranica i ostali zahtjevi
</commit_message>
<xml_diff>
--- a/Dokumentacija/Dokumentacija-početna verzija.docx
+++ b/Dokumentacija/Dokumentacija-početna verzija.docx
@@ -334,7 +334,7 @@
             <w:rPr>
               <w:rFonts w:eastAsiaTheme="minorEastAsia"/>
               <w:noProof/>
-              <w:lang w:val="en-US"/>
+              <w:lang w:eastAsia="hr-HR"/>
             </w:rPr>
           </w:pPr>
           <w:r>
@@ -361,7 +361,7 @@
             </w:rPr>
             <w:fldChar w:fldCharType="separate"/>
           </w:r>
-          <w:hyperlink w:anchor="_Toc531108298" w:history="1">
+          <w:hyperlink w:anchor="_Toc531205290" w:history="1">
             <w:r>
               <w:rPr>
                 <w:rStyle w:val="Hyperlink"/>
@@ -373,7 +373,7 @@
               <w:rPr>
                 <w:rFonts w:eastAsiaTheme="minorEastAsia"/>
                 <w:noProof/>
-                <w:lang w:val="en-US"/>
+                <w:lang w:eastAsia="hr-HR"/>
               </w:rPr>
               <w:tab/>
             </w:r>
@@ -403,7 +403,7 @@
                 <w:noProof/>
                 <w:webHidden/>
               </w:rPr>
-              <w:instrText xml:space="preserve"> PAGEREF _Toc531108298 \h </w:instrText>
+              <w:instrText xml:space="preserve"> PAGEREF _Toc531205290 \h </w:instrText>
             </w:r>
             <w:r>
               <w:rPr>
@@ -423,7 +423,7 @@
                 <w:noProof/>
                 <w:webHidden/>
               </w:rPr>
-              <w:t>2</w:t>
+              <w:t>1</w:t>
             </w:r>
             <w:r>
               <w:rPr>
@@ -444,10 +444,10 @@
             <w:rPr>
               <w:rFonts w:eastAsiaTheme="minorEastAsia"/>
               <w:noProof/>
-              <w:lang w:val="en-US"/>
+              <w:lang w:eastAsia="hr-HR"/>
             </w:rPr>
           </w:pPr>
-          <w:hyperlink w:anchor="_Toc531108299" w:history="1">
+          <w:hyperlink w:anchor="_Toc531205291" w:history="1">
             <w:r>
               <w:rPr>
                 <w:rStyle w:val="Hyperlink"/>
@@ -459,7 +459,7 @@
               <w:rPr>
                 <w:rFonts w:eastAsiaTheme="minorEastAsia"/>
                 <w:noProof/>
-                <w:lang w:val="en-US"/>
+                <w:lang w:eastAsia="hr-HR"/>
               </w:rPr>
               <w:tab/>
             </w:r>
@@ -489,7 +489,7 @@
                 <w:noProof/>
                 <w:webHidden/>
               </w:rPr>
-              <w:instrText xml:space="preserve"> PAGEREF _Toc531108299 \h </w:instrText>
+              <w:instrText xml:space="preserve"> PAGEREF _Toc531205291 \h </w:instrText>
             </w:r>
             <w:r>
               <w:rPr>
@@ -509,7 +509,7 @@
                 <w:noProof/>
                 <w:webHidden/>
               </w:rPr>
-              <w:t>3</w:t>
+              <w:t>2</w:t>
             </w:r>
             <w:r>
               <w:rPr>
@@ -530,10 +530,10 @@
             <w:rPr>
               <w:rFonts w:eastAsiaTheme="minorEastAsia"/>
               <w:noProof/>
-              <w:lang w:val="en-US"/>
+              <w:lang w:eastAsia="hr-HR"/>
             </w:rPr>
           </w:pPr>
-          <w:hyperlink w:anchor="_Toc531108300" w:history="1">
+          <w:hyperlink w:anchor="_Toc531205292" w:history="1">
             <w:r>
               <w:rPr>
                 <w:rStyle w:val="Hyperlink"/>
@@ -545,7 +545,7 @@
               <w:rPr>
                 <w:rFonts w:eastAsiaTheme="minorEastAsia"/>
                 <w:noProof/>
-                <w:lang w:val="en-US"/>
+                <w:lang w:eastAsia="hr-HR"/>
               </w:rPr>
               <w:tab/>
             </w:r>
@@ -575,7 +575,7 @@
                 <w:noProof/>
                 <w:webHidden/>
               </w:rPr>
-              <w:instrText xml:space="preserve"> PAGEREF _Toc531108300 \h </w:instrText>
+              <w:instrText xml:space="preserve"> PAGEREF _Toc531205292 \h </w:instrText>
             </w:r>
             <w:r>
               <w:rPr>
@@ -595,7 +595,7 @@
                 <w:noProof/>
                 <w:webHidden/>
               </w:rPr>
-              <w:t>5</w:t>
+              <w:t>4</w:t>
             </w:r>
             <w:r>
               <w:rPr>
@@ -616,10 +616,10 @@
             <w:rPr>
               <w:rFonts w:eastAsiaTheme="minorEastAsia"/>
               <w:noProof/>
-              <w:lang w:val="en-US"/>
+              <w:lang w:eastAsia="hr-HR"/>
             </w:rPr>
           </w:pPr>
-          <w:hyperlink w:anchor="_Toc531108301" w:history="1">
+          <w:hyperlink w:anchor="_Toc531205293" w:history="1">
             <w:r>
               <w:rPr>
                 <w:rStyle w:val="Hyperlink"/>
@@ -631,7 +631,7 @@
               <w:rPr>
                 <w:rFonts w:eastAsiaTheme="minorEastAsia"/>
                 <w:noProof/>
-                <w:lang w:val="en-US"/>
+                <w:lang w:eastAsia="hr-HR"/>
               </w:rPr>
               <w:tab/>
             </w:r>
@@ -661,7 +661,7 @@
                 <w:noProof/>
                 <w:webHidden/>
               </w:rPr>
-              <w:instrText xml:space="preserve"> PAGEREF _Toc531108301 \h </w:instrText>
+              <w:instrText xml:space="preserve"> PAGEREF _Toc531205293 \h </w:instrText>
             </w:r>
             <w:r>
               <w:rPr>
@@ -681,7 +681,7 @@
                 <w:noProof/>
                 <w:webHidden/>
               </w:rPr>
-              <w:t>6</w:t>
+              <w:t>5</w:t>
             </w:r>
             <w:r>
               <w:rPr>
@@ -702,10 +702,10 @@
             <w:rPr>
               <w:rFonts w:eastAsiaTheme="minorEastAsia"/>
               <w:noProof/>
-              <w:lang w:val="en-US"/>
+              <w:lang w:eastAsia="hr-HR"/>
             </w:rPr>
           </w:pPr>
-          <w:hyperlink w:anchor="_Toc531108302" w:history="1">
+          <w:hyperlink w:anchor="_Toc531205294" w:history="1">
             <w:r>
               <w:rPr>
                 <w:rStyle w:val="Hyperlink"/>
@@ -717,7 +717,7 @@
               <w:rPr>
                 <w:rFonts w:eastAsiaTheme="minorEastAsia"/>
                 <w:noProof/>
-                <w:lang w:val="en-US"/>
+                <w:lang w:eastAsia="hr-HR"/>
               </w:rPr>
               <w:tab/>
             </w:r>
@@ -728,6 +728,8 @@
               </w:rPr>
               <w:t>Dionici</w:t>
             </w:r>
+            <w:bookmarkStart w:id="0" w:name="_GoBack"/>
+            <w:bookmarkEnd w:id="0"/>
             <w:r>
               <w:rPr>
                 <w:noProof/>
@@ -747,7 +749,7 @@
                 <w:noProof/>
                 <w:webHidden/>
               </w:rPr>
-              <w:instrText xml:space="preserve"> PAGEREF _Toc531108302 \h </w:instrText>
+              <w:instrText xml:space="preserve"> PAGEREF _Toc531205294 \h </w:instrText>
             </w:r>
             <w:r>
               <w:rPr>
@@ -767,7 +769,7 @@
                 <w:noProof/>
                 <w:webHidden/>
               </w:rPr>
-              <w:t>6</w:t>
+              <w:t>5</w:t>
             </w:r>
             <w:r>
               <w:rPr>
@@ -788,10 +790,10 @@
             <w:rPr>
               <w:rFonts w:eastAsiaTheme="minorEastAsia"/>
               <w:noProof/>
-              <w:lang w:val="en-US"/>
+              <w:lang w:eastAsia="hr-HR"/>
             </w:rPr>
           </w:pPr>
-          <w:hyperlink w:anchor="_Toc531108303" w:history="1">
+          <w:hyperlink w:anchor="_Toc531205295" w:history="1">
             <w:r>
               <w:rPr>
                 <w:rStyle w:val="Hyperlink"/>
@@ -803,7 +805,7 @@
               <w:rPr>
                 <w:rFonts w:eastAsiaTheme="minorEastAsia"/>
                 <w:noProof/>
-                <w:lang w:val="en-US"/>
+                <w:lang w:eastAsia="hr-HR"/>
               </w:rPr>
               <w:tab/>
             </w:r>
@@ -833,7 +835,7 @@
                 <w:noProof/>
                 <w:webHidden/>
               </w:rPr>
-              <w:instrText xml:space="preserve"> PAGEREF _Toc531108303 \h </w:instrText>
+              <w:instrText xml:space="preserve"> PAGEREF _Toc531205295 \h </w:instrText>
             </w:r>
             <w:r>
               <w:rPr>
@@ -853,7 +855,7 @@
                 <w:noProof/>
                 <w:webHidden/>
               </w:rPr>
-              <w:t>6</w:t>
+              <w:t>5</w:t>
             </w:r>
             <w:r>
               <w:rPr>
@@ -874,10 +876,10 @@
             <w:rPr>
               <w:rFonts w:eastAsiaTheme="minorEastAsia"/>
               <w:noProof/>
-              <w:lang w:val="en-US"/>
+              <w:lang w:eastAsia="hr-HR"/>
             </w:rPr>
           </w:pPr>
-          <w:hyperlink w:anchor="_Toc531108304" w:history="1">
+          <w:hyperlink w:anchor="_Toc531205296" w:history="1">
             <w:r>
               <w:rPr>
                 <w:rStyle w:val="Hyperlink"/>
@@ -889,7 +891,7 @@
               <w:rPr>
                 <w:rFonts w:eastAsiaTheme="minorEastAsia"/>
                 <w:noProof/>
-                <w:lang w:val="en-US"/>
+                <w:lang w:eastAsia="hr-HR"/>
               </w:rPr>
               <w:tab/>
             </w:r>
@@ -919,7 +921,7 @@
                 <w:noProof/>
                 <w:webHidden/>
               </w:rPr>
-              <w:instrText xml:space="preserve"> PAGEREF _Toc531108304 \h </w:instrText>
+              <w:instrText xml:space="preserve"> PAGEREF _Toc531205296 \h </w:instrText>
             </w:r>
             <w:r>
               <w:rPr>
@@ -939,7 +941,7 @@
                 <w:noProof/>
                 <w:webHidden/>
               </w:rPr>
-              <w:t>6</w:t>
+              <w:t>5</w:t>
             </w:r>
             <w:r>
               <w:rPr>
@@ -960,10 +962,10 @@
             <w:rPr>
               <w:rFonts w:eastAsiaTheme="minorEastAsia"/>
               <w:noProof/>
-              <w:lang w:val="en-US"/>
+              <w:lang w:eastAsia="hr-HR"/>
             </w:rPr>
           </w:pPr>
-          <w:hyperlink w:anchor="_Toc531108305" w:history="1">
+          <w:hyperlink w:anchor="_Toc531205297" w:history="1">
             <w:r>
               <w:rPr>
                 <w:rStyle w:val="Hyperlink"/>
@@ -975,7 +977,7 @@
               <w:rPr>
                 <w:rFonts w:eastAsiaTheme="minorEastAsia"/>
                 <w:noProof/>
-                <w:lang w:val="en-US"/>
+                <w:lang w:eastAsia="hr-HR"/>
               </w:rPr>
               <w:tab/>
             </w:r>
@@ -1005,7 +1007,7 @@
                 <w:noProof/>
                 <w:webHidden/>
               </w:rPr>
-              <w:instrText xml:space="preserve"> PAGEREF _Toc531108305 \h </w:instrText>
+              <w:instrText xml:space="preserve"> PAGEREF _Toc531205297 \h </w:instrText>
             </w:r>
             <w:r>
               <w:rPr>
@@ -1025,7 +1027,7 @@
                 <w:noProof/>
                 <w:webHidden/>
               </w:rPr>
-              <w:t>6</w:t>
+              <w:t>5</w:t>
             </w:r>
             <w:r>
               <w:rPr>
@@ -1046,10 +1048,10 @@
             <w:rPr>
               <w:rFonts w:eastAsiaTheme="minorEastAsia"/>
               <w:noProof/>
-              <w:lang w:val="en-US"/>
+              <w:lang w:eastAsia="hr-HR"/>
             </w:rPr>
           </w:pPr>
-          <w:hyperlink w:anchor="_Toc531108306" w:history="1">
+          <w:hyperlink w:anchor="_Toc531205298" w:history="1">
             <w:r>
               <w:rPr>
                 <w:rStyle w:val="Hyperlink"/>
@@ -1061,7 +1063,7 @@
               <w:rPr>
                 <w:rFonts w:eastAsiaTheme="minorEastAsia"/>
                 <w:noProof/>
-                <w:lang w:val="en-US"/>
+                <w:lang w:eastAsia="hr-HR"/>
               </w:rPr>
               <w:tab/>
             </w:r>
@@ -1091,7 +1093,7 @@
                 <w:noProof/>
                 <w:webHidden/>
               </w:rPr>
-              <w:instrText xml:space="preserve"> PAGEREF _Toc531108306 \h </w:instrText>
+              <w:instrText xml:space="preserve"> PAGEREF _Toc531205298 \h </w:instrText>
             </w:r>
             <w:r>
               <w:rPr>
@@ -1111,7 +1113,7 @@
                 <w:noProof/>
                 <w:webHidden/>
               </w:rPr>
-              <w:t>6</w:t>
+              <w:t>5</w:t>
             </w:r>
             <w:r>
               <w:rPr>
@@ -1132,10 +1134,10 @@
             <w:rPr>
               <w:rFonts w:eastAsiaTheme="minorEastAsia"/>
               <w:noProof/>
-              <w:lang w:val="en-US"/>
+              <w:lang w:eastAsia="hr-HR"/>
             </w:rPr>
           </w:pPr>
-          <w:hyperlink w:anchor="_Toc531108307" w:history="1">
+          <w:hyperlink w:anchor="_Toc531205299" w:history="1">
             <w:r>
               <w:rPr>
                 <w:rStyle w:val="Hyperlink"/>
@@ -1147,7 +1149,7 @@
               <w:rPr>
                 <w:rFonts w:eastAsiaTheme="minorEastAsia"/>
                 <w:noProof/>
-                <w:lang w:val="en-US"/>
+                <w:lang w:eastAsia="hr-HR"/>
               </w:rPr>
               <w:tab/>
             </w:r>
@@ -1177,7 +1179,7 @@
                 <w:noProof/>
                 <w:webHidden/>
               </w:rPr>
-              <w:instrText xml:space="preserve"> PAGEREF _Toc531108307 \h </w:instrText>
+              <w:instrText xml:space="preserve"> PAGEREF _Toc531205299 \h </w:instrText>
             </w:r>
             <w:r>
               <w:rPr>
@@ -1197,7 +1199,7 @@
                 <w:noProof/>
                 <w:webHidden/>
               </w:rPr>
-              <w:t>7</w:t>
+              <w:t>5</w:t>
             </w:r>
             <w:r>
               <w:rPr>
@@ -1218,10 +1220,10 @@
             <w:rPr>
               <w:rFonts w:eastAsiaTheme="minorEastAsia"/>
               <w:noProof/>
-              <w:lang w:val="en-US"/>
+              <w:lang w:eastAsia="hr-HR"/>
             </w:rPr>
           </w:pPr>
-          <w:hyperlink w:anchor="_Toc531108308" w:history="1">
+          <w:hyperlink w:anchor="_Toc531205300" w:history="1">
             <w:r>
               <w:rPr>
                 <w:rStyle w:val="Hyperlink"/>
@@ -1233,7 +1235,7 @@
               <w:rPr>
                 <w:rFonts w:eastAsiaTheme="minorEastAsia"/>
                 <w:noProof/>
-                <w:lang w:val="en-US"/>
+                <w:lang w:eastAsia="hr-HR"/>
               </w:rPr>
               <w:tab/>
             </w:r>
@@ -1263,7 +1265,7 @@
                 <w:noProof/>
                 <w:webHidden/>
               </w:rPr>
-              <w:instrText xml:space="preserve"> PAGEREF _Toc531108308 \h </w:instrText>
+              <w:instrText xml:space="preserve"> PAGEREF _Toc531205300 \h </w:instrText>
             </w:r>
             <w:r>
               <w:rPr>
@@ -1283,7 +1285,7 @@
                 <w:noProof/>
                 <w:webHidden/>
               </w:rPr>
-              <w:t>7</w:t>
+              <w:t>5</w:t>
             </w:r>
             <w:r>
               <w:rPr>
@@ -1304,10 +1306,10 @@
             <w:rPr>
               <w:rFonts w:eastAsiaTheme="minorEastAsia"/>
               <w:noProof/>
-              <w:lang w:val="en-US"/>
+              <w:lang w:eastAsia="hr-HR"/>
             </w:rPr>
           </w:pPr>
-          <w:hyperlink w:anchor="_Toc531108309" w:history="1">
+          <w:hyperlink w:anchor="_Toc531205301" w:history="1">
             <w:r>
               <w:rPr>
                 <w:rStyle w:val="Hyperlink"/>
@@ -1319,7 +1321,7 @@
               <w:rPr>
                 <w:rFonts w:eastAsiaTheme="minorEastAsia"/>
                 <w:noProof/>
-                <w:lang w:val="en-US"/>
+                <w:lang w:eastAsia="hr-HR"/>
               </w:rPr>
               <w:tab/>
             </w:r>
@@ -1349,7 +1351,7 @@
                 <w:noProof/>
                 <w:webHidden/>
               </w:rPr>
-              <w:instrText xml:space="preserve"> PAGEREF _Toc531108309 \h </w:instrText>
+              <w:instrText xml:space="preserve"> PAGEREF _Toc531205301 \h </w:instrText>
             </w:r>
             <w:r>
               <w:rPr>
@@ -1369,7 +1371,7 @@
                 <w:noProof/>
                 <w:webHidden/>
               </w:rPr>
-              <w:t>8</w:t>
+              <w:t>6</w:t>
             </w:r>
             <w:r>
               <w:rPr>
@@ -1390,10 +1392,10 @@
             <w:rPr>
               <w:rFonts w:eastAsiaTheme="minorEastAsia"/>
               <w:noProof/>
-              <w:lang w:val="en-US"/>
+              <w:lang w:eastAsia="hr-HR"/>
             </w:rPr>
           </w:pPr>
-          <w:hyperlink w:anchor="_Toc531108310" w:history="1">
+          <w:hyperlink w:anchor="_Toc531205302" w:history="1">
             <w:r>
               <w:rPr>
                 <w:rStyle w:val="Hyperlink"/>
@@ -1405,7 +1407,7 @@
               <w:rPr>
                 <w:rFonts w:eastAsiaTheme="minorEastAsia"/>
                 <w:noProof/>
-                <w:lang w:val="en-US"/>
+                <w:lang w:eastAsia="hr-HR"/>
               </w:rPr>
               <w:tab/>
             </w:r>
@@ -1435,7 +1437,7 @@
                 <w:noProof/>
                 <w:webHidden/>
               </w:rPr>
-              <w:instrText xml:space="preserve"> PAGEREF _Toc531108310 \h </w:instrText>
+              <w:instrText xml:space="preserve"> PAGEREF _Toc531205302 \h </w:instrText>
             </w:r>
             <w:r>
               <w:rPr>
@@ -1455,7 +1457,7 @@
                 <w:noProof/>
                 <w:webHidden/>
               </w:rPr>
-              <w:t>12</w:t>
+              <w:t>11</w:t>
             </w:r>
             <w:r>
               <w:rPr>
@@ -1476,10 +1478,10 @@
             <w:rPr>
               <w:rFonts w:eastAsiaTheme="minorEastAsia"/>
               <w:noProof/>
-              <w:lang w:val="en-US"/>
+              <w:lang w:eastAsia="hr-HR"/>
             </w:rPr>
           </w:pPr>
-          <w:hyperlink w:anchor="_Toc531108311" w:history="1">
+          <w:hyperlink w:anchor="_Toc531205303" w:history="1">
             <w:r>
               <w:rPr>
                 <w:rStyle w:val="Hyperlink"/>
@@ -1491,7 +1493,7 @@
               <w:rPr>
                 <w:rFonts w:eastAsiaTheme="minorEastAsia"/>
                 <w:noProof/>
-                <w:lang w:val="en-US"/>
+                <w:lang w:eastAsia="hr-HR"/>
               </w:rPr>
               <w:tab/>
             </w:r>
@@ -1521,7 +1523,7 @@
                 <w:noProof/>
                 <w:webHidden/>
               </w:rPr>
-              <w:instrText xml:space="preserve"> PAGEREF _Toc531108311 \h </w:instrText>
+              <w:instrText xml:space="preserve"> PAGEREF _Toc531205303 \h </w:instrText>
             </w:r>
             <w:r>
               <w:rPr>
@@ -1541,7 +1543,7 @@
                 <w:noProof/>
                 <w:webHidden/>
               </w:rPr>
-              <w:t>12</w:t>
+              <w:t>11</w:t>
             </w:r>
             <w:r>
               <w:rPr>
@@ -1562,10 +1564,10 @@
             <w:rPr>
               <w:rFonts w:eastAsiaTheme="minorEastAsia"/>
               <w:noProof/>
-              <w:lang w:val="en-US"/>
+              <w:lang w:eastAsia="hr-HR"/>
             </w:rPr>
           </w:pPr>
-          <w:hyperlink w:anchor="_Toc531108312" w:history="1">
+          <w:hyperlink w:anchor="_Toc531205304" w:history="1">
             <w:r>
               <w:rPr>
                 <w:rStyle w:val="Hyperlink"/>
@@ -1577,7 +1579,7 @@
               <w:rPr>
                 <w:rFonts w:eastAsiaTheme="minorEastAsia"/>
                 <w:noProof/>
-                <w:lang w:val="en-US"/>
+                <w:lang w:eastAsia="hr-HR"/>
               </w:rPr>
               <w:tab/>
             </w:r>
@@ -1607,7 +1609,7 @@
                 <w:noProof/>
                 <w:webHidden/>
               </w:rPr>
-              <w:instrText xml:space="preserve"> PAGEREF _Toc531108312 \h </w:instrText>
+              <w:instrText xml:space="preserve"> PAGEREF _Toc531205304 \h </w:instrText>
             </w:r>
             <w:r>
               <w:rPr>
@@ -1627,7 +1629,7 @@
                 <w:noProof/>
                 <w:webHidden/>
               </w:rPr>
-              <w:t>13</w:t>
+              <w:t>12</w:t>
             </w:r>
             <w:r>
               <w:rPr>
@@ -1648,10 +1650,10 @@
             <w:rPr>
               <w:rFonts w:eastAsiaTheme="minorEastAsia"/>
               <w:noProof/>
-              <w:lang w:val="en-US"/>
+              <w:lang w:eastAsia="hr-HR"/>
             </w:rPr>
           </w:pPr>
-          <w:hyperlink w:anchor="_Toc531108313" w:history="1">
+          <w:hyperlink w:anchor="_Toc531205305" w:history="1">
             <w:r>
               <w:rPr>
                 <w:rStyle w:val="Hyperlink"/>
@@ -1663,7 +1665,7 @@
               <w:rPr>
                 <w:rFonts w:eastAsiaTheme="minorEastAsia"/>
                 <w:noProof/>
-                <w:lang w:val="en-US"/>
+                <w:lang w:eastAsia="hr-HR"/>
               </w:rPr>
               <w:tab/>
             </w:r>
@@ -1693,7 +1695,7 @@
                 <w:noProof/>
                 <w:webHidden/>
               </w:rPr>
-              <w:instrText xml:space="preserve"> PAGEREF _Toc531108313 \h </w:instrText>
+              <w:instrText xml:space="preserve"> PAGEREF _Toc531205305 \h </w:instrText>
             </w:r>
             <w:r>
               <w:rPr>
@@ -1713,7 +1715,7 @@
                 <w:noProof/>
                 <w:webHidden/>
               </w:rPr>
-              <w:t>13</w:t>
+              <w:t>12</w:t>
             </w:r>
             <w:r>
               <w:rPr>
@@ -1734,10 +1736,10 @@
             <w:rPr>
               <w:rFonts w:eastAsiaTheme="minorEastAsia"/>
               <w:noProof/>
-              <w:lang w:val="en-US"/>
+              <w:lang w:eastAsia="hr-HR"/>
             </w:rPr>
           </w:pPr>
-          <w:hyperlink w:anchor="_Toc531108314" w:history="1">
+          <w:hyperlink w:anchor="_Toc531205306" w:history="1">
             <w:r>
               <w:rPr>
                 <w:rStyle w:val="Hyperlink"/>
@@ -1749,7 +1751,7 @@
               <w:rPr>
                 <w:rFonts w:eastAsiaTheme="minorEastAsia"/>
                 <w:noProof/>
-                <w:lang w:val="en-US"/>
+                <w:lang w:eastAsia="hr-HR"/>
               </w:rPr>
               <w:tab/>
             </w:r>
@@ -1779,7 +1781,7 @@
                 <w:noProof/>
                 <w:webHidden/>
               </w:rPr>
-              <w:instrText xml:space="preserve"> PAGEREF _Toc531108314 \h </w:instrText>
+              <w:instrText xml:space="preserve"> PAGEREF _Toc531205306 \h </w:instrText>
             </w:r>
             <w:r>
               <w:rPr>
@@ -1799,7 +1801,7 @@
                 <w:noProof/>
                 <w:webHidden/>
               </w:rPr>
-              <w:t>14</w:t>
+              <w:t>13</w:t>
             </w:r>
             <w:r>
               <w:rPr>
@@ -1820,10 +1822,10 @@
             <w:rPr>
               <w:rFonts w:eastAsiaTheme="minorEastAsia"/>
               <w:noProof/>
-              <w:lang w:val="en-US"/>
+              <w:lang w:eastAsia="hr-HR"/>
             </w:rPr>
           </w:pPr>
-          <w:hyperlink w:anchor="_Toc531108315" w:history="1">
+          <w:hyperlink w:anchor="_Toc531205307" w:history="1">
             <w:r>
               <w:rPr>
                 <w:rStyle w:val="Hyperlink"/>
@@ -1835,7 +1837,7 @@
               <w:rPr>
                 <w:rFonts w:eastAsiaTheme="minorEastAsia"/>
                 <w:noProof/>
-                <w:lang w:val="en-US"/>
+                <w:lang w:eastAsia="hr-HR"/>
               </w:rPr>
               <w:tab/>
             </w:r>
@@ -1865,7 +1867,7 @@
                 <w:noProof/>
                 <w:webHidden/>
               </w:rPr>
-              <w:instrText xml:space="preserve"> PAGEREF _Toc531108315 \h </w:instrText>
+              <w:instrText xml:space="preserve"> PAGEREF _Toc531205307 \h </w:instrText>
             </w:r>
             <w:r>
               <w:rPr>
@@ -1885,7 +1887,7 @@
                 <w:noProof/>
                 <w:webHidden/>
               </w:rPr>
-              <w:t>14</w:t>
+              <w:t>13</w:t>
             </w:r>
             <w:r>
               <w:rPr>
@@ -1906,10 +1908,10 @@
             <w:rPr>
               <w:rFonts w:eastAsiaTheme="minorEastAsia"/>
               <w:noProof/>
-              <w:lang w:val="en-US"/>
+              <w:lang w:eastAsia="hr-HR"/>
             </w:rPr>
           </w:pPr>
-          <w:hyperlink w:anchor="_Toc531108316" w:history="1">
+          <w:hyperlink w:anchor="_Toc531205308" w:history="1">
             <w:r>
               <w:rPr>
                 <w:rStyle w:val="Hyperlink"/>
@@ -1921,7 +1923,7 @@
               <w:rPr>
                 <w:rFonts w:eastAsiaTheme="minorEastAsia"/>
                 <w:noProof/>
-                <w:lang w:val="en-US"/>
+                <w:lang w:eastAsia="hr-HR"/>
               </w:rPr>
               <w:tab/>
             </w:r>
@@ -1951,7 +1953,7 @@
                 <w:noProof/>
                 <w:webHidden/>
               </w:rPr>
-              <w:instrText xml:space="preserve"> PAGEREF _Toc531108316 \h </w:instrText>
+              <w:instrText xml:space="preserve"> PAGEREF _Toc531205308 \h </w:instrText>
             </w:r>
             <w:r>
               <w:rPr>
@@ -1971,7 +1973,7 @@
                 <w:noProof/>
                 <w:webHidden/>
               </w:rPr>
-              <w:t>15</w:t>
+              <w:t>14</w:t>
             </w:r>
             <w:r>
               <w:rPr>
@@ -1992,10 +1994,10 @@
             <w:rPr>
               <w:rFonts w:eastAsiaTheme="minorEastAsia"/>
               <w:noProof/>
-              <w:lang w:val="en-US"/>
+              <w:lang w:eastAsia="hr-HR"/>
             </w:rPr>
           </w:pPr>
-          <w:hyperlink w:anchor="_Toc531108317" w:history="1">
+          <w:hyperlink w:anchor="_Toc531205309" w:history="1">
             <w:r>
               <w:rPr>
                 <w:rStyle w:val="Hyperlink"/>
@@ -2007,7 +2009,7 @@
               <w:rPr>
                 <w:rFonts w:eastAsiaTheme="minorEastAsia"/>
                 <w:noProof/>
-                <w:lang w:val="en-US"/>
+                <w:lang w:eastAsia="hr-HR"/>
               </w:rPr>
               <w:tab/>
             </w:r>
@@ -2037,7 +2039,7 @@
                 <w:noProof/>
                 <w:webHidden/>
               </w:rPr>
-              <w:instrText xml:space="preserve"> PAGEREF _Toc531108317 \h </w:instrText>
+              <w:instrText xml:space="preserve"> PAGEREF _Toc531205309 \h </w:instrText>
             </w:r>
             <w:r>
               <w:rPr>
@@ -2057,7 +2059,7 @@
                 <w:noProof/>
                 <w:webHidden/>
               </w:rPr>
-              <w:t>16</w:t>
+              <w:t>15</w:t>
             </w:r>
             <w:r>
               <w:rPr>
@@ -2078,10 +2080,10 @@
             <w:rPr>
               <w:rFonts w:eastAsiaTheme="minorEastAsia"/>
               <w:noProof/>
-              <w:lang w:val="en-US"/>
+              <w:lang w:eastAsia="hr-HR"/>
             </w:rPr>
           </w:pPr>
-          <w:hyperlink w:anchor="_Toc531108318" w:history="1">
+          <w:hyperlink w:anchor="_Toc531205310" w:history="1">
             <w:r>
               <w:rPr>
                 <w:rStyle w:val="Hyperlink"/>
@@ -2093,7 +2095,7 @@
               <w:rPr>
                 <w:rFonts w:eastAsiaTheme="minorEastAsia"/>
                 <w:noProof/>
-                <w:lang w:val="en-US"/>
+                <w:lang w:eastAsia="hr-HR"/>
               </w:rPr>
               <w:tab/>
             </w:r>
@@ -2123,7 +2125,7 @@
                 <w:noProof/>
                 <w:webHidden/>
               </w:rPr>
-              <w:instrText xml:space="preserve"> PAGEREF _Toc531108318 \h </w:instrText>
+              <w:instrText xml:space="preserve"> PAGEREF _Toc531205310 \h </w:instrText>
             </w:r>
             <w:r>
               <w:rPr>
@@ -2143,7 +2145,7 @@
                 <w:noProof/>
                 <w:webHidden/>
               </w:rPr>
-              <w:t>16</w:t>
+              <w:t>15</w:t>
             </w:r>
             <w:r>
               <w:rPr>
@@ -2164,10 +2166,10 @@
             <w:rPr>
               <w:rFonts w:eastAsiaTheme="minorEastAsia"/>
               <w:noProof/>
-              <w:lang w:val="en-US"/>
+              <w:lang w:eastAsia="hr-HR"/>
             </w:rPr>
           </w:pPr>
-          <w:hyperlink w:anchor="_Toc531108319" w:history="1">
+          <w:hyperlink w:anchor="_Toc531205311" w:history="1">
             <w:r>
               <w:rPr>
                 <w:rStyle w:val="Hyperlink"/>
@@ -2179,7 +2181,7 @@
               <w:rPr>
                 <w:rFonts w:eastAsiaTheme="minorEastAsia"/>
                 <w:noProof/>
-                <w:lang w:val="en-US"/>
+                <w:lang w:eastAsia="hr-HR"/>
               </w:rPr>
               <w:tab/>
             </w:r>
@@ -2209,7 +2211,7 @@
                 <w:noProof/>
                 <w:webHidden/>
               </w:rPr>
-              <w:instrText xml:space="preserve"> PAGEREF _Toc531108319 \h </w:instrText>
+              <w:instrText xml:space="preserve"> PAGEREF _Toc531205311 \h </w:instrText>
             </w:r>
             <w:r>
               <w:rPr>
@@ -2229,7 +2231,7 @@
                 <w:noProof/>
                 <w:webHidden/>
               </w:rPr>
-              <w:t>16</w:t>
+              <w:t>15</w:t>
             </w:r>
             <w:r>
               <w:rPr>
@@ -2250,10 +2252,10 @@
             <w:rPr>
               <w:rFonts w:eastAsiaTheme="minorEastAsia"/>
               <w:noProof/>
-              <w:lang w:val="en-US"/>
+              <w:lang w:eastAsia="hr-HR"/>
             </w:rPr>
           </w:pPr>
-          <w:hyperlink w:anchor="_Toc531108320" w:history="1">
+          <w:hyperlink w:anchor="_Toc531205312" w:history="1">
             <w:r>
               <w:rPr>
                 <w:rStyle w:val="Hyperlink"/>
@@ -2265,7 +2267,7 @@
               <w:rPr>
                 <w:rFonts w:eastAsiaTheme="minorEastAsia"/>
                 <w:noProof/>
-                <w:lang w:val="en-US"/>
+                <w:lang w:eastAsia="hr-HR"/>
               </w:rPr>
               <w:tab/>
             </w:r>
@@ -2295,7 +2297,7 @@
                 <w:noProof/>
                 <w:webHidden/>
               </w:rPr>
-              <w:instrText xml:space="preserve"> PAGEREF _Toc531108320 \h </w:instrText>
+              <w:instrText xml:space="preserve"> PAGEREF _Toc531205312 \h </w:instrText>
             </w:r>
             <w:r>
               <w:rPr>
@@ -2315,7 +2317,7 @@
                 <w:noProof/>
                 <w:webHidden/>
               </w:rPr>
-              <w:t>17</w:t>
+              <w:t>16</w:t>
             </w:r>
             <w:r>
               <w:rPr>
@@ -2336,10 +2338,10 @@
             <w:rPr>
               <w:rFonts w:eastAsiaTheme="minorEastAsia"/>
               <w:noProof/>
-              <w:lang w:val="en-US"/>
+              <w:lang w:eastAsia="hr-HR"/>
             </w:rPr>
           </w:pPr>
-          <w:hyperlink w:anchor="_Toc531108321" w:history="1">
+          <w:hyperlink w:anchor="_Toc531205313" w:history="1">
             <w:r>
               <w:rPr>
                 <w:rStyle w:val="Hyperlink"/>
@@ -2351,7 +2353,7 @@
               <w:rPr>
                 <w:rFonts w:eastAsiaTheme="minorEastAsia"/>
                 <w:noProof/>
-                <w:lang w:val="en-US"/>
+                <w:lang w:eastAsia="hr-HR"/>
               </w:rPr>
               <w:tab/>
             </w:r>
@@ -2381,7 +2383,7 @@
                 <w:noProof/>
                 <w:webHidden/>
               </w:rPr>
-              <w:instrText xml:space="preserve"> PAGEREF _Toc531108321 \h </w:instrText>
+              <w:instrText xml:space="preserve"> PAGEREF _Toc531205313 \h </w:instrText>
             </w:r>
             <w:r>
               <w:rPr>
@@ -2401,7 +2403,7 @@
                 <w:noProof/>
                 <w:webHidden/>
               </w:rPr>
-              <w:t>17</w:t>
+              <w:t>16</w:t>
             </w:r>
             <w:r>
               <w:rPr>
@@ -2422,10 +2424,10 @@
             <w:rPr>
               <w:rFonts w:eastAsiaTheme="minorEastAsia"/>
               <w:noProof/>
-              <w:lang w:val="en-US"/>
+              <w:lang w:eastAsia="hr-HR"/>
             </w:rPr>
           </w:pPr>
-          <w:hyperlink w:anchor="_Toc531108322" w:history="1">
+          <w:hyperlink w:anchor="_Toc531205314" w:history="1">
             <w:r>
               <w:rPr>
                 <w:rStyle w:val="Hyperlink"/>
@@ -2437,7 +2439,7 @@
               <w:rPr>
                 <w:rFonts w:eastAsiaTheme="minorEastAsia"/>
                 <w:noProof/>
-                <w:lang w:val="en-US"/>
+                <w:lang w:eastAsia="hr-HR"/>
               </w:rPr>
               <w:tab/>
             </w:r>
@@ -2467,7 +2469,7 @@
                 <w:noProof/>
                 <w:webHidden/>
               </w:rPr>
-              <w:instrText xml:space="preserve"> PAGEREF _Toc531108322 \h </w:instrText>
+              <w:instrText xml:space="preserve"> PAGEREF _Toc531205314 \h </w:instrText>
             </w:r>
             <w:r>
               <w:rPr>
@@ -2487,7 +2489,7 @@
                 <w:noProof/>
                 <w:webHidden/>
               </w:rPr>
-              <w:t>18</w:t>
+              <w:t>17</w:t>
             </w:r>
             <w:r>
               <w:rPr>
@@ -2508,10 +2510,10 @@
             <w:rPr>
               <w:rFonts w:eastAsiaTheme="minorEastAsia"/>
               <w:noProof/>
-              <w:lang w:val="en-US"/>
+              <w:lang w:eastAsia="hr-HR"/>
             </w:rPr>
           </w:pPr>
-          <w:hyperlink w:anchor="_Toc531108323" w:history="1">
+          <w:hyperlink w:anchor="_Toc531205315" w:history="1">
             <w:r>
               <w:rPr>
                 <w:rStyle w:val="Hyperlink"/>
@@ -2523,7 +2525,7 @@
               <w:rPr>
                 <w:rFonts w:eastAsiaTheme="minorEastAsia"/>
                 <w:noProof/>
-                <w:lang w:val="en-US"/>
+                <w:lang w:eastAsia="hr-HR"/>
               </w:rPr>
               <w:tab/>
             </w:r>
@@ -2553,7 +2555,7 @@
                 <w:noProof/>
                 <w:webHidden/>
               </w:rPr>
-              <w:instrText xml:space="preserve"> PAGEREF _Toc531108323 \h </w:instrText>
+              <w:instrText xml:space="preserve"> PAGEREF _Toc531205315 \h </w:instrText>
             </w:r>
             <w:r>
               <w:rPr>
@@ -2573,7 +2575,7 @@
                 <w:noProof/>
                 <w:webHidden/>
               </w:rPr>
-              <w:t>19</w:t>
+              <w:t>18</w:t>
             </w:r>
             <w:r>
               <w:rPr>
@@ -2594,10 +2596,10 @@
             <w:rPr>
               <w:rFonts w:eastAsiaTheme="minorEastAsia"/>
               <w:noProof/>
-              <w:lang w:val="en-US"/>
+              <w:lang w:eastAsia="hr-HR"/>
             </w:rPr>
           </w:pPr>
-          <w:hyperlink w:anchor="_Toc531108324" w:history="1">
+          <w:hyperlink w:anchor="_Toc531205316" w:history="1">
             <w:r>
               <w:rPr>
                 <w:rStyle w:val="Hyperlink"/>
@@ -2609,7 +2611,7 @@
               <w:rPr>
                 <w:rFonts w:eastAsiaTheme="minorEastAsia"/>
                 <w:noProof/>
-                <w:lang w:val="en-US"/>
+                <w:lang w:eastAsia="hr-HR"/>
               </w:rPr>
               <w:tab/>
             </w:r>
@@ -2639,7 +2641,7 @@
                 <w:noProof/>
                 <w:webHidden/>
               </w:rPr>
-              <w:instrText xml:space="preserve"> PAGEREF _Toc531108324 \h </w:instrText>
+              <w:instrText xml:space="preserve"> PAGEREF _Toc531205316 \h </w:instrText>
             </w:r>
             <w:r>
               <w:rPr>
@@ -2659,7 +2661,7 @@
                 <w:noProof/>
                 <w:webHidden/>
               </w:rPr>
-              <w:t>19</w:t>
+              <w:t>18</w:t>
             </w:r>
             <w:r>
               <w:rPr>
@@ -2680,10 +2682,10 @@
             <w:rPr>
               <w:rFonts w:eastAsiaTheme="minorEastAsia"/>
               <w:noProof/>
-              <w:lang w:val="en-US"/>
+              <w:lang w:eastAsia="hr-HR"/>
             </w:rPr>
           </w:pPr>
-          <w:hyperlink w:anchor="_Toc531108325" w:history="1">
+          <w:hyperlink w:anchor="_Toc531205317" w:history="1">
             <w:r>
               <w:rPr>
                 <w:rStyle w:val="Hyperlink"/>
@@ -2695,7 +2697,7 @@
               <w:rPr>
                 <w:rFonts w:eastAsiaTheme="minorEastAsia"/>
                 <w:noProof/>
-                <w:lang w:val="en-US"/>
+                <w:lang w:eastAsia="hr-HR"/>
               </w:rPr>
               <w:tab/>
             </w:r>
@@ -2704,7 +2706,7 @@
                 <w:rStyle w:val="Hyperlink"/>
                 <w:noProof/>
               </w:rPr>
-              <w:t>Ostalo</w:t>
+              <w:t>Ostali zahtjevi</w:t>
             </w:r>
             <w:r>
               <w:rPr>
@@ -2725,7 +2727,7 @@
                 <w:noProof/>
                 <w:webHidden/>
               </w:rPr>
-              <w:instrText xml:space="preserve"> PAGEREF _Toc531108325 \h </w:instrText>
+              <w:instrText xml:space="preserve"> PAGEREF _Toc531205317 \h </w:instrText>
             </w:r>
             <w:r>
               <w:rPr>
@@ -2745,7 +2747,7 @@
                 <w:noProof/>
                 <w:webHidden/>
               </w:rPr>
-              <w:t>20</w:t>
+              <w:t>19</w:t>
             </w:r>
             <w:r>
               <w:rPr>
@@ -2766,10 +2768,10 @@
             <w:rPr>
               <w:rFonts w:eastAsiaTheme="minorEastAsia"/>
               <w:noProof/>
-              <w:lang w:val="en-US"/>
+              <w:lang w:eastAsia="hr-HR"/>
             </w:rPr>
           </w:pPr>
-          <w:hyperlink w:anchor="_Toc531108326" w:history="1">
+          <w:hyperlink w:anchor="_Toc531205318" w:history="1">
             <w:r>
               <w:rPr>
                 <w:rStyle w:val="Hyperlink"/>
@@ -2781,7 +2783,7 @@
               <w:rPr>
                 <w:rFonts w:eastAsiaTheme="minorEastAsia"/>
                 <w:noProof/>
-                <w:lang w:val="en-US"/>
+                <w:lang w:eastAsia="hr-HR"/>
               </w:rPr>
               <w:tab/>
             </w:r>
@@ -2811,7 +2813,7 @@
                 <w:noProof/>
                 <w:webHidden/>
               </w:rPr>
-              <w:instrText xml:space="preserve"> PAGEREF _Toc531108326 \h </w:instrText>
+              <w:instrText xml:space="preserve"> PAGEREF _Toc531205318 \h </w:instrText>
             </w:r>
             <w:r>
               <w:rPr>
@@ -2852,10 +2854,10 @@
             <w:rPr>
               <w:rFonts w:eastAsiaTheme="minorEastAsia"/>
               <w:noProof/>
-              <w:lang w:val="en-US"/>
+              <w:lang w:eastAsia="hr-HR"/>
             </w:rPr>
           </w:pPr>
-          <w:hyperlink w:anchor="_Toc531108327" w:history="1">
+          <w:hyperlink w:anchor="_Toc531205319" w:history="1">
             <w:r>
               <w:rPr>
                 <w:rStyle w:val="Hyperlink"/>
@@ -2867,7 +2869,7 @@
               <w:rPr>
                 <w:rFonts w:eastAsiaTheme="minorEastAsia"/>
                 <w:noProof/>
-                <w:lang w:val="en-US"/>
+                <w:lang w:eastAsia="hr-HR"/>
               </w:rPr>
               <w:tab/>
             </w:r>
@@ -2897,7 +2899,7 @@
                 <w:noProof/>
                 <w:webHidden/>
               </w:rPr>
-              <w:instrText xml:space="preserve"> PAGEREF _Toc531108327 \h </w:instrText>
+              <w:instrText xml:space="preserve"> PAGEREF _Toc531205319 \h </w:instrText>
             </w:r>
             <w:r>
               <w:rPr>
@@ -2938,10 +2940,10 @@
             <w:rPr>
               <w:rFonts w:eastAsiaTheme="minorEastAsia"/>
               <w:noProof/>
-              <w:lang w:val="en-US"/>
+              <w:lang w:eastAsia="hr-HR"/>
             </w:rPr>
           </w:pPr>
-          <w:hyperlink w:anchor="_Toc531108328" w:history="1">
+          <w:hyperlink w:anchor="_Toc531205320" w:history="1">
             <w:r>
               <w:rPr>
                 <w:rStyle w:val="Hyperlink"/>
@@ -2954,7 +2956,7 @@
               <w:rPr>
                 <w:rFonts w:eastAsiaTheme="minorEastAsia"/>
                 <w:noProof/>
-                <w:lang w:val="en-US"/>
+                <w:lang w:eastAsia="hr-HR"/>
               </w:rPr>
               <w:tab/>
             </w:r>
@@ -2985,7 +2987,7 @@
                 <w:noProof/>
                 <w:webHidden/>
               </w:rPr>
-              <w:instrText xml:space="preserve"> PAGEREF _Toc531108328 \h </w:instrText>
+              <w:instrText xml:space="preserve"> PAGEREF _Toc531205320 \h </w:instrText>
             </w:r>
             <w:r>
               <w:rPr>
@@ -3026,10 +3028,10 @@
             <w:rPr>
               <w:rFonts w:eastAsiaTheme="minorEastAsia"/>
               <w:noProof/>
-              <w:lang w:val="en-US"/>
+              <w:lang w:eastAsia="hr-HR"/>
             </w:rPr>
           </w:pPr>
-          <w:hyperlink w:anchor="_Toc531108329" w:history="1">
+          <w:hyperlink w:anchor="_Toc531205321" w:history="1">
             <w:r>
               <w:rPr>
                 <w:rStyle w:val="Hyperlink"/>
@@ -3041,7 +3043,7 @@
               <w:rPr>
                 <w:rFonts w:eastAsiaTheme="minorEastAsia"/>
                 <w:noProof/>
-                <w:lang w:val="en-US"/>
+                <w:lang w:eastAsia="hr-HR"/>
               </w:rPr>
               <w:tab/>
             </w:r>
@@ -3071,7 +3073,7 @@
                 <w:noProof/>
                 <w:webHidden/>
               </w:rPr>
-              <w:instrText xml:space="preserve"> PAGEREF _Toc531108329 \h </w:instrText>
+              <w:instrText xml:space="preserve"> PAGEREF _Toc531205321 \h </w:instrText>
             </w:r>
             <w:r>
               <w:rPr>
@@ -3112,10 +3114,10 @@
             <w:rPr>
               <w:rFonts w:eastAsiaTheme="minorEastAsia"/>
               <w:noProof/>
-              <w:lang w:val="en-US"/>
+              <w:lang w:eastAsia="hr-HR"/>
             </w:rPr>
           </w:pPr>
-          <w:hyperlink w:anchor="_Toc531108330" w:history="1">
+          <w:hyperlink w:anchor="_Toc531205322" w:history="1">
             <w:r>
               <w:rPr>
                 <w:rStyle w:val="Hyperlink"/>
@@ -3127,7 +3129,7 @@
               <w:rPr>
                 <w:rFonts w:eastAsiaTheme="minorEastAsia"/>
                 <w:noProof/>
-                <w:lang w:val="en-US"/>
+                <w:lang w:eastAsia="hr-HR"/>
               </w:rPr>
               <w:tab/>
             </w:r>
@@ -3157,7 +3159,7 @@
                 <w:noProof/>
                 <w:webHidden/>
               </w:rPr>
-              <w:instrText xml:space="preserve"> PAGEREF _Toc531108330 \h </w:instrText>
+              <w:instrText xml:space="preserve"> PAGEREF _Toc531205322 \h </w:instrText>
             </w:r>
             <w:r>
               <w:rPr>
@@ -3198,10 +3200,10 @@
             <w:rPr>
               <w:rFonts w:eastAsiaTheme="minorEastAsia"/>
               <w:noProof/>
-              <w:lang w:val="en-US"/>
+              <w:lang w:eastAsia="hr-HR"/>
             </w:rPr>
           </w:pPr>
-          <w:hyperlink w:anchor="_Toc531108331" w:history="1">
+          <w:hyperlink w:anchor="_Toc531205323" w:history="1">
             <w:r>
               <w:rPr>
                 <w:rStyle w:val="Hyperlink"/>
@@ -3213,7 +3215,7 @@
               <w:rPr>
                 <w:rFonts w:eastAsiaTheme="minorEastAsia"/>
                 <w:noProof/>
-                <w:lang w:val="en-US"/>
+                <w:lang w:eastAsia="hr-HR"/>
               </w:rPr>
               <w:tab/>
             </w:r>
@@ -3243,7 +3245,7 @@
                 <w:noProof/>
                 <w:webHidden/>
               </w:rPr>
-              <w:instrText xml:space="preserve"> PAGEREF _Toc531108331 \h </w:instrText>
+              <w:instrText xml:space="preserve"> PAGEREF _Toc531205323 \h </w:instrText>
             </w:r>
             <w:r>
               <w:rPr>
@@ -3264,6 +3266,286 @@
                 <w:webHidden/>
               </w:rPr>
               <w:t>25</w:t>
+            </w:r>
+            <w:r>
+              <w:rPr>
+                <w:noProof/>
+                <w:webHidden/>
+              </w:rPr>
+              <w:fldChar w:fldCharType="end"/>
+            </w:r>
+          </w:hyperlink>
+        </w:p>
+        <w:p>
+          <w:pPr>
+            <w:pStyle w:val="TOC1"/>
+            <w:tabs>
+              <w:tab w:val="right" w:leader="dot" w:pos="9062"/>
+            </w:tabs>
+            <w:rPr>
+              <w:rFonts w:eastAsiaTheme="minorEastAsia"/>
+              <w:noProof/>
+              <w:lang w:eastAsia="hr-HR"/>
+            </w:rPr>
+          </w:pPr>
+          <w:hyperlink w:anchor="_Toc531205324" w:history="1">
+            <w:r>
+              <w:rPr>
+                <w:rStyle w:val="Hyperlink"/>
+                <w:noProof/>
+              </w:rPr>
+              <w:t>Dodatak A: Indeks (slika, dijagrama, tablica, ispisa kôda)</w:t>
+            </w:r>
+            <w:r>
+              <w:rPr>
+                <w:noProof/>
+                <w:webHidden/>
+              </w:rPr>
+              <w:tab/>
+            </w:r>
+            <w:r>
+              <w:rPr>
+                <w:noProof/>
+                <w:webHidden/>
+              </w:rPr>
+              <w:fldChar w:fldCharType="begin"/>
+            </w:r>
+            <w:r>
+              <w:rPr>
+                <w:noProof/>
+                <w:webHidden/>
+              </w:rPr>
+              <w:instrText xml:space="preserve"> PAGEREF _Toc531205324 \h </w:instrText>
+            </w:r>
+            <w:r>
+              <w:rPr>
+                <w:noProof/>
+                <w:webHidden/>
+              </w:rPr>
+            </w:r>
+            <w:r>
+              <w:rPr>
+                <w:noProof/>
+                <w:webHidden/>
+              </w:rPr>
+              <w:fldChar w:fldCharType="separate"/>
+            </w:r>
+            <w:r>
+              <w:rPr>
+                <w:noProof/>
+                <w:webHidden/>
+              </w:rPr>
+              <w:t>26</w:t>
+            </w:r>
+            <w:r>
+              <w:rPr>
+                <w:noProof/>
+                <w:webHidden/>
+              </w:rPr>
+              <w:fldChar w:fldCharType="end"/>
+            </w:r>
+          </w:hyperlink>
+        </w:p>
+        <w:p>
+          <w:pPr>
+            <w:pStyle w:val="TOC1"/>
+            <w:tabs>
+              <w:tab w:val="right" w:leader="dot" w:pos="9062"/>
+            </w:tabs>
+            <w:rPr>
+              <w:rFonts w:eastAsiaTheme="minorEastAsia"/>
+              <w:noProof/>
+              <w:lang w:eastAsia="hr-HR"/>
+            </w:rPr>
+          </w:pPr>
+          <w:hyperlink w:anchor="_Toc531205325" w:history="1">
+            <w:r>
+              <w:rPr>
+                <w:rStyle w:val="Hyperlink"/>
+                <w:noProof/>
+              </w:rPr>
+              <w:t>Dodatak B: Dnevnik sastajanja</w:t>
+            </w:r>
+            <w:r>
+              <w:rPr>
+                <w:noProof/>
+                <w:webHidden/>
+              </w:rPr>
+              <w:tab/>
+            </w:r>
+            <w:r>
+              <w:rPr>
+                <w:noProof/>
+                <w:webHidden/>
+              </w:rPr>
+              <w:fldChar w:fldCharType="begin"/>
+            </w:r>
+            <w:r>
+              <w:rPr>
+                <w:noProof/>
+                <w:webHidden/>
+              </w:rPr>
+              <w:instrText xml:space="preserve"> PAGEREF _Toc531205325 \h </w:instrText>
+            </w:r>
+            <w:r>
+              <w:rPr>
+                <w:noProof/>
+                <w:webHidden/>
+              </w:rPr>
+            </w:r>
+            <w:r>
+              <w:rPr>
+                <w:noProof/>
+                <w:webHidden/>
+              </w:rPr>
+              <w:fldChar w:fldCharType="separate"/>
+            </w:r>
+            <w:r>
+              <w:rPr>
+                <w:noProof/>
+                <w:webHidden/>
+              </w:rPr>
+              <w:t>27</w:t>
+            </w:r>
+            <w:r>
+              <w:rPr>
+                <w:noProof/>
+                <w:webHidden/>
+              </w:rPr>
+              <w:fldChar w:fldCharType="end"/>
+            </w:r>
+          </w:hyperlink>
+        </w:p>
+        <w:p>
+          <w:pPr>
+            <w:pStyle w:val="TOC1"/>
+            <w:tabs>
+              <w:tab w:val="right" w:leader="dot" w:pos="9062"/>
+            </w:tabs>
+            <w:rPr>
+              <w:rFonts w:eastAsiaTheme="minorEastAsia"/>
+              <w:noProof/>
+              <w:lang w:eastAsia="hr-HR"/>
+            </w:rPr>
+          </w:pPr>
+          <w:hyperlink w:anchor="_Toc531205326" w:history="1">
+            <w:r>
+              <w:rPr>
+                <w:rStyle w:val="Hyperlink"/>
+                <w:noProof/>
+              </w:rPr>
+              <w:t>Dodatak C: Prikaz aktivnosti grupe</w:t>
+            </w:r>
+            <w:r>
+              <w:rPr>
+                <w:noProof/>
+                <w:webHidden/>
+              </w:rPr>
+              <w:tab/>
+            </w:r>
+            <w:r>
+              <w:rPr>
+                <w:noProof/>
+                <w:webHidden/>
+              </w:rPr>
+              <w:fldChar w:fldCharType="begin"/>
+            </w:r>
+            <w:r>
+              <w:rPr>
+                <w:noProof/>
+                <w:webHidden/>
+              </w:rPr>
+              <w:instrText xml:space="preserve"> PAGEREF _Toc531205326 \h </w:instrText>
+            </w:r>
+            <w:r>
+              <w:rPr>
+                <w:noProof/>
+                <w:webHidden/>
+              </w:rPr>
+            </w:r>
+            <w:r>
+              <w:rPr>
+                <w:noProof/>
+                <w:webHidden/>
+              </w:rPr>
+              <w:fldChar w:fldCharType="separate"/>
+            </w:r>
+            <w:r>
+              <w:rPr>
+                <w:noProof/>
+                <w:webHidden/>
+              </w:rPr>
+              <w:t>28</w:t>
+            </w:r>
+            <w:r>
+              <w:rPr>
+                <w:noProof/>
+                <w:webHidden/>
+              </w:rPr>
+              <w:fldChar w:fldCharType="end"/>
+            </w:r>
+          </w:hyperlink>
+        </w:p>
+        <w:p>
+          <w:pPr>
+            <w:pStyle w:val="TOC1"/>
+            <w:tabs>
+              <w:tab w:val="right" w:leader="dot" w:pos="9062"/>
+            </w:tabs>
+            <w:rPr>
+              <w:rFonts w:eastAsiaTheme="minorEastAsia"/>
+              <w:noProof/>
+              <w:lang w:eastAsia="hr-HR"/>
+            </w:rPr>
+          </w:pPr>
+          <w:hyperlink w:anchor="_Toc531205327" w:history="1">
+            <w:r>
+              <w:rPr>
+                <w:rStyle w:val="Hyperlink"/>
+                <w:noProof/>
+              </w:rPr>
+              <w:t>Dodatak D: Plan rada / Pregled rada i stanje ostvarenja</w:t>
+            </w:r>
+            <w:r>
+              <w:rPr>
+                <w:noProof/>
+                <w:webHidden/>
+              </w:rPr>
+              <w:tab/>
+            </w:r>
+            <w:r>
+              <w:rPr>
+                <w:noProof/>
+                <w:webHidden/>
+              </w:rPr>
+              <w:fldChar w:fldCharType="begin"/>
+            </w:r>
+            <w:r>
+              <w:rPr>
+                <w:noProof/>
+                <w:webHidden/>
+              </w:rPr>
+              <w:instrText xml:space="preserve"> PAGEREF _Toc531205327 \h </w:instrText>
+            </w:r>
+            <w:r>
+              <w:rPr>
+                <w:noProof/>
+                <w:webHidden/>
+              </w:rPr>
+            </w:r>
+            <w:r>
+              <w:rPr>
+                <w:noProof/>
+                <w:webHidden/>
+              </w:rPr>
+              <w:fldChar w:fldCharType="separate"/>
+            </w:r>
+            <w:r>
+              <w:rPr>
+                <w:noProof/>
+                <w:webHidden/>
+              </w:rPr>
+              <w:t>29</w:t>
             </w:r>
             <w:r>
               <w:rPr>
@@ -3281,40 +3563,498 @@
               <w:bCs/>
               <w:noProof/>
             </w:rPr>
-            <w:lastRenderedPageBreak/>
             <w:fldChar w:fldCharType="end"/>
           </w:r>
         </w:p>
       </w:sdtContent>
     </w:sdt>
+    <w:p/>
+    <w:p/>
+    <w:p/>
+    <w:p/>
+    <w:p/>
+    <w:p/>
+    <w:p/>
+    <w:p/>
+    <w:p/>
+    <w:p/>
+    <w:p/>
+    <w:p/>
+    <w:p/>
+    <w:p/>
+    <w:p/>
+    <w:p/>
+    <w:p/>
+    <w:p/>
+    <w:p/>
+    <w:p/>
+    <w:p/>
+    <w:p>
+      <w:pPr>
+        <w:sectPr>
+          <w:footerReference w:type="default" r:id="rId8"/>
+          <w:pgSz w:w="11906" w:h="16838"/>
+          <w:pgMar w:top="1417" w:right="1417" w:bottom="1417" w:left="1417" w:header="708" w:footer="708" w:gutter="0"/>
+          <w:pgNumType w:start="1"/>
+          <w:cols w:space="708"/>
+          <w:titlePg/>
+          <w:docGrid w:linePitch="360"/>
+        </w:sectPr>
+      </w:pPr>
+    </w:p>
+    <w:p/>
     <w:p>
       <w:pPr>
         <w:pStyle w:val="Heading1"/>
       </w:pPr>
-      <w:bookmarkStart w:id="0" w:name="_Toc531108298"/>
+      <w:bookmarkStart w:id="1" w:name="_Toc531205290"/>
       <w:r>
         <w:t>Dnevnik promjena dokumentacije</w:t>
       </w:r>
-      <w:bookmarkEnd w:id="0"/>
-    </w:p>
-    <w:p/>
-    <w:p/>
-    <w:p/>
-    <w:p/>
-    <w:p/>
-    <w:p/>
-    <w:p/>
-    <w:p/>
-    <w:p/>
-    <w:p/>
-    <w:p/>
-    <w:p/>
-    <w:p/>
-    <w:p/>
-    <w:p/>
-    <w:p/>
-    <w:p/>
-    <w:p/>
+      <w:bookmarkEnd w:id="1"/>
+    </w:p>
+    <w:p/>
+    <w:tbl>
+      <w:tblPr>
+        <w:tblStyle w:val="TableGrid"/>
+        <w:tblW w:w="0" w:type="auto"/>
+        <w:tblLook w:val="04A0" w:firstRow="1" w:lastRow="0" w:firstColumn="1" w:lastColumn="0" w:noHBand="0" w:noVBand="1"/>
+      </w:tblPr>
+      <w:tblGrid>
+        <w:gridCol w:w="2265"/>
+        <w:gridCol w:w="2265"/>
+        <w:gridCol w:w="2266"/>
+        <w:gridCol w:w="2266"/>
+      </w:tblGrid>
+      <w:tr>
+        <w:tc>
+          <w:tcPr>
+            <w:tcW w:w="2265" w:type="dxa"/>
+          </w:tcPr>
+          <w:p>
+            <w:pPr>
+              <w:rPr>
+                <w:b/>
+                <w:sz w:val="24"/>
+              </w:rPr>
+            </w:pPr>
+            <w:r>
+              <w:rPr>
+                <w:b/>
+                <w:sz w:val="24"/>
+              </w:rPr>
+              <w:t>Rev.</w:t>
+            </w:r>
+          </w:p>
+        </w:tc>
+        <w:tc>
+          <w:tcPr>
+            <w:tcW w:w="2265" w:type="dxa"/>
+          </w:tcPr>
+          <w:p>
+            <w:pPr>
+              <w:rPr>
+                <w:b/>
+                <w:sz w:val="24"/>
+              </w:rPr>
+            </w:pPr>
+            <w:r>
+              <w:rPr>
+                <w:b/>
+                <w:sz w:val="24"/>
+              </w:rPr>
+              <w:t>Opis promjene</w:t>
+            </w:r>
+          </w:p>
+        </w:tc>
+        <w:tc>
+          <w:tcPr>
+            <w:tcW w:w="2266" w:type="dxa"/>
+          </w:tcPr>
+          <w:p>
+            <w:pPr>
+              <w:rPr>
+                <w:b/>
+                <w:sz w:val="24"/>
+              </w:rPr>
+            </w:pPr>
+            <w:r>
+              <w:rPr>
+                <w:b/>
+                <w:sz w:val="24"/>
+              </w:rPr>
+              <w:t>Autor(i)</w:t>
+            </w:r>
+          </w:p>
+        </w:tc>
+        <w:tc>
+          <w:tcPr>
+            <w:tcW w:w="2266" w:type="dxa"/>
+          </w:tcPr>
+          <w:p>
+            <w:pPr>
+              <w:rPr>
+                <w:b/>
+                <w:sz w:val="24"/>
+              </w:rPr>
+            </w:pPr>
+            <w:r>
+              <w:rPr>
+                <w:b/>
+                <w:sz w:val="24"/>
+              </w:rPr>
+              <w:t>Datum</w:t>
+            </w:r>
+          </w:p>
+        </w:tc>
+      </w:tr>
+      <w:tr>
+        <w:tc>
+          <w:tcPr>
+            <w:tcW w:w="2265" w:type="dxa"/>
+          </w:tcPr>
+          <w:p>
+            <w:r>
+              <w:t>0.</w:t>
+            </w:r>
+            <w:r>
+              <w:t>2</w:t>
+            </w:r>
+          </w:p>
+        </w:tc>
+        <w:tc>
+          <w:tcPr>
+            <w:tcW w:w="2265" w:type="dxa"/>
+          </w:tcPr>
+          <w:p>
+            <w:r>
+              <w:t>Dodan dijagrami obrazaca uporabe i njihovi opisi</w:t>
+            </w:r>
+          </w:p>
+        </w:tc>
+        <w:tc>
+          <w:tcPr>
+            <w:tcW w:w="2266" w:type="dxa"/>
+          </w:tcPr>
+          <w:p>
+            <w:r>
+              <w:t>Tea Kalenski</w:t>
+            </w:r>
+          </w:p>
+        </w:tc>
+        <w:tc>
+          <w:tcPr>
+            <w:tcW w:w="2266" w:type="dxa"/>
+          </w:tcPr>
+          <w:p>
+            <w:r>
+              <w:t>07.11.2018.</w:t>
+            </w:r>
+          </w:p>
+        </w:tc>
+      </w:tr>
+      <w:tr>
+        <w:tc>
+          <w:tcPr>
+            <w:tcW w:w="2265" w:type="dxa"/>
+          </w:tcPr>
+          <w:p>
+            <w:r>
+              <w:t>0.</w:t>
+            </w:r>
+            <w:r>
+              <w:t>3</w:t>
+            </w:r>
+          </w:p>
+        </w:tc>
+        <w:tc>
+          <w:tcPr>
+            <w:tcW w:w="2265" w:type="dxa"/>
+          </w:tcPr>
+          <w:p>
+            <w:r>
+              <w:t>Dodan opis projektnog zadatka i prvi dio šestog poglavlja</w:t>
+            </w:r>
+          </w:p>
+        </w:tc>
+        <w:tc>
+          <w:tcPr>
+            <w:tcW w:w="2266" w:type="dxa"/>
+          </w:tcPr>
+          <w:p>
+            <w:r>
+              <w:t>Dino Avdić</w:t>
+            </w:r>
+          </w:p>
+          <w:p>
+            <w:r>
+              <w:t>Filip Janđel</w:t>
+            </w:r>
+          </w:p>
+          <w:p/>
+        </w:tc>
+        <w:tc>
+          <w:tcPr>
+            <w:tcW w:w="2266" w:type="dxa"/>
+          </w:tcPr>
+          <w:p>
+            <w:r>
+              <w:t>11.11.2018.</w:t>
+            </w:r>
+          </w:p>
+        </w:tc>
+      </w:tr>
+      <w:tr>
+        <w:tc>
+          <w:tcPr>
+            <w:tcW w:w="2265" w:type="dxa"/>
+          </w:tcPr>
+          <w:p>
+            <w:r>
+              <w:t>0.</w:t>
+            </w:r>
+            <w:r>
+              <w:t>6</w:t>
+            </w:r>
+          </w:p>
+        </w:tc>
+        <w:tc>
+          <w:tcPr>
+            <w:tcW w:w="2265" w:type="dxa"/>
+          </w:tcPr>
+          <w:p>
+            <w:r>
+              <w:t>Dodani sekvencijski dijagrami i njihovi opisi, dodan opis pojmova</w:t>
+            </w:r>
+          </w:p>
+        </w:tc>
+        <w:tc>
+          <w:tcPr>
+            <w:tcW w:w="2266" w:type="dxa"/>
+          </w:tcPr>
+          <w:p>
+            <w:r>
+              <w:t>Filip Janđel</w:t>
+            </w:r>
+          </w:p>
+          <w:p>
+            <w:r>
+              <w:t>Tea Kalenski</w:t>
+            </w:r>
+          </w:p>
+          <w:p/>
+        </w:tc>
+        <w:tc>
+          <w:tcPr>
+            <w:tcW w:w="2266" w:type="dxa"/>
+          </w:tcPr>
+          <w:p>
+            <w:r>
+              <w:t>16.11.2018.</w:t>
+            </w:r>
+          </w:p>
+        </w:tc>
+      </w:tr>
+      <w:tr>
+        <w:tc>
+          <w:tcPr>
+            <w:tcW w:w="2265" w:type="dxa"/>
+          </w:tcPr>
+          <w:p>
+            <w:r>
+              <w:t>0.</w:t>
+            </w:r>
+            <w:r>
+              <w:t>7</w:t>
+            </w:r>
+          </w:p>
+        </w:tc>
+        <w:tc>
+          <w:tcPr>
+            <w:tcW w:w="2265" w:type="dxa"/>
+          </w:tcPr>
+          <w:p>
+            <w:r>
+              <w:t>Dodan kratki opis arhitekture i tehnologije</w:t>
+            </w:r>
+          </w:p>
+        </w:tc>
+        <w:tc>
+          <w:tcPr>
+            <w:tcW w:w="2266" w:type="dxa"/>
+          </w:tcPr>
+          <w:p>
+            <w:r>
+              <w:t>Filip Janđel</w:t>
+            </w:r>
+          </w:p>
+        </w:tc>
+        <w:tc>
+          <w:tcPr>
+            <w:tcW w:w="2266" w:type="dxa"/>
+          </w:tcPr>
+          <w:p>
+            <w:r>
+              <w:t>18.11.2018.</w:t>
+            </w:r>
+          </w:p>
+        </w:tc>
+      </w:tr>
+      <w:tr>
+        <w:tc>
+          <w:tcPr>
+            <w:tcW w:w="2265" w:type="dxa"/>
+          </w:tcPr>
+          <w:p>
+            <w:r>
+              <w:t>0.</w:t>
+            </w:r>
+            <w:r>
+              <w:t>8</w:t>
+            </w:r>
+          </w:p>
+        </w:tc>
+        <w:tc>
+          <w:tcPr>
+            <w:tcW w:w="2265" w:type="dxa"/>
+          </w:tcPr>
+          <w:p>
+            <w:r>
+              <w:t>Dodan dijagram razreda i objekata</w:t>
+            </w:r>
+          </w:p>
+        </w:tc>
+        <w:tc>
+          <w:tcPr>
+            <w:tcW w:w="2266" w:type="dxa"/>
+          </w:tcPr>
+          <w:p>
+            <w:r>
+              <w:t>Dino Avdić</w:t>
+            </w:r>
+          </w:p>
+        </w:tc>
+        <w:tc>
+          <w:tcPr>
+            <w:tcW w:w="2266" w:type="dxa"/>
+          </w:tcPr>
+          <w:p>
+            <w:r>
+              <w:t>27.11.2018.</w:t>
+            </w:r>
+          </w:p>
+        </w:tc>
+      </w:tr>
+      <w:tr>
+        <w:tc>
+          <w:tcPr>
+            <w:tcW w:w="2265" w:type="dxa"/>
+          </w:tcPr>
+          <w:p>
+            <w:r>
+              <w:t>0.9</w:t>
+            </w:r>
+          </w:p>
+        </w:tc>
+        <w:tc>
+          <w:tcPr>
+            <w:tcW w:w="2265" w:type="dxa"/>
+          </w:tcPr>
+          <w:p>
+            <w:r>
+              <w:t>Dodan ER model i opisi relacija baze podataka</w:t>
+            </w:r>
+          </w:p>
+          <w:p>
+            <w:r>
+              <w:t>Dodana naslovna stranica i sadržaj</w:t>
+            </w:r>
+          </w:p>
+        </w:tc>
+        <w:tc>
+          <w:tcPr>
+            <w:tcW w:w="2266" w:type="dxa"/>
+          </w:tcPr>
+          <w:p>
+            <w:r>
+              <w:t>Dino Avdić</w:t>
+            </w:r>
+          </w:p>
+          <w:p>
+            <w:r>
+              <w:t>Filip Janđel</w:t>
+            </w:r>
+          </w:p>
+          <w:p>
+            <w:r>
+              <w:t>Filip Kovačević</w:t>
+            </w:r>
+          </w:p>
+          <w:p>
+            <w:r>
+              <w:t>Marko Prnić</w:t>
+            </w:r>
+          </w:p>
+        </w:tc>
+        <w:tc>
+          <w:tcPr>
+            <w:tcW w:w="2266" w:type="dxa"/>
+          </w:tcPr>
+          <w:p>
+            <w:r>
+              <w:t>27.11.2018.</w:t>
+            </w:r>
+          </w:p>
+        </w:tc>
+      </w:tr>
+      <w:tr>
+        <w:tc>
+          <w:tcPr>
+            <w:tcW w:w="2265" w:type="dxa"/>
+          </w:tcPr>
+          <w:p>
+            <w:r>
+              <w:t>1.0</w:t>
+            </w:r>
+          </w:p>
+        </w:tc>
+        <w:tc>
+          <w:tcPr>
+            <w:tcW w:w="2265" w:type="dxa"/>
+          </w:tcPr>
+          <w:p>
+            <w:r>
+              <w:t>Dodani dodaci A-D</w:t>
+            </w:r>
+          </w:p>
+          <w:p>
+            <w:r>
+              <w:t>Dodan dnevnik promjena dokumentacije i ostali zahtjevi</w:t>
+            </w:r>
+          </w:p>
+        </w:tc>
+        <w:tc>
+          <w:tcPr>
+            <w:tcW w:w="2266" w:type="dxa"/>
+          </w:tcPr>
+          <w:p>
+            <w:r>
+              <w:t>Tin Komerički</w:t>
+            </w:r>
+          </w:p>
+        </w:tc>
+        <w:tc>
+          <w:tcPr>
+            <w:tcW w:w="2266" w:type="dxa"/>
+          </w:tcPr>
+          <w:p>
+            <w:r>
+              <w:t>28.11.2018.</w:t>
+            </w:r>
+          </w:p>
+        </w:tc>
+      </w:tr>
+    </w:tbl>
     <w:p/>
     <w:p/>
     <w:p/>
@@ -3331,13 +4071,14 @@
       <w:pPr>
         <w:pStyle w:val="Heading1"/>
       </w:pPr>
-      <w:bookmarkStart w:id="1" w:name="_Toc431806046"/>
-      <w:bookmarkStart w:id="2" w:name="_Toc531108299"/>
-      <w:r>
+      <w:bookmarkStart w:id="2" w:name="_Toc431806046"/>
+      <w:bookmarkStart w:id="3" w:name="_Toc531205291"/>
+      <w:r>
+        <w:lastRenderedPageBreak/>
         <w:t>Opis projektnog zadatka</w:t>
       </w:r>
-      <w:bookmarkEnd w:id="1"/>
       <w:bookmarkEnd w:id="2"/>
+      <w:bookmarkEnd w:id="3"/>
     </w:p>
     <w:p/>
     <w:p>
@@ -3432,21 +4173,16 @@
     <w:p/>
     <w:p/>
     <w:p/>
-    <w:p/>
-    <w:p/>
-    <w:p/>
-    <w:p/>
-    <w:p/>
-    <w:p/>
     <w:p>
       <w:pPr>
         <w:pStyle w:val="Heading1"/>
       </w:pPr>
-      <w:bookmarkStart w:id="3" w:name="_Toc531108300"/>
-      <w:r>
+      <w:bookmarkStart w:id="4" w:name="_Toc531205292"/>
+      <w:r>
+        <w:lastRenderedPageBreak/>
         <w:t>Pojmovnik</w:t>
       </w:r>
-      <w:bookmarkEnd w:id="3"/>
+      <w:bookmarkEnd w:id="4"/>
     </w:p>
     <w:p/>
     <w:p>
@@ -3634,22 +4370,23 @@
       <w:pPr>
         <w:pStyle w:val="Heading1"/>
       </w:pPr>
-      <w:bookmarkStart w:id="4" w:name="_Toc531108301"/>
-      <w:r>
+      <w:bookmarkStart w:id="5" w:name="_Toc531205293"/>
+      <w:r>
+        <w:lastRenderedPageBreak/>
         <w:t>Funkcionalni zahtjevi</w:t>
       </w:r>
-      <w:bookmarkEnd w:id="4"/>
+      <w:bookmarkEnd w:id="5"/>
     </w:p>
     <w:p/>
     <w:p>
       <w:pPr>
         <w:pStyle w:val="Heading2"/>
       </w:pPr>
-      <w:bookmarkStart w:id="5" w:name="_Toc531108302"/>
+      <w:bookmarkStart w:id="6" w:name="_Toc531205294"/>
       <w:r>
         <w:t>Dionici</w:t>
       </w:r>
-      <w:bookmarkEnd w:id="5"/>
+      <w:bookmarkEnd w:id="6"/>
     </w:p>
     <w:p>
       <w:r>
@@ -3660,11 +4397,11 @@
       <w:pPr>
         <w:pStyle w:val="Heading2"/>
       </w:pPr>
-      <w:bookmarkStart w:id="6" w:name="_Toc531108303"/>
+      <w:bookmarkStart w:id="7" w:name="_Toc531205295"/>
       <w:r>
         <w:t>Aktori</w:t>
       </w:r>
-      <w:bookmarkEnd w:id="6"/>
+      <w:bookmarkEnd w:id="7"/>
     </w:p>
     <w:p>
       <w:pPr>
@@ -3730,11 +4467,11 @@
       <w:pPr>
         <w:pStyle w:val="Heading3"/>
       </w:pPr>
-      <w:bookmarkStart w:id="7" w:name="_Toc531108304"/>
+      <w:bookmarkStart w:id="8" w:name="_Toc531205296"/>
       <w:r>
         <w:t>Administrator</w:t>
       </w:r>
-      <w:bookmarkEnd w:id="7"/>
+      <w:bookmarkEnd w:id="8"/>
     </w:p>
     <w:p>
       <w:pPr>
@@ -3800,11 +4537,11 @@
       <w:pPr>
         <w:pStyle w:val="Heading3"/>
       </w:pPr>
-      <w:bookmarkStart w:id="8" w:name="_Toc531108305"/>
+      <w:bookmarkStart w:id="9" w:name="_Toc531205297"/>
       <w:r>
         <w:t>Ovlašteni serviser</w:t>
       </w:r>
-      <w:bookmarkEnd w:id="8"/>
+      <w:bookmarkEnd w:id="9"/>
     </w:p>
     <w:p>
       <w:pPr>
@@ -3862,11 +4599,11 @@
       <w:pPr>
         <w:pStyle w:val="Heading3"/>
       </w:pPr>
-      <w:bookmarkStart w:id="9" w:name="_Toc531108306"/>
+      <w:bookmarkStart w:id="10" w:name="_Toc531205298"/>
       <w:r>
         <w:t>Registrirani korisnik</w:t>
       </w:r>
-      <w:bookmarkEnd w:id="9"/>
+      <w:bookmarkEnd w:id="10"/>
     </w:p>
     <w:p>
       <w:pPr>
@@ -3972,11 +4709,11 @@
       <w:pPr>
         <w:pStyle w:val="Heading3"/>
       </w:pPr>
-      <w:bookmarkStart w:id="10" w:name="_Toc531108307"/>
+      <w:bookmarkStart w:id="11" w:name="_Toc531205299"/>
       <w:r>
         <w:t>Neregistrirani korisnik</w:t>
       </w:r>
-      <w:bookmarkEnd w:id="10"/>
+      <w:bookmarkEnd w:id="11"/>
     </w:p>
     <w:p>
       <w:pPr>
@@ -4014,12 +4751,11 @@
       <w:pPr>
         <w:pStyle w:val="Heading3"/>
       </w:pPr>
-      <w:bookmarkStart w:id="11" w:name="_Toc531108308"/>
-      <w:r>
-        <w:lastRenderedPageBreak/>
+      <w:bookmarkStart w:id="12" w:name="_Toc531205300"/>
+      <w:r>
         <w:t>Baza podataka</w:t>
       </w:r>
-      <w:bookmarkEnd w:id="11"/>
+      <w:bookmarkEnd w:id="12"/>
     </w:p>
     <w:p>
       <w:pPr>
@@ -4062,16 +4798,16 @@
         <w:br w:type="page"/>
       </w:r>
     </w:p>
-    <w:p/>
     <w:p>
       <w:pPr>
         <w:pStyle w:val="Heading2"/>
       </w:pPr>
-      <w:bookmarkStart w:id="12" w:name="_Toc531108309"/>
-      <w:r>
+      <w:bookmarkStart w:id="13" w:name="_Toc531205301"/>
+      <w:r>
+        <w:lastRenderedPageBreak/>
         <w:t>Opisi obrazaca uporabe</w:t>
       </w:r>
-      <w:bookmarkEnd w:id="12"/>
+      <w:bookmarkEnd w:id="13"/>
     </w:p>
     <w:p/>
     <w:p>
@@ -4476,8 +5212,12 @@
         <w:t>Opis mogućih odstupanja: -</w:t>
       </w:r>
     </w:p>
-    <w:p>
-      <w:r>
+    <w:p/>
+    <w:p/>
+    <w:p/>
+    <w:p>
+      <w:r>
+        <w:lastRenderedPageBreak/>
         <w:t>UC4</w:t>
       </w:r>
     </w:p>
@@ -4502,7 +5242,6 @@
         </w:numPr>
       </w:pPr>
       <w:r>
-        <w:lastRenderedPageBreak/>
         <w:t>Glavni sudionici: Neregistrirani korisnik</w:t>
       </w:r>
     </w:p>
@@ -4856,8 +5595,14 @@
         <w:t>Opis mogućih odstupanja: -</w:t>
       </w:r>
     </w:p>
-    <w:p>
-      <w:r>
+    <w:p/>
+    <w:p/>
+    <w:p/>
+    <w:p/>
+    <w:p/>
+    <w:p>
+      <w:r>
+        <w:lastRenderedPageBreak/>
         <w:t>UC5.2</w:t>
       </w:r>
     </w:p>
@@ -4951,7 +5696,6 @@
     </w:p>
     <w:p>
       <w:r>
-        <w:lastRenderedPageBreak/>
         <w:t>UC6</w:t>
       </w:r>
     </w:p>
@@ -5193,8 +5937,15 @@
         <w:t>Opis mogućih odstupanja: -</w:t>
       </w:r>
     </w:p>
-    <w:p>
-      <w:r>
+    <w:p/>
+    <w:p/>
+    <w:p/>
+    <w:p/>
+    <w:p/>
+    <w:p/>
+    <w:p>
+      <w:r>
+        <w:lastRenderedPageBreak/>
         <w:t>UC6.3</w:t>
       </w:r>
     </w:p>
@@ -5356,7 +6107,6 @@
         </w:numPr>
       </w:pPr>
       <w:r>
-        <w:lastRenderedPageBreak/>
         <w:t>Željeni scenarij: Nakon uspješnog završetka prijave, registriranom korisniku se na njegovu adresu elektroničke pošte šalje detalja obavijest o prijavi</w:t>
       </w:r>
     </w:p>
@@ -5550,8 +6300,11 @@
         <w:t>Opis mogućih odstupanja: -</w:t>
       </w:r>
     </w:p>
-    <w:p>
-      <w:r>
+    <w:p/>
+    <w:p/>
+    <w:p>
+      <w:r>
+        <w:lastRenderedPageBreak/>
         <w:t>UC8</w:t>
       </w:r>
     </w:p>
@@ -5732,23 +6485,23 @@
       <w:pPr>
         <w:pStyle w:val="Heading2"/>
       </w:pPr>
-      <w:bookmarkStart w:id="13" w:name="_Toc531108310"/>
+      <w:bookmarkStart w:id="14" w:name="_Toc531205302"/>
       <w:r>
         <w:lastRenderedPageBreak/>
         <w:t>Dijagrami obrazaca uporabe</w:t>
       </w:r>
-      <w:bookmarkEnd w:id="13"/>
+      <w:bookmarkEnd w:id="14"/>
     </w:p>
     <w:p/>
     <w:p>
       <w:pPr>
         <w:pStyle w:val="Heading3"/>
       </w:pPr>
-      <w:bookmarkStart w:id="14" w:name="_Toc531108311"/>
+      <w:bookmarkStart w:id="15" w:name="_Toc531205303"/>
       <w:r>
         <w:t>Dijagram obrazaca uporabe za cijeli auto servis</w:t>
       </w:r>
-      <w:bookmarkEnd w:id="14"/>
+      <w:bookmarkEnd w:id="15"/>
     </w:p>
     <w:p/>
     <w:p>
@@ -5764,448 +6517,6 @@
             <wp:extent cx="5661329" cy="6578050"/>
             <wp:effectExtent l="0" t="0" r="0" b="0"/>
             <wp:docPr id="1" name="Picture 1"/>
-            <wp:cNvGraphicFramePr>
-              <a:graphicFrameLocks xmlns:a="http://schemas.openxmlformats.org/drawingml/2006/main" noChangeAspect="1"/>
-            </wp:cNvGraphicFramePr>
-            <a:graphic xmlns:a="http://schemas.openxmlformats.org/drawingml/2006/main">
-              <a:graphicData uri="http://schemas.openxmlformats.org/drawingml/2006/picture">
-                <pic:pic xmlns:pic="http://schemas.openxmlformats.org/drawingml/2006/picture">
-                  <pic:nvPicPr>
-                    <pic:cNvPr id="1" name=""/>
-                    <pic:cNvPicPr/>
-                  </pic:nvPicPr>
-                  <pic:blipFill>
-                    <a:blip r:embed="rId6"/>
-                    <a:stretch>
-                      <a:fillRect/>
-                    </a:stretch>
-                  </pic:blipFill>
-                  <pic:spPr>
-                    <a:xfrm>
-                      <a:off x="0" y="0"/>
-                      <a:ext cx="5683334" cy="6603618"/>
-                    </a:xfrm>
-                    <a:prstGeom prst="rect">
-                      <a:avLst/>
-                    </a:prstGeom>
-                  </pic:spPr>
-                </pic:pic>
-              </a:graphicData>
-            </a:graphic>
-          </wp:inline>
-        </w:drawing>
-      </w:r>
-    </w:p>
-    <w:p>
-      <w:pPr>
-        <w:pStyle w:val="Caption"/>
-        <w:jc w:val="center"/>
-      </w:pPr>
-      <w:bookmarkStart w:id="15" w:name="_Toc531199437"/>
-      <w:r>
-        <w:t xml:space="preserve">Slika </w:t>
-      </w:r>
-      <w:r>
-        <w:rPr>
-          <w:noProof/>
-        </w:rPr>
-        <w:fldChar w:fldCharType="begin"/>
-      </w:r>
-      <w:r>
-        <w:rPr>
-          <w:noProof/>
-        </w:rPr>
-        <w:instrText xml:space="preserve"> SEQ Slika \* ARABIC </w:instrText>
-      </w:r>
-      <w:r>
-        <w:rPr>
-          <w:noProof/>
-        </w:rPr>
-        <w:fldChar w:fldCharType="separate"/>
-      </w:r>
-      <w:r>
-        <w:rPr>
-          <w:noProof/>
-        </w:rPr>
-        <w:t>1</w:t>
-      </w:r>
-      <w:r>
-        <w:rPr>
-          <w:noProof/>
-        </w:rPr>
-        <w:fldChar w:fldCharType="end"/>
-      </w:r>
-      <w:r>
-        <w:rPr>
-          <w:noProof/>
-        </w:rPr>
-        <w:t>.</w:t>
-      </w:r>
-      <w:r>
-        <w:t xml:space="preserve"> Dijagram obrazaca uporabe za cijeli auto servis</w:t>
-      </w:r>
-      <w:bookmarkEnd w:id="15"/>
-    </w:p>
-    <w:p/>
-    <w:p/>
-    <w:p/>
-    <w:p>
-      <w:pPr>
-        <w:pStyle w:val="Heading3"/>
-      </w:pPr>
-      <w:bookmarkStart w:id="16" w:name="_Toc531108312"/>
-      <w:r>
-        <w:lastRenderedPageBreak/>
-        <w:t>Dijagram obrazaca uporabe za administratora</w:t>
-      </w:r>
-      <w:bookmarkEnd w:id="16"/>
-    </w:p>
-    <w:p/>
-    <w:p>
-      <w:pPr>
-        <w:keepNext/>
-      </w:pPr>
-      <w:r>
-        <w:rPr>
-          <w:noProof/>
-        </w:rPr>
-        <w:drawing>
-          <wp:inline distT="0" distB="0" distL="0" distR="0" wp14:anchorId="73EBD369" wp14:editId="391A465A">
-            <wp:extent cx="5760720" cy="3265805"/>
-            <wp:effectExtent l="0" t="0" r="0" b="0"/>
-            <wp:docPr id="2" name="Picture 2"/>
-            <wp:cNvGraphicFramePr>
-              <a:graphicFrameLocks xmlns:a="http://schemas.openxmlformats.org/drawingml/2006/main" noChangeAspect="1"/>
-            </wp:cNvGraphicFramePr>
-            <a:graphic xmlns:a="http://schemas.openxmlformats.org/drawingml/2006/main">
-              <a:graphicData uri="http://schemas.openxmlformats.org/drawingml/2006/picture">
-                <pic:pic xmlns:pic="http://schemas.openxmlformats.org/drawingml/2006/picture">
-                  <pic:nvPicPr>
-                    <pic:cNvPr id="1" name=""/>
-                    <pic:cNvPicPr/>
-                  </pic:nvPicPr>
-                  <pic:blipFill>
-                    <a:blip r:embed="rId7"/>
-                    <a:stretch>
-                      <a:fillRect/>
-                    </a:stretch>
-                  </pic:blipFill>
-                  <pic:spPr>
-                    <a:xfrm>
-                      <a:off x="0" y="0"/>
-                      <a:ext cx="5760720" cy="3265805"/>
-                    </a:xfrm>
-                    <a:prstGeom prst="rect">
-                      <a:avLst/>
-                    </a:prstGeom>
-                  </pic:spPr>
-                </pic:pic>
-              </a:graphicData>
-            </a:graphic>
-          </wp:inline>
-        </w:drawing>
-      </w:r>
-    </w:p>
-    <w:p>
-      <w:pPr>
-        <w:pStyle w:val="Caption"/>
-        <w:jc w:val="center"/>
-      </w:pPr>
-      <w:bookmarkStart w:id="17" w:name="_Toc531199438"/>
-      <w:r>
-        <w:t xml:space="preserve">Slika </w:t>
-      </w:r>
-      <w:r>
-        <w:rPr>
-          <w:noProof/>
-        </w:rPr>
-        <w:fldChar w:fldCharType="begin"/>
-      </w:r>
-      <w:r>
-        <w:rPr>
-          <w:noProof/>
-        </w:rPr>
-        <w:instrText xml:space="preserve"> SEQ Slika \* ARABIC </w:instrText>
-      </w:r>
-      <w:r>
-        <w:rPr>
-          <w:noProof/>
-        </w:rPr>
-        <w:fldChar w:fldCharType="separate"/>
-      </w:r>
-      <w:r>
-        <w:rPr>
-          <w:noProof/>
-        </w:rPr>
-        <w:t>2</w:t>
-      </w:r>
-      <w:r>
-        <w:rPr>
-          <w:noProof/>
-        </w:rPr>
-        <w:fldChar w:fldCharType="end"/>
-      </w:r>
-      <w:r>
-        <w:rPr>
-          <w:noProof/>
-        </w:rPr>
-        <w:t>.</w:t>
-      </w:r>
-      <w:r>
-        <w:t xml:space="preserve"> </w:t>
-      </w:r>
-      <w:r>
-        <w:t>Dijagram obrazaca uporabe za administratora</w:t>
-      </w:r>
-      <w:bookmarkEnd w:id="17"/>
-    </w:p>
-    <w:p/>
-    <w:p/>
-    <w:p/>
-    <w:p>
-      <w:pPr>
-        <w:pStyle w:val="Heading3"/>
-      </w:pPr>
-      <w:bookmarkStart w:id="18" w:name="_Toc531108313"/>
-      <w:r>
-        <w:t>Dijagram obrazaca uporabe za korisnika</w:t>
-      </w:r>
-      <w:bookmarkEnd w:id="18"/>
-    </w:p>
-    <w:p/>
-    <w:p>
-      <w:pPr>
-        <w:keepNext/>
-      </w:pPr>
-      <w:r>
-        <w:rPr>
-          <w:noProof/>
-        </w:rPr>
-        <w:drawing>
-          <wp:inline distT="0" distB="0" distL="0" distR="0" wp14:anchorId="4009B10E" wp14:editId="4EDA2F11">
-            <wp:extent cx="5760720" cy="3046730"/>
-            <wp:effectExtent l="0" t="0" r="0" b="1270"/>
-            <wp:docPr id="3" name="Picture 3"/>
-            <wp:cNvGraphicFramePr>
-              <a:graphicFrameLocks xmlns:a="http://schemas.openxmlformats.org/drawingml/2006/main" noChangeAspect="1"/>
-            </wp:cNvGraphicFramePr>
-            <a:graphic xmlns:a="http://schemas.openxmlformats.org/drawingml/2006/main">
-              <a:graphicData uri="http://schemas.openxmlformats.org/drawingml/2006/picture">
-                <pic:pic xmlns:pic="http://schemas.openxmlformats.org/drawingml/2006/picture">
-                  <pic:nvPicPr>
-                    <pic:cNvPr id="1" name=""/>
-                    <pic:cNvPicPr/>
-                  </pic:nvPicPr>
-                  <pic:blipFill>
-                    <a:blip r:embed="rId8"/>
-                    <a:stretch>
-                      <a:fillRect/>
-                    </a:stretch>
-                  </pic:blipFill>
-                  <pic:spPr>
-                    <a:xfrm>
-                      <a:off x="0" y="0"/>
-                      <a:ext cx="5760720" cy="3046730"/>
-                    </a:xfrm>
-                    <a:prstGeom prst="rect">
-                      <a:avLst/>
-                    </a:prstGeom>
-                  </pic:spPr>
-                </pic:pic>
-              </a:graphicData>
-            </a:graphic>
-          </wp:inline>
-        </w:drawing>
-      </w:r>
-    </w:p>
-    <w:p>
-      <w:pPr>
-        <w:pStyle w:val="Caption"/>
-        <w:jc w:val="center"/>
-      </w:pPr>
-      <w:bookmarkStart w:id="19" w:name="_Toc531199439"/>
-      <w:r>
-        <w:t xml:space="preserve">Slika </w:t>
-      </w:r>
-      <w:r>
-        <w:rPr>
-          <w:noProof/>
-        </w:rPr>
-        <w:fldChar w:fldCharType="begin"/>
-      </w:r>
-      <w:r>
-        <w:rPr>
-          <w:noProof/>
-        </w:rPr>
-        <w:instrText xml:space="preserve"> SEQ Slika \* ARABIC </w:instrText>
-      </w:r>
-      <w:r>
-        <w:rPr>
-          <w:noProof/>
-        </w:rPr>
-        <w:fldChar w:fldCharType="separate"/>
-      </w:r>
-      <w:r>
-        <w:rPr>
-          <w:noProof/>
-        </w:rPr>
-        <w:t>3</w:t>
-      </w:r>
-      <w:r>
-        <w:rPr>
-          <w:noProof/>
-        </w:rPr>
-        <w:fldChar w:fldCharType="end"/>
-      </w:r>
-      <w:r>
-        <w:rPr>
-          <w:noProof/>
-        </w:rPr>
-        <w:t>.</w:t>
-      </w:r>
-      <w:r>
-        <w:t xml:space="preserve"> Dijagram </w:t>
-      </w:r>
-      <w:r>
-        <w:t>obrazaca uporabe za korisnika</w:t>
-      </w:r>
-      <w:bookmarkEnd w:id="19"/>
-    </w:p>
-    <w:p>
-      <w:pPr>
-        <w:pStyle w:val="Heading3"/>
-      </w:pPr>
-      <w:bookmarkStart w:id="20" w:name="_Toc531108314"/>
-      <w:r>
-        <w:lastRenderedPageBreak/>
-        <w:t>Dijagram obrazaca uporabe za prijavu</w:t>
-      </w:r>
-      <w:bookmarkEnd w:id="20"/>
-    </w:p>
-    <w:p/>
-    <w:p>
-      <w:pPr>
-        <w:keepNext/>
-      </w:pPr>
-      <w:r>
-        <w:rPr>
-          <w:noProof/>
-        </w:rPr>
-        <w:drawing>
-          <wp:inline distT="0" distB="0" distL="0" distR="0" wp14:anchorId="234C75DF" wp14:editId="4752A58E">
-            <wp:extent cx="5760720" cy="3046730"/>
-            <wp:effectExtent l="0" t="0" r="0" b="1270"/>
-            <wp:docPr id="4" name="Picture 4"/>
-            <wp:cNvGraphicFramePr>
-              <a:graphicFrameLocks xmlns:a="http://schemas.openxmlformats.org/drawingml/2006/main" noChangeAspect="1"/>
-            </wp:cNvGraphicFramePr>
-            <a:graphic xmlns:a="http://schemas.openxmlformats.org/drawingml/2006/main">
-              <a:graphicData uri="http://schemas.openxmlformats.org/drawingml/2006/picture">
-                <pic:pic xmlns:pic="http://schemas.openxmlformats.org/drawingml/2006/picture">
-                  <pic:nvPicPr>
-                    <pic:cNvPr id="1" name=""/>
-                    <pic:cNvPicPr/>
-                  </pic:nvPicPr>
-                  <pic:blipFill>
-                    <a:blip r:embed="rId8"/>
-                    <a:stretch>
-                      <a:fillRect/>
-                    </a:stretch>
-                  </pic:blipFill>
-                  <pic:spPr>
-                    <a:xfrm>
-                      <a:off x="0" y="0"/>
-                      <a:ext cx="5760720" cy="3046730"/>
-                    </a:xfrm>
-                    <a:prstGeom prst="rect">
-                      <a:avLst/>
-                    </a:prstGeom>
-                  </pic:spPr>
-                </pic:pic>
-              </a:graphicData>
-            </a:graphic>
-          </wp:inline>
-        </w:drawing>
-      </w:r>
-    </w:p>
-    <w:p>
-      <w:pPr>
-        <w:pStyle w:val="Caption"/>
-        <w:jc w:val="center"/>
-      </w:pPr>
-      <w:bookmarkStart w:id="21" w:name="_Toc531199440"/>
-      <w:r>
-        <w:t xml:space="preserve">Slika </w:t>
-      </w:r>
-      <w:r>
-        <w:rPr>
-          <w:noProof/>
-        </w:rPr>
-        <w:fldChar w:fldCharType="begin"/>
-      </w:r>
-      <w:r>
-        <w:rPr>
-          <w:noProof/>
-        </w:rPr>
-        <w:instrText xml:space="preserve"> SEQ Slika \* ARABIC </w:instrText>
-      </w:r>
-      <w:r>
-        <w:rPr>
-          <w:noProof/>
-        </w:rPr>
-        <w:fldChar w:fldCharType="separate"/>
-      </w:r>
-      <w:r>
-        <w:rPr>
-          <w:noProof/>
-        </w:rPr>
-        <w:t>4</w:t>
-      </w:r>
-      <w:r>
-        <w:rPr>
-          <w:noProof/>
-        </w:rPr>
-        <w:fldChar w:fldCharType="end"/>
-      </w:r>
-      <w:r>
-        <w:rPr>
-          <w:noProof/>
-        </w:rPr>
-        <w:t>.</w:t>
-      </w:r>
-      <w:r>
-        <w:t xml:space="preserve"> Dijagram </w:t>
-      </w:r>
-      <w:r>
-        <w:t>obrazaca uporabe za prijavu</w:t>
-      </w:r>
-      <w:bookmarkEnd w:id="21"/>
-    </w:p>
-    <w:p/>
-    <w:p>
-      <w:pPr>
-        <w:pStyle w:val="Heading3"/>
-      </w:pPr>
-      <w:bookmarkStart w:id="22" w:name="_Toc531108315"/>
-      <w:r>
-        <w:t>Dijagram obrazaca uporabe za servisera</w:t>
-      </w:r>
-      <w:bookmarkEnd w:id="22"/>
-    </w:p>
-    <w:p/>
-    <w:p>
-      <w:pPr>
-        <w:keepNext/>
-      </w:pPr>
-      <w:r>
-        <w:rPr>
-          <w:noProof/>
-        </w:rPr>
-        <w:drawing>
-          <wp:inline distT="0" distB="0" distL="0" distR="0" wp14:anchorId="48A6259B" wp14:editId="28FD902A">
-            <wp:extent cx="5760720" cy="2931795"/>
-            <wp:effectExtent l="0" t="0" r="0" b="1905"/>
-            <wp:docPr id="5" name="Picture 5"/>
             <wp:cNvGraphicFramePr>
               <a:graphicFrameLocks xmlns:a="http://schemas.openxmlformats.org/drawingml/2006/main" noChangeAspect="1"/>
             </wp:cNvGraphicFramePr>
@@ -6225,7 +6536,7 @@
                   <pic:spPr>
                     <a:xfrm>
                       <a:off x="0" y="0"/>
-                      <a:ext cx="5760720" cy="2931795"/>
+                      <a:ext cx="5683334" cy="6603618"/>
                     </a:xfrm>
                     <a:prstGeom prst="rect">
                       <a:avLst/>
@@ -6243,7 +6554,7 @@
         <w:pStyle w:val="Caption"/>
         <w:jc w:val="center"/>
       </w:pPr>
-      <w:bookmarkStart w:id="23" w:name="_Toc531199441"/>
+      <w:bookmarkStart w:id="16" w:name="_Toc531199437"/>
       <w:r>
         <w:t xml:space="preserve">Slika </w:t>
       </w:r>
@@ -6269,7 +6580,7 @@
         <w:rPr>
           <w:noProof/>
         </w:rPr>
-        <w:t>5</w:t>
+        <w:t>1</w:t>
       </w:r>
       <w:r>
         <w:rPr>
@@ -6284,12 +6595,9 @@
         <w:t>.</w:t>
       </w:r>
       <w:r>
-        <w:t xml:space="preserve"> D</w:t>
-      </w:r>
-      <w:r>
-        <w:t>ijagram obrazaca uporabe za servisera</w:t>
-      </w:r>
-      <w:bookmarkEnd w:id="23"/>
+        <w:t xml:space="preserve"> Dijagram obrazaca uporabe za cijeli auto servis</w:t>
+      </w:r>
+      <w:bookmarkEnd w:id="16"/>
     </w:p>
     <w:p/>
     <w:p/>
@@ -6298,12 +6606,12 @@
       <w:pPr>
         <w:pStyle w:val="Heading3"/>
       </w:pPr>
-      <w:bookmarkStart w:id="24" w:name="_Toc531108316"/>
+      <w:bookmarkStart w:id="17" w:name="_Toc531205304"/>
       <w:r>
         <w:lastRenderedPageBreak/>
-        <w:t>Dijagram obrazaca uporabe za obradu prijave vozila</w:t>
-      </w:r>
-      <w:bookmarkEnd w:id="24"/>
+        <w:t>Dijagram obrazaca uporabe za administratora</w:t>
+      </w:r>
+      <w:bookmarkEnd w:id="17"/>
     </w:p>
     <w:p/>
     <w:p>
@@ -6315,10 +6623,10 @@
           <w:noProof/>
         </w:rPr>
         <w:drawing>
-          <wp:inline distT="0" distB="0" distL="0" distR="0" wp14:anchorId="22906178" wp14:editId="17F7F3A4">
-            <wp:extent cx="5760720" cy="4034790"/>
-            <wp:effectExtent l="0" t="0" r="0" b="3810"/>
-            <wp:docPr id="6" name="Picture 6"/>
+          <wp:inline distT="0" distB="0" distL="0" distR="0" wp14:anchorId="73EBD369" wp14:editId="391A465A">
+            <wp:extent cx="5760720" cy="3265805"/>
+            <wp:effectExtent l="0" t="0" r="0" b="0"/>
+            <wp:docPr id="2" name="Picture 2"/>
             <wp:cNvGraphicFramePr>
               <a:graphicFrameLocks xmlns:a="http://schemas.openxmlformats.org/drawingml/2006/main" noChangeAspect="1"/>
             </wp:cNvGraphicFramePr>
@@ -6338,7 +6646,7 @@
                   <pic:spPr>
                     <a:xfrm>
                       <a:off x="0" y="0"/>
-                      <a:ext cx="5760720" cy="4034790"/>
+                      <a:ext cx="5760720" cy="3265805"/>
                     </a:xfrm>
                     <a:prstGeom prst="rect">
                       <a:avLst/>
@@ -6356,7 +6664,7 @@
         <w:pStyle w:val="Caption"/>
         <w:jc w:val="center"/>
       </w:pPr>
-      <w:bookmarkStart w:id="25" w:name="_Toc531199442"/>
+      <w:bookmarkStart w:id="18" w:name="_Toc531199438"/>
       <w:r>
         <w:t xml:space="preserve">Slika </w:t>
       </w:r>
@@ -6382,7 +6690,7 @@
         <w:rPr>
           <w:noProof/>
         </w:rPr>
-        <w:t>6</w:t>
+        <w:t>2</w:t>
       </w:r>
       <w:r>
         <w:rPr>
@@ -6397,53 +6705,25 @@
         <w:t>.</w:t>
       </w:r>
       <w:r>
-        <w:t xml:space="preserve"> D</w:t>
-      </w:r>
-      <w:r>
-        <w:t>ijagram obrazaca uporabe za obradu prijave vozila</w:t>
-      </w:r>
-      <w:bookmarkEnd w:id="25"/>
-    </w:p>
-    <w:p/>
-    <w:p/>
-    <w:p/>
-    <w:p/>
-    <w:p/>
-    <w:p/>
-    <w:p/>
-    <w:p/>
-    <w:p/>
-    <w:p/>
-    <w:p/>
-    <w:p/>
-    <w:p/>
-    <w:p/>
-    <w:p/>
-    <w:p>
-      <w:pPr>
-        <w:pStyle w:val="Heading2"/>
-      </w:pPr>
-      <w:bookmarkStart w:id="26" w:name="_Toc531108317"/>
-      <w:r>
-        <w:t>Sekvencijski dijagrami</w:t>
-      </w:r>
-      <w:bookmarkEnd w:id="26"/>
-    </w:p>
+        <w:t xml:space="preserve"> </w:t>
+      </w:r>
+      <w:r>
+        <w:t>Dijagram obrazaca uporabe za administratora</w:t>
+      </w:r>
+      <w:bookmarkEnd w:id="18"/>
+    </w:p>
+    <w:p/>
+    <w:p/>
     <w:p/>
     <w:p>
       <w:pPr>
         <w:pStyle w:val="Heading3"/>
       </w:pPr>
-      <w:bookmarkStart w:id="27" w:name="_Toc531108318"/>
-      <w:r>
-        <w:t>Osnovni upis podataka</w:t>
-      </w:r>
-      <w:bookmarkEnd w:id="27"/>
-    </w:p>
-    <w:p>
-      <w:r>
-        <w:t>Administrator sustava upisuje podatke o servisu i kontakt podatke koje čine adresa, kontakt i radno vrijeme koje sustav prikazuje u zaglavlju. Administrator upisuje i podatke o ovlaštenim serviserima, od kojih svaki mora imati svoje korisničko ime i lozinku te se ti podaci pohranjuju u bazu podataka i unos se potvrđuje.</w:t>
-      </w:r>
+      <w:bookmarkStart w:id="19" w:name="_Toc531205305"/>
+      <w:r>
+        <w:t>Dijagram obrazaca uporabe za korisnika</w:t>
+      </w:r>
+      <w:bookmarkEnd w:id="19"/>
     </w:p>
     <w:p/>
     <w:p>
@@ -6455,10 +6735,10 @@
           <w:noProof/>
         </w:rPr>
         <w:drawing>
-          <wp:inline distT="0" distB="0" distL="0" distR="0" wp14:anchorId="0B911A9F" wp14:editId="58B6FA36">
-            <wp:extent cx="5760720" cy="1884045"/>
-            <wp:effectExtent l="0" t="0" r="0" b="1905"/>
-            <wp:docPr id="7" name="Picture 7"/>
+          <wp:inline distT="0" distB="0" distL="0" distR="0" wp14:anchorId="4009B10E" wp14:editId="4EDA2F11">
+            <wp:extent cx="5760720" cy="3046730"/>
+            <wp:effectExtent l="0" t="0" r="0" b="1270"/>
+            <wp:docPr id="3" name="Picture 3"/>
             <wp:cNvGraphicFramePr>
               <a:graphicFrameLocks xmlns:a="http://schemas.openxmlformats.org/drawingml/2006/main" noChangeAspect="1"/>
             </wp:cNvGraphicFramePr>
@@ -6478,7 +6758,7 @@
                   <pic:spPr>
                     <a:xfrm>
                       <a:off x="0" y="0"/>
-                      <a:ext cx="5760720" cy="1884045"/>
+                      <a:ext cx="5760720" cy="3046730"/>
                     </a:xfrm>
                     <a:prstGeom prst="rect">
                       <a:avLst/>
@@ -6496,7 +6776,7 @@
         <w:pStyle w:val="Caption"/>
         <w:jc w:val="center"/>
       </w:pPr>
-      <w:bookmarkStart w:id="28" w:name="_Toc531199443"/>
+      <w:bookmarkStart w:id="20" w:name="_Toc531199439"/>
       <w:r>
         <w:t xml:space="preserve">Slika </w:t>
       </w:r>
@@ -6522,7 +6802,7 @@
         <w:rPr>
           <w:noProof/>
         </w:rPr>
-        <w:t>7</w:t>
+        <w:t>3</w:t>
       </w:r>
       <w:r>
         <w:rPr>
@@ -6537,26 +6817,23 @@
         <w:t>.</w:t>
       </w:r>
       <w:r>
-        <w:t xml:space="preserve"> Sekvencijski dijagram - Osnovni upis podataka</w:t>
-      </w:r>
-      <w:bookmarkEnd w:id="28"/>
-    </w:p>
-    <w:p/>
-    <w:p/>
+        <w:t xml:space="preserve"> Dijagram </w:t>
+      </w:r>
+      <w:r>
+        <w:t>obrazaca uporabe za korisnika</w:t>
+      </w:r>
+      <w:bookmarkEnd w:id="20"/>
+    </w:p>
     <w:p>
       <w:pPr>
         <w:pStyle w:val="Heading3"/>
       </w:pPr>
-      <w:bookmarkStart w:id="29" w:name="_Toc531108319"/>
-      <w:r>
-        <w:t>Potvrda prijave vozila na popravak</w:t>
-      </w:r>
-      <w:bookmarkEnd w:id="29"/>
-    </w:p>
-    <w:p>
-      <w:r>
-        <w:t>Ovlašteni serviser prihvaća prijavu vozila na popravak, sustav stvara obrazac koji vraća ovlaštenom serviseru te ga ovlašteni serviser uručuje korisniku na potpis i vraća ga.</w:t>
-      </w:r>
+      <w:bookmarkStart w:id="21" w:name="_Toc531205306"/>
+      <w:r>
+        <w:lastRenderedPageBreak/>
+        <w:t>Dijagram obrazaca uporabe za prijavu</w:t>
+      </w:r>
+      <w:bookmarkEnd w:id="21"/>
     </w:p>
     <w:p/>
     <w:p>
@@ -6568,10 +6845,121 @@
           <w:noProof/>
         </w:rPr>
         <w:drawing>
-          <wp:inline distT="0" distB="0" distL="0" distR="0" wp14:anchorId="7EA9C926" wp14:editId="5296A759">
-            <wp:extent cx="5760720" cy="2159635"/>
-            <wp:effectExtent l="0" t="0" r="0" b="0"/>
-            <wp:docPr id="9" name="Picture 9"/>
+          <wp:inline distT="0" distB="0" distL="0" distR="0" wp14:anchorId="234C75DF" wp14:editId="4752A58E">
+            <wp:extent cx="5760720" cy="3046730"/>
+            <wp:effectExtent l="0" t="0" r="0" b="1270"/>
+            <wp:docPr id="4" name="Picture 4"/>
+            <wp:cNvGraphicFramePr>
+              <a:graphicFrameLocks xmlns:a="http://schemas.openxmlformats.org/drawingml/2006/main" noChangeAspect="1"/>
+            </wp:cNvGraphicFramePr>
+            <a:graphic xmlns:a="http://schemas.openxmlformats.org/drawingml/2006/main">
+              <a:graphicData uri="http://schemas.openxmlformats.org/drawingml/2006/picture">
+                <pic:pic xmlns:pic="http://schemas.openxmlformats.org/drawingml/2006/picture">
+                  <pic:nvPicPr>
+                    <pic:cNvPr id="1" name=""/>
+                    <pic:cNvPicPr/>
+                  </pic:nvPicPr>
+                  <pic:blipFill>
+                    <a:blip r:embed="rId11"/>
+                    <a:stretch>
+                      <a:fillRect/>
+                    </a:stretch>
+                  </pic:blipFill>
+                  <pic:spPr>
+                    <a:xfrm>
+                      <a:off x="0" y="0"/>
+                      <a:ext cx="5760720" cy="3046730"/>
+                    </a:xfrm>
+                    <a:prstGeom prst="rect">
+                      <a:avLst/>
+                    </a:prstGeom>
+                  </pic:spPr>
+                </pic:pic>
+              </a:graphicData>
+            </a:graphic>
+          </wp:inline>
+        </w:drawing>
+      </w:r>
+    </w:p>
+    <w:p>
+      <w:pPr>
+        <w:pStyle w:val="Caption"/>
+        <w:jc w:val="center"/>
+      </w:pPr>
+      <w:bookmarkStart w:id="22" w:name="_Toc531199440"/>
+      <w:r>
+        <w:t xml:space="preserve">Slika </w:t>
+      </w:r>
+      <w:r>
+        <w:rPr>
+          <w:noProof/>
+        </w:rPr>
+        <w:fldChar w:fldCharType="begin"/>
+      </w:r>
+      <w:r>
+        <w:rPr>
+          <w:noProof/>
+        </w:rPr>
+        <w:instrText xml:space="preserve"> SEQ Slika \* ARABIC </w:instrText>
+      </w:r>
+      <w:r>
+        <w:rPr>
+          <w:noProof/>
+        </w:rPr>
+        <w:fldChar w:fldCharType="separate"/>
+      </w:r>
+      <w:r>
+        <w:rPr>
+          <w:noProof/>
+        </w:rPr>
+        <w:t>4</w:t>
+      </w:r>
+      <w:r>
+        <w:rPr>
+          <w:noProof/>
+        </w:rPr>
+        <w:fldChar w:fldCharType="end"/>
+      </w:r>
+      <w:r>
+        <w:rPr>
+          <w:noProof/>
+        </w:rPr>
+        <w:t>.</w:t>
+      </w:r>
+      <w:r>
+        <w:t xml:space="preserve"> Dijagram </w:t>
+      </w:r>
+      <w:r>
+        <w:t>obrazaca uporabe za prijavu</w:t>
+      </w:r>
+      <w:bookmarkEnd w:id="22"/>
+    </w:p>
+    <w:p/>
+    <w:p/>
+    <w:p>
+      <w:pPr>
+        <w:pStyle w:val="Heading3"/>
+      </w:pPr>
+      <w:bookmarkStart w:id="23" w:name="_Toc531205307"/>
+      <w:r>
+        <w:t>Dijagram obrazaca uporabe za servisera</w:t>
+      </w:r>
+      <w:bookmarkEnd w:id="23"/>
+    </w:p>
+    <w:p/>
+    <w:p>
+      <w:pPr>
+        <w:keepNext/>
+      </w:pPr>
+      <w:r>
+        <w:rPr>
+          <w:noProof/>
+        </w:rPr>
+        <w:drawing>
+          <wp:inline distT="0" distB="0" distL="0" distR="0" wp14:anchorId="48A6259B" wp14:editId="28FD902A">
+            <wp:extent cx="5760720" cy="2931795"/>
+            <wp:effectExtent l="0" t="0" r="0" b="1905"/>
+            <wp:docPr id="5" name="Picture 5"/>
             <wp:cNvGraphicFramePr>
               <a:graphicFrameLocks xmlns:a="http://schemas.openxmlformats.org/drawingml/2006/main" noChangeAspect="1"/>
             </wp:cNvGraphicFramePr>
@@ -6591,7 +6979,7 @@
                   <pic:spPr>
                     <a:xfrm>
                       <a:off x="0" y="0"/>
-                      <a:ext cx="5760720" cy="2159635"/>
+                      <a:ext cx="5760720" cy="2931795"/>
                     </a:xfrm>
                     <a:prstGeom prst="rect">
                       <a:avLst/>
@@ -6609,7 +6997,7 @@
         <w:pStyle w:val="Caption"/>
         <w:jc w:val="center"/>
       </w:pPr>
-      <w:bookmarkStart w:id="30" w:name="_Toc531199444"/>
+      <w:bookmarkStart w:id="24" w:name="_Toc531199441"/>
       <w:r>
         <w:t xml:space="preserve">Slika </w:t>
       </w:r>
@@ -6635,7 +7023,7 @@
         <w:rPr>
           <w:noProof/>
         </w:rPr>
-        <w:t>8</w:t>
+        <w:t>5</w:t>
       </w:r>
       <w:r>
         <w:rPr>
@@ -6650,44 +7038,25 @@
         <w:t>.</w:t>
       </w:r>
       <w:r>
-        <w:t xml:space="preserve"> </w:t>
-      </w:r>
-      <w:r>
-        <w:t xml:space="preserve">Sekvencijski dijagram - </w:t>
-      </w:r>
-      <w:r>
-        <w:t>Potvrda prijave vozila na popravak</w:t>
-      </w:r>
-      <w:bookmarkEnd w:id="30"/>
-    </w:p>
+        <w:t xml:space="preserve"> D</w:t>
+      </w:r>
+      <w:r>
+        <w:t>ijagram obrazaca uporabe za servisera</w:t>
+      </w:r>
+      <w:bookmarkEnd w:id="24"/>
+    </w:p>
+    <w:p/>
     <w:p/>
     <w:p>
       <w:pPr>
         <w:pStyle w:val="Heading3"/>
       </w:pPr>
-      <w:bookmarkStart w:id="31" w:name="_Toc531108320"/>
+      <w:bookmarkStart w:id="25" w:name="_Toc531205308"/>
       <w:r>
         <w:lastRenderedPageBreak/>
-        <w:t>Pregled vlastitih korisnika</w:t>
-      </w:r>
-      <w:bookmarkEnd w:id="31"/>
-    </w:p>
-    <w:p>
-      <w:r>
-        <w:t>Ovlašteni serviser može u sustavu p</w:t>
-      </w:r>
-      <w:r>
-        <w:t>regled</w:t>
-      </w:r>
-      <w:r>
-        <w:t>avati vlastite prijavljene korisnike</w:t>
-      </w:r>
-      <w:r>
-        <w:t xml:space="preserve"> za taj radni dan</w:t>
-      </w:r>
-      <w:r>
-        <w:t>, sustav te podatke uzima iz baze podataka i daje ih ovlaštenom serviseru.</w:t>
-      </w:r>
+        <w:t>Dijagram obrazaca uporabe za obradu prijave vozila</w:t>
+      </w:r>
+      <w:bookmarkEnd w:id="25"/>
     </w:p>
     <w:p/>
     <w:p>
@@ -6699,10 +7068,10 @@
           <w:noProof/>
         </w:rPr>
         <w:drawing>
-          <wp:inline distT="0" distB="0" distL="0" distR="0" wp14:anchorId="789ED493" wp14:editId="004E040B">
-            <wp:extent cx="5760720" cy="1533525"/>
-            <wp:effectExtent l="0" t="0" r="0" b="9525"/>
-            <wp:docPr id="10" name="Picture 10"/>
+          <wp:inline distT="0" distB="0" distL="0" distR="0" wp14:anchorId="22906178" wp14:editId="17F7F3A4">
+            <wp:extent cx="5760720" cy="4034790"/>
+            <wp:effectExtent l="0" t="0" r="0" b="3810"/>
+            <wp:docPr id="6" name="Picture 6"/>
             <wp:cNvGraphicFramePr>
               <a:graphicFrameLocks xmlns:a="http://schemas.openxmlformats.org/drawingml/2006/main" noChangeAspect="1"/>
             </wp:cNvGraphicFramePr>
@@ -6722,7 +7091,7 @@
                   <pic:spPr>
                     <a:xfrm>
                       <a:off x="0" y="0"/>
-                      <a:ext cx="5760720" cy="1533525"/>
+                      <a:ext cx="5760720" cy="4034790"/>
                     </a:xfrm>
                     <a:prstGeom prst="rect">
                       <a:avLst/>
@@ -6740,7 +7109,7 @@
         <w:pStyle w:val="Caption"/>
         <w:jc w:val="center"/>
       </w:pPr>
-      <w:bookmarkStart w:id="32" w:name="_Toc531199445"/>
+      <w:bookmarkStart w:id="26" w:name="_Toc531199442"/>
       <w:r>
         <w:t xml:space="preserve">Slika </w:t>
       </w:r>
@@ -6766,7 +7135,7 @@
         <w:rPr>
           <w:noProof/>
         </w:rPr>
-        <w:t>9</w:t>
+        <w:t>6</w:t>
       </w:r>
       <w:r>
         <w:rPr>
@@ -6781,31 +7150,51 @@
         <w:t>.</w:t>
       </w:r>
       <w:r>
-        <w:t xml:space="preserve"> </w:t>
-      </w:r>
-      <w:r>
-        <w:t xml:space="preserve">Sekvencijski dijagram - </w:t>
-      </w:r>
-      <w:r>
-        <w:t>Pregled vlastitih korisnika</w:t>
-      </w:r>
-      <w:bookmarkEnd w:id="32"/>
-    </w:p>
-    <w:p/>
+        <w:t xml:space="preserve"> D</w:t>
+      </w:r>
+      <w:r>
+        <w:t>ijagram obrazaca uporabe za obradu prijave vozila</w:t>
+      </w:r>
+      <w:bookmarkEnd w:id="26"/>
+    </w:p>
+    <w:p/>
+    <w:p/>
+    <w:p/>
+    <w:p/>
+    <w:p/>
+    <w:p/>
+    <w:p/>
+    <w:p/>
+    <w:p/>
+    <w:p/>
+    <w:p/>
+    <w:p/>
+    <w:p/>
+    <w:p>
+      <w:pPr>
+        <w:pStyle w:val="Heading2"/>
+      </w:pPr>
+      <w:bookmarkStart w:id="27" w:name="_Toc531205309"/>
+      <w:r>
+        <w:lastRenderedPageBreak/>
+        <w:t>Sekvencijski dijagrami</w:t>
+      </w:r>
+      <w:bookmarkEnd w:id="27"/>
+    </w:p>
     <w:p/>
     <w:p>
       <w:pPr>
         <w:pStyle w:val="Heading3"/>
       </w:pPr>
-      <w:bookmarkStart w:id="33" w:name="_Toc531108321"/>
-      <w:r>
-        <w:t>Prijava na sustav</w:t>
-      </w:r>
-      <w:bookmarkEnd w:id="33"/>
-    </w:p>
-    <w:p>
-      <w:r>
-        <w:t>Registrirani korisnik se na sustav prijavljuje korisničkim imenom i lozinkom, sustav provjerava unesene podatke te ako su ispravni uspješno prijavljuje korisnika. Ako korisnik zaboravi lozinku za prijavu može unijeti samo svoje korisničko ime, sustav će preko korisničkog imena pokušati dohvatiti adresu elektroničke pošte i javit će pogrešku ako to nije mogao uspješno obaviti. U slučaju uspješnog dohvaćanja adrese elektroničke pošte sustav će stvoriti elektroničku poruku i poslati ju na dohvaćenu adresu, te potvrditi njeno slanje.</w:t>
+      <w:bookmarkStart w:id="28" w:name="_Toc531205310"/>
+      <w:r>
+        <w:t>Osnovni upis podataka</w:t>
+      </w:r>
+      <w:bookmarkEnd w:id="28"/>
+    </w:p>
+    <w:p>
+      <w:r>
+        <w:t>Administrator sustava upisuje podatke o servisu i kontakt podatke koje čine adresa, kontakt i radno vrijeme koje sustav prikazuje u zaglavlju. Administrator upisuje i podatke o ovlaštenim serviserima, od kojih svaki mora imati svoje korisničko ime i lozinku te se ti podaci pohranjuju u bazu podataka i unos se potvrđuje.</w:t>
       </w:r>
     </w:p>
     <w:p/>
@@ -6818,10 +7207,10 @@
           <w:noProof/>
         </w:rPr>
         <w:drawing>
-          <wp:inline distT="0" distB="0" distL="0" distR="0" wp14:anchorId="4BFDB831" wp14:editId="5F90115B">
-            <wp:extent cx="5759878" cy="3450866"/>
-            <wp:effectExtent l="0" t="0" r="0" b="0"/>
-            <wp:docPr id="11" name="Picture 11"/>
+          <wp:inline distT="0" distB="0" distL="0" distR="0" wp14:anchorId="0B911A9F" wp14:editId="58B6FA36">
+            <wp:extent cx="5760720" cy="1884045"/>
+            <wp:effectExtent l="0" t="0" r="0" b="1905"/>
+            <wp:docPr id="7" name="Picture 7"/>
             <wp:cNvGraphicFramePr>
               <a:graphicFrameLocks xmlns:a="http://schemas.openxmlformats.org/drawingml/2006/main" noChangeAspect="1"/>
             </wp:cNvGraphicFramePr>
@@ -6841,7 +7230,7 @@
                   <pic:spPr>
                     <a:xfrm>
                       <a:off x="0" y="0"/>
-                      <a:ext cx="5772170" cy="3458231"/>
+                      <a:ext cx="5760720" cy="1884045"/>
                     </a:xfrm>
                     <a:prstGeom prst="rect">
                       <a:avLst/>
@@ -6859,7 +7248,7 @@
         <w:pStyle w:val="Caption"/>
         <w:jc w:val="center"/>
       </w:pPr>
-      <w:bookmarkStart w:id="34" w:name="_Toc531199446"/>
+      <w:bookmarkStart w:id="29" w:name="_Toc531199443"/>
       <w:r>
         <w:t xml:space="preserve">Slika </w:t>
       </w:r>
@@ -6885,7 +7274,7 @@
         <w:rPr>
           <w:noProof/>
         </w:rPr>
-        <w:t>10</w:t>
+        <w:t>7</w:t>
       </w:r>
       <w:r>
         <w:rPr>
@@ -6900,45 +7289,25 @@
         <w:t>.</w:t>
       </w:r>
       <w:r>
-        <w:t xml:space="preserve"> </w:t>
-      </w:r>
-      <w:r>
-        <w:t xml:space="preserve">Sekvencijski dijagram - </w:t>
-      </w:r>
-      <w:r>
-        <w:t>Prijava na sustav</w:t>
-      </w:r>
-      <w:bookmarkEnd w:id="34"/>
-    </w:p>
+        <w:t xml:space="preserve"> Sekvencijski dijagram - Osnovni upis podataka</w:t>
+      </w:r>
+      <w:bookmarkEnd w:id="29"/>
+    </w:p>
+    <w:p/>
+    <w:p/>
     <w:p>
       <w:pPr>
         <w:pStyle w:val="Heading3"/>
       </w:pPr>
-      <w:bookmarkStart w:id="35" w:name="_Toc531108322"/>
-      <w:r>
-        <w:lastRenderedPageBreak/>
-        <w:t>Prijava vozila na popravak</w:t>
-      </w:r>
-      <w:bookmarkEnd w:id="35"/>
-    </w:p>
-    <w:p>
-      <w:r>
-        <w:t xml:space="preserve">Registrirani korisnik pokreče prijavu vozila na popravak, </w:t>
-      </w:r>
-      <w:r>
-        <w:t>unosi podatke o vozilu. R</w:t>
-      </w:r>
-      <w:r>
-        <w:t>egistriranom korisniku sustav daje neobaveznu opciju izbora ovlaštenog servisera, ako on to ne učini serviser mu se dodjeljuje slobodnog, u ovisnosti o vremenu dolaska na servis</w:t>
-      </w:r>
-      <w:r>
-        <w:t xml:space="preserve">. </w:t>
-      </w:r>
-      <w:r>
-        <w:t>Ukoliko korisnik prijavljuje vozilo za popravak u periodu dužem od 3 dana, sustav ga automatski podsjeća na prijavu zadnji dan prije dana koji je odabrao kao željeni za dolazak na servis</w:t>
-      </w:r>
-      <w:r>
-        <w:t>. Nakon toga sustav stvara prijavu, pohranjuje ju u bazu podataka te dobiva potvrdu o spremanju. Objekt prijava se uništava, registriranom korisniku se na šalje detaljna obavijest o prijavi.</w:t>
+      <w:bookmarkStart w:id="30" w:name="_Toc531205311"/>
+      <w:r>
+        <w:t>Potvrda prijave vozila na popravak</w:t>
+      </w:r>
+      <w:bookmarkEnd w:id="30"/>
+    </w:p>
+    <w:p>
+      <w:r>
+        <w:t>Ovlašteni serviser prihvaća prijavu vozila na popravak, sustav stvara obrazac koji vraća ovlaštenom serviseru te ga ovlašteni serviser uručuje korisniku na potpis i vraća ga.</w:t>
       </w:r>
     </w:p>
     <w:p/>
@@ -6951,10 +7320,10 @@
           <w:noProof/>
         </w:rPr>
         <w:drawing>
-          <wp:inline distT="0" distB="0" distL="0" distR="0" wp14:anchorId="34F6CB51" wp14:editId="7AE2B48B">
-            <wp:extent cx="5760720" cy="3105785"/>
+          <wp:inline distT="0" distB="0" distL="0" distR="0" wp14:anchorId="7EA9C926" wp14:editId="5296A759">
+            <wp:extent cx="5760720" cy="2159635"/>
             <wp:effectExtent l="0" t="0" r="0" b="0"/>
-            <wp:docPr id="13" name="Picture 13"/>
+            <wp:docPr id="9" name="Picture 9"/>
             <wp:cNvGraphicFramePr>
               <a:graphicFrameLocks xmlns:a="http://schemas.openxmlformats.org/drawingml/2006/main" noChangeAspect="1"/>
             </wp:cNvGraphicFramePr>
@@ -6974,7 +7343,7 @@
                   <pic:spPr>
                     <a:xfrm>
                       <a:off x="0" y="0"/>
-                      <a:ext cx="5760720" cy="3105785"/>
+                      <a:ext cx="5760720" cy="2159635"/>
                     </a:xfrm>
                     <a:prstGeom prst="rect">
                       <a:avLst/>
@@ -6992,7 +7361,7 @@
         <w:pStyle w:val="Caption"/>
         <w:jc w:val="center"/>
       </w:pPr>
-      <w:bookmarkStart w:id="36" w:name="_Toc531199447"/>
+      <w:bookmarkStart w:id="31" w:name="_Toc531199444"/>
       <w:r>
         <w:t xml:space="preserve">Slika </w:t>
       </w:r>
@@ -7018,7 +7387,7 @@
         <w:rPr>
           <w:noProof/>
         </w:rPr>
-        <w:t>11</w:t>
+        <w:t>8</w:t>
       </w:r>
       <w:r>
         <w:rPr>
@@ -7039,34 +7408,37 @@
         <w:t xml:space="preserve">Sekvencijski dijagram - </w:t>
       </w:r>
       <w:r>
-        <w:t>Prijava vozila na popravak</w:t>
-      </w:r>
-      <w:bookmarkEnd w:id="36"/>
-    </w:p>
-    <w:p/>
-    <w:p/>
-    <w:p/>
-    <w:p/>
-    <w:p/>
-    <w:p/>
-    <w:p/>
-    <w:p/>
-    <w:p/>
+        <w:t>Potvrda prijave vozila na popravak</w:t>
+      </w:r>
+      <w:bookmarkEnd w:id="31"/>
+    </w:p>
     <w:p/>
     <w:p>
       <w:pPr>
         <w:pStyle w:val="Heading3"/>
       </w:pPr>
-      <w:bookmarkStart w:id="37" w:name="_Toc531108323"/>
+      <w:bookmarkStart w:id="32" w:name="_Toc531205312"/>
       <w:r>
         <w:lastRenderedPageBreak/>
-        <w:t>Registracija</w:t>
-      </w:r>
-      <w:bookmarkEnd w:id="37"/>
-    </w:p>
-    <w:p>
-      <w:r>
-        <w:t>Korisnik unosi podatke potrebne za registraciju, ako sustav uspješno pohrani te podatke u bazu podataka registracija je uspješna, u suprotnom je neuspješna. Korisnik unosi podatke dok uspješno ne obavi registraciju.</w:t>
+        <w:t>Pregled vlastitih korisnika</w:t>
+      </w:r>
+      <w:bookmarkEnd w:id="32"/>
+    </w:p>
+    <w:p>
+      <w:r>
+        <w:t>Ovlašteni serviser može u sustavu p</w:t>
+      </w:r>
+      <w:r>
+        <w:t>regled</w:t>
+      </w:r>
+      <w:r>
+        <w:t>avati vlastite prijavljene korisnike</w:t>
+      </w:r>
+      <w:r>
+        <w:t xml:space="preserve"> za taj radni dan</w:t>
+      </w:r>
+      <w:r>
+        <w:t>, sustav te podatke uzima iz baze podataka i daje ih ovlaštenom serviseru.</w:t>
       </w:r>
     </w:p>
     <w:p/>
@@ -7079,10 +7451,10 @@
           <w:noProof/>
         </w:rPr>
         <w:drawing>
-          <wp:inline distT="0" distB="0" distL="0" distR="0" wp14:anchorId="66353BB2" wp14:editId="233FF79A">
-            <wp:extent cx="5760720" cy="2054860"/>
-            <wp:effectExtent l="0" t="0" r="0" b="2540"/>
-            <wp:docPr id="14" name="Picture 14"/>
+          <wp:inline distT="0" distB="0" distL="0" distR="0" wp14:anchorId="789ED493" wp14:editId="004E040B">
+            <wp:extent cx="5760720" cy="1533525"/>
+            <wp:effectExtent l="0" t="0" r="0" b="9525"/>
+            <wp:docPr id="10" name="Picture 10"/>
             <wp:cNvGraphicFramePr>
               <a:graphicFrameLocks xmlns:a="http://schemas.openxmlformats.org/drawingml/2006/main" noChangeAspect="1"/>
             </wp:cNvGraphicFramePr>
@@ -7102,7 +7474,7 @@
                   <pic:spPr>
                     <a:xfrm>
                       <a:off x="0" y="0"/>
-                      <a:ext cx="5760720" cy="2054860"/>
+                      <a:ext cx="5760720" cy="1533525"/>
                     </a:xfrm>
                     <a:prstGeom prst="rect">
                       <a:avLst/>
@@ -7120,7 +7492,7 @@
         <w:pStyle w:val="Caption"/>
         <w:jc w:val="center"/>
       </w:pPr>
-      <w:bookmarkStart w:id="38" w:name="_Toc531199448"/>
+      <w:bookmarkStart w:id="33" w:name="_Toc531199445"/>
       <w:r>
         <w:t xml:space="preserve">Slika </w:t>
       </w:r>
@@ -7146,7 +7518,7 @@
         <w:rPr>
           <w:noProof/>
         </w:rPr>
-        <w:t>12</w:t>
+        <w:t>9</w:t>
       </w:r>
       <w:r>
         <w:rPr>
@@ -7164,12 +7536,12 @@
         <w:t xml:space="preserve"> </w:t>
       </w:r>
       <w:r>
-        <w:t xml:space="preserve">Sekvencijski dijagram </w:t>
-      </w:r>
-      <w:r>
-        <w:t>– Registracija</w:t>
-      </w:r>
-      <w:bookmarkEnd w:id="38"/>
+        <w:t xml:space="preserve">Sekvencijski dijagram - </w:t>
+      </w:r>
+      <w:r>
+        <w:t>Pregled vlastitih korisnika</w:t>
+      </w:r>
+      <w:bookmarkEnd w:id="33"/>
     </w:p>
     <w:p/>
     <w:p/>
@@ -7177,15 +7549,15 @@
       <w:pPr>
         <w:pStyle w:val="Heading3"/>
       </w:pPr>
-      <w:bookmarkStart w:id="39" w:name="_Toc531108324"/>
-      <w:r>
-        <w:t>Upravljanje informacijama registriranih korisnika</w:t>
-      </w:r>
-      <w:bookmarkEnd w:id="39"/>
-    </w:p>
-    <w:p>
-      <w:r>
-        <w:t>Administrator preko sustava može pristupiti podacima o korisnicima pohranjenim u bazi podataka, te podatke može brisati ili mijenjati te ih pohraniti natrag u bazu podataka. Sustav dobiva potvrdu pohrane a Administrator potvrdu izmjene.</w:t>
+      <w:bookmarkStart w:id="34" w:name="_Toc531205313"/>
+      <w:r>
+        <w:t>Prijava na sustav</w:t>
+      </w:r>
+      <w:bookmarkEnd w:id="34"/>
+    </w:p>
+    <w:p>
+      <w:r>
+        <w:t>Registrirani korisnik se na sustav prijavljuje korisničkim imenom i lozinkom, sustav provjerava unesene podatke te ako su ispravni uspješno prijavljuje korisnika. Ako korisnik zaboravi lozinku za prijavu može unijeti samo svoje korisničko ime, sustav će preko korisničkog imena pokušati dohvatiti adresu elektroničke pošte i javit će pogrešku ako to nije mogao uspješno obaviti. U slučaju uspješnog dohvaćanja adrese elektroničke pošte sustav će stvoriti elektroničku poruku i poslati ju na dohvaćenu adresu, te potvrditi njeno slanje.</w:t>
       </w:r>
     </w:p>
     <w:p/>
@@ -7198,10 +7570,10 @@
           <w:noProof/>
         </w:rPr>
         <w:drawing>
-          <wp:inline distT="0" distB="0" distL="0" distR="0" wp14:anchorId="680AA3E9" wp14:editId="7B3F2118">
-            <wp:extent cx="5760349" cy="3315694"/>
+          <wp:inline distT="0" distB="0" distL="0" distR="0" wp14:anchorId="4BFDB831" wp14:editId="5F90115B">
+            <wp:extent cx="5759878" cy="3450866"/>
             <wp:effectExtent l="0" t="0" r="0" b="0"/>
-            <wp:docPr id="15" name="Picture 15"/>
+            <wp:docPr id="11" name="Picture 11"/>
             <wp:cNvGraphicFramePr>
               <a:graphicFrameLocks xmlns:a="http://schemas.openxmlformats.org/drawingml/2006/main" noChangeAspect="1"/>
             </wp:cNvGraphicFramePr>
@@ -7221,6 +7593,386 @@
                   <pic:spPr>
                     <a:xfrm>
                       <a:off x="0" y="0"/>
+                      <a:ext cx="5772170" cy="3458231"/>
+                    </a:xfrm>
+                    <a:prstGeom prst="rect">
+                      <a:avLst/>
+                    </a:prstGeom>
+                  </pic:spPr>
+                </pic:pic>
+              </a:graphicData>
+            </a:graphic>
+          </wp:inline>
+        </w:drawing>
+      </w:r>
+    </w:p>
+    <w:p>
+      <w:pPr>
+        <w:pStyle w:val="Caption"/>
+        <w:jc w:val="center"/>
+      </w:pPr>
+      <w:bookmarkStart w:id="35" w:name="_Toc531199446"/>
+      <w:r>
+        <w:t xml:space="preserve">Slika </w:t>
+      </w:r>
+      <w:r>
+        <w:rPr>
+          <w:noProof/>
+        </w:rPr>
+        <w:fldChar w:fldCharType="begin"/>
+      </w:r>
+      <w:r>
+        <w:rPr>
+          <w:noProof/>
+        </w:rPr>
+        <w:instrText xml:space="preserve"> SEQ Slika \* ARABIC </w:instrText>
+      </w:r>
+      <w:r>
+        <w:rPr>
+          <w:noProof/>
+        </w:rPr>
+        <w:fldChar w:fldCharType="separate"/>
+      </w:r>
+      <w:r>
+        <w:rPr>
+          <w:noProof/>
+        </w:rPr>
+        <w:t>10</w:t>
+      </w:r>
+      <w:r>
+        <w:rPr>
+          <w:noProof/>
+        </w:rPr>
+        <w:fldChar w:fldCharType="end"/>
+      </w:r>
+      <w:r>
+        <w:rPr>
+          <w:noProof/>
+        </w:rPr>
+        <w:t>.</w:t>
+      </w:r>
+      <w:r>
+        <w:t xml:space="preserve"> </w:t>
+      </w:r>
+      <w:r>
+        <w:t xml:space="preserve">Sekvencijski dijagram - </w:t>
+      </w:r>
+      <w:r>
+        <w:t>Prijava na sustav</w:t>
+      </w:r>
+      <w:bookmarkEnd w:id="35"/>
+    </w:p>
+    <w:p>
+      <w:pPr>
+        <w:pStyle w:val="Heading3"/>
+      </w:pPr>
+      <w:bookmarkStart w:id="36" w:name="_Toc531205314"/>
+      <w:r>
+        <w:lastRenderedPageBreak/>
+        <w:t>Prijava vozila na popravak</w:t>
+      </w:r>
+      <w:bookmarkEnd w:id="36"/>
+    </w:p>
+    <w:p>
+      <w:r>
+        <w:t xml:space="preserve">Registrirani korisnik pokreče prijavu vozila na popravak, </w:t>
+      </w:r>
+      <w:r>
+        <w:t>unosi podatke o vozilu. R</w:t>
+      </w:r>
+      <w:r>
+        <w:t>egistriranom korisniku sustav daje neobaveznu opciju izbora ovlaštenog servisera, ako on to ne učini serviser mu se dodjeljuje slobodnog, u ovisnosti o vremenu dolaska na servis</w:t>
+      </w:r>
+      <w:r>
+        <w:t xml:space="preserve">. </w:t>
+      </w:r>
+      <w:r>
+        <w:t>Ukoliko korisnik prijavljuje vozilo za popravak u periodu dužem od 3 dana, sustav ga automatski podsjeća na prijavu zadnji dan prije dana koji je odabrao kao željeni za dolazak na servis</w:t>
+      </w:r>
+      <w:r>
+        <w:t>. Nakon toga sustav stvara prijavu, pohranjuje ju u bazu podataka te dobiva potvrdu o spremanju. Objekt prijava se uništava, registriranom korisniku se na šalje detaljna obavijest o prijavi.</w:t>
+      </w:r>
+    </w:p>
+    <w:p/>
+    <w:p>
+      <w:pPr>
+        <w:keepNext/>
+      </w:pPr>
+      <w:r>
+        <w:rPr>
+          <w:noProof/>
+        </w:rPr>
+        <w:drawing>
+          <wp:inline distT="0" distB="0" distL="0" distR="0" wp14:anchorId="34F6CB51" wp14:editId="7AE2B48B">
+            <wp:extent cx="5760720" cy="3105785"/>
+            <wp:effectExtent l="0" t="0" r="0" b="0"/>
+            <wp:docPr id="13" name="Picture 13"/>
+            <wp:cNvGraphicFramePr>
+              <a:graphicFrameLocks xmlns:a="http://schemas.openxmlformats.org/drawingml/2006/main" noChangeAspect="1"/>
+            </wp:cNvGraphicFramePr>
+            <a:graphic xmlns:a="http://schemas.openxmlformats.org/drawingml/2006/main">
+              <a:graphicData uri="http://schemas.openxmlformats.org/drawingml/2006/picture">
+                <pic:pic xmlns:pic="http://schemas.openxmlformats.org/drawingml/2006/picture">
+                  <pic:nvPicPr>
+                    <pic:cNvPr id="1" name=""/>
+                    <pic:cNvPicPr/>
+                  </pic:nvPicPr>
+                  <pic:blipFill>
+                    <a:blip r:embed="rId18"/>
+                    <a:stretch>
+                      <a:fillRect/>
+                    </a:stretch>
+                  </pic:blipFill>
+                  <pic:spPr>
+                    <a:xfrm>
+                      <a:off x="0" y="0"/>
+                      <a:ext cx="5760720" cy="3105785"/>
+                    </a:xfrm>
+                    <a:prstGeom prst="rect">
+                      <a:avLst/>
+                    </a:prstGeom>
+                  </pic:spPr>
+                </pic:pic>
+              </a:graphicData>
+            </a:graphic>
+          </wp:inline>
+        </w:drawing>
+      </w:r>
+    </w:p>
+    <w:p>
+      <w:pPr>
+        <w:pStyle w:val="Caption"/>
+        <w:jc w:val="center"/>
+      </w:pPr>
+      <w:bookmarkStart w:id="37" w:name="_Toc531199447"/>
+      <w:r>
+        <w:t xml:space="preserve">Slika </w:t>
+      </w:r>
+      <w:r>
+        <w:rPr>
+          <w:noProof/>
+        </w:rPr>
+        <w:fldChar w:fldCharType="begin"/>
+      </w:r>
+      <w:r>
+        <w:rPr>
+          <w:noProof/>
+        </w:rPr>
+        <w:instrText xml:space="preserve"> SEQ Slika \* ARABIC </w:instrText>
+      </w:r>
+      <w:r>
+        <w:rPr>
+          <w:noProof/>
+        </w:rPr>
+        <w:fldChar w:fldCharType="separate"/>
+      </w:r>
+      <w:r>
+        <w:rPr>
+          <w:noProof/>
+        </w:rPr>
+        <w:t>11</w:t>
+      </w:r>
+      <w:r>
+        <w:rPr>
+          <w:noProof/>
+        </w:rPr>
+        <w:fldChar w:fldCharType="end"/>
+      </w:r>
+      <w:r>
+        <w:rPr>
+          <w:noProof/>
+        </w:rPr>
+        <w:t>.</w:t>
+      </w:r>
+      <w:r>
+        <w:t xml:space="preserve"> </w:t>
+      </w:r>
+      <w:r>
+        <w:t xml:space="preserve">Sekvencijski dijagram - </w:t>
+      </w:r>
+      <w:r>
+        <w:t>Prijava vozila na popravak</w:t>
+      </w:r>
+      <w:bookmarkEnd w:id="37"/>
+    </w:p>
+    <w:p/>
+    <w:p/>
+    <w:p/>
+    <w:p/>
+    <w:p/>
+    <w:p/>
+    <w:p/>
+    <w:p/>
+    <w:p/>
+    <w:p/>
+    <w:p>
+      <w:pPr>
+        <w:pStyle w:val="Heading3"/>
+      </w:pPr>
+      <w:bookmarkStart w:id="38" w:name="_Toc531205315"/>
+      <w:r>
+        <w:lastRenderedPageBreak/>
+        <w:t>Registracija</w:t>
+      </w:r>
+      <w:bookmarkEnd w:id="38"/>
+    </w:p>
+    <w:p>
+      <w:r>
+        <w:t>Korisnik unosi podatke potrebne za registraciju, ako sustav uspješno pohrani te podatke u bazu podataka registracija je uspješna, u suprotnom je neuspješna. Korisnik unosi podatke dok uspješno ne obavi registraciju.</w:t>
+      </w:r>
+    </w:p>
+    <w:p/>
+    <w:p>
+      <w:pPr>
+        <w:keepNext/>
+      </w:pPr>
+      <w:r>
+        <w:rPr>
+          <w:noProof/>
+        </w:rPr>
+        <w:drawing>
+          <wp:inline distT="0" distB="0" distL="0" distR="0" wp14:anchorId="66353BB2" wp14:editId="233FF79A">
+            <wp:extent cx="5760720" cy="2054860"/>
+            <wp:effectExtent l="0" t="0" r="0" b="2540"/>
+            <wp:docPr id="14" name="Picture 14"/>
+            <wp:cNvGraphicFramePr>
+              <a:graphicFrameLocks xmlns:a="http://schemas.openxmlformats.org/drawingml/2006/main" noChangeAspect="1"/>
+            </wp:cNvGraphicFramePr>
+            <a:graphic xmlns:a="http://schemas.openxmlformats.org/drawingml/2006/main">
+              <a:graphicData uri="http://schemas.openxmlformats.org/drawingml/2006/picture">
+                <pic:pic xmlns:pic="http://schemas.openxmlformats.org/drawingml/2006/picture">
+                  <pic:nvPicPr>
+                    <pic:cNvPr id="1" name=""/>
+                    <pic:cNvPicPr/>
+                  </pic:nvPicPr>
+                  <pic:blipFill>
+                    <a:blip r:embed="rId19"/>
+                    <a:stretch>
+                      <a:fillRect/>
+                    </a:stretch>
+                  </pic:blipFill>
+                  <pic:spPr>
+                    <a:xfrm>
+                      <a:off x="0" y="0"/>
+                      <a:ext cx="5760720" cy="2054860"/>
+                    </a:xfrm>
+                    <a:prstGeom prst="rect">
+                      <a:avLst/>
+                    </a:prstGeom>
+                  </pic:spPr>
+                </pic:pic>
+              </a:graphicData>
+            </a:graphic>
+          </wp:inline>
+        </w:drawing>
+      </w:r>
+    </w:p>
+    <w:p>
+      <w:pPr>
+        <w:pStyle w:val="Caption"/>
+        <w:jc w:val="center"/>
+      </w:pPr>
+      <w:bookmarkStart w:id="39" w:name="_Toc531199448"/>
+      <w:r>
+        <w:t xml:space="preserve">Slika </w:t>
+      </w:r>
+      <w:r>
+        <w:rPr>
+          <w:noProof/>
+        </w:rPr>
+        <w:fldChar w:fldCharType="begin"/>
+      </w:r>
+      <w:r>
+        <w:rPr>
+          <w:noProof/>
+        </w:rPr>
+        <w:instrText xml:space="preserve"> SEQ Slika \* ARABIC </w:instrText>
+      </w:r>
+      <w:r>
+        <w:rPr>
+          <w:noProof/>
+        </w:rPr>
+        <w:fldChar w:fldCharType="separate"/>
+      </w:r>
+      <w:r>
+        <w:rPr>
+          <w:noProof/>
+        </w:rPr>
+        <w:t>12</w:t>
+      </w:r>
+      <w:r>
+        <w:rPr>
+          <w:noProof/>
+        </w:rPr>
+        <w:fldChar w:fldCharType="end"/>
+      </w:r>
+      <w:r>
+        <w:rPr>
+          <w:noProof/>
+        </w:rPr>
+        <w:t>.</w:t>
+      </w:r>
+      <w:r>
+        <w:t xml:space="preserve"> </w:t>
+      </w:r>
+      <w:r>
+        <w:t xml:space="preserve">Sekvencijski dijagram </w:t>
+      </w:r>
+      <w:r>
+        <w:t>– Registracija</w:t>
+      </w:r>
+      <w:bookmarkEnd w:id="39"/>
+    </w:p>
+    <w:p/>
+    <w:p/>
+    <w:p>
+      <w:pPr>
+        <w:pStyle w:val="Heading3"/>
+      </w:pPr>
+      <w:bookmarkStart w:id="40" w:name="_Toc531205316"/>
+      <w:r>
+        <w:t>Upravljanje informacijama registriranih korisnika</w:t>
+      </w:r>
+      <w:bookmarkEnd w:id="40"/>
+    </w:p>
+    <w:p>
+      <w:r>
+        <w:t>Administrator preko sustava može pristupiti podacima o korisnicima pohranjenim u bazi podataka, te podatke može brisati ili mijenjati te ih pohraniti natrag u bazu podataka. Sustav dobiva potvrdu pohrane a Administrator potvrdu izmjene.</w:t>
+      </w:r>
+    </w:p>
+    <w:p/>
+    <w:p>
+      <w:pPr>
+        <w:keepNext/>
+      </w:pPr>
+      <w:r>
+        <w:rPr>
+          <w:noProof/>
+        </w:rPr>
+        <w:drawing>
+          <wp:inline distT="0" distB="0" distL="0" distR="0" wp14:anchorId="680AA3E9" wp14:editId="7B3F2118">
+            <wp:extent cx="5760349" cy="3315694"/>
+            <wp:effectExtent l="0" t="0" r="0" b="0"/>
+            <wp:docPr id="15" name="Picture 15"/>
+            <wp:cNvGraphicFramePr>
+              <a:graphicFrameLocks xmlns:a="http://schemas.openxmlformats.org/drawingml/2006/main" noChangeAspect="1"/>
+            </wp:cNvGraphicFramePr>
+            <a:graphic xmlns:a="http://schemas.openxmlformats.org/drawingml/2006/main">
+              <a:graphicData uri="http://schemas.openxmlformats.org/drawingml/2006/picture">
+                <pic:pic xmlns:pic="http://schemas.openxmlformats.org/drawingml/2006/picture">
+                  <pic:nvPicPr>
+                    <pic:cNvPr id="1" name=""/>
+                    <pic:cNvPicPr/>
+                  </pic:nvPicPr>
+                  <pic:blipFill>
+                    <a:blip r:embed="rId20"/>
+                    <a:stretch>
+                      <a:fillRect/>
+                    </a:stretch>
+                  </pic:blipFill>
+                  <pic:spPr>
+                    <a:xfrm>
+                      <a:off x="0" y="0"/>
                       <a:ext cx="5775422" cy="3324370"/>
                     </a:xfrm>
                     <a:prstGeom prst="rect">
@@ -7239,7 +7991,7 @@
         <w:pStyle w:val="Caption"/>
         <w:jc w:val="center"/>
       </w:pPr>
-      <w:bookmarkStart w:id="40" w:name="_Toc531199449"/>
+      <w:bookmarkStart w:id="41" w:name="_Toc531199449"/>
       <w:r>
         <w:t xml:space="preserve">Slika </w:t>
       </w:r>
@@ -7288,19 +8040,57 @@
       <w:r>
         <w:t>Upravljanje informacijama registriranih korisnika</w:t>
       </w:r>
-      <w:bookmarkEnd w:id="40"/>
+      <w:bookmarkEnd w:id="41"/>
     </w:p>
     <w:p>
       <w:pPr>
         <w:pStyle w:val="Heading1"/>
       </w:pPr>
-      <w:bookmarkStart w:id="41" w:name="_Toc531108325"/>
+      <w:bookmarkStart w:id="42" w:name="_Toc531205317"/>
       <w:r>
         <w:lastRenderedPageBreak/>
-        <w:t>Ostalo</w:t>
-      </w:r>
-      <w:bookmarkEnd w:id="41"/>
-    </w:p>
+        <w:t>Ostal</w:t>
+      </w:r>
+      <w:r>
+        <w:t>i zahtjevi</w:t>
+      </w:r>
+      <w:bookmarkEnd w:id="42"/>
+    </w:p>
+    <w:p/>
+    <w:p>
+      <w:r>
+        <w:t>Od ostalih zahtjeva valja spomenuti v</w:t>
+      </w:r>
+      <w:r>
+        <w:t>remenski intervali za prijavu na servis u koracima od 20 minuta.</w:t>
+      </w:r>
+      <w:r>
+        <w:t xml:space="preserve"> Sljedeći važan i često podrazumijevan zahtjev je odgovor web aplikacije na bilo kakav upit u realnom vremenu. Odgovor uključuje pretragu po bazi podataka, obradu informacija i prikaz web stranice na korisnikovom uređaju.</w:t>
+      </w:r>
+    </w:p>
+    <w:p/>
+    <w:p>
+      <w:r>
+        <w:t>Aplikacija treba biti izrađena tako da se može koristiti na bilo kojem uređaju neovisno o tehnologiji. To znači da web stranice moraju biti kvalitetno prikazane kako na osobnim računalima tako i na mobilnim uređajima.</w:t>
+      </w:r>
+    </w:p>
+    <w:p/>
+    <w:p/>
+    <w:p/>
+    <w:p/>
+    <w:p/>
+    <w:p/>
+    <w:p/>
+    <w:p/>
+    <w:p/>
+    <w:p/>
+    <w:p/>
+    <w:p/>
+    <w:p/>
+    <w:p/>
+    <w:p/>
+    <w:p/>
+    <w:p/>
     <w:p/>
     <w:p/>
     <w:p/>
@@ -7310,21 +8100,23 @@
       <w:pPr>
         <w:pStyle w:val="Heading1"/>
       </w:pPr>
-      <w:bookmarkStart w:id="42" w:name="_Toc531108326"/>
-      <w:r>
+      <w:bookmarkStart w:id="43" w:name="_Toc531205318"/>
+      <w:r>
+        <w:lastRenderedPageBreak/>
         <w:t>Arhitektura i dizajn sustava</w:t>
       </w:r>
-      <w:bookmarkEnd w:id="42"/>
-    </w:p>
+      <w:bookmarkEnd w:id="43"/>
+    </w:p>
+    <w:p/>
     <w:p>
       <w:pPr>
         <w:pStyle w:val="Heading2"/>
       </w:pPr>
-      <w:bookmarkStart w:id="43" w:name="_Toc531108327"/>
+      <w:bookmarkStart w:id="44" w:name="_Toc531205319"/>
       <w:r>
         <w:t>Arhitekturni obrazac MVC</w:t>
       </w:r>
-      <w:bookmarkEnd w:id="43"/>
+      <w:bookmarkEnd w:id="44"/>
     </w:p>
     <w:p>
       <w:r>
@@ -7426,6 +8218,41 @@
     </w:p>
     <w:p>
       <w:pPr>
+        <w:rPr>
+          <w:lang w:val="hr"/>
+        </w:rPr>
+      </w:pPr>
+    </w:p>
+    <w:p>
+      <w:pPr>
+        <w:rPr>
+          <w:lang w:val="hr"/>
+        </w:rPr>
+      </w:pPr>
+    </w:p>
+    <w:p>
+      <w:pPr>
+        <w:rPr>
+          <w:lang w:val="hr"/>
+        </w:rPr>
+      </w:pPr>
+    </w:p>
+    <w:p>
+      <w:pPr>
+        <w:rPr>
+          <w:lang w:val="hr"/>
+        </w:rPr>
+      </w:pPr>
+    </w:p>
+    <w:p>
+      <w:pPr>
+        <w:rPr>
+          <w:lang w:val="hr"/>
+        </w:rPr>
+      </w:pPr>
+    </w:p>
+    <w:p>
+      <w:pPr>
         <w:pStyle w:val="Heading2"/>
         <w:rPr>
           <w:rStyle w:val="eop"/>
@@ -7433,7 +8260,7 @@
           <w:color w:val="2F5496"/>
         </w:rPr>
       </w:pPr>
-      <w:bookmarkStart w:id="44" w:name="_Toc531108328"/>
+      <w:bookmarkStart w:id="45" w:name="_Toc531205320"/>
       <w:r>
         <w:rPr>
           <w:rStyle w:val="normaltextrun"/>
@@ -7443,7 +8270,7 @@
         <w:lastRenderedPageBreak/>
         <w:t>ER model baze podataka</w:t>
       </w:r>
-      <w:bookmarkEnd w:id="44"/>
+      <w:bookmarkEnd w:id="45"/>
       <w:r>
         <w:rPr>
           <w:rStyle w:val="eop"/>
@@ -7458,11 +8285,11 @@
       <w:pPr>
         <w:pStyle w:val="Heading3"/>
       </w:pPr>
-      <w:bookmarkStart w:id="45" w:name="_Toc531108329"/>
+      <w:bookmarkStart w:id="46" w:name="_Toc531205321"/>
       <w:r>
         <w:t>Opisi entiteta ER modela baze podataka</w:t>
       </w:r>
-      <w:bookmarkEnd w:id="45"/>
+      <w:bookmarkEnd w:id="46"/>
     </w:p>
     <w:p/>
     <w:p>
@@ -8458,12 +9285,12 @@
       <w:pPr>
         <w:pStyle w:val="Heading2"/>
       </w:pPr>
-      <w:bookmarkStart w:id="46" w:name="_Toc531108330"/>
+      <w:bookmarkStart w:id="47" w:name="_Toc531205322"/>
       <w:r>
         <w:lastRenderedPageBreak/>
         <w:t>Dijagram razreda</w:t>
       </w:r>
-      <w:bookmarkEnd w:id="46"/>
+      <w:bookmarkEnd w:id="47"/>
     </w:p>
     <w:p/>
     <w:p>
@@ -8499,7 +9326,7 @@
                     </pic:cNvPicPr>
                   </pic:nvPicPr>
                   <pic:blipFill>
-                    <a:blip r:embed="rId18">
+                    <a:blip r:embed="rId21">
                       <a:extLst>
                         <a:ext uri="{28A0092B-C50C-407E-A947-70E740481C1C}">
                           <a14:useLocalDpi xmlns:a14="http://schemas.microsoft.com/office/drawing/2010/main" val="0"/>
@@ -8536,7 +9363,7 @@
         <w:pStyle w:val="Caption"/>
         <w:jc w:val="center"/>
       </w:pPr>
-      <w:bookmarkStart w:id="47" w:name="_Toc531199450"/>
+      <w:bookmarkStart w:id="48" w:name="_Toc531199450"/>
       <w:r>
         <w:t xml:space="preserve">Slika </w:t>
       </w:r>
@@ -8573,7 +9400,7 @@
       <w:r>
         <w:t>. Dijagram razreda</w:t>
       </w:r>
-      <w:bookmarkEnd w:id="47"/>
+      <w:bookmarkEnd w:id="48"/>
     </w:p>
     <w:p>
       <w:pPr>
@@ -8977,12 +9804,12 @@
       <w:pPr>
         <w:pStyle w:val="Heading2"/>
       </w:pPr>
-      <w:bookmarkStart w:id="48" w:name="_Toc531108331"/>
+      <w:bookmarkStart w:id="49" w:name="_Toc531205323"/>
       <w:r>
         <w:lastRenderedPageBreak/>
         <w:t>Dijagram objekata</w:t>
       </w:r>
-      <w:bookmarkEnd w:id="48"/>
+      <w:bookmarkEnd w:id="49"/>
     </w:p>
     <w:p>
       <w:pPr>
@@ -9017,7 +9844,7 @@
                     </pic:cNvPicPr>
                   </pic:nvPicPr>
                   <pic:blipFill>
-                    <a:blip r:embed="rId19">
+                    <a:blip r:embed="rId22">
                       <a:extLst>
                         <a:ext uri="{28A0092B-C50C-407E-A947-70E740481C1C}">
                           <a14:useLocalDpi xmlns:a14="http://schemas.microsoft.com/office/drawing/2010/main" val="0"/>
@@ -9054,7 +9881,7 @@
         <w:pStyle w:val="Caption"/>
         <w:jc w:val="center"/>
       </w:pPr>
-      <w:bookmarkStart w:id="49" w:name="_Toc531199451"/>
+      <w:bookmarkStart w:id="50" w:name="_Toc531199451"/>
       <w:r>
         <w:t xml:space="preserve">Slika </w:t>
       </w:r>
@@ -9091,7 +9918,7 @@
       <w:r>
         <w:t>. Dijagram objekata</w:t>
       </w:r>
-      <w:bookmarkEnd w:id="49"/>
+      <w:bookmarkEnd w:id="50"/>
     </w:p>
     <w:p>
       <w:pPr>
@@ -9142,10 +9969,12 @@
           <w:numId w:val="0"/>
         </w:numPr>
       </w:pPr>
+      <w:bookmarkStart w:id="51" w:name="_Toc531205324"/>
       <w:r>
         <w:lastRenderedPageBreak/>
         <w:t>Dodatak A: Indeks (slika, dijagrama, tablica, ispisa kôda)</w:t>
       </w:r>
+      <w:bookmarkEnd w:id="51"/>
     </w:p>
     <w:p/>
     <w:p/>
@@ -10207,10 +11036,12 @@
           <w:numId w:val="0"/>
         </w:numPr>
       </w:pPr>
+      <w:bookmarkStart w:id="52" w:name="_Toc531205325"/>
       <w:r>
         <w:lastRenderedPageBreak/>
         <w:t>Dodatak B: Dnevnik sastajanja</w:t>
       </w:r>
+      <w:bookmarkEnd w:id="52"/>
     </w:p>
     <w:p/>
     <w:p/>
@@ -10488,10 +11319,12 @@
           <w:numId w:val="0"/>
         </w:numPr>
       </w:pPr>
+      <w:bookmarkStart w:id="53" w:name="_Toc531205326"/>
       <w:r>
         <w:lastRenderedPageBreak/>
         <w:t>Dodatak C: Prikaz aktivnosti grupe</w:t>
       </w:r>
+      <w:bookmarkEnd w:id="53"/>
     </w:p>
     <w:p/>
     <w:p/>
@@ -10519,7 +11352,7 @@
                     <pic:cNvPicPr/>
                   </pic:nvPicPr>
                   <pic:blipFill>
-                    <a:blip r:embed="rId20"/>
+                    <a:blip r:embed="rId23"/>
                     <a:stretch>
                       <a:fillRect/>
                     </a:stretch>
@@ -10586,7 +11419,7 @@
                     <pic:cNvPicPr/>
                   </pic:nvPicPr>
                   <pic:blipFill>
-                    <a:blip r:embed="rId21"/>
+                    <a:blip r:embed="rId24"/>
                     <a:stretch>
                       <a:fillRect/>
                     </a:stretch>
@@ -10649,27 +11482,202 @@
           <w:numId w:val="0"/>
         </w:numPr>
       </w:pPr>
+      <w:bookmarkStart w:id="54" w:name="_Toc531205327"/>
       <w:r>
         <w:lastRenderedPageBreak/>
         <w:t>Dodatak D: Plan rada / Pregled rada i stanje ostvarenja</w:t>
       </w:r>
+      <w:bookmarkEnd w:id="54"/>
     </w:p>
     <w:p/>
     <w:p>
       <w:r>
         <w:t>Projekt još nije u procesu izrade, izrađen je samo dio njegove dokumentacije. Ovaj dodatak će biti naknadno razrađen.</w:t>
       </w:r>
-      <w:bookmarkStart w:id="50" w:name="_GoBack"/>
-      <w:bookmarkEnd w:id="50"/>
     </w:p>
     <w:sectPr>
+      <w:footerReference w:type="default" r:id="rId25"/>
+      <w:footerReference w:type="first" r:id="rId26"/>
       <w:pgSz w:w="11906" w:h="16838"/>
       <w:pgMar w:top="1417" w:right="1417" w:bottom="1417" w:left="1417" w:header="708" w:footer="708" w:gutter="0"/>
+      <w:pgNumType w:start="1"/>
       <w:cols w:space="708"/>
       <w:docGrid w:linePitch="360"/>
     </w:sectPr>
   </w:body>
 </w:document>
+</file>
+
+<file path=word/endnotes.xml><?xml version="1.0" encoding="utf-8"?>
+<w:endnotes xmlns:wpc="http://schemas.microsoft.com/office/word/2010/wordprocessingCanvas" xmlns:cx="http://schemas.microsoft.com/office/drawing/2014/chartex" xmlns:cx1="http://schemas.microsoft.com/office/drawing/2015/9/8/chartex" xmlns:cx2="http://schemas.microsoft.com/office/drawing/2015/10/21/chartex" xmlns:cx3="http://schemas.microsoft.com/office/drawing/2016/5/9/chartex" xmlns:cx4="http://schemas.microsoft.com/office/drawing/2016/5/10/chartex" xmlns:cx5="http://schemas.microsoft.com/office/drawing/2016/5/11/chartex" xmlns:cx6="http://schemas.microsoft.com/office/drawing/2016/5/12/chartex" xmlns:cx7="http://schemas.microsoft.com/office/drawing/2016/5/13/chartex" xmlns:cx8="http://schemas.microsoft.com/office/drawing/2016/5/14/chartex" xmlns:mc="http://schemas.openxmlformats.org/markup-compatibility/2006" xmlns:aink="http://schemas.microsoft.com/office/drawing/2016/ink" xmlns:am3d="http://schemas.microsoft.com/office/drawing/2017/model3d" xmlns:o="urn:schemas-microsoft-com:office:office" xmlns:r="http://schemas.openxmlformats.org/officeDocument/2006/relationships" xmlns:m="http://schemas.openxmlformats.org/officeDocument/2006/math" xmlns:v="urn:schemas-microsoft-com:vml" xmlns:wp14="http://schemas.microsoft.com/office/word/2010/wordprocessingDrawing" xmlns:wp="http://schemas.openxmlformats.org/drawingml/2006/wordprocessingDrawing" xmlns:w10="urn:schemas-microsoft-com:office:word" xmlns:w="http://schemas.openxmlformats.org/wordprocessingml/2006/main" xmlns:w14="http://schemas.microsoft.com/office/word/2010/wordml" xmlns:w15="http://schemas.microsoft.com/office/word/2012/wordml" xmlns:w16cid="http://schemas.microsoft.com/office/word/2016/wordml/cid" xmlns:w16se="http://schemas.microsoft.com/office/word/2015/wordml/symex" xmlns:wpg="http://schemas.microsoft.com/office/word/2010/wordprocessingGroup" xmlns:wpi="http://schemas.microsoft.com/office/word/2010/wordprocessingInk" xmlns:wne="http://schemas.microsoft.com/office/word/2006/wordml" xmlns:wps="http://schemas.microsoft.com/office/word/2010/wordprocessingShape" mc:Ignorable="w14 w15 w16se w16cid wp14">
+  <w:endnote w:type="separator" w:id="-1">
+    <w:p>
+      <w:pPr>
+        <w:spacing w:after="0" w:line="240" w:lineRule="auto"/>
+      </w:pPr>
+      <w:r>
+        <w:separator/>
+      </w:r>
+    </w:p>
+  </w:endnote>
+  <w:endnote w:type="continuationSeparator" w:id="0">
+    <w:p>
+      <w:pPr>
+        <w:spacing w:after="0" w:line="240" w:lineRule="auto"/>
+      </w:pPr>
+      <w:r>
+        <w:continuationSeparator/>
+      </w:r>
+    </w:p>
+  </w:endnote>
+</w:endnotes>
+</file>
+
+<file path=word/footer1.xml><?xml version="1.0" encoding="utf-8"?>
+<w:ftr xmlns:wpc="http://schemas.microsoft.com/office/word/2010/wordprocessingCanvas" xmlns:cx="http://schemas.microsoft.com/office/drawing/2014/chartex" xmlns:cx1="http://schemas.microsoft.com/office/drawing/2015/9/8/chartex" xmlns:cx2="http://schemas.microsoft.com/office/drawing/2015/10/21/chartex" xmlns:cx3="http://schemas.microsoft.com/office/drawing/2016/5/9/chartex" xmlns:cx4="http://schemas.microsoft.com/office/drawing/2016/5/10/chartex" xmlns:cx5="http://schemas.microsoft.com/office/drawing/2016/5/11/chartex" xmlns:cx6="http://schemas.microsoft.com/office/drawing/2016/5/12/chartex" xmlns:cx7="http://schemas.microsoft.com/office/drawing/2016/5/13/chartex" xmlns:cx8="http://schemas.microsoft.com/office/drawing/2016/5/14/chartex" xmlns:mc="http://schemas.openxmlformats.org/markup-compatibility/2006" xmlns:aink="http://schemas.microsoft.com/office/drawing/2016/ink" xmlns:am3d="http://schemas.microsoft.com/office/drawing/2017/model3d" xmlns:o="urn:schemas-microsoft-com:office:office" xmlns:r="http://schemas.openxmlformats.org/officeDocument/2006/relationships" xmlns:m="http://schemas.openxmlformats.org/officeDocument/2006/math" xmlns:v="urn:schemas-microsoft-com:vml" xmlns:wp14="http://schemas.microsoft.com/office/word/2010/wordprocessingDrawing" xmlns:wp="http://schemas.openxmlformats.org/drawingml/2006/wordprocessingDrawing" xmlns:w10="urn:schemas-microsoft-com:office:word" xmlns:w="http://schemas.openxmlformats.org/wordprocessingml/2006/main" xmlns:w14="http://schemas.microsoft.com/office/word/2010/wordml" xmlns:w15="http://schemas.microsoft.com/office/word/2012/wordml" xmlns:w16cid="http://schemas.microsoft.com/office/word/2016/wordml/cid" xmlns:w16se="http://schemas.microsoft.com/office/word/2015/wordml/symex" xmlns:wpg="http://schemas.microsoft.com/office/word/2010/wordprocessingGroup" xmlns:wpi="http://schemas.microsoft.com/office/word/2010/wordprocessingInk" xmlns:wne="http://schemas.microsoft.com/office/word/2006/wordml" xmlns:wps="http://schemas.microsoft.com/office/word/2010/wordprocessingShape" mc:Ignorable="w14 w15 w16se w16cid wp14">
+  <w:p>
+    <w:pPr>
+      <w:pStyle w:val="Footer"/>
+      <w:jc w:val="right"/>
+    </w:pPr>
+  </w:p>
+  <w:p>
+    <w:pPr>
+      <w:pStyle w:val="Footer"/>
+    </w:pPr>
+  </w:p>
+</w:ftr>
+</file>
+
+<file path=word/footer2.xml><?xml version="1.0" encoding="utf-8"?>
+<w:ftr xmlns:wpc="http://schemas.microsoft.com/office/word/2010/wordprocessingCanvas" xmlns:cx="http://schemas.microsoft.com/office/drawing/2014/chartex" xmlns:cx1="http://schemas.microsoft.com/office/drawing/2015/9/8/chartex" xmlns:cx2="http://schemas.microsoft.com/office/drawing/2015/10/21/chartex" xmlns:cx3="http://schemas.microsoft.com/office/drawing/2016/5/9/chartex" xmlns:cx4="http://schemas.microsoft.com/office/drawing/2016/5/10/chartex" xmlns:cx5="http://schemas.microsoft.com/office/drawing/2016/5/11/chartex" xmlns:cx6="http://schemas.microsoft.com/office/drawing/2016/5/12/chartex" xmlns:cx7="http://schemas.microsoft.com/office/drawing/2016/5/13/chartex" xmlns:cx8="http://schemas.microsoft.com/office/drawing/2016/5/14/chartex" xmlns:mc="http://schemas.openxmlformats.org/markup-compatibility/2006" xmlns:aink="http://schemas.microsoft.com/office/drawing/2016/ink" xmlns:am3d="http://schemas.microsoft.com/office/drawing/2017/model3d" xmlns:o="urn:schemas-microsoft-com:office:office" xmlns:r="http://schemas.openxmlformats.org/officeDocument/2006/relationships" xmlns:m="http://schemas.openxmlformats.org/officeDocument/2006/math" xmlns:v="urn:schemas-microsoft-com:vml" xmlns:wp14="http://schemas.microsoft.com/office/word/2010/wordprocessingDrawing" xmlns:wp="http://schemas.openxmlformats.org/drawingml/2006/wordprocessingDrawing" xmlns:w10="urn:schemas-microsoft-com:office:word" xmlns:w="http://schemas.openxmlformats.org/wordprocessingml/2006/main" xmlns:w14="http://schemas.microsoft.com/office/word/2010/wordml" xmlns:w15="http://schemas.microsoft.com/office/word/2012/wordml" xmlns:w16cid="http://schemas.microsoft.com/office/word/2016/wordml/cid" xmlns:w16se="http://schemas.microsoft.com/office/word/2015/wordml/symex" xmlns:wpg="http://schemas.microsoft.com/office/word/2010/wordprocessingGroup" xmlns:wpi="http://schemas.microsoft.com/office/word/2010/wordprocessingInk" xmlns:wne="http://schemas.microsoft.com/office/word/2006/wordml" xmlns:wps="http://schemas.microsoft.com/office/word/2010/wordprocessingShape" mc:Ignorable="w14 w15 w16se w16cid wp14">
+  <w:sdt>
+    <w:sdtPr>
+      <w:id w:val="-1487084954"/>
+      <w:docPartObj>
+        <w:docPartGallery w:val="Page Numbers (Bottom of Page)"/>
+        <w:docPartUnique/>
+      </w:docPartObj>
+    </w:sdtPr>
+    <w:sdtEndPr>
+      <w:rPr>
+        <w:noProof/>
+      </w:rPr>
+    </w:sdtEndPr>
+    <w:sdtContent>
+      <w:p>
+        <w:pPr>
+          <w:pStyle w:val="Footer"/>
+          <w:jc w:val="right"/>
+        </w:pPr>
+        <w:r>
+          <w:fldChar w:fldCharType="begin"/>
+        </w:r>
+        <w:r>
+          <w:instrText xml:space="preserve"> PAGE   \* MERGEFORMAT </w:instrText>
+        </w:r>
+        <w:r>
+          <w:fldChar w:fldCharType="separate"/>
+        </w:r>
+        <w:r>
+          <w:rPr>
+            <w:noProof/>
+          </w:rPr>
+          <w:t>2</w:t>
+        </w:r>
+        <w:r>
+          <w:rPr>
+            <w:noProof/>
+          </w:rPr>
+          <w:fldChar w:fldCharType="end"/>
+        </w:r>
+      </w:p>
+    </w:sdtContent>
+  </w:sdt>
+  <w:p>
+    <w:pPr>
+      <w:pStyle w:val="Footer"/>
+    </w:pPr>
+  </w:p>
+</w:ftr>
+</file>
+
+<file path=word/footer3.xml><?xml version="1.0" encoding="utf-8"?>
+<w:ftr xmlns:wpc="http://schemas.microsoft.com/office/word/2010/wordprocessingCanvas" xmlns:cx="http://schemas.microsoft.com/office/drawing/2014/chartex" xmlns:cx1="http://schemas.microsoft.com/office/drawing/2015/9/8/chartex" xmlns:cx2="http://schemas.microsoft.com/office/drawing/2015/10/21/chartex" xmlns:cx3="http://schemas.microsoft.com/office/drawing/2016/5/9/chartex" xmlns:cx4="http://schemas.microsoft.com/office/drawing/2016/5/10/chartex" xmlns:cx5="http://schemas.microsoft.com/office/drawing/2016/5/11/chartex" xmlns:cx6="http://schemas.microsoft.com/office/drawing/2016/5/12/chartex" xmlns:cx7="http://schemas.microsoft.com/office/drawing/2016/5/13/chartex" xmlns:cx8="http://schemas.microsoft.com/office/drawing/2016/5/14/chartex" xmlns:mc="http://schemas.openxmlformats.org/markup-compatibility/2006" xmlns:aink="http://schemas.microsoft.com/office/drawing/2016/ink" xmlns:am3d="http://schemas.microsoft.com/office/drawing/2017/model3d" xmlns:o="urn:schemas-microsoft-com:office:office" xmlns:r="http://schemas.openxmlformats.org/officeDocument/2006/relationships" xmlns:m="http://schemas.openxmlformats.org/officeDocument/2006/math" xmlns:v="urn:schemas-microsoft-com:vml" xmlns:wp14="http://schemas.microsoft.com/office/word/2010/wordprocessingDrawing" xmlns:wp="http://schemas.openxmlformats.org/drawingml/2006/wordprocessingDrawing" xmlns:w10="urn:schemas-microsoft-com:office:word" xmlns:w="http://schemas.openxmlformats.org/wordprocessingml/2006/main" xmlns:w14="http://schemas.microsoft.com/office/word/2010/wordml" xmlns:w15="http://schemas.microsoft.com/office/word/2012/wordml" xmlns:w16cid="http://schemas.microsoft.com/office/word/2016/wordml/cid" xmlns:w16se="http://schemas.microsoft.com/office/word/2015/wordml/symex" xmlns:wpg="http://schemas.microsoft.com/office/word/2010/wordprocessingGroup" xmlns:wpi="http://schemas.microsoft.com/office/word/2010/wordprocessingInk" xmlns:wne="http://schemas.microsoft.com/office/word/2006/wordml" xmlns:wps="http://schemas.microsoft.com/office/word/2010/wordprocessingShape" mc:Ignorable="w14 w15 w16se w16cid wp14">
+  <w:sdt>
+    <w:sdtPr>
+      <w:id w:val="1206760137"/>
+      <w:docPartObj>
+        <w:docPartGallery w:val="Page Numbers (Bottom of Page)"/>
+        <w:docPartUnique/>
+      </w:docPartObj>
+    </w:sdtPr>
+    <w:sdtEndPr>
+      <w:rPr>
+        <w:noProof/>
+      </w:rPr>
+    </w:sdtEndPr>
+    <w:sdtContent>
+      <w:p>
+        <w:pPr>
+          <w:pStyle w:val="Footer"/>
+          <w:jc w:val="right"/>
+        </w:pPr>
+        <w:r>
+          <w:fldChar w:fldCharType="begin"/>
+        </w:r>
+        <w:r>
+          <w:instrText xml:space="preserve"> PAGE   \* MERGEFORMAT </w:instrText>
+        </w:r>
+        <w:r>
+          <w:fldChar w:fldCharType="separate"/>
+        </w:r>
+        <w:r>
+          <w:rPr>
+            <w:noProof/>
+          </w:rPr>
+          <w:t>2</w:t>
+        </w:r>
+        <w:r>
+          <w:rPr>
+            <w:noProof/>
+          </w:rPr>
+          <w:fldChar w:fldCharType="end"/>
+        </w:r>
+      </w:p>
+    </w:sdtContent>
+  </w:sdt>
+  <w:p>
+    <w:pPr>
+      <w:pStyle w:val="Footer"/>
+    </w:pPr>
+  </w:p>
+</w:ftr>
+</file>
+
+<file path=word/footnotes.xml><?xml version="1.0" encoding="utf-8"?>
+<w:footnotes xmlns:wpc="http://schemas.microsoft.com/office/word/2010/wordprocessingCanvas" xmlns:cx="http://schemas.microsoft.com/office/drawing/2014/chartex" xmlns:cx1="http://schemas.microsoft.com/office/drawing/2015/9/8/chartex" xmlns:cx2="http://schemas.microsoft.com/office/drawing/2015/10/21/chartex" xmlns:cx3="http://schemas.microsoft.com/office/drawing/2016/5/9/chartex" xmlns:cx4="http://schemas.microsoft.com/office/drawing/2016/5/10/chartex" xmlns:cx5="http://schemas.microsoft.com/office/drawing/2016/5/11/chartex" xmlns:cx6="http://schemas.microsoft.com/office/drawing/2016/5/12/chartex" xmlns:cx7="http://schemas.microsoft.com/office/drawing/2016/5/13/chartex" xmlns:cx8="http://schemas.microsoft.com/office/drawing/2016/5/14/chartex" xmlns:mc="http://schemas.openxmlformats.org/markup-compatibility/2006" xmlns:aink="http://schemas.microsoft.com/office/drawing/2016/ink" xmlns:am3d="http://schemas.microsoft.com/office/drawing/2017/model3d" xmlns:o="urn:schemas-microsoft-com:office:office" xmlns:r="http://schemas.openxmlformats.org/officeDocument/2006/relationships" xmlns:m="http://schemas.openxmlformats.org/officeDocument/2006/math" xmlns:v="urn:schemas-microsoft-com:vml" xmlns:wp14="http://schemas.microsoft.com/office/word/2010/wordprocessingDrawing" xmlns:wp="http://schemas.openxmlformats.org/drawingml/2006/wordprocessingDrawing" xmlns:w10="urn:schemas-microsoft-com:office:word" xmlns:w="http://schemas.openxmlformats.org/wordprocessingml/2006/main" xmlns:w14="http://schemas.microsoft.com/office/word/2010/wordml" xmlns:w15="http://schemas.microsoft.com/office/word/2012/wordml" xmlns:w16cid="http://schemas.microsoft.com/office/word/2016/wordml/cid" xmlns:w16se="http://schemas.microsoft.com/office/word/2015/wordml/symex" xmlns:wpg="http://schemas.microsoft.com/office/word/2010/wordprocessingGroup" xmlns:wpi="http://schemas.microsoft.com/office/word/2010/wordprocessingInk" xmlns:wne="http://schemas.microsoft.com/office/word/2006/wordml" xmlns:wps="http://schemas.microsoft.com/office/word/2010/wordprocessingShape" mc:Ignorable="w14 w15 w16se w16cid wp14">
+  <w:footnote w:type="separator" w:id="-1">
+    <w:p>
+      <w:pPr>
+        <w:spacing w:after="0" w:line="240" w:lineRule="auto"/>
+      </w:pPr>
+      <w:r>
+        <w:separator/>
+      </w:r>
+    </w:p>
+  </w:footnote>
+  <w:footnote w:type="continuationSeparator" w:id="0">
+    <w:p>
+      <w:pPr>
+        <w:spacing w:after="0" w:line="240" w:lineRule="auto"/>
+      </w:pPr>
+      <w:r>
+        <w:continuationSeparator/>
+      </w:r>
+    </w:p>
+  </w:footnote>
+</w:footnotes>
 </file>
 
 <file path=word/numbering.xml><?xml version="1.0" encoding="utf-8"?>
@@ -14184,6 +15192,50 @@
       </w:tblBorders>
     </w:tblPr>
   </w:style>
+  <w:style w:type="paragraph" w:styleId="Header">
+    <w:name w:val="header"/>
+    <w:basedOn w:val="Normal"/>
+    <w:link w:val="HeaderChar"/>
+    <w:uiPriority w:val="99"/>
+    <w:unhideWhenUsed/>
+    <w:rsid w:val="002E3D50"/>
+    <w:pPr>
+      <w:tabs>
+        <w:tab w:val="center" w:pos="4536"/>
+        <w:tab w:val="right" w:pos="9072"/>
+      </w:tabs>
+      <w:spacing w:after="0" w:line="240" w:lineRule="auto"/>
+    </w:pPr>
+  </w:style>
+  <w:style w:type="character" w:customStyle="1" w:styleId="HeaderChar">
+    <w:name w:val="Header Char"/>
+    <w:basedOn w:val="DefaultParagraphFont"/>
+    <w:link w:val="Header"/>
+    <w:uiPriority w:val="99"/>
+    <w:rsid w:val="002E3D50"/>
+  </w:style>
+  <w:style w:type="paragraph" w:styleId="Footer">
+    <w:name w:val="footer"/>
+    <w:basedOn w:val="Normal"/>
+    <w:link w:val="FooterChar"/>
+    <w:uiPriority w:val="99"/>
+    <w:unhideWhenUsed/>
+    <w:rsid w:val="002E3D50"/>
+    <w:pPr>
+      <w:tabs>
+        <w:tab w:val="center" w:pos="4536"/>
+        <w:tab w:val="right" w:pos="9072"/>
+      </w:tabs>
+      <w:spacing w:after="0" w:line="240" w:lineRule="auto"/>
+    </w:pPr>
+  </w:style>
+  <w:style w:type="character" w:customStyle="1" w:styleId="FooterChar">
+    <w:name w:val="Footer Char"/>
+    <w:basedOn w:val="DefaultParagraphFont"/>
+    <w:link w:val="Footer"/>
+    <w:uiPriority w:val="99"/>
+    <w:rsid w:val="002E3D50"/>
+  </w:style>
 </w:styles>
 </file>
 
@@ -14487,7 +15539,7 @@
 </file>
 
 <file path=customXml/itemProps1.xml><?xml version="1.0" encoding="utf-8"?>
-<ds:datastoreItem xmlns:ds="http://schemas.openxmlformats.org/officeDocument/2006/customXml" ds:itemID="{DCE5F694-DF03-4F8C-90E9-1A800A44EDF7}">
+<ds:datastoreItem xmlns:ds="http://schemas.openxmlformats.org/officeDocument/2006/customXml" ds:itemID="{5CB9080F-6E1B-4CC5-97C8-5BB24A508A89}">
   <ds:schemaRefs>
     <ds:schemaRef ds:uri="http://schemas.openxmlformats.org/officeDocument/2006/bibliography"/>
   </ds:schemaRefs>

</xml_diff>

<commit_message>
Dodana tablica aktivnosti pojedinog člana
</commit_message>
<xml_diff>
--- a/Dokumentacija/Dokumentacija-početna verzija.docx
+++ b/Dokumentacija/Dokumentacija-početna verzija.docx
@@ -361,7 +361,7 @@
             </w:rPr>
             <w:fldChar w:fldCharType="separate"/>
           </w:r>
-          <w:hyperlink w:anchor="_Toc531205290" w:history="1">
+          <w:hyperlink w:anchor="_Toc531207577" w:history="1">
             <w:r>
               <w:rPr>
                 <w:rStyle w:val="Hyperlink"/>
@@ -403,7 +403,7 @@
                 <w:noProof/>
                 <w:webHidden/>
               </w:rPr>
-              <w:instrText xml:space="preserve"> PAGEREF _Toc531205290 \h </w:instrText>
+              <w:instrText xml:space="preserve"> PAGEREF _Toc531207577 \h </w:instrText>
             </w:r>
             <w:r>
               <w:rPr>
@@ -447,7 +447,7 @@
               <w:lang w:eastAsia="hr-HR"/>
             </w:rPr>
           </w:pPr>
-          <w:hyperlink w:anchor="_Toc531205291" w:history="1">
+          <w:hyperlink w:anchor="_Toc531207578" w:history="1">
             <w:r>
               <w:rPr>
                 <w:rStyle w:val="Hyperlink"/>
@@ -489,7 +489,7 @@
                 <w:noProof/>
                 <w:webHidden/>
               </w:rPr>
-              <w:instrText xml:space="preserve"> PAGEREF _Toc531205291 \h </w:instrText>
+              <w:instrText xml:space="preserve"> PAGEREF _Toc531207578 \h </w:instrText>
             </w:r>
             <w:r>
               <w:rPr>
@@ -533,7 +533,7 @@
               <w:lang w:eastAsia="hr-HR"/>
             </w:rPr>
           </w:pPr>
-          <w:hyperlink w:anchor="_Toc531205292" w:history="1">
+          <w:hyperlink w:anchor="_Toc531207579" w:history="1">
             <w:r>
               <w:rPr>
                 <w:rStyle w:val="Hyperlink"/>
@@ -575,7 +575,7 @@
                 <w:noProof/>
                 <w:webHidden/>
               </w:rPr>
-              <w:instrText xml:space="preserve"> PAGEREF _Toc531205292 \h </w:instrText>
+              <w:instrText xml:space="preserve"> PAGEREF _Toc531207579 \h </w:instrText>
             </w:r>
             <w:r>
               <w:rPr>
@@ -619,7 +619,7 @@
               <w:lang w:eastAsia="hr-HR"/>
             </w:rPr>
           </w:pPr>
-          <w:hyperlink w:anchor="_Toc531205293" w:history="1">
+          <w:hyperlink w:anchor="_Toc531207580" w:history="1">
             <w:r>
               <w:rPr>
                 <w:rStyle w:val="Hyperlink"/>
@@ -661,7 +661,7 @@
                 <w:noProof/>
                 <w:webHidden/>
               </w:rPr>
-              <w:instrText xml:space="preserve"> PAGEREF _Toc531205293 \h </w:instrText>
+              <w:instrText xml:space="preserve"> PAGEREF _Toc531207580 \h </w:instrText>
             </w:r>
             <w:r>
               <w:rPr>
@@ -705,7 +705,7 @@
               <w:lang w:eastAsia="hr-HR"/>
             </w:rPr>
           </w:pPr>
-          <w:hyperlink w:anchor="_Toc531205294" w:history="1">
+          <w:hyperlink w:anchor="_Toc531207581" w:history="1">
             <w:r>
               <w:rPr>
                 <w:rStyle w:val="Hyperlink"/>
@@ -728,8 +728,6 @@
               </w:rPr>
               <w:t>Dionici</w:t>
             </w:r>
-            <w:bookmarkStart w:id="0" w:name="_GoBack"/>
-            <w:bookmarkEnd w:id="0"/>
             <w:r>
               <w:rPr>
                 <w:noProof/>
@@ -749,7 +747,7 @@
                 <w:noProof/>
                 <w:webHidden/>
               </w:rPr>
-              <w:instrText xml:space="preserve"> PAGEREF _Toc531205294 \h </w:instrText>
+              <w:instrText xml:space="preserve"> PAGEREF _Toc531207581 \h </w:instrText>
             </w:r>
             <w:r>
               <w:rPr>
@@ -793,7 +791,7 @@
               <w:lang w:eastAsia="hr-HR"/>
             </w:rPr>
           </w:pPr>
-          <w:hyperlink w:anchor="_Toc531205295" w:history="1">
+          <w:hyperlink w:anchor="_Toc531207582" w:history="1">
             <w:r>
               <w:rPr>
                 <w:rStyle w:val="Hyperlink"/>
@@ -835,7 +833,7 @@
                 <w:noProof/>
                 <w:webHidden/>
               </w:rPr>
-              <w:instrText xml:space="preserve"> PAGEREF _Toc531205295 \h </w:instrText>
+              <w:instrText xml:space="preserve"> PAGEREF _Toc531207582 \h </w:instrText>
             </w:r>
             <w:r>
               <w:rPr>
@@ -879,7 +877,7 @@
               <w:lang w:eastAsia="hr-HR"/>
             </w:rPr>
           </w:pPr>
-          <w:hyperlink w:anchor="_Toc531205296" w:history="1">
+          <w:hyperlink w:anchor="_Toc531207583" w:history="1">
             <w:r>
               <w:rPr>
                 <w:rStyle w:val="Hyperlink"/>
@@ -921,7 +919,7 @@
                 <w:noProof/>
                 <w:webHidden/>
               </w:rPr>
-              <w:instrText xml:space="preserve"> PAGEREF _Toc531205296 \h </w:instrText>
+              <w:instrText xml:space="preserve"> PAGEREF _Toc531207583 \h </w:instrText>
             </w:r>
             <w:r>
               <w:rPr>
@@ -965,7 +963,7 @@
               <w:lang w:eastAsia="hr-HR"/>
             </w:rPr>
           </w:pPr>
-          <w:hyperlink w:anchor="_Toc531205297" w:history="1">
+          <w:hyperlink w:anchor="_Toc531207584" w:history="1">
             <w:r>
               <w:rPr>
                 <w:rStyle w:val="Hyperlink"/>
@@ -1007,7 +1005,7 @@
                 <w:noProof/>
                 <w:webHidden/>
               </w:rPr>
-              <w:instrText xml:space="preserve"> PAGEREF _Toc531205297 \h </w:instrText>
+              <w:instrText xml:space="preserve"> PAGEREF _Toc531207584 \h </w:instrText>
             </w:r>
             <w:r>
               <w:rPr>
@@ -1051,7 +1049,7 @@
               <w:lang w:eastAsia="hr-HR"/>
             </w:rPr>
           </w:pPr>
-          <w:hyperlink w:anchor="_Toc531205298" w:history="1">
+          <w:hyperlink w:anchor="_Toc531207585" w:history="1">
             <w:r>
               <w:rPr>
                 <w:rStyle w:val="Hyperlink"/>
@@ -1093,7 +1091,7 @@
                 <w:noProof/>
                 <w:webHidden/>
               </w:rPr>
-              <w:instrText xml:space="preserve"> PAGEREF _Toc531205298 \h </w:instrText>
+              <w:instrText xml:space="preserve"> PAGEREF _Toc531207585 \h </w:instrText>
             </w:r>
             <w:r>
               <w:rPr>
@@ -1137,7 +1135,7 @@
               <w:lang w:eastAsia="hr-HR"/>
             </w:rPr>
           </w:pPr>
-          <w:hyperlink w:anchor="_Toc531205299" w:history="1">
+          <w:hyperlink w:anchor="_Toc531207586" w:history="1">
             <w:r>
               <w:rPr>
                 <w:rStyle w:val="Hyperlink"/>
@@ -1179,7 +1177,7 @@
                 <w:noProof/>
                 <w:webHidden/>
               </w:rPr>
-              <w:instrText xml:space="preserve"> PAGEREF _Toc531205299 \h </w:instrText>
+              <w:instrText xml:space="preserve"> PAGEREF _Toc531207586 \h </w:instrText>
             </w:r>
             <w:r>
               <w:rPr>
@@ -1223,7 +1221,7 @@
               <w:lang w:eastAsia="hr-HR"/>
             </w:rPr>
           </w:pPr>
-          <w:hyperlink w:anchor="_Toc531205300" w:history="1">
+          <w:hyperlink w:anchor="_Toc531207587" w:history="1">
             <w:r>
               <w:rPr>
                 <w:rStyle w:val="Hyperlink"/>
@@ -1265,7 +1263,7 @@
                 <w:noProof/>
                 <w:webHidden/>
               </w:rPr>
-              <w:instrText xml:space="preserve"> PAGEREF _Toc531205300 \h </w:instrText>
+              <w:instrText xml:space="preserve"> PAGEREF _Toc531207587 \h </w:instrText>
             </w:r>
             <w:r>
               <w:rPr>
@@ -1309,7 +1307,7 @@
               <w:lang w:eastAsia="hr-HR"/>
             </w:rPr>
           </w:pPr>
-          <w:hyperlink w:anchor="_Toc531205301" w:history="1">
+          <w:hyperlink w:anchor="_Toc531207588" w:history="1">
             <w:r>
               <w:rPr>
                 <w:rStyle w:val="Hyperlink"/>
@@ -1351,7 +1349,7 @@
                 <w:noProof/>
                 <w:webHidden/>
               </w:rPr>
-              <w:instrText xml:space="preserve"> PAGEREF _Toc531205301 \h </w:instrText>
+              <w:instrText xml:space="preserve"> PAGEREF _Toc531207588 \h </w:instrText>
             </w:r>
             <w:r>
               <w:rPr>
@@ -1395,7 +1393,7 @@
               <w:lang w:eastAsia="hr-HR"/>
             </w:rPr>
           </w:pPr>
-          <w:hyperlink w:anchor="_Toc531205302" w:history="1">
+          <w:hyperlink w:anchor="_Toc531207589" w:history="1">
             <w:r>
               <w:rPr>
                 <w:rStyle w:val="Hyperlink"/>
@@ -1437,7 +1435,7 @@
                 <w:noProof/>
                 <w:webHidden/>
               </w:rPr>
-              <w:instrText xml:space="preserve"> PAGEREF _Toc531205302 \h </w:instrText>
+              <w:instrText xml:space="preserve"> PAGEREF _Toc531207589 \h </w:instrText>
             </w:r>
             <w:r>
               <w:rPr>
@@ -1481,7 +1479,7 @@
               <w:lang w:eastAsia="hr-HR"/>
             </w:rPr>
           </w:pPr>
-          <w:hyperlink w:anchor="_Toc531205303" w:history="1">
+          <w:hyperlink w:anchor="_Toc531207590" w:history="1">
             <w:r>
               <w:rPr>
                 <w:rStyle w:val="Hyperlink"/>
@@ -1523,7 +1521,7 @@
                 <w:noProof/>
                 <w:webHidden/>
               </w:rPr>
-              <w:instrText xml:space="preserve"> PAGEREF _Toc531205303 \h </w:instrText>
+              <w:instrText xml:space="preserve"> PAGEREF _Toc531207590 \h </w:instrText>
             </w:r>
             <w:r>
               <w:rPr>
@@ -1567,7 +1565,7 @@
               <w:lang w:eastAsia="hr-HR"/>
             </w:rPr>
           </w:pPr>
-          <w:hyperlink w:anchor="_Toc531205304" w:history="1">
+          <w:hyperlink w:anchor="_Toc531207591" w:history="1">
             <w:r>
               <w:rPr>
                 <w:rStyle w:val="Hyperlink"/>
@@ -1609,7 +1607,7 @@
                 <w:noProof/>
                 <w:webHidden/>
               </w:rPr>
-              <w:instrText xml:space="preserve"> PAGEREF _Toc531205304 \h </w:instrText>
+              <w:instrText xml:space="preserve"> PAGEREF _Toc531207591 \h </w:instrText>
             </w:r>
             <w:r>
               <w:rPr>
@@ -1653,7 +1651,7 @@
               <w:lang w:eastAsia="hr-HR"/>
             </w:rPr>
           </w:pPr>
-          <w:hyperlink w:anchor="_Toc531205305" w:history="1">
+          <w:hyperlink w:anchor="_Toc531207592" w:history="1">
             <w:r>
               <w:rPr>
                 <w:rStyle w:val="Hyperlink"/>
@@ -1695,7 +1693,7 @@
                 <w:noProof/>
                 <w:webHidden/>
               </w:rPr>
-              <w:instrText xml:space="preserve"> PAGEREF _Toc531205305 \h </w:instrText>
+              <w:instrText xml:space="preserve"> PAGEREF _Toc531207592 \h </w:instrText>
             </w:r>
             <w:r>
               <w:rPr>
@@ -1739,7 +1737,7 @@
               <w:lang w:eastAsia="hr-HR"/>
             </w:rPr>
           </w:pPr>
-          <w:hyperlink w:anchor="_Toc531205306" w:history="1">
+          <w:hyperlink w:anchor="_Toc531207593" w:history="1">
             <w:r>
               <w:rPr>
                 <w:rStyle w:val="Hyperlink"/>
@@ -1781,7 +1779,7 @@
                 <w:noProof/>
                 <w:webHidden/>
               </w:rPr>
-              <w:instrText xml:space="preserve"> PAGEREF _Toc531205306 \h </w:instrText>
+              <w:instrText xml:space="preserve"> PAGEREF _Toc531207593 \h </w:instrText>
             </w:r>
             <w:r>
               <w:rPr>
@@ -1825,7 +1823,7 @@
               <w:lang w:eastAsia="hr-HR"/>
             </w:rPr>
           </w:pPr>
-          <w:hyperlink w:anchor="_Toc531205307" w:history="1">
+          <w:hyperlink w:anchor="_Toc531207594" w:history="1">
             <w:r>
               <w:rPr>
                 <w:rStyle w:val="Hyperlink"/>
@@ -1867,7 +1865,7 @@
                 <w:noProof/>
                 <w:webHidden/>
               </w:rPr>
-              <w:instrText xml:space="preserve"> PAGEREF _Toc531205307 \h </w:instrText>
+              <w:instrText xml:space="preserve"> PAGEREF _Toc531207594 \h </w:instrText>
             </w:r>
             <w:r>
               <w:rPr>
@@ -1911,7 +1909,7 @@
               <w:lang w:eastAsia="hr-HR"/>
             </w:rPr>
           </w:pPr>
-          <w:hyperlink w:anchor="_Toc531205308" w:history="1">
+          <w:hyperlink w:anchor="_Toc531207595" w:history="1">
             <w:r>
               <w:rPr>
                 <w:rStyle w:val="Hyperlink"/>
@@ -1953,7 +1951,7 @@
                 <w:noProof/>
                 <w:webHidden/>
               </w:rPr>
-              <w:instrText xml:space="preserve"> PAGEREF _Toc531205308 \h </w:instrText>
+              <w:instrText xml:space="preserve"> PAGEREF _Toc531207595 \h </w:instrText>
             </w:r>
             <w:r>
               <w:rPr>
@@ -1997,7 +1995,7 @@
               <w:lang w:eastAsia="hr-HR"/>
             </w:rPr>
           </w:pPr>
-          <w:hyperlink w:anchor="_Toc531205309" w:history="1">
+          <w:hyperlink w:anchor="_Toc531207596" w:history="1">
             <w:r>
               <w:rPr>
                 <w:rStyle w:val="Hyperlink"/>
@@ -2039,7 +2037,7 @@
                 <w:noProof/>
                 <w:webHidden/>
               </w:rPr>
-              <w:instrText xml:space="preserve"> PAGEREF _Toc531205309 \h </w:instrText>
+              <w:instrText xml:space="preserve"> PAGEREF _Toc531207596 \h </w:instrText>
             </w:r>
             <w:r>
               <w:rPr>
@@ -2083,7 +2081,7 @@
               <w:lang w:eastAsia="hr-HR"/>
             </w:rPr>
           </w:pPr>
-          <w:hyperlink w:anchor="_Toc531205310" w:history="1">
+          <w:hyperlink w:anchor="_Toc531207597" w:history="1">
             <w:r>
               <w:rPr>
                 <w:rStyle w:val="Hyperlink"/>
@@ -2125,7 +2123,7 @@
                 <w:noProof/>
                 <w:webHidden/>
               </w:rPr>
-              <w:instrText xml:space="preserve"> PAGEREF _Toc531205310 \h </w:instrText>
+              <w:instrText xml:space="preserve"> PAGEREF _Toc531207597 \h </w:instrText>
             </w:r>
             <w:r>
               <w:rPr>
@@ -2169,7 +2167,7 @@
               <w:lang w:eastAsia="hr-HR"/>
             </w:rPr>
           </w:pPr>
-          <w:hyperlink w:anchor="_Toc531205311" w:history="1">
+          <w:hyperlink w:anchor="_Toc531207598" w:history="1">
             <w:r>
               <w:rPr>
                 <w:rStyle w:val="Hyperlink"/>
@@ -2211,7 +2209,7 @@
                 <w:noProof/>
                 <w:webHidden/>
               </w:rPr>
-              <w:instrText xml:space="preserve"> PAGEREF _Toc531205311 \h </w:instrText>
+              <w:instrText xml:space="preserve"> PAGEREF _Toc531207598 \h </w:instrText>
             </w:r>
             <w:r>
               <w:rPr>
@@ -2255,7 +2253,7 @@
               <w:lang w:eastAsia="hr-HR"/>
             </w:rPr>
           </w:pPr>
-          <w:hyperlink w:anchor="_Toc531205312" w:history="1">
+          <w:hyperlink w:anchor="_Toc531207599" w:history="1">
             <w:r>
               <w:rPr>
                 <w:rStyle w:val="Hyperlink"/>
@@ -2297,7 +2295,7 @@
                 <w:noProof/>
                 <w:webHidden/>
               </w:rPr>
-              <w:instrText xml:space="preserve"> PAGEREF _Toc531205312 \h </w:instrText>
+              <w:instrText xml:space="preserve"> PAGEREF _Toc531207599 \h </w:instrText>
             </w:r>
             <w:r>
               <w:rPr>
@@ -2341,7 +2339,7 @@
               <w:lang w:eastAsia="hr-HR"/>
             </w:rPr>
           </w:pPr>
-          <w:hyperlink w:anchor="_Toc531205313" w:history="1">
+          <w:hyperlink w:anchor="_Toc531207600" w:history="1">
             <w:r>
               <w:rPr>
                 <w:rStyle w:val="Hyperlink"/>
@@ -2383,7 +2381,7 @@
                 <w:noProof/>
                 <w:webHidden/>
               </w:rPr>
-              <w:instrText xml:space="preserve"> PAGEREF _Toc531205313 \h </w:instrText>
+              <w:instrText xml:space="preserve"> PAGEREF _Toc531207600 \h </w:instrText>
             </w:r>
             <w:r>
               <w:rPr>
@@ -2427,7 +2425,7 @@
               <w:lang w:eastAsia="hr-HR"/>
             </w:rPr>
           </w:pPr>
-          <w:hyperlink w:anchor="_Toc531205314" w:history="1">
+          <w:hyperlink w:anchor="_Toc531207601" w:history="1">
             <w:r>
               <w:rPr>
                 <w:rStyle w:val="Hyperlink"/>
@@ -2469,7 +2467,7 @@
                 <w:noProof/>
                 <w:webHidden/>
               </w:rPr>
-              <w:instrText xml:space="preserve"> PAGEREF _Toc531205314 \h </w:instrText>
+              <w:instrText xml:space="preserve"> PAGEREF _Toc531207601 \h </w:instrText>
             </w:r>
             <w:r>
               <w:rPr>
@@ -2513,7 +2511,7 @@
               <w:lang w:eastAsia="hr-HR"/>
             </w:rPr>
           </w:pPr>
-          <w:hyperlink w:anchor="_Toc531205315" w:history="1">
+          <w:hyperlink w:anchor="_Toc531207602" w:history="1">
             <w:r>
               <w:rPr>
                 <w:rStyle w:val="Hyperlink"/>
@@ -2555,7 +2553,7 @@
                 <w:noProof/>
                 <w:webHidden/>
               </w:rPr>
-              <w:instrText xml:space="preserve"> PAGEREF _Toc531205315 \h </w:instrText>
+              <w:instrText xml:space="preserve"> PAGEREF _Toc531207602 \h </w:instrText>
             </w:r>
             <w:r>
               <w:rPr>
@@ -2599,7 +2597,7 @@
               <w:lang w:eastAsia="hr-HR"/>
             </w:rPr>
           </w:pPr>
-          <w:hyperlink w:anchor="_Toc531205316" w:history="1">
+          <w:hyperlink w:anchor="_Toc531207603" w:history="1">
             <w:r>
               <w:rPr>
                 <w:rStyle w:val="Hyperlink"/>
@@ -2641,7 +2639,7 @@
                 <w:noProof/>
                 <w:webHidden/>
               </w:rPr>
-              <w:instrText xml:space="preserve"> PAGEREF _Toc531205316 \h </w:instrText>
+              <w:instrText xml:space="preserve"> PAGEREF _Toc531207603 \h </w:instrText>
             </w:r>
             <w:r>
               <w:rPr>
@@ -2685,7 +2683,7 @@
               <w:lang w:eastAsia="hr-HR"/>
             </w:rPr>
           </w:pPr>
-          <w:hyperlink w:anchor="_Toc531205317" w:history="1">
+          <w:hyperlink w:anchor="_Toc531207604" w:history="1">
             <w:r>
               <w:rPr>
                 <w:rStyle w:val="Hyperlink"/>
@@ -2727,7 +2725,7 @@
                 <w:noProof/>
                 <w:webHidden/>
               </w:rPr>
-              <w:instrText xml:space="preserve"> PAGEREF _Toc531205317 \h </w:instrText>
+              <w:instrText xml:space="preserve"> PAGEREF _Toc531207604 \h </w:instrText>
             </w:r>
             <w:r>
               <w:rPr>
@@ -2771,7 +2769,7 @@
               <w:lang w:eastAsia="hr-HR"/>
             </w:rPr>
           </w:pPr>
-          <w:hyperlink w:anchor="_Toc531205318" w:history="1">
+          <w:hyperlink w:anchor="_Toc531207605" w:history="1">
             <w:r>
               <w:rPr>
                 <w:rStyle w:val="Hyperlink"/>
@@ -2813,7 +2811,7 @@
                 <w:noProof/>
                 <w:webHidden/>
               </w:rPr>
-              <w:instrText xml:space="preserve"> PAGEREF _Toc531205318 \h </w:instrText>
+              <w:instrText xml:space="preserve"> PAGEREF _Toc531207605 \h </w:instrText>
             </w:r>
             <w:r>
               <w:rPr>
@@ -2857,7 +2855,7 @@
               <w:lang w:eastAsia="hr-HR"/>
             </w:rPr>
           </w:pPr>
-          <w:hyperlink w:anchor="_Toc531205319" w:history="1">
+          <w:hyperlink w:anchor="_Toc531207606" w:history="1">
             <w:r>
               <w:rPr>
                 <w:rStyle w:val="Hyperlink"/>
@@ -2899,7 +2897,7 @@
                 <w:noProof/>
                 <w:webHidden/>
               </w:rPr>
-              <w:instrText xml:space="preserve"> PAGEREF _Toc531205319 \h </w:instrText>
+              <w:instrText xml:space="preserve"> PAGEREF _Toc531207606 \h </w:instrText>
             </w:r>
             <w:r>
               <w:rPr>
@@ -2943,7 +2941,7 @@
               <w:lang w:eastAsia="hr-HR"/>
             </w:rPr>
           </w:pPr>
-          <w:hyperlink w:anchor="_Toc531205320" w:history="1">
+          <w:hyperlink w:anchor="_Toc531207607" w:history="1">
             <w:r>
               <w:rPr>
                 <w:rStyle w:val="Hyperlink"/>
@@ -2987,7 +2985,7 @@
                 <w:noProof/>
                 <w:webHidden/>
               </w:rPr>
-              <w:instrText xml:space="preserve"> PAGEREF _Toc531205320 \h </w:instrText>
+              <w:instrText xml:space="preserve"> PAGEREF _Toc531207607 \h </w:instrText>
             </w:r>
             <w:r>
               <w:rPr>
@@ -3031,7 +3029,7 @@
               <w:lang w:eastAsia="hr-HR"/>
             </w:rPr>
           </w:pPr>
-          <w:hyperlink w:anchor="_Toc531205321" w:history="1">
+          <w:hyperlink w:anchor="_Toc531207608" w:history="1">
             <w:r>
               <w:rPr>
                 <w:rStyle w:val="Hyperlink"/>
@@ -3073,7 +3071,7 @@
                 <w:noProof/>
                 <w:webHidden/>
               </w:rPr>
-              <w:instrText xml:space="preserve"> PAGEREF _Toc531205321 \h </w:instrText>
+              <w:instrText xml:space="preserve"> PAGEREF _Toc531207608 \h </w:instrText>
             </w:r>
             <w:r>
               <w:rPr>
@@ -3117,7 +3115,7 @@
               <w:lang w:eastAsia="hr-HR"/>
             </w:rPr>
           </w:pPr>
-          <w:hyperlink w:anchor="_Toc531205322" w:history="1">
+          <w:hyperlink w:anchor="_Toc531207609" w:history="1">
             <w:r>
               <w:rPr>
                 <w:rStyle w:val="Hyperlink"/>
@@ -3159,7 +3157,7 @@
                 <w:noProof/>
                 <w:webHidden/>
               </w:rPr>
-              <w:instrText xml:space="preserve"> PAGEREF _Toc531205322 \h </w:instrText>
+              <w:instrText xml:space="preserve"> PAGEREF _Toc531207609 \h </w:instrText>
             </w:r>
             <w:r>
               <w:rPr>
@@ -3203,7 +3201,7 @@
               <w:lang w:eastAsia="hr-HR"/>
             </w:rPr>
           </w:pPr>
-          <w:hyperlink w:anchor="_Toc531205323" w:history="1">
+          <w:hyperlink w:anchor="_Toc531207610" w:history="1">
             <w:r>
               <w:rPr>
                 <w:rStyle w:val="Hyperlink"/>
@@ -3245,7 +3243,7 @@
                 <w:noProof/>
                 <w:webHidden/>
               </w:rPr>
-              <w:instrText xml:space="preserve"> PAGEREF _Toc531205323 \h </w:instrText>
+              <w:instrText xml:space="preserve"> PAGEREF _Toc531207610 \h </w:instrText>
             </w:r>
             <w:r>
               <w:rPr>
@@ -3288,7 +3286,7 @@
               <w:lang w:eastAsia="hr-HR"/>
             </w:rPr>
           </w:pPr>
-          <w:hyperlink w:anchor="_Toc531205324" w:history="1">
+          <w:hyperlink w:anchor="_Toc531207611" w:history="1">
             <w:r>
               <w:rPr>
                 <w:rStyle w:val="Hyperlink"/>
@@ -3315,7 +3313,7 @@
                 <w:noProof/>
                 <w:webHidden/>
               </w:rPr>
-              <w:instrText xml:space="preserve"> PAGEREF _Toc531205324 \h </w:instrText>
+              <w:instrText xml:space="preserve"> PAGEREF _Toc531207611 \h </w:instrText>
             </w:r>
             <w:r>
               <w:rPr>
@@ -3358,7 +3356,7 @@
               <w:lang w:eastAsia="hr-HR"/>
             </w:rPr>
           </w:pPr>
-          <w:hyperlink w:anchor="_Toc531205325" w:history="1">
+          <w:hyperlink w:anchor="_Toc531207612" w:history="1">
             <w:r>
               <w:rPr>
                 <w:rStyle w:val="Hyperlink"/>
@@ -3385,7 +3383,7 @@
                 <w:noProof/>
                 <w:webHidden/>
               </w:rPr>
-              <w:instrText xml:space="preserve"> PAGEREF _Toc531205325 \h </w:instrText>
+              <w:instrText xml:space="preserve"> PAGEREF _Toc531207612 \h </w:instrText>
             </w:r>
             <w:r>
               <w:rPr>
@@ -3428,7 +3426,7 @@
               <w:lang w:eastAsia="hr-HR"/>
             </w:rPr>
           </w:pPr>
-          <w:hyperlink w:anchor="_Toc531205326" w:history="1">
+          <w:hyperlink w:anchor="_Toc531207613" w:history="1">
             <w:r>
               <w:rPr>
                 <w:rStyle w:val="Hyperlink"/>
@@ -3455,7 +3453,7 @@
                 <w:noProof/>
                 <w:webHidden/>
               </w:rPr>
-              <w:instrText xml:space="preserve"> PAGEREF _Toc531205326 \h </w:instrText>
+              <w:instrText xml:space="preserve"> PAGEREF _Toc531207613 \h </w:instrText>
             </w:r>
             <w:r>
               <w:rPr>
@@ -3498,7 +3496,7 @@
               <w:lang w:eastAsia="hr-HR"/>
             </w:rPr>
           </w:pPr>
-          <w:hyperlink w:anchor="_Toc531205327" w:history="1">
+          <w:hyperlink w:anchor="_Toc531207614" w:history="1">
             <w:r>
               <w:rPr>
                 <w:rStyle w:val="Hyperlink"/>
@@ -3525,7 +3523,7 @@
                 <w:noProof/>
                 <w:webHidden/>
               </w:rPr>
-              <w:instrText xml:space="preserve"> PAGEREF _Toc531205327 \h </w:instrText>
+              <w:instrText xml:space="preserve"> PAGEREF _Toc531207614 \h </w:instrText>
             </w:r>
             <w:r>
               <w:rPr>
@@ -3545,7 +3543,7 @@
                 <w:noProof/>
                 <w:webHidden/>
               </w:rPr>
-              <w:t>29</w:t>
+              <w:t>30</w:t>
             </w:r>
             <w:r>
               <w:rPr>
@@ -3607,11 +3605,11 @@
       <w:pPr>
         <w:pStyle w:val="Heading1"/>
       </w:pPr>
-      <w:bookmarkStart w:id="1" w:name="_Toc531205290"/>
+      <w:bookmarkStart w:id="0" w:name="_Toc531207577"/>
       <w:r>
         <w:t>Dnevnik promjena dokumentacije</w:t>
       </w:r>
-      <w:bookmarkEnd w:id="1"/>
+      <w:bookmarkEnd w:id="0"/>
     </w:p>
     <w:p/>
     <w:tbl>
@@ -4071,14 +4069,14 @@
       <w:pPr>
         <w:pStyle w:val="Heading1"/>
       </w:pPr>
-      <w:bookmarkStart w:id="2" w:name="_Toc431806046"/>
-      <w:bookmarkStart w:id="3" w:name="_Toc531205291"/>
+      <w:bookmarkStart w:id="1" w:name="_Toc431806046"/>
+      <w:bookmarkStart w:id="2" w:name="_Toc531207578"/>
       <w:r>
         <w:lastRenderedPageBreak/>
         <w:t>Opis projektnog zadatka</w:t>
       </w:r>
+      <w:bookmarkEnd w:id="1"/>
       <w:bookmarkEnd w:id="2"/>
-      <w:bookmarkEnd w:id="3"/>
     </w:p>
     <w:p/>
     <w:p>
@@ -4177,12 +4175,12 @@
       <w:pPr>
         <w:pStyle w:val="Heading1"/>
       </w:pPr>
-      <w:bookmarkStart w:id="4" w:name="_Toc531205292"/>
+      <w:bookmarkStart w:id="3" w:name="_Toc531207579"/>
       <w:r>
         <w:lastRenderedPageBreak/>
         <w:t>Pojmovnik</w:t>
       </w:r>
-      <w:bookmarkEnd w:id="4"/>
+      <w:bookmarkEnd w:id="3"/>
     </w:p>
     <w:p/>
     <w:p>
@@ -4370,38 +4368,38 @@
       <w:pPr>
         <w:pStyle w:val="Heading1"/>
       </w:pPr>
-      <w:bookmarkStart w:id="5" w:name="_Toc531205293"/>
+      <w:bookmarkStart w:id="4" w:name="_Toc531207580"/>
       <w:r>
         <w:lastRenderedPageBreak/>
         <w:t>Funkcionalni zahtjevi</w:t>
       </w:r>
+      <w:bookmarkEnd w:id="4"/>
+    </w:p>
+    <w:p/>
+    <w:p>
+      <w:pPr>
+        <w:pStyle w:val="Heading2"/>
+      </w:pPr>
+      <w:bookmarkStart w:id="5" w:name="_Toc531207581"/>
+      <w:r>
+        <w:t>Dionici</w:t>
+      </w:r>
       <w:bookmarkEnd w:id="5"/>
     </w:p>
-    <w:p/>
+    <w:p>
+      <w:r>
+        <w:t>administrator, ovlašteni serviser,  registrirani korisnik, neregistrirani korisnik i programeri.</w:t>
+      </w:r>
+    </w:p>
     <w:p>
       <w:pPr>
         <w:pStyle w:val="Heading2"/>
       </w:pPr>
-      <w:bookmarkStart w:id="6" w:name="_Toc531205294"/>
-      <w:r>
-        <w:t>Dionici</w:t>
+      <w:bookmarkStart w:id="6" w:name="_Toc531207582"/>
+      <w:r>
+        <w:t>Aktori</w:t>
       </w:r>
       <w:bookmarkEnd w:id="6"/>
-    </w:p>
-    <w:p>
-      <w:r>
-        <w:t>administrator, ovlašteni serviser,  registrirani korisnik, neregistrirani korisnik i programeri.</w:t>
-      </w:r>
-    </w:p>
-    <w:p>
-      <w:pPr>
-        <w:pStyle w:val="Heading2"/>
-      </w:pPr>
-      <w:bookmarkStart w:id="7" w:name="_Toc531205295"/>
-      <w:r>
-        <w:t>Aktori</w:t>
-      </w:r>
-      <w:bookmarkEnd w:id="7"/>
     </w:p>
     <w:p>
       <w:pPr>
@@ -4467,11 +4465,11 @@
       <w:pPr>
         <w:pStyle w:val="Heading3"/>
       </w:pPr>
-      <w:bookmarkStart w:id="8" w:name="_Toc531205296"/>
+      <w:bookmarkStart w:id="7" w:name="_Toc531207583"/>
       <w:r>
         <w:t>Administrator</w:t>
       </w:r>
-      <w:bookmarkEnd w:id="8"/>
+      <w:bookmarkEnd w:id="7"/>
     </w:p>
     <w:p>
       <w:pPr>
@@ -4537,11 +4535,11 @@
       <w:pPr>
         <w:pStyle w:val="Heading3"/>
       </w:pPr>
-      <w:bookmarkStart w:id="9" w:name="_Toc531205297"/>
+      <w:bookmarkStart w:id="8" w:name="_Toc531207584"/>
       <w:r>
         <w:t>Ovlašteni serviser</w:t>
       </w:r>
-      <w:bookmarkEnd w:id="9"/>
+      <w:bookmarkEnd w:id="8"/>
     </w:p>
     <w:p>
       <w:pPr>
@@ -4599,11 +4597,11 @@
       <w:pPr>
         <w:pStyle w:val="Heading3"/>
       </w:pPr>
-      <w:bookmarkStart w:id="10" w:name="_Toc531205298"/>
+      <w:bookmarkStart w:id="9" w:name="_Toc531207585"/>
       <w:r>
         <w:t>Registrirani korisnik</w:t>
       </w:r>
-      <w:bookmarkEnd w:id="10"/>
+      <w:bookmarkEnd w:id="9"/>
     </w:p>
     <w:p>
       <w:pPr>
@@ -4709,11 +4707,11 @@
       <w:pPr>
         <w:pStyle w:val="Heading3"/>
       </w:pPr>
-      <w:bookmarkStart w:id="11" w:name="_Toc531205299"/>
+      <w:bookmarkStart w:id="10" w:name="_Toc531207586"/>
       <w:r>
         <w:t>Neregistrirani korisnik</w:t>
       </w:r>
-      <w:bookmarkEnd w:id="11"/>
+      <w:bookmarkEnd w:id="10"/>
     </w:p>
     <w:p>
       <w:pPr>
@@ -4751,11 +4749,11 @@
       <w:pPr>
         <w:pStyle w:val="Heading3"/>
       </w:pPr>
-      <w:bookmarkStart w:id="12" w:name="_Toc531205300"/>
+      <w:bookmarkStart w:id="11" w:name="_Toc531207587"/>
       <w:r>
         <w:t>Baza podataka</w:t>
       </w:r>
-      <w:bookmarkEnd w:id="12"/>
+      <w:bookmarkEnd w:id="11"/>
     </w:p>
     <w:p>
       <w:pPr>
@@ -4802,12 +4800,12 @@
       <w:pPr>
         <w:pStyle w:val="Heading2"/>
       </w:pPr>
-      <w:bookmarkStart w:id="13" w:name="_Toc531205301"/>
+      <w:bookmarkStart w:id="12" w:name="_Toc531207588"/>
       <w:r>
         <w:lastRenderedPageBreak/>
         <w:t>Opisi obrazaca uporabe</w:t>
       </w:r>
-      <w:bookmarkEnd w:id="13"/>
+      <w:bookmarkEnd w:id="12"/>
     </w:p>
     <w:p/>
     <w:p>
@@ -6485,23 +6483,23 @@
       <w:pPr>
         <w:pStyle w:val="Heading2"/>
       </w:pPr>
-      <w:bookmarkStart w:id="14" w:name="_Toc531205302"/>
+      <w:bookmarkStart w:id="13" w:name="_Toc531207589"/>
       <w:r>
         <w:lastRenderedPageBreak/>
         <w:t>Dijagrami obrazaca uporabe</w:t>
       </w:r>
+      <w:bookmarkEnd w:id="13"/>
+    </w:p>
+    <w:p/>
+    <w:p>
+      <w:pPr>
+        <w:pStyle w:val="Heading3"/>
+      </w:pPr>
+      <w:bookmarkStart w:id="14" w:name="_Toc531207590"/>
+      <w:r>
+        <w:t>Dijagram obrazaca uporabe za cijeli auto servis</w:t>
+      </w:r>
       <w:bookmarkEnd w:id="14"/>
-    </w:p>
-    <w:p/>
-    <w:p>
-      <w:pPr>
-        <w:pStyle w:val="Heading3"/>
-      </w:pPr>
-      <w:bookmarkStart w:id="15" w:name="_Toc531205303"/>
-      <w:r>
-        <w:t>Dijagram obrazaca uporabe za cijeli auto servis</w:t>
-      </w:r>
-      <w:bookmarkEnd w:id="15"/>
     </w:p>
     <w:p/>
     <w:p>
@@ -6554,7 +6552,7 @@
         <w:pStyle w:val="Caption"/>
         <w:jc w:val="center"/>
       </w:pPr>
-      <w:bookmarkStart w:id="16" w:name="_Toc531199437"/>
+      <w:bookmarkStart w:id="15" w:name="_Toc531207560"/>
       <w:r>
         <w:t xml:space="preserve">Slika </w:t>
       </w:r>
@@ -6597,7 +6595,7 @@
       <w:r>
         <w:t xml:space="preserve"> Dijagram obrazaca uporabe za cijeli auto servis</w:t>
       </w:r>
-      <w:bookmarkEnd w:id="16"/>
+      <w:bookmarkEnd w:id="15"/>
     </w:p>
     <w:p/>
     <w:p/>
@@ -6606,12 +6604,12 @@
       <w:pPr>
         <w:pStyle w:val="Heading3"/>
       </w:pPr>
-      <w:bookmarkStart w:id="17" w:name="_Toc531205304"/>
+      <w:bookmarkStart w:id="16" w:name="_Toc531207591"/>
       <w:r>
         <w:lastRenderedPageBreak/>
         <w:t>Dijagram obrazaca uporabe za administratora</w:t>
       </w:r>
-      <w:bookmarkEnd w:id="17"/>
+      <w:bookmarkEnd w:id="16"/>
     </w:p>
     <w:p/>
     <w:p>
@@ -6664,7 +6662,7 @@
         <w:pStyle w:val="Caption"/>
         <w:jc w:val="center"/>
       </w:pPr>
-      <w:bookmarkStart w:id="18" w:name="_Toc531199438"/>
+      <w:bookmarkStart w:id="17" w:name="_Toc531207561"/>
       <w:r>
         <w:t xml:space="preserve">Slika </w:t>
       </w:r>
@@ -6710,20 +6708,20 @@
       <w:r>
         <w:t>Dijagram obrazaca uporabe za administratora</w:t>
       </w:r>
+      <w:bookmarkEnd w:id="17"/>
+    </w:p>
+    <w:p/>
+    <w:p/>
+    <w:p/>
+    <w:p>
+      <w:pPr>
+        <w:pStyle w:val="Heading3"/>
+      </w:pPr>
+      <w:bookmarkStart w:id="18" w:name="_Toc531207592"/>
+      <w:r>
+        <w:t>Dijagram obrazaca uporabe za korisnika</w:t>
+      </w:r>
       <w:bookmarkEnd w:id="18"/>
-    </w:p>
-    <w:p/>
-    <w:p/>
-    <w:p/>
-    <w:p>
-      <w:pPr>
-        <w:pStyle w:val="Heading3"/>
-      </w:pPr>
-      <w:bookmarkStart w:id="19" w:name="_Toc531205305"/>
-      <w:r>
-        <w:t>Dijagram obrazaca uporabe za korisnika</w:t>
-      </w:r>
-      <w:bookmarkEnd w:id="19"/>
     </w:p>
     <w:p/>
     <w:p>
@@ -6776,7 +6774,7 @@
         <w:pStyle w:val="Caption"/>
         <w:jc w:val="center"/>
       </w:pPr>
-      <w:bookmarkStart w:id="20" w:name="_Toc531199439"/>
+      <w:bookmarkStart w:id="19" w:name="_Toc531207562"/>
       <w:r>
         <w:t xml:space="preserve">Slika </w:t>
       </w:r>
@@ -6822,18 +6820,18 @@
       <w:r>
         <w:t>obrazaca uporabe za korisnika</w:t>
       </w:r>
-      <w:bookmarkEnd w:id="20"/>
+      <w:bookmarkEnd w:id="19"/>
     </w:p>
     <w:p>
       <w:pPr>
         <w:pStyle w:val="Heading3"/>
       </w:pPr>
-      <w:bookmarkStart w:id="21" w:name="_Toc531205306"/>
+      <w:bookmarkStart w:id="20" w:name="_Toc531207593"/>
       <w:r>
         <w:lastRenderedPageBreak/>
         <w:t>Dijagram obrazaca uporabe za prijavu</w:t>
       </w:r>
-      <w:bookmarkEnd w:id="21"/>
+      <w:bookmarkEnd w:id="20"/>
     </w:p>
     <w:p/>
     <w:p>
@@ -6886,7 +6884,7 @@
         <w:pStyle w:val="Caption"/>
         <w:jc w:val="center"/>
       </w:pPr>
-      <w:bookmarkStart w:id="22" w:name="_Toc531199440"/>
+      <w:bookmarkStart w:id="21" w:name="_Toc531207563"/>
       <w:r>
         <w:t xml:space="preserve">Slika </w:t>
       </w:r>
@@ -6932,19 +6930,19 @@
       <w:r>
         <w:t>obrazaca uporabe za prijavu</w:t>
       </w:r>
+      <w:bookmarkEnd w:id="21"/>
+    </w:p>
+    <w:p/>
+    <w:p/>
+    <w:p>
+      <w:pPr>
+        <w:pStyle w:val="Heading3"/>
+      </w:pPr>
+      <w:bookmarkStart w:id="22" w:name="_Toc531207594"/>
+      <w:r>
+        <w:t>Dijagram obrazaca uporabe za servisera</w:t>
+      </w:r>
       <w:bookmarkEnd w:id="22"/>
-    </w:p>
-    <w:p/>
-    <w:p/>
-    <w:p>
-      <w:pPr>
-        <w:pStyle w:val="Heading3"/>
-      </w:pPr>
-      <w:bookmarkStart w:id="23" w:name="_Toc531205307"/>
-      <w:r>
-        <w:t>Dijagram obrazaca uporabe za servisera</w:t>
-      </w:r>
-      <w:bookmarkEnd w:id="23"/>
     </w:p>
     <w:p/>
     <w:p>
@@ -6997,7 +6995,7 @@
         <w:pStyle w:val="Caption"/>
         <w:jc w:val="center"/>
       </w:pPr>
-      <w:bookmarkStart w:id="24" w:name="_Toc531199441"/>
+      <w:bookmarkStart w:id="23" w:name="_Toc531207564"/>
       <w:r>
         <w:t xml:space="preserve">Slika </w:t>
       </w:r>
@@ -7043,7 +7041,7 @@
       <w:r>
         <w:t>ijagram obrazaca uporabe za servisera</w:t>
       </w:r>
-      <w:bookmarkEnd w:id="24"/>
+      <w:bookmarkEnd w:id="23"/>
     </w:p>
     <w:p/>
     <w:p/>
@@ -7051,12 +7049,12 @@
       <w:pPr>
         <w:pStyle w:val="Heading3"/>
       </w:pPr>
-      <w:bookmarkStart w:id="25" w:name="_Toc531205308"/>
+      <w:bookmarkStart w:id="24" w:name="_Toc531207595"/>
       <w:r>
         <w:lastRenderedPageBreak/>
         <w:t>Dijagram obrazaca uporabe za obradu prijave vozila</w:t>
       </w:r>
-      <w:bookmarkEnd w:id="25"/>
+      <w:bookmarkEnd w:id="24"/>
     </w:p>
     <w:p/>
     <w:p>
@@ -7109,7 +7107,7 @@
         <w:pStyle w:val="Caption"/>
         <w:jc w:val="center"/>
       </w:pPr>
-      <w:bookmarkStart w:id="26" w:name="_Toc531199442"/>
+      <w:bookmarkStart w:id="25" w:name="_Toc531207565"/>
       <w:r>
         <w:t xml:space="preserve">Slika </w:t>
       </w:r>
@@ -7155,7 +7153,7 @@
       <w:r>
         <w:t>ijagram obrazaca uporabe za obradu prijave vozila</w:t>
       </w:r>
-      <w:bookmarkEnd w:id="26"/>
+      <w:bookmarkEnd w:id="25"/>
     </w:p>
     <w:p/>
     <w:p/>
@@ -7174,23 +7172,23 @@
       <w:pPr>
         <w:pStyle w:val="Heading2"/>
       </w:pPr>
-      <w:bookmarkStart w:id="27" w:name="_Toc531205309"/>
+      <w:bookmarkStart w:id="26" w:name="_Toc531207596"/>
       <w:r>
         <w:lastRenderedPageBreak/>
         <w:t>Sekvencijski dijagrami</w:t>
       </w:r>
+      <w:bookmarkEnd w:id="26"/>
+    </w:p>
+    <w:p/>
+    <w:p>
+      <w:pPr>
+        <w:pStyle w:val="Heading3"/>
+      </w:pPr>
+      <w:bookmarkStart w:id="27" w:name="_Toc531207597"/>
+      <w:r>
+        <w:t>Osnovni upis podataka</w:t>
+      </w:r>
       <w:bookmarkEnd w:id="27"/>
-    </w:p>
-    <w:p/>
-    <w:p>
-      <w:pPr>
-        <w:pStyle w:val="Heading3"/>
-      </w:pPr>
-      <w:bookmarkStart w:id="28" w:name="_Toc531205310"/>
-      <w:r>
-        <w:t>Osnovni upis podataka</w:t>
-      </w:r>
-      <w:bookmarkEnd w:id="28"/>
     </w:p>
     <w:p>
       <w:r>
@@ -7248,7 +7246,7 @@
         <w:pStyle w:val="Caption"/>
         <w:jc w:val="center"/>
       </w:pPr>
-      <w:bookmarkStart w:id="29" w:name="_Toc531199443"/>
+      <w:bookmarkStart w:id="28" w:name="_Toc531207566"/>
       <w:r>
         <w:t xml:space="preserve">Slika </w:t>
       </w:r>
@@ -7291,19 +7289,19 @@
       <w:r>
         <w:t xml:space="preserve"> Sekvencijski dijagram - Osnovni upis podataka</w:t>
       </w:r>
+      <w:bookmarkEnd w:id="28"/>
+    </w:p>
+    <w:p/>
+    <w:p/>
+    <w:p>
+      <w:pPr>
+        <w:pStyle w:val="Heading3"/>
+      </w:pPr>
+      <w:bookmarkStart w:id="29" w:name="_Toc531207598"/>
+      <w:r>
+        <w:t>Potvrda prijave vozila na popravak</w:t>
+      </w:r>
       <w:bookmarkEnd w:id="29"/>
-    </w:p>
-    <w:p/>
-    <w:p/>
-    <w:p>
-      <w:pPr>
-        <w:pStyle w:val="Heading3"/>
-      </w:pPr>
-      <w:bookmarkStart w:id="30" w:name="_Toc531205311"/>
-      <w:r>
-        <w:t>Potvrda prijave vozila na popravak</w:t>
-      </w:r>
-      <w:bookmarkEnd w:id="30"/>
     </w:p>
     <w:p>
       <w:r>
@@ -7361,7 +7359,7 @@
         <w:pStyle w:val="Caption"/>
         <w:jc w:val="center"/>
       </w:pPr>
-      <w:bookmarkStart w:id="31" w:name="_Toc531199444"/>
+      <w:bookmarkStart w:id="30" w:name="_Toc531207567"/>
       <w:r>
         <w:t xml:space="preserve">Slika </w:t>
       </w:r>
@@ -7410,19 +7408,19 @@
       <w:r>
         <w:t>Potvrda prijave vozila na popravak</w:t>
       </w:r>
-      <w:bookmarkEnd w:id="31"/>
+      <w:bookmarkEnd w:id="30"/>
     </w:p>
     <w:p/>
     <w:p>
       <w:pPr>
         <w:pStyle w:val="Heading3"/>
       </w:pPr>
-      <w:bookmarkStart w:id="32" w:name="_Toc531205312"/>
+      <w:bookmarkStart w:id="31" w:name="_Toc531207599"/>
       <w:r>
         <w:lastRenderedPageBreak/>
         <w:t>Pregled vlastitih korisnika</w:t>
       </w:r>
-      <w:bookmarkEnd w:id="32"/>
+      <w:bookmarkEnd w:id="31"/>
     </w:p>
     <w:p>
       <w:r>
@@ -7492,7 +7490,7 @@
         <w:pStyle w:val="Caption"/>
         <w:jc w:val="center"/>
       </w:pPr>
-      <w:bookmarkStart w:id="33" w:name="_Toc531199445"/>
+      <w:bookmarkStart w:id="32" w:name="_Toc531207568"/>
       <w:r>
         <w:t xml:space="preserve">Slika </w:t>
       </w:r>
@@ -7541,19 +7539,19 @@
       <w:r>
         <w:t>Pregled vlastitih korisnika</w:t>
       </w:r>
+      <w:bookmarkEnd w:id="32"/>
+    </w:p>
+    <w:p/>
+    <w:p/>
+    <w:p>
+      <w:pPr>
+        <w:pStyle w:val="Heading3"/>
+      </w:pPr>
+      <w:bookmarkStart w:id="33" w:name="_Toc531207600"/>
+      <w:r>
+        <w:t>Prijava na sustav</w:t>
+      </w:r>
       <w:bookmarkEnd w:id="33"/>
-    </w:p>
-    <w:p/>
-    <w:p/>
-    <w:p>
-      <w:pPr>
-        <w:pStyle w:val="Heading3"/>
-      </w:pPr>
-      <w:bookmarkStart w:id="34" w:name="_Toc531205313"/>
-      <w:r>
-        <w:t>Prijava na sustav</w:t>
-      </w:r>
-      <w:bookmarkEnd w:id="34"/>
     </w:p>
     <w:p>
       <w:r>
@@ -7611,7 +7609,7 @@
         <w:pStyle w:val="Caption"/>
         <w:jc w:val="center"/>
       </w:pPr>
-      <w:bookmarkStart w:id="35" w:name="_Toc531199446"/>
+      <w:bookmarkStart w:id="34" w:name="_Toc531207569"/>
       <w:r>
         <w:t xml:space="preserve">Slika </w:t>
       </w:r>
@@ -7660,18 +7658,18 @@
       <w:r>
         <w:t>Prijava na sustav</w:t>
       </w:r>
-      <w:bookmarkEnd w:id="35"/>
+      <w:bookmarkEnd w:id="34"/>
     </w:p>
     <w:p>
       <w:pPr>
         <w:pStyle w:val="Heading3"/>
       </w:pPr>
-      <w:bookmarkStart w:id="36" w:name="_Toc531205314"/>
+      <w:bookmarkStart w:id="35" w:name="_Toc531207601"/>
       <w:r>
         <w:lastRenderedPageBreak/>
         <w:t>Prijava vozila na popravak</w:t>
       </w:r>
-      <w:bookmarkEnd w:id="36"/>
+      <w:bookmarkEnd w:id="35"/>
     </w:p>
     <w:p>
       <w:r>
@@ -7744,7 +7742,7 @@
         <w:pStyle w:val="Caption"/>
         <w:jc w:val="center"/>
       </w:pPr>
-      <w:bookmarkStart w:id="37" w:name="_Toc531199447"/>
+      <w:bookmarkStart w:id="36" w:name="_Toc531207570"/>
       <w:r>
         <w:t xml:space="preserve">Slika </w:t>
       </w:r>
@@ -7793,7 +7791,7 @@
       <w:r>
         <w:t>Prijava vozila na popravak</w:t>
       </w:r>
-      <w:bookmarkEnd w:id="37"/>
+      <w:bookmarkEnd w:id="36"/>
     </w:p>
     <w:p/>
     <w:p/>
@@ -7809,12 +7807,12 @@
       <w:pPr>
         <w:pStyle w:val="Heading3"/>
       </w:pPr>
-      <w:bookmarkStart w:id="38" w:name="_Toc531205315"/>
+      <w:bookmarkStart w:id="37" w:name="_Toc531207602"/>
       <w:r>
         <w:lastRenderedPageBreak/>
         <w:t>Registracija</w:t>
       </w:r>
-      <w:bookmarkEnd w:id="38"/>
+      <w:bookmarkEnd w:id="37"/>
     </w:p>
     <w:p>
       <w:r>
@@ -7872,7 +7870,7 @@
         <w:pStyle w:val="Caption"/>
         <w:jc w:val="center"/>
       </w:pPr>
-      <w:bookmarkStart w:id="39" w:name="_Toc531199448"/>
+      <w:bookmarkStart w:id="38" w:name="_Toc531207571"/>
       <w:r>
         <w:t xml:space="preserve">Slika </w:t>
       </w:r>
@@ -7921,19 +7919,19 @@
       <w:r>
         <w:t>– Registracija</w:t>
       </w:r>
+      <w:bookmarkEnd w:id="38"/>
+    </w:p>
+    <w:p/>
+    <w:p/>
+    <w:p>
+      <w:pPr>
+        <w:pStyle w:val="Heading3"/>
+      </w:pPr>
+      <w:bookmarkStart w:id="39" w:name="_Toc531207603"/>
+      <w:r>
+        <w:t>Upravljanje informacijama registriranih korisnika</w:t>
+      </w:r>
       <w:bookmarkEnd w:id="39"/>
-    </w:p>
-    <w:p/>
-    <w:p/>
-    <w:p>
-      <w:pPr>
-        <w:pStyle w:val="Heading3"/>
-      </w:pPr>
-      <w:bookmarkStart w:id="40" w:name="_Toc531205316"/>
-      <w:r>
-        <w:t>Upravljanje informacijama registriranih korisnika</w:t>
-      </w:r>
-      <w:bookmarkEnd w:id="40"/>
     </w:p>
     <w:p>
       <w:r>
@@ -7991,7 +7989,7 @@
         <w:pStyle w:val="Caption"/>
         <w:jc w:val="center"/>
       </w:pPr>
-      <w:bookmarkStart w:id="41" w:name="_Toc531199449"/>
+      <w:bookmarkStart w:id="40" w:name="_Toc531207572"/>
       <w:r>
         <w:t xml:space="preserve">Slika </w:t>
       </w:r>
@@ -8040,13 +8038,13 @@
       <w:r>
         <w:t>Upravljanje informacijama registriranih korisnika</w:t>
       </w:r>
-      <w:bookmarkEnd w:id="41"/>
+      <w:bookmarkEnd w:id="40"/>
     </w:p>
     <w:p>
       <w:pPr>
         <w:pStyle w:val="Heading1"/>
       </w:pPr>
-      <w:bookmarkStart w:id="42" w:name="_Toc531205317"/>
+      <w:bookmarkStart w:id="41" w:name="_Toc531207604"/>
       <w:r>
         <w:lastRenderedPageBreak/>
         <w:t>Ostal</w:t>
@@ -8054,15 +8052,12 @@
       <w:r>
         <w:t>i zahtjevi</w:t>
       </w:r>
-      <w:bookmarkEnd w:id="42"/>
-    </w:p>
-    <w:p/>
-    <w:p>
-      <w:r>
-        <w:t>Od ostalih zahtjeva valja spomenuti v</w:t>
-      </w:r>
-      <w:r>
-        <w:t>remenski intervali za prijavu na servis u koracima od 20 minuta.</w:t>
+      <w:bookmarkEnd w:id="41"/>
+    </w:p>
+    <w:p/>
+    <w:p>
+      <w:r>
+        <w:t>Od ostalih zahtjeva valja spomenuti vremenski intervali za prijavu na servis u koracima od 20 minuta.</w:t>
       </w:r>
       <w:r>
         <w:t xml:space="preserve"> Sljedeći važan i često podrazumijevan zahtjev je odgovor web aplikacije na bilo kakav upit u realnom vremenu. Odgovor uključuje pretragu po bazi podataka, obradu informacija i prikaz web stranice na korisnikovom uređaju.</w:t>
@@ -8100,23 +8095,23 @@
       <w:pPr>
         <w:pStyle w:val="Heading1"/>
       </w:pPr>
-      <w:bookmarkStart w:id="43" w:name="_Toc531205318"/>
+      <w:bookmarkStart w:id="42" w:name="_Toc531207605"/>
       <w:r>
         <w:lastRenderedPageBreak/>
         <w:t>Arhitektura i dizajn sustava</w:t>
       </w:r>
+      <w:bookmarkEnd w:id="42"/>
+    </w:p>
+    <w:p/>
+    <w:p>
+      <w:pPr>
+        <w:pStyle w:val="Heading2"/>
+      </w:pPr>
+      <w:bookmarkStart w:id="43" w:name="_Toc531207606"/>
+      <w:r>
+        <w:t>Arhitekturni obrazac MVC</w:t>
+      </w:r>
       <w:bookmarkEnd w:id="43"/>
-    </w:p>
-    <w:p/>
-    <w:p>
-      <w:pPr>
-        <w:pStyle w:val="Heading2"/>
-      </w:pPr>
-      <w:bookmarkStart w:id="44" w:name="_Toc531205319"/>
-      <w:r>
-        <w:t>Arhitekturni obrazac MVC</w:t>
-      </w:r>
-      <w:bookmarkEnd w:id="44"/>
     </w:p>
     <w:p>
       <w:r>
@@ -8260,7 +8255,7 @@
           <w:color w:val="2F5496"/>
         </w:rPr>
       </w:pPr>
-      <w:bookmarkStart w:id="45" w:name="_Toc531205320"/>
+      <w:bookmarkStart w:id="44" w:name="_Toc531207607"/>
       <w:r>
         <w:rPr>
           <w:rStyle w:val="normaltextrun"/>
@@ -8270,7 +8265,7 @@
         <w:lastRenderedPageBreak/>
         <w:t>ER model baze podataka</w:t>
       </w:r>
-      <w:bookmarkEnd w:id="45"/>
+      <w:bookmarkEnd w:id="44"/>
       <w:r>
         <w:rPr>
           <w:rStyle w:val="eop"/>
@@ -8285,11 +8280,11 @@
       <w:pPr>
         <w:pStyle w:val="Heading3"/>
       </w:pPr>
-      <w:bookmarkStart w:id="46" w:name="_Toc531205321"/>
+      <w:bookmarkStart w:id="45" w:name="_Toc531207608"/>
       <w:r>
         <w:t>Opisi entiteta ER modela baze podataka</w:t>
       </w:r>
-      <w:bookmarkEnd w:id="46"/>
+      <w:bookmarkEnd w:id="45"/>
     </w:p>
     <w:p/>
     <w:p>
@@ -9285,12 +9280,12 @@
       <w:pPr>
         <w:pStyle w:val="Heading2"/>
       </w:pPr>
-      <w:bookmarkStart w:id="47" w:name="_Toc531205322"/>
+      <w:bookmarkStart w:id="46" w:name="_Toc531207609"/>
       <w:r>
         <w:lastRenderedPageBreak/>
         <w:t>Dijagram razreda</w:t>
       </w:r>
-      <w:bookmarkEnd w:id="47"/>
+      <w:bookmarkEnd w:id="46"/>
     </w:p>
     <w:p/>
     <w:p>
@@ -9363,7 +9358,7 @@
         <w:pStyle w:val="Caption"/>
         <w:jc w:val="center"/>
       </w:pPr>
-      <w:bookmarkStart w:id="48" w:name="_Toc531199450"/>
+      <w:bookmarkStart w:id="47" w:name="_Toc531207573"/>
       <w:r>
         <w:t xml:space="preserve">Slika </w:t>
       </w:r>
@@ -9400,7 +9395,7 @@
       <w:r>
         <w:t>. Dijagram razreda</w:t>
       </w:r>
-      <w:bookmarkEnd w:id="48"/>
+      <w:bookmarkEnd w:id="47"/>
     </w:p>
     <w:p>
       <w:pPr>
@@ -9804,12 +9799,12 @@
       <w:pPr>
         <w:pStyle w:val="Heading2"/>
       </w:pPr>
-      <w:bookmarkStart w:id="49" w:name="_Toc531205323"/>
+      <w:bookmarkStart w:id="48" w:name="_Toc531207610"/>
       <w:r>
         <w:lastRenderedPageBreak/>
         <w:t>Dijagram objekata</w:t>
       </w:r>
-      <w:bookmarkEnd w:id="49"/>
+      <w:bookmarkEnd w:id="48"/>
     </w:p>
     <w:p>
       <w:pPr>
@@ -9881,7 +9876,7 @@
         <w:pStyle w:val="Caption"/>
         <w:jc w:val="center"/>
       </w:pPr>
-      <w:bookmarkStart w:id="50" w:name="_Toc531199451"/>
+      <w:bookmarkStart w:id="49" w:name="_Toc531207574"/>
       <w:r>
         <w:t xml:space="preserve">Slika </w:t>
       </w:r>
@@ -9918,7 +9913,7 @@
       <w:r>
         <w:t>. Dijagram objekata</w:t>
       </w:r>
-      <w:bookmarkEnd w:id="50"/>
+      <w:bookmarkEnd w:id="49"/>
     </w:p>
     <w:p>
       <w:pPr>
@@ -9969,12 +9964,12 @@
           <w:numId w:val="0"/>
         </w:numPr>
       </w:pPr>
-      <w:bookmarkStart w:id="51" w:name="_Toc531205324"/>
+      <w:bookmarkStart w:id="50" w:name="_Toc531207611"/>
       <w:r>
         <w:lastRenderedPageBreak/>
         <w:t>Dodatak A: Indeks (slika, dijagrama, tablica, ispisa kôda)</w:t>
       </w:r>
-      <w:bookmarkEnd w:id="51"/>
+      <w:bookmarkEnd w:id="50"/>
     </w:p>
     <w:p/>
     <w:p/>
@@ -9985,7 +9980,9 @@
           <w:tab w:val="right" w:leader="dot" w:pos="9062"/>
         </w:tabs>
         <w:rPr>
+          <w:rFonts w:eastAsiaTheme="minorEastAsia"/>
           <w:noProof/>
+          <w:lang w:eastAsia="hr-HR"/>
         </w:rPr>
       </w:pPr>
       <w:r>
@@ -9997,7 +9994,7 @@
       <w:r>
         <w:fldChar w:fldCharType="separate"/>
       </w:r>
-      <w:hyperlink w:anchor="_Toc531199437" w:history="1">
+      <w:hyperlink w:anchor="_Toc531207560" w:history="1">
         <w:r>
           <w:rPr>
             <w:rStyle w:val="Hyperlink"/>
@@ -10024,7 +10021,217 @@
             <w:noProof/>
             <w:webHidden/>
           </w:rPr>
-          <w:instrText xml:space="preserve"> PAGEREF _Toc531199437 \h </w:instrText>
+          <w:instrText xml:space="preserve"> PAGEREF _Toc531207560 \h </w:instrText>
+        </w:r>
+        <w:r>
+          <w:rPr>
+            <w:noProof/>
+            <w:webHidden/>
+          </w:rPr>
+        </w:r>
+        <w:r>
+          <w:rPr>
+            <w:noProof/>
+            <w:webHidden/>
+          </w:rPr>
+          <w:fldChar w:fldCharType="separate"/>
+        </w:r>
+        <w:r>
+          <w:rPr>
+            <w:noProof/>
+            <w:webHidden/>
+          </w:rPr>
+          <w:t>11</w:t>
+        </w:r>
+        <w:r>
+          <w:rPr>
+            <w:noProof/>
+            <w:webHidden/>
+          </w:rPr>
+          <w:fldChar w:fldCharType="end"/>
+        </w:r>
+      </w:hyperlink>
+    </w:p>
+    <w:p>
+      <w:pPr>
+        <w:pStyle w:val="TableofFigures"/>
+        <w:tabs>
+          <w:tab w:val="right" w:leader="dot" w:pos="9062"/>
+        </w:tabs>
+        <w:rPr>
+          <w:rFonts w:eastAsiaTheme="minorEastAsia"/>
+          <w:noProof/>
+          <w:lang w:eastAsia="hr-HR"/>
+        </w:rPr>
+      </w:pPr>
+      <w:hyperlink w:anchor="_Toc531207561" w:history="1">
+        <w:r>
+          <w:rPr>
+            <w:rStyle w:val="Hyperlink"/>
+            <w:noProof/>
+          </w:rPr>
+          <w:t>Slika 2. Dijagram obrazaca uporabe za administratora</w:t>
+        </w:r>
+        <w:r>
+          <w:rPr>
+            <w:noProof/>
+            <w:webHidden/>
+          </w:rPr>
+          <w:tab/>
+        </w:r>
+        <w:r>
+          <w:rPr>
+            <w:noProof/>
+            <w:webHidden/>
+          </w:rPr>
+          <w:fldChar w:fldCharType="begin"/>
+        </w:r>
+        <w:r>
+          <w:rPr>
+            <w:noProof/>
+            <w:webHidden/>
+          </w:rPr>
+          <w:instrText xml:space="preserve"> PAGEREF _Toc531207561 \h </w:instrText>
+        </w:r>
+        <w:r>
+          <w:rPr>
+            <w:noProof/>
+            <w:webHidden/>
+          </w:rPr>
+        </w:r>
+        <w:r>
+          <w:rPr>
+            <w:noProof/>
+            <w:webHidden/>
+          </w:rPr>
+          <w:fldChar w:fldCharType="separate"/>
+        </w:r>
+        <w:r>
+          <w:rPr>
+            <w:noProof/>
+            <w:webHidden/>
+          </w:rPr>
+          <w:t>12</w:t>
+        </w:r>
+        <w:r>
+          <w:rPr>
+            <w:noProof/>
+            <w:webHidden/>
+          </w:rPr>
+          <w:fldChar w:fldCharType="end"/>
+        </w:r>
+      </w:hyperlink>
+    </w:p>
+    <w:p>
+      <w:pPr>
+        <w:pStyle w:val="TableofFigures"/>
+        <w:tabs>
+          <w:tab w:val="right" w:leader="dot" w:pos="9062"/>
+        </w:tabs>
+        <w:rPr>
+          <w:rFonts w:eastAsiaTheme="minorEastAsia"/>
+          <w:noProof/>
+          <w:lang w:eastAsia="hr-HR"/>
+        </w:rPr>
+      </w:pPr>
+      <w:hyperlink w:anchor="_Toc531207562" w:history="1">
+        <w:r>
+          <w:rPr>
+            <w:rStyle w:val="Hyperlink"/>
+            <w:noProof/>
+          </w:rPr>
+          <w:t>Slika 3. Dijagram obrazaca uporabe za korisnika</w:t>
+        </w:r>
+        <w:r>
+          <w:rPr>
+            <w:noProof/>
+            <w:webHidden/>
+          </w:rPr>
+          <w:tab/>
+        </w:r>
+        <w:r>
+          <w:rPr>
+            <w:noProof/>
+            <w:webHidden/>
+          </w:rPr>
+          <w:fldChar w:fldCharType="begin"/>
+        </w:r>
+        <w:r>
+          <w:rPr>
+            <w:noProof/>
+            <w:webHidden/>
+          </w:rPr>
+          <w:instrText xml:space="preserve"> PAGEREF _Toc531207562 \h </w:instrText>
+        </w:r>
+        <w:r>
+          <w:rPr>
+            <w:noProof/>
+            <w:webHidden/>
+          </w:rPr>
+        </w:r>
+        <w:r>
+          <w:rPr>
+            <w:noProof/>
+            <w:webHidden/>
+          </w:rPr>
+          <w:fldChar w:fldCharType="separate"/>
+        </w:r>
+        <w:r>
+          <w:rPr>
+            <w:noProof/>
+            <w:webHidden/>
+          </w:rPr>
+          <w:t>12</w:t>
+        </w:r>
+        <w:r>
+          <w:rPr>
+            <w:noProof/>
+            <w:webHidden/>
+          </w:rPr>
+          <w:fldChar w:fldCharType="end"/>
+        </w:r>
+      </w:hyperlink>
+    </w:p>
+    <w:p>
+      <w:pPr>
+        <w:pStyle w:val="TableofFigures"/>
+        <w:tabs>
+          <w:tab w:val="right" w:leader="dot" w:pos="9062"/>
+        </w:tabs>
+        <w:rPr>
+          <w:rFonts w:eastAsiaTheme="minorEastAsia"/>
+          <w:noProof/>
+          <w:lang w:eastAsia="hr-HR"/>
+        </w:rPr>
+      </w:pPr>
+      <w:hyperlink w:anchor="_Toc531207563" w:history="1">
+        <w:r>
+          <w:rPr>
+            <w:rStyle w:val="Hyperlink"/>
+            <w:noProof/>
+          </w:rPr>
+          <w:t>Slika 4. Dijagram obrazaca uporabe za prijavu</w:t>
+        </w:r>
+        <w:r>
+          <w:rPr>
+            <w:noProof/>
+            <w:webHidden/>
+          </w:rPr>
+          <w:tab/>
+        </w:r>
+        <w:r>
+          <w:rPr>
+            <w:noProof/>
+            <w:webHidden/>
+          </w:rPr>
+          <w:fldChar w:fldCharType="begin"/>
+        </w:r>
+        <w:r>
+          <w:rPr>
+            <w:noProof/>
+            <w:webHidden/>
+          </w:rPr>
+          <w:instrText xml:space="preserve"> PAGEREF _Toc531207563 \h </w:instrText>
         </w:r>
         <w:r>
           <w:rPr>
@@ -10062,16 +10269,18 @@
           <w:tab w:val="right" w:leader="dot" w:pos="9062"/>
         </w:tabs>
         <w:rPr>
+          <w:rFonts w:eastAsiaTheme="minorEastAsia"/>
           <w:noProof/>
-        </w:rPr>
-      </w:pPr>
-      <w:hyperlink w:anchor="_Toc531199438" w:history="1">
+          <w:lang w:eastAsia="hr-HR"/>
+        </w:rPr>
+      </w:pPr>
+      <w:hyperlink w:anchor="_Toc531207564" w:history="1">
         <w:r>
           <w:rPr>
             <w:rStyle w:val="Hyperlink"/>
             <w:noProof/>
           </w:rPr>
-          <w:t>Slika 2. Dijagram obrazaca uporabe za administratora</w:t>
+          <w:t>Slika 5. Dijagram obrazaca uporabe za servisera</w:t>
         </w:r>
         <w:r>
           <w:rPr>
@@ -10092,7 +10301,77 @@
             <w:noProof/>
             <w:webHidden/>
           </w:rPr>
-          <w:instrText xml:space="preserve"> PAGEREF _Toc531199438 \h </w:instrText>
+          <w:instrText xml:space="preserve"> PAGEREF _Toc531207564 \h </w:instrText>
+        </w:r>
+        <w:r>
+          <w:rPr>
+            <w:noProof/>
+            <w:webHidden/>
+          </w:rPr>
+        </w:r>
+        <w:r>
+          <w:rPr>
+            <w:noProof/>
+            <w:webHidden/>
+          </w:rPr>
+          <w:fldChar w:fldCharType="separate"/>
+        </w:r>
+        <w:r>
+          <w:rPr>
+            <w:noProof/>
+            <w:webHidden/>
+          </w:rPr>
+          <w:t>13</w:t>
+        </w:r>
+        <w:r>
+          <w:rPr>
+            <w:noProof/>
+            <w:webHidden/>
+          </w:rPr>
+          <w:fldChar w:fldCharType="end"/>
+        </w:r>
+      </w:hyperlink>
+    </w:p>
+    <w:p>
+      <w:pPr>
+        <w:pStyle w:val="TableofFigures"/>
+        <w:tabs>
+          <w:tab w:val="right" w:leader="dot" w:pos="9062"/>
+        </w:tabs>
+        <w:rPr>
+          <w:rFonts w:eastAsiaTheme="minorEastAsia"/>
+          <w:noProof/>
+          <w:lang w:eastAsia="hr-HR"/>
+        </w:rPr>
+      </w:pPr>
+      <w:hyperlink w:anchor="_Toc531207565" w:history="1">
+        <w:r>
+          <w:rPr>
+            <w:rStyle w:val="Hyperlink"/>
+            <w:noProof/>
+          </w:rPr>
+          <w:t>Slika 6. Dijagram obrazaca uporabe za obradu prijave vozila</w:t>
+        </w:r>
+        <w:r>
+          <w:rPr>
+            <w:noProof/>
+            <w:webHidden/>
+          </w:rPr>
+          <w:tab/>
+        </w:r>
+        <w:r>
+          <w:rPr>
+            <w:noProof/>
+            <w:webHidden/>
+          </w:rPr>
+          <w:fldChar w:fldCharType="begin"/>
+        </w:r>
+        <w:r>
+          <w:rPr>
+            <w:noProof/>
+            <w:webHidden/>
+          </w:rPr>
+          <w:instrText xml:space="preserve"> PAGEREF _Toc531207565 \h </w:instrText>
         </w:r>
         <w:r>
           <w:rPr>
@@ -10130,16 +10409,18 @@
           <w:tab w:val="right" w:leader="dot" w:pos="9062"/>
         </w:tabs>
         <w:rPr>
+          <w:rFonts w:eastAsiaTheme="minorEastAsia"/>
           <w:noProof/>
-        </w:rPr>
-      </w:pPr>
-      <w:hyperlink w:anchor="_Toc531199439" w:history="1">
+          <w:lang w:eastAsia="hr-HR"/>
+        </w:rPr>
+      </w:pPr>
+      <w:hyperlink w:anchor="_Toc531207566" w:history="1">
         <w:r>
           <w:rPr>
             <w:rStyle w:val="Hyperlink"/>
             <w:noProof/>
           </w:rPr>
-          <w:t>Slika 3. Dijagram obrazaca uporabe za korisnika</w:t>
+          <w:t>Slika 7. Sekvencijski dijagram - Osnovni upis podataka</w:t>
         </w:r>
         <w:r>
           <w:rPr>
@@ -10160,75 +10441,7 @@
             <w:noProof/>
             <w:webHidden/>
           </w:rPr>
-          <w:instrText xml:space="preserve"> PAGEREF _Toc531199439 \h </w:instrText>
-        </w:r>
-        <w:r>
-          <w:rPr>
-            <w:noProof/>
-            <w:webHidden/>
-          </w:rPr>
-        </w:r>
-        <w:r>
-          <w:rPr>
-            <w:noProof/>
-            <w:webHidden/>
-          </w:rPr>
-          <w:fldChar w:fldCharType="separate"/>
-        </w:r>
-        <w:r>
-          <w:rPr>
-            <w:noProof/>
-            <w:webHidden/>
-          </w:rPr>
-          <w:t>14</w:t>
-        </w:r>
-        <w:r>
-          <w:rPr>
-            <w:noProof/>
-            <w:webHidden/>
-          </w:rPr>
-          <w:fldChar w:fldCharType="end"/>
-        </w:r>
-      </w:hyperlink>
-    </w:p>
-    <w:p>
-      <w:pPr>
-        <w:pStyle w:val="TableofFigures"/>
-        <w:tabs>
-          <w:tab w:val="right" w:leader="dot" w:pos="9062"/>
-        </w:tabs>
-        <w:rPr>
-          <w:noProof/>
-        </w:rPr>
-      </w:pPr>
-      <w:hyperlink w:anchor="_Toc531199440" w:history="1">
-        <w:r>
-          <w:rPr>
-            <w:rStyle w:val="Hyperlink"/>
-            <w:noProof/>
-          </w:rPr>
-          <w:t>Slika 4. Dijagram obrazaca uporabe za prijavu</w:t>
-        </w:r>
-        <w:r>
-          <w:rPr>
-            <w:noProof/>
-            <w:webHidden/>
-          </w:rPr>
-          <w:tab/>
-        </w:r>
-        <w:r>
-          <w:rPr>
-            <w:noProof/>
-            <w:webHidden/>
-          </w:rPr>
-          <w:fldChar w:fldCharType="begin"/>
-        </w:r>
-        <w:r>
-          <w:rPr>
-            <w:noProof/>
-            <w:webHidden/>
-          </w:rPr>
-          <w:instrText xml:space="preserve"> PAGEREF _Toc531199440 \h </w:instrText>
+          <w:instrText xml:space="preserve"> PAGEREF _Toc531207566 \h </w:instrText>
         </w:r>
         <w:r>
           <w:rPr>
@@ -10266,16 +10479,18 @@
           <w:tab w:val="right" w:leader="dot" w:pos="9062"/>
         </w:tabs>
         <w:rPr>
+          <w:rFonts w:eastAsiaTheme="minorEastAsia"/>
           <w:noProof/>
-        </w:rPr>
-      </w:pPr>
-      <w:hyperlink w:anchor="_Toc531199441" w:history="1">
+          <w:lang w:eastAsia="hr-HR"/>
+        </w:rPr>
+      </w:pPr>
+      <w:hyperlink w:anchor="_Toc531207567" w:history="1">
         <w:r>
           <w:rPr>
             <w:rStyle w:val="Hyperlink"/>
             <w:noProof/>
           </w:rPr>
-          <w:t>Slika 5. Dijagram obrazaca uporabe za servisera</w:t>
+          <w:t>Slika 8. Sekvencijski dijagram - Potvrda prijave vozila na popravak</w:t>
         </w:r>
         <w:r>
           <w:rPr>
@@ -10296,7 +10511,7 @@
             <w:noProof/>
             <w:webHidden/>
           </w:rPr>
-          <w:instrText xml:space="preserve"> PAGEREF _Toc531199441 \h </w:instrText>
+          <w:instrText xml:space="preserve"> PAGEREF _Toc531207567 \h </w:instrText>
         </w:r>
         <w:r>
           <w:rPr>
@@ -10334,16 +10549,18 @@
           <w:tab w:val="right" w:leader="dot" w:pos="9062"/>
         </w:tabs>
         <w:rPr>
+          <w:rFonts w:eastAsiaTheme="minorEastAsia"/>
           <w:noProof/>
-        </w:rPr>
-      </w:pPr>
-      <w:hyperlink w:anchor="_Toc531199442" w:history="1">
+          <w:lang w:eastAsia="hr-HR"/>
+        </w:rPr>
+      </w:pPr>
+      <w:hyperlink w:anchor="_Toc531207568" w:history="1">
         <w:r>
           <w:rPr>
             <w:rStyle w:val="Hyperlink"/>
             <w:noProof/>
           </w:rPr>
-          <w:t>Slika 6. Dijagram obrazaca uporabe za obradu prijave vozila</w:t>
+          <w:t>Slika 9. Sekvencijski dijagram - Pregled vlastitih korisnika</w:t>
         </w:r>
         <w:r>
           <w:rPr>
@@ -10364,7 +10581,7 @@
             <w:noProof/>
             <w:webHidden/>
           </w:rPr>
-          <w:instrText xml:space="preserve"> PAGEREF _Toc531199442 \h </w:instrText>
+          <w:instrText xml:space="preserve"> PAGEREF _Toc531207568 \h </w:instrText>
         </w:r>
         <w:r>
           <w:rPr>
@@ -10402,16 +10619,18 @@
           <w:tab w:val="right" w:leader="dot" w:pos="9062"/>
         </w:tabs>
         <w:rPr>
+          <w:rFonts w:eastAsiaTheme="minorEastAsia"/>
           <w:noProof/>
-        </w:rPr>
-      </w:pPr>
-      <w:hyperlink w:anchor="_Toc531199443" w:history="1">
+          <w:lang w:eastAsia="hr-HR"/>
+        </w:rPr>
+      </w:pPr>
+      <w:hyperlink w:anchor="_Toc531207569" w:history="1">
         <w:r>
           <w:rPr>
             <w:rStyle w:val="Hyperlink"/>
             <w:noProof/>
           </w:rPr>
-          <w:t>Slika 7. Sekvencijski dijagram - Osnovni upis podataka</w:t>
+          <w:t>Slika 10. Sekvencijski dijagram - Prijava na sustav</w:t>
         </w:r>
         <w:r>
           <w:rPr>
@@ -10432,7 +10651,77 @@
             <w:noProof/>
             <w:webHidden/>
           </w:rPr>
-          <w:instrText xml:space="preserve"> PAGEREF _Toc531199443 \h </w:instrText>
+          <w:instrText xml:space="preserve"> PAGEREF _Toc531207569 \h </w:instrText>
+        </w:r>
+        <w:r>
+          <w:rPr>
+            <w:noProof/>
+            <w:webHidden/>
+          </w:rPr>
+        </w:r>
+        <w:r>
+          <w:rPr>
+            <w:noProof/>
+            <w:webHidden/>
+          </w:rPr>
+          <w:fldChar w:fldCharType="separate"/>
+        </w:r>
+        <w:r>
+          <w:rPr>
+            <w:noProof/>
+            <w:webHidden/>
+          </w:rPr>
+          <w:t>16</w:t>
+        </w:r>
+        <w:r>
+          <w:rPr>
+            <w:noProof/>
+            <w:webHidden/>
+          </w:rPr>
+          <w:fldChar w:fldCharType="end"/>
+        </w:r>
+      </w:hyperlink>
+    </w:p>
+    <w:p>
+      <w:pPr>
+        <w:pStyle w:val="TableofFigures"/>
+        <w:tabs>
+          <w:tab w:val="right" w:leader="dot" w:pos="9062"/>
+        </w:tabs>
+        <w:rPr>
+          <w:rFonts w:eastAsiaTheme="minorEastAsia"/>
+          <w:noProof/>
+          <w:lang w:eastAsia="hr-HR"/>
+        </w:rPr>
+      </w:pPr>
+      <w:hyperlink w:anchor="_Toc531207570" w:history="1">
+        <w:r>
+          <w:rPr>
+            <w:rStyle w:val="Hyperlink"/>
+            <w:noProof/>
+          </w:rPr>
+          <w:t>Slika 11. Sekvencijski dijagram - Prijava vozila na popravak</w:t>
+        </w:r>
+        <w:r>
+          <w:rPr>
+            <w:noProof/>
+            <w:webHidden/>
+          </w:rPr>
+          <w:tab/>
+        </w:r>
+        <w:r>
+          <w:rPr>
+            <w:noProof/>
+            <w:webHidden/>
+          </w:rPr>
+          <w:fldChar w:fldCharType="begin"/>
+        </w:r>
+        <w:r>
+          <w:rPr>
+            <w:noProof/>
+            <w:webHidden/>
+          </w:rPr>
+          <w:instrText xml:space="preserve"> PAGEREF _Toc531207570 \h </w:instrText>
         </w:r>
         <w:r>
           <w:rPr>
@@ -10470,16 +10759,18 @@
           <w:tab w:val="right" w:leader="dot" w:pos="9062"/>
         </w:tabs>
         <w:rPr>
+          <w:rFonts w:eastAsiaTheme="minorEastAsia"/>
           <w:noProof/>
-        </w:rPr>
-      </w:pPr>
-      <w:hyperlink w:anchor="_Toc531199444" w:history="1">
+          <w:lang w:eastAsia="hr-HR"/>
+        </w:rPr>
+      </w:pPr>
+      <w:hyperlink w:anchor="_Toc531207571" w:history="1">
         <w:r>
           <w:rPr>
             <w:rStyle w:val="Hyperlink"/>
             <w:noProof/>
           </w:rPr>
-          <w:t>Slika 8. Sekvencijski dijagram - Potvrda prijave vozila na popravak</w:t>
+          <w:t>Slika 12. Sekvencijski dijagram – Registracija</w:t>
         </w:r>
         <w:r>
           <w:rPr>
@@ -10500,75 +10791,7 @@
             <w:noProof/>
             <w:webHidden/>
           </w:rPr>
-          <w:instrText xml:space="preserve"> PAGEREF _Toc531199444 \h </w:instrText>
-        </w:r>
-        <w:r>
-          <w:rPr>
-            <w:noProof/>
-            <w:webHidden/>
-          </w:rPr>
-        </w:r>
-        <w:r>
-          <w:rPr>
-            <w:noProof/>
-            <w:webHidden/>
-          </w:rPr>
-          <w:fldChar w:fldCharType="separate"/>
-        </w:r>
-        <w:r>
-          <w:rPr>
-            <w:noProof/>
-            <w:webHidden/>
-          </w:rPr>
-          <w:t>17</w:t>
-        </w:r>
-        <w:r>
-          <w:rPr>
-            <w:noProof/>
-            <w:webHidden/>
-          </w:rPr>
-          <w:fldChar w:fldCharType="end"/>
-        </w:r>
-      </w:hyperlink>
-    </w:p>
-    <w:p>
-      <w:pPr>
-        <w:pStyle w:val="TableofFigures"/>
-        <w:tabs>
-          <w:tab w:val="right" w:leader="dot" w:pos="9062"/>
-        </w:tabs>
-        <w:rPr>
-          <w:noProof/>
-        </w:rPr>
-      </w:pPr>
-      <w:hyperlink w:anchor="_Toc531199445" w:history="1">
-        <w:r>
-          <w:rPr>
-            <w:rStyle w:val="Hyperlink"/>
-            <w:noProof/>
-          </w:rPr>
-          <w:t>Slika 9. Sekvencijski dijagram - Pregled vlastitih korisnika</w:t>
-        </w:r>
-        <w:r>
-          <w:rPr>
-            <w:noProof/>
-            <w:webHidden/>
-          </w:rPr>
-          <w:tab/>
-        </w:r>
-        <w:r>
-          <w:rPr>
-            <w:noProof/>
-            <w:webHidden/>
-          </w:rPr>
-          <w:fldChar w:fldCharType="begin"/>
-        </w:r>
-        <w:r>
-          <w:rPr>
-            <w:noProof/>
-            <w:webHidden/>
-          </w:rPr>
-          <w:instrText xml:space="preserve"> PAGEREF _Toc531199445 \h </w:instrText>
+          <w:instrText xml:space="preserve"> PAGEREF _Toc531207571 \h </w:instrText>
         </w:r>
         <w:r>
           <w:rPr>
@@ -10606,16 +10829,18 @@
           <w:tab w:val="right" w:leader="dot" w:pos="9062"/>
         </w:tabs>
         <w:rPr>
+          <w:rFonts w:eastAsiaTheme="minorEastAsia"/>
           <w:noProof/>
-        </w:rPr>
-      </w:pPr>
-      <w:hyperlink w:anchor="_Toc531199446" w:history="1">
+          <w:lang w:eastAsia="hr-HR"/>
+        </w:rPr>
+      </w:pPr>
+      <w:hyperlink w:anchor="_Toc531207572" w:history="1">
         <w:r>
           <w:rPr>
             <w:rStyle w:val="Hyperlink"/>
             <w:noProof/>
           </w:rPr>
-          <w:t>Slika 10. Sekvencijski dijagram - Prijava na sustav</w:t>
+          <w:t>Slika 13. Sekvencijski dijagram – Upravljanje informacijama registriranih korisnika</w:t>
         </w:r>
         <w:r>
           <w:rPr>
@@ -10636,7 +10861,7 @@
             <w:noProof/>
             <w:webHidden/>
           </w:rPr>
-          <w:instrText xml:space="preserve"> PAGEREF _Toc531199446 \h </w:instrText>
+          <w:instrText xml:space="preserve"> PAGEREF _Toc531207572 \h </w:instrText>
         </w:r>
         <w:r>
           <w:rPr>
@@ -10674,214 +10899,12 @@
           <w:tab w:val="right" w:leader="dot" w:pos="9062"/>
         </w:tabs>
         <w:rPr>
+          <w:rFonts w:eastAsiaTheme="minorEastAsia"/>
           <w:noProof/>
-        </w:rPr>
-      </w:pPr>
-      <w:hyperlink w:anchor="_Toc531199447" w:history="1">
-        <w:r>
-          <w:rPr>
-            <w:rStyle w:val="Hyperlink"/>
-            <w:noProof/>
-          </w:rPr>
-          <w:t>Slika 11. Sekvencijski dijagram - Prijava vozila na popravak</w:t>
-        </w:r>
-        <w:r>
-          <w:rPr>
-            <w:noProof/>
-            <w:webHidden/>
-          </w:rPr>
-          <w:tab/>
-        </w:r>
-        <w:r>
-          <w:rPr>
-            <w:noProof/>
-            <w:webHidden/>
-          </w:rPr>
-          <w:fldChar w:fldCharType="begin"/>
-        </w:r>
-        <w:r>
-          <w:rPr>
-            <w:noProof/>
-            <w:webHidden/>
-          </w:rPr>
-          <w:instrText xml:space="preserve"> PAGEREF _Toc531199447 \h </w:instrText>
-        </w:r>
-        <w:r>
-          <w:rPr>
-            <w:noProof/>
-            <w:webHidden/>
-          </w:rPr>
-        </w:r>
-        <w:r>
-          <w:rPr>
-            <w:noProof/>
-            <w:webHidden/>
-          </w:rPr>
-          <w:fldChar w:fldCharType="separate"/>
-        </w:r>
-        <w:r>
-          <w:rPr>
-            <w:noProof/>
-            <w:webHidden/>
-          </w:rPr>
-          <w:t>19</w:t>
-        </w:r>
-        <w:r>
-          <w:rPr>
-            <w:noProof/>
-            <w:webHidden/>
-          </w:rPr>
-          <w:fldChar w:fldCharType="end"/>
-        </w:r>
-      </w:hyperlink>
-    </w:p>
-    <w:p>
-      <w:pPr>
-        <w:pStyle w:val="TableofFigures"/>
-        <w:tabs>
-          <w:tab w:val="right" w:leader="dot" w:pos="9062"/>
-        </w:tabs>
-        <w:rPr>
-          <w:noProof/>
-        </w:rPr>
-      </w:pPr>
-      <w:hyperlink w:anchor="_Toc531199448" w:history="1">
-        <w:r>
-          <w:rPr>
-            <w:rStyle w:val="Hyperlink"/>
-            <w:noProof/>
-          </w:rPr>
-          <w:t>Slika 12. Sekvencijski dijagram – Registracija</w:t>
-        </w:r>
-        <w:r>
-          <w:rPr>
-            <w:noProof/>
-            <w:webHidden/>
-          </w:rPr>
-          <w:tab/>
-        </w:r>
-        <w:r>
-          <w:rPr>
-            <w:noProof/>
-            <w:webHidden/>
-          </w:rPr>
-          <w:fldChar w:fldCharType="begin"/>
-        </w:r>
-        <w:r>
-          <w:rPr>
-            <w:noProof/>
-            <w:webHidden/>
-          </w:rPr>
-          <w:instrText xml:space="preserve"> PAGEREF _Toc531199448 \h </w:instrText>
-        </w:r>
-        <w:r>
-          <w:rPr>
-            <w:noProof/>
-            <w:webHidden/>
-          </w:rPr>
-        </w:r>
-        <w:r>
-          <w:rPr>
-            <w:noProof/>
-            <w:webHidden/>
-          </w:rPr>
-          <w:fldChar w:fldCharType="separate"/>
-        </w:r>
-        <w:r>
-          <w:rPr>
-            <w:noProof/>
-            <w:webHidden/>
-          </w:rPr>
-          <w:t>20</w:t>
-        </w:r>
-        <w:r>
-          <w:rPr>
-            <w:noProof/>
-            <w:webHidden/>
-          </w:rPr>
-          <w:fldChar w:fldCharType="end"/>
-        </w:r>
-      </w:hyperlink>
-    </w:p>
-    <w:p>
-      <w:pPr>
-        <w:pStyle w:val="TableofFigures"/>
-        <w:tabs>
-          <w:tab w:val="right" w:leader="dot" w:pos="9062"/>
-        </w:tabs>
-        <w:rPr>
-          <w:noProof/>
-        </w:rPr>
-      </w:pPr>
-      <w:hyperlink w:anchor="_Toc531199449" w:history="1">
-        <w:r>
-          <w:rPr>
-            <w:rStyle w:val="Hyperlink"/>
-            <w:noProof/>
-          </w:rPr>
-          <w:t>Slika 13. Sekvencijski dijagram – Upravljanje informacijama registriranih korisnika</w:t>
-        </w:r>
-        <w:r>
-          <w:rPr>
-            <w:noProof/>
-            <w:webHidden/>
-          </w:rPr>
-          <w:tab/>
-        </w:r>
-        <w:r>
-          <w:rPr>
-            <w:noProof/>
-            <w:webHidden/>
-          </w:rPr>
-          <w:fldChar w:fldCharType="begin"/>
-        </w:r>
-        <w:r>
-          <w:rPr>
-            <w:noProof/>
-            <w:webHidden/>
-          </w:rPr>
-          <w:instrText xml:space="preserve"> PAGEREF _Toc531199449 \h </w:instrText>
-        </w:r>
-        <w:r>
-          <w:rPr>
-            <w:noProof/>
-            <w:webHidden/>
-          </w:rPr>
-        </w:r>
-        <w:r>
-          <w:rPr>
-            <w:noProof/>
-            <w:webHidden/>
-          </w:rPr>
-          <w:fldChar w:fldCharType="separate"/>
-        </w:r>
-        <w:r>
-          <w:rPr>
-            <w:noProof/>
-            <w:webHidden/>
-          </w:rPr>
-          <w:t>20</w:t>
-        </w:r>
-        <w:r>
-          <w:rPr>
-            <w:noProof/>
-            <w:webHidden/>
-          </w:rPr>
-          <w:fldChar w:fldCharType="end"/>
-        </w:r>
-      </w:hyperlink>
-    </w:p>
-    <w:p>
-      <w:pPr>
-        <w:pStyle w:val="TableofFigures"/>
-        <w:tabs>
-          <w:tab w:val="right" w:leader="dot" w:pos="9062"/>
-        </w:tabs>
-        <w:rPr>
-          <w:noProof/>
-        </w:rPr>
-      </w:pPr>
-      <w:hyperlink w:anchor="_Toc531199450" w:history="1">
+          <w:lang w:eastAsia="hr-HR"/>
+        </w:rPr>
+      </w:pPr>
+      <w:hyperlink w:anchor="_Toc531207573" w:history="1">
         <w:r>
           <w:rPr>
             <w:rStyle w:val="Hyperlink"/>
@@ -10908,7 +10931,77 @@
             <w:noProof/>
             <w:webHidden/>
           </w:rPr>
-          <w:instrText xml:space="preserve"> PAGEREF _Toc531199450 \h </w:instrText>
+          <w:instrText xml:space="preserve"> PAGEREF _Toc531207573 \h </w:instrText>
+        </w:r>
+        <w:r>
+          <w:rPr>
+            <w:noProof/>
+            <w:webHidden/>
+          </w:rPr>
+        </w:r>
+        <w:r>
+          <w:rPr>
+            <w:noProof/>
+            <w:webHidden/>
+          </w:rPr>
+          <w:fldChar w:fldCharType="separate"/>
+        </w:r>
+        <w:r>
+          <w:rPr>
+            <w:noProof/>
+            <w:webHidden/>
+          </w:rPr>
+          <w:t>24</w:t>
+        </w:r>
+        <w:r>
+          <w:rPr>
+            <w:noProof/>
+            <w:webHidden/>
+          </w:rPr>
+          <w:fldChar w:fldCharType="end"/>
+        </w:r>
+      </w:hyperlink>
+    </w:p>
+    <w:p>
+      <w:pPr>
+        <w:pStyle w:val="TableofFigures"/>
+        <w:tabs>
+          <w:tab w:val="right" w:leader="dot" w:pos="9062"/>
+        </w:tabs>
+        <w:rPr>
+          <w:rFonts w:eastAsiaTheme="minorEastAsia"/>
+          <w:noProof/>
+          <w:lang w:eastAsia="hr-HR"/>
+        </w:rPr>
+      </w:pPr>
+      <w:hyperlink w:anchor="_Toc531207574" w:history="1">
+        <w:r>
+          <w:rPr>
+            <w:rStyle w:val="Hyperlink"/>
+            <w:noProof/>
+          </w:rPr>
+          <w:t>Slika 15. Dijagram objekata</w:t>
+        </w:r>
+        <w:r>
+          <w:rPr>
+            <w:noProof/>
+            <w:webHidden/>
+          </w:rPr>
+          <w:tab/>
+        </w:r>
+        <w:r>
+          <w:rPr>
+            <w:noProof/>
+            <w:webHidden/>
+          </w:rPr>
+          <w:fldChar w:fldCharType="begin"/>
+        </w:r>
+        <w:r>
+          <w:rPr>
+            <w:noProof/>
+            <w:webHidden/>
+          </w:rPr>
+          <w:instrText xml:space="preserve"> PAGEREF _Toc531207574 \h </w:instrText>
         </w:r>
         <w:r>
           <w:rPr>
@@ -10946,16 +11039,18 @@
           <w:tab w:val="right" w:leader="dot" w:pos="9062"/>
         </w:tabs>
         <w:rPr>
+          <w:rFonts w:eastAsiaTheme="minorEastAsia"/>
           <w:noProof/>
-        </w:rPr>
-      </w:pPr>
-      <w:hyperlink w:anchor="_Toc531199451" w:history="1">
+          <w:lang w:eastAsia="hr-HR"/>
+        </w:rPr>
+      </w:pPr>
+      <w:hyperlink w:anchor="_Toc531207575" w:history="1">
         <w:r>
           <w:rPr>
             <w:rStyle w:val="Hyperlink"/>
             <w:noProof/>
           </w:rPr>
-          <w:t>Slika 15. Dijagram objekata</w:t>
+          <w:t>Slika 16 Aktivnost grupe u grani master</w:t>
         </w:r>
         <w:r>
           <w:rPr>
@@ -10976,7 +11071,7 @@
             <w:noProof/>
             <w:webHidden/>
           </w:rPr>
-          <w:instrText xml:space="preserve"> PAGEREF _Toc531199451 \h </w:instrText>
+          <w:instrText xml:space="preserve"> PAGEREF _Toc531207575 \h </w:instrText>
         </w:r>
         <w:r>
           <w:rPr>
@@ -10996,7 +11091,7 @@
             <w:noProof/>
             <w:webHidden/>
           </w:rPr>
-          <w:t>26</w:t>
+          <w:t>29</w:t>
         </w:r>
         <w:r>
           <w:rPr>
@@ -11008,6 +11103,76 @@
       </w:hyperlink>
     </w:p>
     <w:p>
+      <w:pPr>
+        <w:pStyle w:val="TableofFigures"/>
+        <w:tabs>
+          <w:tab w:val="right" w:leader="dot" w:pos="9062"/>
+        </w:tabs>
+        <w:rPr>
+          <w:rFonts w:eastAsiaTheme="minorEastAsia"/>
+          <w:noProof/>
+          <w:lang w:eastAsia="hr-HR"/>
+        </w:rPr>
+      </w:pPr>
+      <w:hyperlink w:anchor="_Toc531207576" w:history="1">
+        <w:r>
+          <w:rPr>
+            <w:rStyle w:val="Hyperlink"/>
+            <w:noProof/>
+          </w:rPr>
+          <w:t>Slika 17 Aktivnost grupe u grani Doklumentacija</w:t>
+        </w:r>
+        <w:r>
+          <w:rPr>
+            <w:noProof/>
+            <w:webHidden/>
+          </w:rPr>
+          <w:tab/>
+        </w:r>
+        <w:r>
+          <w:rPr>
+            <w:noProof/>
+            <w:webHidden/>
+          </w:rPr>
+          <w:fldChar w:fldCharType="begin"/>
+        </w:r>
+        <w:r>
+          <w:rPr>
+            <w:noProof/>
+            <w:webHidden/>
+          </w:rPr>
+          <w:instrText xml:space="preserve"> PAGEREF _Toc531207576 \h </w:instrText>
+        </w:r>
+        <w:r>
+          <w:rPr>
+            <w:noProof/>
+            <w:webHidden/>
+          </w:rPr>
+        </w:r>
+        <w:r>
+          <w:rPr>
+            <w:noProof/>
+            <w:webHidden/>
+          </w:rPr>
+          <w:fldChar w:fldCharType="separate"/>
+        </w:r>
+        <w:r>
+          <w:rPr>
+            <w:noProof/>
+            <w:webHidden/>
+          </w:rPr>
+          <w:t>29</w:t>
+        </w:r>
+        <w:r>
+          <w:rPr>
+            <w:noProof/>
+            <w:webHidden/>
+          </w:rPr>
+          <w:fldChar w:fldCharType="end"/>
+        </w:r>
+      </w:hyperlink>
+    </w:p>
+    <w:p>
       <w:r>
         <w:fldChar w:fldCharType="end"/>
       </w:r>
@@ -11036,12 +11201,12 @@
           <w:numId w:val="0"/>
         </w:numPr>
       </w:pPr>
-      <w:bookmarkStart w:id="52" w:name="_Toc531205325"/>
+      <w:bookmarkStart w:id="51" w:name="_Toc531207612"/>
       <w:r>
         <w:lastRenderedPageBreak/>
         <w:t>Dodatak B: Dnevnik sastajanja</w:t>
       </w:r>
-      <w:bookmarkEnd w:id="52"/>
+      <w:bookmarkEnd w:id="51"/>
     </w:p>
     <w:p/>
     <w:p/>
@@ -11163,10 +11328,7 @@
           </w:tcPr>
           <w:p>
             <w:r>
-              <w:t>Raspored članova tima po poglavljima dokumentacije, maksimalno 2 poglavlja po članu tima.</w:t>
-            </w:r>
-            <w:r>
-              <w:t xml:space="preserve"> Dodjela izrade sekvencijskih dijagrama.</w:t>
+              <w:t>Raspored članova tima po poglavljima dokumentacije, maksimalno 2 poglavlja po članu tima. Dodjela izrade sekvencijskih dijagrama.</w:t>
             </w:r>
           </w:p>
         </w:tc>
@@ -11319,15 +11481,859 @@
           <w:numId w:val="0"/>
         </w:numPr>
       </w:pPr>
-      <w:bookmarkStart w:id="53" w:name="_Toc531205326"/>
+      <w:bookmarkStart w:id="52" w:name="_Toc531207613"/>
       <w:r>
         <w:lastRenderedPageBreak/>
         <w:t>Dodatak C: Prikaz aktivnosti grupe</w:t>
       </w:r>
+      <w:bookmarkEnd w:id="52"/>
+    </w:p>
+    <w:p/>
+    <w:p/>
+    <w:tbl>
+      <w:tblPr>
+        <w:tblStyle w:val="TableGrid"/>
+        <w:tblW w:w="9498" w:type="dxa"/>
+        <w:tblInd w:w="-5" w:type="dxa"/>
+        <w:tblLook w:val="04A0" w:firstRow="1" w:lastRow="0" w:firstColumn="1" w:lastColumn="0" w:noHBand="0" w:noVBand="1"/>
+      </w:tblPr>
+      <w:tblGrid>
+        <w:gridCol w:w="1549"/>
+        <w:gridCol w:w="1477"/>
+        <w:gridCol w:w="1172"/>
+        <w:gridCol w:w="1184"/>
+        <w:gridCol w:w="1333"/>
+        <w:gridCol w:w="1476"/>
+        <w:gridCol w:w="1307"/>
+      </w:tblGrid>
+      <w:tr>
+        <w:tc>
+          <w:tcPr>
+            <w:tcW w:w="1549" w:type="dxa"/>
+            <w:vMerge w:val="restart"/>
+          </w:tcPr>
+          <w:p>
+            <w:pPr>
+              <w:rPr>
+                <w:b/>
+              </w:rPr>
+            </w:pPr>
+            <w:r>
+              <w:rPr>
+                <w:b/>
+                <w:sz w:val="24"/>
+              </w:rPr>
+              <w:t>Popis aktivnosti</w:t>
+            </w:r>
+          </w:p>
+        </w:tc>
+        <w:tc>
+          <w:tcPr>
+            <w:tcW w:w="7949" w:type="dxa"/>
+            <w:gridSpan w:val="6"/>
+          </w:tcPr>
+          <w:p>
+            <w:pPr>
+              <w:jc w:val="center"/>
+              <w:rPr>
+                <w:b/>
+              </w:rPr>
+            </w:pPr>
+            <w:r>
+              <w:rPr>
+                <w:b/>
+                <w:sz w:val="24"/>
+              </w:rPr>
+              <w:t>Članovi grupe</w:t>
+            </w:r>
+          </w:p>
+        </w:tc>
+      </w:tr>
+      <w:tr>
+        <w:tc>
+          <w:tcPr>
+            <w:tcW w:w="1549" w:type="dxa"/>
+            <w:vMerge/>
+          </w:tcPr>
+          <w:p/>
+        </w:tc>
+        <w:tc>
+          <w:tcPr>
+            <w:tcW w:w="1477" w:type="dxa"/>
+          </w:tcPr>
+          <w:p>
+            <w:r>
+              <w:t>Tin Komerički</w:t>
+            </w:r>
+          </w:p>
+        </w:tc>
+        <w:tc>
+          <w:tcPr>
+            <w:tcW w:w="1172" w:type="dxa"/>
+          </w:tcPr>
+          <w:p>
+            <w:r>
+              <w:t>Dino Avdić</w:t>
+            </w:r>
+          </w:p>
+        </w:tc>
+        <w:tc>
+          <w:tcPr>
+            <w:tcW w:w="1184" w:type="dxa"/>
+          </w:tcPr>
+          <w:p>
+            <w:r>
+              <w:t>Filip janđel</w:t>
+            </w:r>
+          </w:p>
+        </w:tc>
+        <w:tc>
+          <w:tcPr>
+            <w:tcW w:w="1333" w:type="dxa"/>
+          </w:tcPr>
+          <w:p>
+            <w:r>
+              <w:t>Tea Kalenski</w:t>
+            </w:r>
+          </w:p>
+        </w:tc>
+        <w:tc>
+          <w:tcPr>
+            <w:tcW w:w="1476" w:type="dxa"/>
+          </w:tcPr>
+          <w:p>
+            <w:r>
+              <w:t>Filip Kovačević</w:t>
+            </w:r>
+          </w:p>
+        </w:tc>
+        <w:tc>
+          <w:tcPr>
+            <w:tcW w:w="1307" w:type="dxa"/>
+          </w:tcPr>
+          <w:p>
+            <w:r>
+              <w:t>Marko Prnić</w:t>
+            </w:r>
+          </w:p>
+        </w:tc>
+      </w:tr>
+      <w:tr>
+        <w:tc>
+          <w:tcPr>
+            <w:tcW w:w="1549" w:type="dxa"/>
+          </w:tcPr>
+          <w:p>
+            <w:r>
+              <w:t>Opis projektnog zadatka</w:t>
+            </w:r>
+          </w:p>
+        </w:tc>
+        <w:tc>
+          <w:tcPr>
+            <w:tcW w:w="1477" w:type="dxa"/>
+          </w:tcPr>
+          <w:p>
+            <w:pPr>
+              <w:jc w:val="center"/>
+            </w:pPr>
+          </w:p>
+          <w:p>
+            <w:pPr>
+              <w:jc w:val="center"/>
+            </w:pPr>
+          </w:p>
+        </w:tc>
+        <w:tc>
+          <w:tcPr>
+            <w:tcW w:w="1172" w:type="dxa"/>
+          </w:tcPr>
+          <w:p>
+            <w:pPr>
+              <w:jc w:val="center"/>
+            </w:pPr>
+          </w:p>
+          <w:p>
+            <w:pPr>
+              <w:jc w:val="center"/>
+            </w:pPr>
+          </w:p>
+        </w:tc>
+        <w:tc>
+          <w:tcPr>
+            <w:tcW w:w="1184" w:type="dxa"/>
+          </w:tcPr>
+          <w:p>
+            <w:pPr>
+              <w:jc w:val="center"/>
+            </w:pPr>
+          </w:p>
+          <w:p>
+            <w:pPr>
+              <w:jc w:val="center"/>
+            </w:pPr>
+            <w:r>
+              <w:t>100%</w:t>
+            </w:r>
+          </w:p>
+        </w:tc>
+        <w:tc>
+          <w:tcPr>
+            <w:tcW w:w="1333" w:type="dxa"/>
+          </w:tcPr>
+          <w:p>
+            <w:pPr>
+              <w:jc w:val="center"/>
+            </w:pPr>
+          </w:p>
+          <w:p>
+            <w:pPr>
+              <w:jc w:val="center"/>
+            </w:pPr>
+          </w:p>
+        </w:tc>
+        <w:tc>
+          <w:tcPr>
+            <w:tcW w:w="1476" w:type="dxa"/>
+          </w:tcPr>
+          <w:p>
+            <w:pPr>
+              <w:jc w:val="center"/>
+            </w:pPr>
+          </w:p>
+          <w:p>
+            <w:pPr>
+              <w:jc w:val="center"/>
+            </w:pPr>
+          </w:p>
+        </w:tc>
+        <w:tc>
+          <w:tcPr>
+            <w:tcW w:w="1307" w:type="dxa"/>
+          </w:tcPr>
+          <w:p>
+            <w:pPr>
+              <w:jc w:val="center"/>
+            </w:pPr>
+          </w:p>
+          <w:p>
+            <w:pPr>
+              <w:jc w:val="center"/>
+            </w:pPr>
+          </w:p>
+        </w:tc>
+      </w:tr>
+      <w:tr>
+        <w:tc>
+          <w:tcPr>
+            <w:tcW w:w="1549" w:type="dxa"/>
+          </w:tcPr>
+          <w:p>
+            <w:r>
+              <w:t>Rječnik pojmova</w:t>
+            </w:r>
+          </w:p>
+        </w:tc>
+        <w:tc>
+          <w:tcPr>
+            <w:tcW w:w="1477" w:type="dxa"/>
+          </w:tcPr>
+          <w:p>
+            <w:pPr>
+              <w:jc w:val="center"/>
+            </w:pPr>
+          </w:p>
+          <w:p>
+            <w:pPr>
+              <w:jc w:val="center"/>
+            </w:pPr>
+          </w:p>
+        </w:tc>
+        <w:tc>
+          <w:tcPr>
+            <w:tcW w:w="1172" w:type="dxa"/>
+          </w:tcPr>
+          <w:p>
+            <w:pPr>
+              <w:jc w:val="center"/>
+            </w:pPr>
+          </w:p>
+          <w:p>
+            <w:pPr>
+              <w:jc w:val="center"/>
+            </w:pPr>
+          </w:p>
+        </w:tc>
+        <w:tc>
+          <w:tcPr>
+            <w:tcW w:w="1184" w:type="dxa"/>
+          </w:tcPr>
+          <w:p>
+            <w:pPr>
+              <w:jc w:val="center"/>
+            </w:pPr>
+          </w:p>
+          <w:p>
+            <w:pPr>
+              <w:jc w:val="center"/>
+            </w:pPr>
+            <w:r>
+              <w:t>100%</w:t>
+            </w:r>
+          </w:p>
+        </w:tc>
+        <w:tc>
+          <w:tcPr>
+            <w:tcW w:w="1333" w:type="dxa"/>
+          </w:tcPr>
+          <w:p>
+            <w:pPr>
+              <w:jc w:val="center"/>
+            </w:pPr>
+          </w:p>
+          <w:p>
+            <w:pPr>
+              <w:jc w:val="center"/>
+            </w:pPr>
+          </w:p>
+        </w:tc>
+        <w:tc>
+          <w:tcPr>
+            <w:tcW w:w="1476" w:type="dxa"/>
+          </w:tcPr>
+          <w:p>
+            <w:pPr>
+              <w:jc w:val="center"/>
+            </w:pPr>
+          </w:p>
+          <w:p>
+            <w:pPr>
+              <w:jc w:val="center"/>
+            </w:pPr>
+          </w:p>
+        </w:tc>
+        <w:tc>
+          <w:tcPr>
+            <w:tcW w:w="1307" w:type="dxa"/>
+          </w:tcPr>
+          <w:p>
+            <w:pPr>
+              <w:jc w:val="center"/>
+            </w:pPr>
+          </w:p>
+          <w:p>
+            <w:pPr>
+              <w:jc w:val="center"/>
+            </w:pPr>
+          </w:p>
+        </w:tc>
+      </w:tr>
+      <w:tr>
+        <w:tc>
+          <w:tcPr>
+            <w:tcW w:w="1549" w:type="dxa"/>
+          </w:tcPr>
+          <w:p>
+            <w:r>
+              <w:t>Funkcionalni zahtjevi</w:t>
+            </w:r>
+          </w:p>
+        </w:tc>
+        <w:tc>
+          <w:tcPr>
+            <w:tcW w:w="1477" w:type="dxa"/>
+          </w:tcPr>
+          <w:p>
+            <w:pPr>
+              <w:jc w:val="center"/>
+            </w:pPr>
+            <w:r>
+              <w:t>6</w:t>
+            </w:r>
+            <w:r>
+              <w:t>0%</w:t>
+            </w:r>
+          </w:p>
+        </w:tc>
+        <w:tc>
+          <w:tcPr>
+            <w:tcW w:w="1172" w:type="dxa"/>
+          </w:tcPr>
+          <w:p>
+            <w:pPr>
+              <w:jc w:val="center"/>
+            </w:pPr>
+          </w:p>
+        </w:tc>
+        <w:tc>
+          <w:tcPr>
+            <w:tcW w:w="1184" w:type="dxa"/>
+          </w:tcPr>
+          <w:p>
+            <w:pPr>
+              <w:jc w:val="center"/>
+            </w:pPr>
+          </w:p>
+        </w:tc>
+        <w:tc>
+          <w:tcPr>
+            <w:tcW w:w="1333" w:type="dxa"/>
+          </w:tcPr>
+          <w:p>
+            <w:pPr>
+              <w:jc w:val="center"/>
+            </w:pPr>
+            <w:r>
+              <w:t>4</w:t>
+            </w:r>
+            <w:r>
+              <w:t>0%</w:t>
+            </w:r>
+          </w:p>
+        </w:tc>
+        <w:tc>
+          <w:tcPr>
+            <w:tcW w:w="1476" w:type="dxa"/>
+          </w:tcPr>
+          <w:p>
+            <w:pPr>
+              <w:jc w:val="center"/>
+            </w:pPr>
+          </w:p>
+        </w:tc>
+        <w:tc>
+          <w:tcPr>
+            <w:tcW w:w="1307" w:type="dxa"/>
+          </w:tcPr>
+          <w:p>
+            <w:pPr>
+              <w:jc w:val="center"/>
+            </w:pPr>
+          </w:p>
+        </w:tc>
+      </w:tr>
+      <w:tr>
+        <w:tc>
+          <w:tcPr>
+            <w:tcW w:w="1549" w:type="dxa"/>
+          </w:tcPr>
+          <w:p>
+            <w:r>
+              <w:t>Dijagram razreda</w:t>
+            </w:r>
+          </w:p>
+        </w:tc>
+        <w:tc>
+          <w:tcPr>
+            <w:tcW w:w="1477" w:type="dxa"/>
+          </w:tcPr>
+          <w:p>
+            <w:pPr>
+              <w:jc w:val="center"/>
+            </w:pPr>
+            <w:r>
+              <w:t>10%</w:t>
+            </w:r>
+          </w:p>
+        </w:tc>
+        <w:tc>
+          <w:tcPr>
+            <w:tcW w:w="1172" w:type="dxa"/>
+          </w:tcPr>
+          <w:p>
+            <w:pPr>
+              <w:jc w:val="center"/>
+            </w:pPr>
+            <w:r>
+              <w:t>50%</w:t>
+            </w:r>
+          </w:p>
+        </w:tc>
+        <w:tc>
+          <w:tcPr>
+            <w:tcW w:w="1184" w:type="dxa"/>
+          </w:tcPr>
+          <w:p>
+            <w:pPr>
+              <w:jc w:val="center"/>
+            </w:pPr>
+          </w:p>
+        </w:tc>
+        <w:tc>
+          <w:tcPr>
+            <w:tcW w:w="1333" w:type="dxa"/>
+          </w:tcPr>
+          <w:p>
+            <w:pPr>
+              <w:jc w:val="center"/>
+            </w:pPr>
+            <w:r>
+              <w:t>40%</w:t>
+            </w:r>
+          </w:p>
+        </w:tc>
+        <w:tc>
+          <w:tcPr>
+            <w:tcW w:w="1476" w:type="dxa"/>
+          </w:tcPr>
+          <w:p>
+            <w:pPr>
+              <w:jc w:val="center"/>
+            </w:pPr>
+          </w:p>
+        </w:tc>
+        <w:tc>
+          <w:tcPr>
+            <w:tcW w:w="1307" w:type="dxa"/>
+          </w:tcPr>
+          <w:p>
+            <w:pPr>
+              <w:jc w:val="center"/>
+            </w:pPr>
+          </w:p>
+        </w:tc>
+      </w:tr>
+      <w:tr>
+        <w:tc>
+          <w:tcPr>
+            <w:tcW w:w="1549" w:type="dxa"/>
+          </w:tcPr>
+          <w:p>
+            <w:r>
+              <w:t>Dijagram objekata</w:t>
+            </w:r>
+          </w:p>
+        </w:tc>
+        <w:tc>
+          <w:tcPr>
+            <w:tcW w:w="1477" w:type="dxa"/>
+          </w:tcPr>
+          <w:p>
+            <w:pPr>
+              <w:jc w:val="center"/>
+            </w:pPr>
+          </w:p>
+        </w:tc>
+        <w:tc>
+          <w:tcPr>
+            <w:tcW w:w="1172" w:type="dxa"/>
+          </w:tcPr>
+          <w:p>
+            <w:pPr>
+              <w:jc w:val="center"/>
+            </w:pPr>
+          </w:p>
+        </w:tc>
+        <w:tc>
+          <w:tcPr>
+            <w:tcW w:w="1184" w:type="dxa"/>
+          </w:tcPr>
+          <w:p>
+            <w:pPr>
+              <w:jc w:val="center"/>
+            </w:pPr>
+            <w:r>
+              <w:t>100%</w:t>
+            </w:r>
+          </w:p>
+        </w:tc>
+        <w:tc>
+          <w:tcPr>
+            <w:tcW w:w="1333" w:type="dxa"/>
+          </w:tcPr>
+          <w:p>
+            <w:pPr>
+              <w:jc w:val="center"/>
+            </w:pPr>
+          </w:p>
+        </w:tc>
+        <w:tc>
+          <w:tcPr>
+            <w:tcW w:w="1476" w:type="dxa"/>
+          </w:tcPr>
+          <w:p>
+            <w:pPr>
+              <w:jc w:val="center"/>
+            </w:pPr>
+          </w:p>
+        </w:tc>
+        <w:tc>
+          <w:tcPr>
+            <w:tcW w:w="1307" w:type="dxa"/>
+          </w:tcPr>
+          <w:p>
+            <w:pPr>
+              <w:jc w:val="center"/>
+            </w:pPr>
+          </w:p>
+        </w:tc>
+      </w:tr>
+      <w:tr>
+        <w:tc>
+          <w:tcPr>
+            <w:tcW w:w="1549" w:type="dxa"/>
+          </w:tcPr>
+          <w:p>
+            <w:r>
+              <w:t>ER model baze podataka</w:t>
+            </w:r>
+          </w:p>
+        </w:tc>
+        <w:tc>
+          <w:tcPr>
+            <w:tcW w:w="1477" w:type="dxa"/>
+          </w:tcPr>
+          <w:p>
+            <w:pPr>
+              <w:jc w:val="center"/>
+            </w:pPr>
+          </w:p>
+        </w:tc>
+        <w:tc>
+          <w:tcPr>
+            <w:tcW w:w="1172" w:type="dxa"/>
+          </w:tcPr>
+          <w:p>
+            <w:pPr>
+              <w:jc w:val="center"/>
+            </w:pPr>
+          </w:p>
+        </w:tc>
+        <w:tc>
+          <w:tcPr>
+            <w:tcW w:w="1184" w:type="dxa"/>
+          </w:tcPr>
+          <w:p>
+            <w:pPr>
+              <w:jc w:val="center"/>
+            </w:pPr>
+          </w:p>
+        </w:tc>
+        <w:tc>
+          <w:tcPr>
+            <w:tcW w:w="1333" w:type="dxa"/>
+          </w:tcPr>
+          <w:p>
+            <w:pPr>
+              <w:jc w:val="center"/>
+            </w:pPr>
+          </w:p>
+        </w:tc>
+        <w:tc>
+          <w:tcPr>
+            <w:tcW w:w="1476" w:type="dxa"/>
+          </w:tcPr>
+          <w:p>
+            <w:pPr>
+              <w:jc w:val="center"/>
+            </w:pPr>
+            <w:r>
+              <w:t>50%</w:t>
+            </w:r>
+          </w:p>
+        </w:tc>
+        <w:tc>
+          <w:tcPr>
+            <w:tcW w:w="1307" w:type="dxa"/>
+          </w:tcPr>
+          <w:p>
+            <w:pPr>
+              <w:jc w:val="center"/>
+            </w:pPr>
+            <w:r>
+              <w:t>50%</w:t>
+            </w:r>
+          </w:p>
+        </w:tc>
+      </w:tr>
+      <w:tr>
+        <w:tc>
+          <w:tcPr>
+            <w:tcW w:w="1549" w:type="dxa"/>
+          </w:tcPr>
+          <w:p>
+            <w:r>
+              <w:t>Opis relacija baze podataka</w:t>
+            </w:r>
+          </w:p>
+        </w:tc>
+        <w:tc>
+          <w:tcPr>
+            <w:tcW w:w="1477" w:type="dxa"/>
+          </w:tcPr>
+          <w:p>
+            <w:pPr>
+              <w:jc w:val="center"/>
+            </w:pPr>
+          </w:p>
+        </w:tc>
+        <w:tc>
+          <w:tcPr>
+            <w:tcW w:w="1172" w:type="dxa"/>
+          </w:tcPr>
+          <w:p>
+            <w:pPr>
+              <w:jc w:val="center"/>
+            </w:pPr>
+          </w:p>
+        </w:tc>
+        <w:tc>
+          <w:tcPr>
+            <w:tcW w:w="1184" w:type="dxa"/>
+          </w:tcPr>
+          <w:p>
+            <w:pPr>
+              <w:jc w:val="center"/>
+            </w:pPr>
+          </w:p>
+        </w:tc>
+        <w:tc>
+          <w:tcPr>
+            <w:tcW w:w="1333" w:type="dxa"/>
+          </w:tcPr>
+          <w:p>
+            <w:pPr>
+              <w:jc w:val="center"/>
+            </w:pPr>
+          </w:p>
+        </w:tc>
+        <w:tc>
+          <w:tcPr>
+            <w:tcW w:w="1476" w:type="dxa"/>
+          </w:tcPr>
+          <w:p>
+            <w:pPr>
+              <w:jc w:val="center"/>
+            </w:pPr>
+            <w:r>
+              <w:t>50%</w:t>
+            </w:r>
+          </w:p>
+        </w:tc>
+        <w:tc>
+          <w:tcPr>
+            <w:tcW w:w="1307" w:type="dxa"/>
+          </w:tcPr>
+          <w:p>
+            <w:pPr>
+              <w:jc w:val="center"/>
+            </w:pPr>
+            <w:r>
+              <w:t>50%</w:t>
+            </w:r>
+          </w:p>
+        </w:tc>
+      </w:tr>
+      <w:tr>
+        <w:tc>
+          <w:tcPr>
+            <w:tcW w:w="1549" w:type="dxa"/>
+          </w:tcPr>
+          <w:p>
+            <w:r>
+              <w:t>Stilsko uređivanje dokumentacije</w:t>
+            </w:r>
+          </w:p>
+        </w:tc>
+        <w:tc>
+          <w:tcPr>
+            <w:tcW w:w="1477" w:type="dxa"/>
+          </w:tcPr>
+          <w:p>
+            <w:pPr>
+              <w:jc w:val="center"/>
+            </w:pPr>
+          </w:p>
+          <w:p>
+            <w:pPr>
+              <w:jc w:val="center"/>
+            </w:pPr>
+            <w:r>
+              <w:t>50%</w:t>
+            </w:r>
+          </w:p>
+        </w:tc>
+        <w:tc>
+          <w:tcPr>
+            <w:tcW w:w="1172" w:type="dxa"/>
+          </w:tcPr>
+          <w:p>
+            <w:pPr>
+              <w:jc w:val="center"/>
+            </w:pPr>
+          </w:p>
+          <w:p>
+            <w:pPr>
+              <w:jc w:val="center"/>
+            </w:pPr>
+            <w:r>
+              <w:t>25%</w:t>
+            </w:r>
+          </w:p>
+        </w:tc>
+        <w:tc>
+          <w:tcPr>
+            <w:tcW w:w="1184" w:type="dxa"/>
+          </w:tcPr>
+          <w:p>
+            <w:pPr>
+              <w:jc w:val="center"/>
+            </w:pPr>
+          </w:p>
+          <w:p>
+            <w:pPr>
+              <w:jc w:val="center"/>
+            </w:pPr>
+            <w:r>
+              <w:t>25%</w:t>
+            </w:r>
+          </w:p>
+        </w:tc>
+        <w:tc>
+          <w:tcPr>
+            <w:tcW w:w="1333" w:type="dxa"/>
+          </w:tcPr>
+          <w:p>
+            <w:pPr>
+              <w:jc w:val="center"/>
+            </w:pPr>
+          </w:p>
+        </w:tc>
+        <w:tc>
+          <w:tcPr>
+            <w:tcW w:w="1476" w:type="dxa"/>
+          </w:tcPr>
+          <w:p>
+            <w:pPr>
+              <w:jc w:val="center"/>
+            </w:pPr>
+          </w:p>
+        </w:tc>
+        <w:tc>
+          <w:tcPr>
+            <w:tcW w:w="1307" w:type="dxa"/>
+          </w:tcPr>
+          <w:p>
+            <w:pPr>
+              <w:jc w:val="center"/>
+            </w:pPr>
+          </w:p>
+        </w:tc>
+      </w:tr>
+    </w:tbl>
+    <w:p/>
+    <w:p/>
+    <w:p/>
+    <w:p>
+      <w:bookmarkStart w:id="53" w:name="_GoBack"/>
       <w:bookmarkEnd w:id="53"/>
     </w:p>
     <w:p/>
     <w:p/>
+    <w:p/>
+    <w:p/>
+    <w:p/>
+    <w:p/>
     <w:p>
       <w:pPr>
         <w:keepNext/>
@@ -11336,6 +12342,7 @@
         <w:rPr>
           <w:noProof/>
         </w:rPr>
+        <w:lastRenderedPageBreak/>
         <w:drawing>
           <wp:inline distT="0" distB="0" distL="0" distR="0" wp14:anchorId="32F3E336" wp14:editId="30691CCC">
             <wp:extent cx="5760720" cy="1496060"/>
@@ -11378,20 +12385,44 @@
         <w:pStyle w:val="Caption"/>
         <w:jc w:val="center"/>
       </w:pPr>
+      <w:bookmarkStart w:id="54" w:name="_Toc531207575"/>
       <w:r>
         <w:t xml:space="preserve">Slika </w:t>
       </w:r>
-      <w:fldSimple w:instr=" SEQ Slika \* ARABIC ">
-        <w:r>
-          <w:rPr>
-            <w:noProof/>
-          </w:rPr>
-          <w:t>16</w:t>
-        </w:r>
-      </w:fldSimple>
+      <w:r>
+        <w:rPr>
+          <w:noProof/>
+        </w:rPr>
+        <w:fldChar w:fldCharType="begin"/>
+      </w:r>
+      <w:r>
+        <w:rPr>
+          <w:noProof/>
+        </w:rPr>
+        <w:instrText xml:space="preserve"> SEQ Slika \* ARABIC </w:instrText>
+      </w:r>
+      <w:r>
+        <w:rPr>
+          <w:noProof/>
+        </w:rPr>
+        <w:fldChar w:fldCharType="separate"/>
+      </w:r>
+      <w:r>
+        <w:rPr>
+          <w:noProof/>
+        </w:rPr>
+        <w:t>16</w:t>
+      </w:r>
+      <w:r>
+        <w:rPr>
+          <w:noProof/>
+        </w:rPr>
+        <w:fldChar w:fldCharType="end"/>
+      </w:r>
       <w:r>
         <w:t xml:space="preserve"> Aktivnost grupe u grani master</w:t>
       </w:r>
+      <w:bookmarkEnd w:id="54"/>
     </w:p>
     <w:p/>
     <w:p/>
@@ -11446,21 +12477,55 @@
         <w:ind w:left="708" w:hanging="708"/>
         <w:jc w:val="center"/>
       </w:pPr>
+      <w:bookmarkStart w:id="55" w:name="_Toc531207576"/>
       <w:r>
         <w:t xml:space="preserve">Slika </w:t>
       </w:r>
-      <w:fldSimple w:instr=" SEQ Slika \* ARABIC ">
-        <w:r>
-          <w:rPr>
-            <w:noProof/>
-          </w:rPr>
-          <w:t>17</w:t>
-        </w:r>
-      </w:fldSimple>
+      <w:r>
+        <w:rPr>
+          <w:noProof/>
+        </w:rPr>
+        <w:fldChar w:fldCharType="begin"/>
+      </w:r>
+      <w:r>
+        <w:rPr>
+          <w:noProof/>
+        </w:rPr>
+        <w:instrText xml:space="preserve"> SEQ Slika \* ARABIC </w:instrText>
+      </w:r>
+      <w:r>
+        <w:rPr>
+          <w:noProof/>
+        </w:rPr>
+        <w:fldChar w:fldCharType="separate"/>
+      </w:r>
+      <w:r>
+        <w:rPr>
+          <w:noProof/>
+        </w:rPr>
+        <w:t>17</w:t>
+      </w:r>
+      <w:r>
+        <w:rPr>
+          <w:noProof/>
+        </w:rPr>
+        <w:fldChar w:fldCharType="end"/>
+      </w:r>
       <w:r>
         <w:t xml:space="preserve"> Aktivnost grupe u grani Doklumentacija</w:t>
       </w:r>
-    </w:p>
+      <w:bookmarkEnd w:id="55"/>
+    </w:p>
+    <w:p/>
+    <w:p/>
+    <w:p/>
+    <w:p/>
+    <w:p/>
+    <w:p/>
+    <w:p/>
+    <w:p/>
+    <w:p/>
+    <w:p/>
     <w:p/>
     <w:p/>
     <w:p/>
@@ -11482,12 +12547,11 @@
           <w:numId w:val="0"/>
         </w:numPr>
       </w:pPr>
-      <w:bookmarkStart w:id="54" w:name="_Toc531205327"/>
-      <w:r>
-        <w:lastRenderedPageBreak/>
+      <w:bookmarkStart w:id="56" w:name="_Toc531207614"/>
+      <w:r>
         <w:t>Dodatak D: Plan rada / Pregled rada i stanje ostvarenja</w:t>
       </w:r>
-      <w:bookmarkEnd w:id="54"/>
+      <w:bookmarkEnd w:id="56"/>
     </w:p>
     <w:p/>
     <w:p>
@@ -15539,7 +16603,7 @@
 </file>
 
 <file path=customXml/itemProps1.xml><?xml version="1.0" encoding="utf-8"?>
-<ds:datastoreItem xmlns:ds="http://schemas.openxmlformats.org/officeDocument/2006/customXml" ds:itemID="{5CB9080F-6E1B-4CC5-97C8-5BB24A508A89}">
+<ds:datastoreItem xmlns:ds="http://schemas.openxmlformats.org/officeDocument/2006/customXml" ds:itemID="{A7BD7214-FD0A-4416-816B-37CD3A50270D}">
   <ds:schemaRefs>
     <ds:schemaRef ds:uri="http://schemas.openxmlformats.org/officeDocument/2006/bibliography"/>
   </ds:schemaRefs>

</xml_diff>